<commit_message>
Fiz alguns requisitos para o relatório
</commit_message>
<xml_diff>
--- a/RelatorioFinal.docx
+++ b/RelatorioFinal.docx
@@ -1137,10 +1137,6 @@
           </mc:Choice>
           <mc:Fallback>
             <w:pict>
-              <v:shapetype id="_x0000_t202" coordsize="21600,21600" o:spt="202" path="m,l,21600r21600,l21600,xe">
-                <v:stroke joinstyle="miter"/>
-                <v:path gradientshapeok="t" o:connecttype="rect"/>
-              </v:shapetype>
               <v:shape id="Text Box 8" o:spid="_x0000_s1030" type="#_x0000_t202" style="position:absolute;margin-left:210.75pt;margin-top:.8pt;width:3in;height:94.5pt;z-index:251664384;visibility:visible;mso-wrap-style:square;mso-width-percent:0;mso-height-percent:0;mso-wrap-distance-left:9pt;mso-wrap-distance-top:0;mso-wrap-distance-right:9pt;mso-wrap-distance-bottom:0;mso-position-horizontal:absolute;mso-position-horizontal-relative:text;mso-position-vertical:absolute;mso-position-vertical-relative:text;mso-width-percent:0;mso-height-percent:0;mso-width-relative:page;mso-height-relative:page;v-text-anchor:top" o:gfxdata="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" filled="f" stroked="f">
                 <v:textbox>
                   <w:txbxContent>
@@ -4522,7 +4518,8 @@
           <w:rFonts w:ascii="Arial" w:hAnsi="Arial" w:cs="Arial"/>
           <w:sz w:val="20"/>
         </w:rPr>
-        <w:t>O processo de levantamento de requisitos foi desenvolvido em alguns passos:</w:t>
+        <w:tab/>
+        <w:t xml:space="preserve">No processo de levantamento e análise de requisitos foi utilizada uma abordagem centralizada, ou seja, foram seguidos os seguintes passos: </w:t>
       </w:r>
     </w:p>
     <w:p>
@@ -4530,27 +4527,44 @@
         <w:pStyle w:val="PargrafodaLista"/>
         <w:numPr>
           <w:ilvl w:val="0"/>
-          <w:numId w:val="5"/>
+          <w:numId w:val="8"/>
         </w:numPr>
-        <w:rPr>
-          <w:rFonts w:ascii="Arial" w:hAnsi="Arial" w:cs="Arial"/>
-          <w:sz w:val="20"/>
-        </w:rPr>
-      </w:pPr>
-      <w:r>
-        <w:rPr>
-          <w:rFonts w:ascii="Arial" w:hAnsi="Arial" w:cs="Arial"/>
-          <w:b/>
-          <w:sz w:val="20"/>
-        </w:rPr>
-        <w:t>Compreensão do modelo</w:t>
-      </w:r>
-      <w:r>
-        <w:rPr>
-          <w:rFonts w:ascii="Arial" w:hAnsi="Arial" w:cs="Arial"/>
-          <w:sz w:val="20"/>
-        </w:rPr>
-        <w:t>: Análise do sistema na tentativa de encontrar as principais funcionalidades que os utilizadores e administradores desejariam que o sistema correspondesse;</w:t>
+        <w:spacing w:line="256" w:lineRule="auto"/>
+        <w:rPr>
+          <w:rFonts w:ascii="Arial" w:hAnsi="Arial" w:cs="Arial"/>
+          <w:sz w:val="20"/>
+        </w:rPr>
+      </w:pPr>
+      <w:r>
+        <w:rPr>
+          <w:rFonts w:ascii="Arial" w:hAnsi="Arial" w:cs="Arial"/>
+          <w:b/>
+          <w:sz w:val="20"/>
+        </w:rPr>
+        <w:t>Coleta de requisitos</w:t>
+      </w:r>
+      <w:r>
+        <w:rPr>
+          <w:rFonts w:ascii="Arial" w:hAnsi="Arial" w:cs="Arial"/>
+          <w:sz w:val="20"/>
+        </w:rPr>
+        <w:t>: Recolha de requisitos, sobre o sistema, co</w:t>
+      </w:r>
+      <w:r>
+        <w:rPr>
+          <w:rFonts w:ascii="Arial" w:hAnsi="Arial" w:cs="Arial"/>
+          <w:sz w:val="20"/>
+        </w:rPr>
+        <w:t>m potenciais clientes do site</w:t>
+      </w:r>
+      <w:bookmarkStart w:id="0" w:name="_GoBack"/>
+      <w:bookmarkEnd w:id="0"/>
+      <w:r>
+        <w:rPr>
+          <w:rFonts w:ascii="Arial" w:hAnsi="Arial" w:cs="Arial"/>
+          <w:sz w:val="20"/>
+        </w:rPr>
+        <w:t>;</w:t>
       </w:r>
     </w:p>
     <w:p>
@@ -4558,27 +4572,28 @@
         <w:pStyle w:val="PargrafodaLista"/>
         <w:numPr>
           <w:ilvl w:val="0"/>
-          <w:numId w:val="5"/>
+          <w:numId w:val="8"/>
         </w:numPr>
-        <w:rPr>
-          <w:rFonts w:ascii="Arial" w:hAnsi="Arial" w:cs="Arial"/>
-          <w:sz w:val="20"/>
-        </w:rPr>
-      </w:pPr>
-      <w:r>
-        <w:rPr>
-          <w:rFonts w:ascii="Arial" w:hAnsi="Arial" w:cs="Arial"/>
-          <w:b/>
-          <w:sz w:val="20"/>
-        </w:rPr>
-        <w:t>Coleta de requisitos</w:t>
-      </w:r>
-      <w:r>
-        <w:rPr>
-          <w:rFonts w:ascii="Arial" w:hAnsi="Arial" w:cs="Arial"/>
-          <w:sz w:val="20"/>
-        </w:rPr>
-        <w:t>: Recolha de requisitos do sistema com alguns potenciais clientes do sistema;</w:t>
+        <w:spacing w:line="256" w:lineRule="auto"/>
+        <w:rPr>
+          <w:rFonts w:ascii="Arial" w:hAnsi="Arial" w:cs="Arial"/>
+          <w:sz w:val="20"/>
+        </w:rPr>
+      </w:pPr>
+      <w:r>
+        <w:rPr>
+          <w:rFonts w:ascii="Arial" w:hAnsi="Arial" w:cs="Arial"/>
+          <w:b/>
+          <w:sz w:val="20"/>
+        </w:rPr>
+        <w:t>Reunir</w:t>
+      </w:r>
+      <w:r>
+        <w:rPr>
+          <w:rFonts w:ascii="Arial" w:hAnsi="Arial" w:cs="Arial"/>
+          <w:sz w:val="20"/>
+        </w:rPr>
+        <w:t xml:space="preserve">: Agrupar os vários requisitos dos diferentes utilizadores em uma única lista de requisitos </w:t>
       </w:r>
     </w:p>
     <w:p>
@@ -4586,8 +4601,9 @@
         <w:pStyle w:val="PargrafodaLista"/>
         <w:numPr>
           <w:ilvl w:val="0"/>
-          <w:numId w:val="5"/>
+          <w:numId w:val="8"/>
         </w:numPr>
+        <w:spacing w:line="256" w:lineRule="auto"/>
         <w:rPr>
           <w:rFonts w:ascii="Arial" w:hAnsi="Arial" w:cs="Arial"/>
           <w:sz w:val="20"/>
@@ -4606,21 +4622,7 @@
           <w:rFonts w:ascii="Arial" w:hAnsi="Arial" w:cs="Arial"/>
           <w:sz w:val="20"/>
         </w:rPr>
-        <w:t>:</w:t>
-      </w:r>
-      <w:r>
-        <w:rPr>
-          <w:rFonts w:ascii="Arial" w:hAnsi="Arial" w:cs="Arial"/>
-          <w:sz w:val="20"/>
-        </w:rPr>
-        <w:t xml:space="preserve"> Estudo dos requisitos levantados de forma a garantir que não haja inconsistências, ou conflitos, entre diferentes requisitos</w:t>
-      </w:r>
-      <w:r>
-        <w:rPr>
-          <w:rFonts w:ascii="Arial" w:hAnsi="Arial" w:cs="Arial"/>
-          <w:sz w:val="20"/>
-        </w:rPr>
-        <w:t xml:space="preserve">; </w:t>
+        <w:t xml:space="preserve">: Estudo dos requisitos levantados de forma a garantir que não haja inconsistências, ou conflitos, entre diferentes requisitos; </w:t>
       </w:r>
     </w:p>
     <w:p>
@@ -4628,8 +4630,9 @@
         <w:pStyle w:val="PargrafodaLista"/>
         <w:numPr>
           <w:ilvl w:val="0"/>
-          <w:numId w:val="5"/>
+          <w:numId w:val="8"/>
         </w:numPr>
+        <w:spacing w:line="256" w:lineRule="auto"/>
         <w:rPr>
           <w:rFonts w:ascii="Arial" w:hAnsi="Arial" w:cs="Arial"/>
         </w:rPr>
@@ -4647,14 +4650,7 @@
           <w:rFonts w:ascii="Arial" w:hAnsi="Arial" w:cs="Arial"/>
           <w:sz w:val="20"/>
         </w:rPr>
-        <w:t xml:space="preserve">: </w:t>
-      </w:r>
-      <w:r>
-        <w:rPr>
-          <w:rFonts w:ascii="Arial" w:hAnsi="Arial" w:cs="Arial"/>
-          <w:sz w:val="20"/>
-        </w:rPr>
-        <w:t>Garantir que todas as principais funcionalidades foram cumpridas com precisão e que o sistema seja implementável;</w:t>
+        <w:t>: Garantir que todas as principais funcionalidades foram cumpridas com precisão e que o sistema seja implementável;</w:t>
       </w:r>
     </w:p>
     <w:p>
@@ -4692,6 +4688,149 @@
           <w:lang w:eastAsia="en-US"/>
         </w:rPr>
         <w:t xml:space="preserve"> 2.2 Requisitos Levantados</w:t>
+      </w:r>
+    </w:p>
+    <w:p>
+      <w:pPr>
+        <w:rPr>
+          <w:rFonts w:ascii="Arial" w:hAnsi="Arial" w:cs="Arial"/>
+          <w:b/>
+          <w:bCs/>
+          <w:kern w:val="32"/>
+          <w:sz w:val="32"/>
+          <w:szCs w:val="32"/>
+          <w:lang w:eastAsia="en-US"/>
+        </w:rPr>
+      </w:pPr>
+      <w:r>
+        <w:rPr>
+          <w:rFonts w:ascii="Arial" w:hAnsi="Arial" w:cs="Arial"/>
+          <w:b/>
+          <w:bCs/>
+          <w:kern w:val="32"/>
+          <w:sz w:val="32"/>
+          <w:szCs w:val="32"/>
+          <w:lang w:eastAsia="en-US"/>
+        </w:rPr>
+        <w:t xml:space="preserve">  2.2.1 Requisitos de Descrição</w:t>
+      </w:r>
+    </w:p>
+    <w:p>
+      <w:pPr>
+        <w:rPr>
+          <w:rFonts w:ascii="Arial" w:hAnsi="Arial" w:cs="Arial"/>
+          <w:sz w:val="20"/>
+        </w:rPr>
+      </w:pPr>
+      <w:r>
+        <w:rPr>
+          <w:rFonts w:ascii="Arial" w:hAnsi="Arial" w:cs="Arial"/>
+          <w:sz w:val="20"/>
+        </w:rPr>
+        <w:t>Para que um usuário pudesse utilizar este site de compra e vendas era pedido as seguintes informações sobre este, tais como o nif, que era o seu identificador, a password, estas duas eram necessárias se o utilizador quisesse autenticar, a morada, visto que as compras eram entregues ao domicílio, a sua data de nascimento, uma lista de contactos, email e telefone, e ainda uma lista de métodos de pagamento, ou seja, os métodos que dispõe para carregar a conta, um utilizador também tem um saldo.</w:t>
+      </w:r>
+    </w:p>
+    <w:p>
+      <w:pPr>
+        <w:rPr>
+          <w:rFonts w:ascii="Arial" w:hAnsi="Arial" w:cs="Arial"/>
+          <w:sz w:val="20"/>
+        </w:rPr>
+      </w:pPr>
+      <w:r>
+        <w:rPr>
+          <w:rFonts w:ascii="Arial" w:hAnsi="Arial" w:cs="Arial"/>
+          <w:sz w:val="20"/>
+        </w:rPr>
+        <w:tab/>
+        <w:t>Os produtos que são colocados à venda tem um identificador, uma designação, descrição, preço, quantidade e têm de estar associados a um utilizador, o que o colocou para vender.</w:t>
+      </w:r>
+    </w:p>
+    <w:p>
+      <w:pPr>
+        <w:rPr>
+          <w:rFonts w:ascii="Arial" w:hAnsi="Arial" w:cs="Arial"/>
+          <w:sz w:val="20"/>
+        </w:rPr>
+      </w:pPr>
+      <w:r>
+        <w:rPr>
+          <w:rFonts w:ascii="Arial" w:hAnsi="Arial" w:cs="Arial"/>
+          <w:sz w:val="20"/>
+        </w:rPr>
+        <w:tab/>
+        <w:t>Uma compra é referente a um só produto, no entanto, e possível escolher a quantidade que se pretende comprar deste produto. Logo, a compra tem uma quantidade, o preço total da compra e está associada a um carrinho.</w:t>
+      </w:r>
+    </w:p>
+    <w:p>
+      <w:pPr>
+        <w:rPr>
+          <w:rFonts w:ascii="Arial" w:hAnsi="Arial" w:cs="Arial"/>
+          <w:sz w:val="20"/>
+        </w:rPr>
+      </w:pPr>
+      <w:r>
+        <w:rPr>
+          <w:rFonts w:ascii="Arial" w:hAnsi="Arial" w:cs="Arial"/>
+          <w:sz w:val="20"/>
+        </w:rPr>
+        <w:tab/>
+        <w:t>O carrinho é uma lista de compras, na qual regista-se a data das compras e o método de transporte que o utilizador escolhe para entregar os produtos.</w:t>
+      </w:r>
+    </w:p>
+    <w:p>
+      <w:pPr>
+        <w:rPr>
+          <w:rFonts w:ascii="Arial" w:hAnsi="Arial" w:cs="Arial"/>
+          <w:sz w:val="20"/>
+        </w:rPr>
+      </w:pPr>
+      <w:r>
+        <w:rPr>
+          <w:rFonts w:ascii="Arial" w:hAnsi="Arial" w:cs="Arial"/>
+          <w:sz w:val="20"/>
+        </w:rPr>
+        <w:tab/>
+        <w:t>Para efetuar operações sobre o saldo o utilizador tem diversos métodos de pagamento disponíveis. Também é fornecido algumas formas de entrega, ou métodos de transporte, que está associado um custo e um tempo estimado de entrega.</w:t>
+      </w:r>
+    </w:p>
+    <w:p>
+      <w:pPr>
+        <w:rPr>
+          <w:rFonts w:ascii="Arial" w:hAnsi="Arial" w:cs="Arial"/>
+          <w:b/>
+          <w:bCs/>
+          <w:kern w:val="32"/>
+          <w:sz w:val="32"/>
+          <w:szCs w:val="32"/>
+          <w:lang w:eastAsia="en-US"/>
+        </w:rPr>
+      </w:pPr>
+    </w:p>
+    <w:p>
+      <w:pPr>
+        <w:rPr>
+          <w:rFonts w:ascii="Arial" w:hAnsi="Arial" w:cs="Arial"/>
+          <w:b/>
+          <w:bCs/>
+          <w:kern w:val="32"/>
+          <w:sz w:val="32"/>
+          <w:szCs w:val="32"/>
+          <w:lang w:eastAsia="en-US"/>
+        </w:rPr>
+      </w:pPr>
+      <w:r>
+        <w:rPr>
+          <w:rFonts w:ascii="Arial" w:hAnsi="Arial" w:cs="Arial"/>
+          <w:b/>
+          <w:bCs/>
+          <w:kern w:val="32"/>
+          <w:sz w:val="32"/>
+          <w:szCs w:val="32"/>
+          <w:lang w:eastAsia="en-US"/>
+        </w:rPr>
+        <w:lastRenderedPageBreak/>
+        <w:t xml:space="preserve">  2.2.2 Requisitos de exploração</w:t>
       </w:r>
     </w:p>
     <w:p>
@@ -4760,7 +4899,7 @@
           <w:rFonts w:ascii="Arial" w:hAnsi="Arial" w:cs="Arial"/>
           <w:sz w:val="20"/>
         </w:rPr>
-        <w:t xml:space="preserve">Autenticar-se com as suas credenciais; </w:t>
+        <w:t>Ver/Comprar produtos que estão disponíveis no mercado;</w:t>
       </w:r>
     </w:p>
     <w:p>
@@ -4780,7 +4919,7 @@
           <w:rFonts w:ascii="Arial" w:hAnsi="Arial" w:cs="Arial"/>
           <w:sz w:val="20"/>
         </w:rPr>
-        <w:t>Ver/Comprar produtos que estão disponíveis no mercado;</w:t>
+        <w:t>Filtrar os produtos que pretende ver/comprar do mercado;</w:t>
       </w:r>
     </w:p>
     <w:p>
@@ -4800,7 +4939,7 @@
           <w:rFonts w:ascii="Arial" w:hAnsi="Arial" w:cs="Arial"/>
           <w:sz w:val="20"/>
         </w:rPr>
-        <w:t>Filtrar os produtos que pretende ver/comprar do mercado;</w:t>
+        <w:t>Colocar à venda um artigo;</w:t>
       </w:r>
     </w:p>
     <w:p>
@@ -4820,7 +4959,21 @@
           <w:rFonts w:ascii="Arial" w:hAnsi="Arial" w:cs="Arial"/>
           <w:sz w:val="20"/>
         </w:rPr>
-        <w:t>Colocar à venda um artigo;</w:t>
+        <w:t xml:space="preserve">Aceder a todas </w:t>
+      </w:r>
+      <w:r>
+        <w:rPr>
+          <w:rFonts w:ascii="Arial" w:hAnsi="Arial" w:cs="Arial"/>
+          <w:sz w:val="20"/>
+        </w:rPr>
+        <w:t>as compras realizadas</w:t>
+      </w:r>
+      <w:r>
+        <w:rPr>
+          <w:rFonts w:ascii="Arial" w:hAnsi="Arial" w:cs="Arial"/>
+          <w:sz w:val="20"/>
+        </w:rPr>
+        <w:t>;</w:t>
       </w:r>
     </w:p>
     <w:p>
@@ -4840,21 +4993,14 @@
           <w:rFonts w:ascii="Arial" w:hAnsi="Arial" w:cs="Arial"/>
           <w:sz w:val="20"/>
         </w:rPr>
-        <w:t xml:space="preserve">Aceder a todas </w:t>
-      </w:r>
-      <w:r>
-        <w:rPr>
-          <w:rFonts w:ascii="Arial" w:hAnsi="Arial" w:cs="Arial"/>
-          <w:sz w:val="20"/>
-        </w:rPr>
-        <w:t>as compras realizadas</w:t>
-      </w:r>
-      <w:r>
-        <w:rPr>
-          <w:rFonts w:ascii="Arial" w:hAnsi="Arial" w:cs="Arial"/>
-          <w:sz w:val="20"/>
-        </w:rPr>
-        <w:t>;</w:t>
+        <w:t>Adicionar/Alter</w:t>
+      </w:r>
+      <w:r>
+        <w:rPr>
+          <w:rFonts w:ascii="Arial" w:hAnsi="Arial" w:cs="Arial"/>
+          <w:sz w:val="20"/>
+        </w:rPr>
+        <w:t>ar/Aceder informações pessoais;</w:t>
       </w:r>
     </w:p>
     <w:p>
@@ -4874,14 +5020,7 @@
           <w:rFonts w:ascii="Arial" w:hAnsi="Arial" w:cs="Arial"/>
           <w:sz w:val="20"/>
         </w:rPr>
-        <w:t>Adicionar/Alter</w:t>
-      </w:r>
-      <w:r>
-        <w:rPr>
-          <w:rFonts w:ascii="Arial" w:hAnsi="Arial" w:cs="Arial"/>
-          <w:sz w:val="20"/>
-        </w:rPr>
-        <w:t>ar/Aceder informações pessoais;</w:t>
+        <w:t>Ver informações detalhadas sobre cada forma de pagamento ou transporte;</w:t>
       </w:r>
     </w:p>
     <w:p>
@@ -4901,33 +5040,11 @@
           <w:rFonts w:ascii="Arial" w:hAnsi="Arial" w:cs="Arial"/>
           <w:sz w:val="20"/>
         </w:rPr>
-        <w:t>Ver informações detalhadas sobre cada forma de pagamento ou transporte;</w:t>
-      </w:r>
-    </w:p>
-    <w:p>
-      <w:pPr>
-        <w:pStyle w:val="PargrafodaLista"/>
-        <w:numPr>
-          <w:ilvl w:val="0"/>
-          <w:numId w:val="6"/>
-        </w:numPr>
-        <w:rPr>
-          <w:rFonts w:ascii="Arial" w:hAnsi="Arial" w:cs="Arial"/>
-          <w:sz w:val="20"/>
-        </w:rPr>
-      </w:pPr>
-      <w:r>
-        <w:rPr>
-          <w:rFonts w:ascii="Arial" w:hAnsi="Arial" w:cs="Arial"/>
-          <w:sz w:val="20"/>
-        </w:rPr>
         <w:t>Carregar/Levantar</w:t>
       </w:r>
       <w:r>
         <w:t xml:space="preserve"> dinheiro para/da conta;</w:t>
       </w:r>
-      <w:bookmarkStart w:id="0" w:name="_GoBack"/>
-      <w:bookmarkEnd w:id="0"/>
       <w:r>
         <w:rPr>
           <w:rFonts w:ascii="Arial" w:hAnsi="Arial" w:cs="Arial"/>
@@ -5134,57 +5251,6 @@
           <w:szCs w:val="32"/>
           <w:lang w:eastAsia="en-US"/>
         </w:rPr>
-        <w:lastRenderedPageBreak/>
-        <w:t xml:space="preserve">  2.2.1 Requisitos de Descrição</w:t>
-      </w:r>
-    </w:p>
-    <w:p>
-      <w:pPr>
-        <w:rPr>
-          <w:rFonts w:ascii="Arial" w:hAnsi="Arial" w:cs="Arial"/>
-          <w:b/>
-          <w:bCs/>
-          <w:kern w:val="32"/>
-          <w:sz w:val="32"/>
-          <w:szCs w:val="32"/>
-          <w:lang w:eastAsia="en-US"/>
-        </w:rPr>
-      </w:pPr>
-      <w:r>
-        <w:rPr>
-          <w:rFonts w:ascii="Arial" w:hAnsi="Arial" w:cs="Arial"/>
-          <w:b/>
-          <w:bCs/>
-          <w:kern w:val="32"/>
-          <w:sz w:val="32"/>
-          <w:szCs w:val="32"/>
-          <w:lang w:eastAsia="en-US"/>
-        </w:rPr>
-        <w:t xml:space="preserve">  2.2.2 Requisitos de exploração</w:t>
-      </w:r>
-    </w:p>
-    <w:p>
-      <w:pPr>
-        <w:rPr>
-          <w:rFonts w:ascii="Arial" w:hAnsi="Arial" w:cs="Arial"/>
-          <w:b/>
-          <w:bCs/>
-          <w:kern w:val="32"/>
-          <w:sz w:val="32"/>
-          <w:szCs w:val="32"/>
-          <w:lang w:eastAsia="en-US"/>
-        </w:rPr>
-      </w:pPr>
-      <w:r>
-        <w:rPr>
-          <w:rFonts w:ascii="Arial" w:hAnsi="Arial" w:cs="Arial"/>
-          <w:b/>
-          <w:bCs/>
-          <w:kern w:val="32"/>
-          <w:sz w:val="32"/>
-          <w:szCs w:val="32"/>
-          <w:lang w:eastAsia="en-US"/>
-        </w:rPr>
         <w:t xml:space="preserve">  2.2.3 Requisitos de Controlo</w:t>
       </w:r>
     </w:p>
@@ -5396,6 +5462,7 @@
           <w:szCs w:val="32"/>
           <w:lang w:eastAsia="en-US"/>
         </w:rPr>
+        <w:lastRenderedPageBreak/>
         <w:t xml:space="preserve">  3.5 Detalhe ou generalização de entidades</w:t>
       </w:r>
       <w:r>
@@ -5593,7 +5660,6 @@
           <w:szCs w:val="32"/>
           <w:lang w:eastAsia="en-US"/>
         </w:rPr>
-        <w:lastRenderedPageBreak/>
         <w:br/>
         <w:t>4.3 Validação do modelo através da normalização</w:t>
       </w:r>
@@ -5801,6 +5867,7 @@
           <w:szCs w:val="32"/>
           <w:lang w:eastAsia="en-US"/>
         </w:rPr>
+        <w:lastRenderedPageBreak/>
         <w:br/>
         <w:t>5.2 Tradução do esquema lógico para o sistema de gestão de bases de dados escolhido em SQL</w:t>
       </w:r>
@@ -5905,7 +5972,6 @@
           <w:szCs w:val="32"/>
           <w:lang w:eastAsia="en-US"/>
         </w:rPr>
-        <w:lastRenderedPageBreak/>
         <w:br/>
         <w:t>5.6 Estimativa do espaço em disco da base de dados e taxa de crescimento anual</w:t>
       </w:r>
@@ -6079,6 +6145,7 @@
           <w:sz w:val="27"/>
           <w:szCs w:val="27"/>
         </w:rPr>
+        <w:lastRenderedPageBreak/>
         <w:br/>
       </w:r>
       <w:r>
@@ -7014,6 +7081,18 @@
   </w:num>
   <w:num w:numId="7">
     <w:abstractNumId w:val="5"/>
+  </w:num>
+  <w:num w:numId="8">
+    <w:abstractNumId w:val="0"/>
+    <w:lvlOverride w:ilvl="0"/>
+    <w:lvlOverride w:ilvl="1"/>
+    <w:lvlOverride w:ilvl="2"/>
+    <w:lvlOverride w:ilvl="3"/>
+    <w:lvlOverride w:ilvl="4"/>
+    <w:lvlOverride w:ilvl="5"/>
+    <w:lvlOverride w:ilvl="6"/>
+    <w:lvlOverride w:ilvl="7"/>
+    <w:lvlOverride w:ilvl="8"/>
   </w:num>
 </w:numbering>
 </file>
@@ -7415,6 +7494,7 @@
   <w:style w:type="character" w:default="1" w:styleId="Tipodeletrapredefinidodopargrafo">
     <w:name w:val="Default Paragraph Font"/>
     <w:uiPriority w:val="1"/>
+    <w:semiHidden/>
     <w:unhideWhenUsed/>
   </w:style>
   <w:style w:type="table" w:default="1" w:styleId="Tabelanormal">

</xml_diff>

<commit_message>
Alguns tópicos do relatório
</commit_message>
<xml_diff>
--- a/RelatorioFinal.docx
+++ b/RelatorioFinal.docx
@@ -1059,6 +1059,7 @@
         <w:rPr>
           <w:noProof/>
         </w:rPr>
+        <w:lastRenderedPageBreak/>
         <mc:AlternateContent>
           <mc:Choice Requires="wps">
             <w:drawing>
@@ -1182,7 +1183,6 @@
               <w:rPr>
                 <w:rFonts w:ascii="Calibri" w:hAnsi="Calibri" w:cs="Arial"/>
               </w:rPr>
-              <w:lastRenderedPageBreak/>
               <w:t xml:space="preserve">Data de </w:t>
             </w:r>
             <w:proofErr w:type="spellStart"/>
@@ -1860,7 +1860,6 @@
           <w:szCs w:val="32"/>
           <w:lang w:eastAsia="en-US"/>
         </w:rPr>
-        <w:lastRenderedPageBreak/>
         <w:t>Resumo</w:t>
       </w:r>
     </w:p>
@@ -2314,7 +2313,6 @@
           <w:szCs w:val="32"/>
           <w:lang w:eastAsia="en-US"/>
         </w:rPr>
-        <w:lastRenderedPageBreak/>
         <w:t>Índice</w:t>
       </w:r>
     </w:p>
@@ -3865,7 +3863,6 @@
           <w:szCs w:val="32"/>
           <w:lang w:eastAsia="en-US"/>
         </w:rPr>
-        <w:lastRenderedPageBreak/>
         <w:t>1. Introdução</w:t>
       </w:r>
     </w:p>
@@ -4461,6 +4458,7 @@
           <w:rFonts w:ascii="Arial" w:hAnsi="Arial" w:cs="Arial"/>
           <w:sz w:val="20"/>
         </w:rPr>
+        <w:lastRenderedPageBreak/>
         <w:tab/>
       </w:r>
       <w:r>
@@ -4523,7 +4521,6 @@
           <w:szCs w:val="32"/>
           <w:lang w:eastAsia="en-US"/>
         </w:rPr>
-        <w:lastRenderedPageBreak/>
         <w:t>2. Levantamento e análise de requisitos</w:t>
       </w:r>
     </w:p>
@@ -4887,6 +4884,7 @@
           <w:szCs w:val="32"/>
           <w:lang w:eastAsia="en-US"/>
         </w:rPr>
+        <w:lastRenderedPageBreak/>
         <w:t xml:space="preserve">  2.2.2 Requisitos de exploração</w:t>
       </w:r>
     </w:p>
@@ -5023,7 +5021,6 @@
           <w:rFonts w:ascii="Arial" w:hAnsi="Arial" w:cs="Arial"/>
           <w:sz w:val="20"/>
         </w:rPr>
-        <w:lastRenderedPageBreak/>
         <w:t xml:space="preserve">Aceder a todas </w:t>
       </w:r>
       <w:r>
@@ -5490,10 +5487,8 @@
           <w:lang w:eastAsia="en-US"/>
         </w:rPr>
         <w:br/>
-        <w:t xml:space="preserve">  3.4 Identificação e caracterização das Associação dos Atributos com as Entida</w:t>
-      </w:r>
-      <w:bookmarkStart w:id="0" w:name="_GoBack"/>
-      <w:bookmarkEnd w:id="0"/>
+        <w:t xml:space="preserve">  3.4 Identificação e caracterização das Associação dos Atributos com as Entidades e Relacionamentos.</w:t>
+      </w:r>
       <w:r>
         <w:rPr>
           <w:rFonts w:ascii="Arial" w:hAnsi="Arial" w:cs="Arial"/>
@@ -5504,9 +5499,11 @@
           <w:szCs w:val="32"/>
           <w:lang w:eastAsia="en-US"/>
         </w:rPr>
-        <w:t>des e Relacionamentos.</w:t>
-      </w:r>
-      <w:r>
+        <w:br/>
+      </w:r>
+    </w:p>
+    <w:p>
+      <w:pPr>
         <w:rPr>
           <w:rFonts w:ascii="Arial" w:hAnsi="Arial" w:cs="Arial"/>
           <w:b/>
@@ -5516,11 +5513,8 @@
           <w:szCs w:val="32"/>
           <w:lang w:eastAsia="en-US"/>
         </w:rPr>
-        <w:br/>
-      </w:r>
-    </w:p>
-    <w:p>
-      <w:pPr>
+      </w:pPr>
+      <w:r>
         <w:rPr>
           <w:rFonts w:ascii="Arial" w:hAnsi="Arial" w:cs="Arial"/>
           <w:b/>
@@ -5530,17 +5524,7 @@
           <w:szCs w:val="32"/>
           <w:lang w:eastAsia="en-US"/>
         </w:rPr>
-      </w:pPr>
-      <w:r>
-        <w:rPr>
-          <w:rFonts w:ascii="Arial" w:hAnsi="Arial" w:cs="Arial"/>
-          <w:b/>
-          <w:bCs/>
-          <w:kern w:val="32"/>
-          <w:sz w:val="32"/>
-          <w:szCs w:val="32"/>
-          <w:lang w:eastAsia="en-US"/>
-        </w:rPr>
+        <w:lastRenderedPageBreak/>
         <w:t xml:space="preserve">  3.5 Detalhe ou generalização de entidades</w:t>
       </w:r>
       <w:r>
@@ -5925,6 +5909,253 @@
     </w:p>
     <w:p>
       <w:pPr>
+        <w:ind w:firstLine="720"/>
+        <w:rPr>
+          <w:rFonts w:ascii="Arial" w:eastAsia="Times New Roman" w:hAnsi="Arial" w:cs="Arial"/>
+          <w:sz w:val="20"/>
+          <w:lang w:eastAsia="en-US"/>
+        </w:rPr>
+      </w:pPr>
+      <w:r>
+        <w:rPr>
+          <w:rFonts w:ascii="Arial" w:eastAsia="Times New Roman" w:hAnsi="Arial" w:cs="Arial"/>
+          <w:sz w:val="20"/>
+          <w:lang w:eastAsia="en-US"/>
+        </w:rPr>
+        <w:lastRenderedPageBreak/>
+        <w:t xml:space="preserve">Para gerir a </w:t>
+      </w:r>
+      <w:r>
+        <w:rPr>
+          <w:rFonts w:ascii="Arial" w:eastAsia="Times New Roman" w:hAnsi="Arial" w:cs="Arial"/>
+          <w:i/>
+          <w:sz w:val="20"/>
+          <w:lang w:eastAsia="en-US"/>
+        </w:rPr>
+        <w:t>BD</w:t>
+      </w:r>
+      <w:r>
+        <w:rPr>
+          <w:rFonts w:ascii="Arial" w:eastAsia="Times New Roman" w:hAnsi="Arial" w:cs="Arial"/>
+          <w:sz w:val="20"/>
+          <w:lang w:eastAsia="en-US"/>
+        </w:rPr>
+        <w:t xml:space="preserve"> foi usado um sistema relacional que permite manter a segurança, integridade e consistência de dados. </w:t>
+      </w:r>
+      <w:r>
+        <w:rPr>
+          <w:rFonts w:ascii="Arial" w:eastAsia="Times New Roman" w:hAnsi="Arial" w:cs="Arial"/>
+          <w:sz w:val="20"/>
+          <w:lang w:eastAsia="en-US"/>
+        </w:rPr>
+        <w:t>Este tipo de modelo suporta relações entre diferentes entidades em tabelas através de chaves primárias e chaves estrangeiras.</w:t>
+      </w:r>
+      <w:r>
+        <w:rPr>
+          <w:rFonts w:ascii="Arial" w:eastAsia="Times New Roman" w:hAnsi="Arial" w:cs="Arial"/>
+          <w:sz w:val="20"/>
+          <w:lang w:eastAsia="en-US"/>
+        </w:rPr>
+        <w:t xml:space="preserve"> Com as tabelas permite normalizar os dados evitando redundância de dados.</w:t>
+      </w:r>
+      <w:r>
+        <w:rPr>
+          <w:rFonts w:ascii="Arial" w:eastAsia="Times New Roman" w:hAnsi="Arial" w:cs="Arial"/>
+          <w:sz w:val="20"/>
+          <w:lang w:eastAsia="en-US"/>
+        </w:rPr>
+        <w:t xml:space="preserve"> Por estes motivos é</w:t>
+      </w:r>
+      <w:r>
+        <w:rPr>
+          <w:rFonts w:ascii="Arial" w:eastAsia="Times New Roman" w:hAnsi="Arial" w:cs="Arial"/>
+          <w:sz w:val="20"/>
+          <w:lang w:eastAsia="en-US"/>
+        </w:rPr>
+        <w:t xml:space="preserve"> possível criar, atualizar, consultar e gerir a </w:t>
+      </w:r>
+      <w:r>
+        <w:rPr>
+          <w:rFonts w:ascii="Arial" w:eastAsia="Times New Roman" w:hAnsi="Arial" w:cs="Arial"/>
+          <w:i/>
+          <w:sz w:val="20"/>
+          <w:lang w:eastAsia="en-US"/>
+        </w:rPr>
+        <w:t>BD</w:t>
+      </w:r>
+      <w:r>
+        <w:rPr>
+          <w:rFonts w:ascii="Arial" w:eastAsia="Times New Roman" w:hAnsi="Arial" w:cs="Arial"/>
+          <w:i/>
+          <w:sz w:val="20"/>
+          <w:lang w:eastAsia="en-US"/>
+        </w:rPr>
+        <w:t xml:space="preserve">, </w:t>
+      </w:r>
+      <w:r>
+        <w:rPr>
+          <w:rFonts w:ascii="Arial" w:eastAsia="Times New Roman" w:hAnsi="Arial" w:cs="Arial"/>
+          <w:sz w:val="20"/>
+          <w:lang w:eastAsia="en-US"/>
+        </w:rPr>
+        <w:t>de uma forma mais simples</w:t>
+      </w:r>
+      <w:r>
+        <w:rPr>
+          <w:rFonts w:ascii="Arial" w:eastAsia="Times New Roman" w:hAnsi="Arial" w:cs="Arial"/>
+          <w:i/>
+          <w:sz w:val="20"/>
+          <w:lang w:eastAsia="en-US"/>
+        </w:rPr>
+        <w:t>.</w:t>
+      </w:r>
+    </w:p>
+    <w:p>
+      <w:pPr>
+        <w:ind w:firstLine="720"/>
+        <w:rPr>
+          <w:rFonts w:ascii="Arial" w:eastAsia="Times New Roman" w:hAnsi="Arial" w:cs="Arial"/>
+          <w:sz w:val="20"/>
+          <w:lang w:eastAsia="en-US"/>
+        </w:rPr>
+      </w:pPr>
+      <w:r>
+        <w:rPr>
+          <w:rFonts w:ascii="Arial" w:eastAsia="Times New Roman" w:hAnsi="Arial" w:cs="Arial"/>
+          <w:sz w:val="20"/>
+          <w:lang w:eastAsia="en-US"/>
+        </w:rPr>
+        <w:t>O s</w:t>
+      </w:r>
+      <w:r>
+        <w:rPr>
+          <w:rFonts w:ascii="Arial" w:eastAsia="Times New Roman" w:hAnsi="Arial" w:cs="Arial"/>
+          <w:sz w:val="20"/>
+          <w:lang w:eastAsia="en-US"/>
+        </w:rPr>
+        <w:t>istema de gestão de base de dados</w:t>
+      </w:r>
+      <w:r>
+        <w:rPr>
+          <w:rFonts w:ascii="Arial" w:eastAsia="Times New Roman" w:hAnsi="Arial" w:cs="Arial"/>
+          <w:sz w:val="20"/>
+          <w:lang w:eastAsia="en-US"/>
+        </w:rPr>
+        <w:t xml:space="preserve"> (</w:t>
+      </w:r>
+      <w:r>
+        <w:rPr>
+          <w:rFonts w:ascii="Arial" w:eastAsia="Times New Roman" w:hAnsi="Arial" w:cs="Arial"/>
+          <w:i/>
+          <w:sz w:val="20"/>
+          <w:lang w:eastAsia="en-US"/>
+        </w:rPr>
+        <w:t>SGBD</w:t>
+      </w:r>
+      <w:r>
+        <w:rPr>
+          <w:rFonts w:ascii="Arial" w:eastAsia="Times New Roman" w:hAnsi="Arial" w:cs="Arial"/>
+          <w:sz w:val="20"/>
+          <w:lang w:eastAsia="en-US"/>
+        </w:rPr>
+        <w:t>)</w:t>
+      </w:r>
+      <w:r>
+        <w:rPr>
+          <w:rFonts w:ascii="Arial" w:eastAsia="Times New Roman" w:hAnsi="Arial" w:cs="Arial"/>
+          <w:sz w:val="20"/>
+          <w:lang w:eastAsia="en-US"/>
+        </w:rPr>
+        <w:t xml:space="preserve"> utilizado foi o proposto pelos docentes da </w:t>
+      </w:r>
+      <w:r>
+        <w:rPr>
+          <w:rFonts w:ascii="Arial" w:eastAsia="Times New Roman" w:hAnsi="Arial" w:cs="Arial"/>
+          <w:i/>
+          <w:sz w:val="20"/>
+          <w:lang w:eastAsia="en-US"/>
+        </w:rPr>
+        <w:t>U</w:t>
+      </w:r>
+      <w:r>
+        <w:rPr>
+          <w:rFonts w:ascii="Arial" w:eastAsia="Times New Roman" w:hAnsi="Arial" w:cs="Arial"/>
+          <w:i/>
+          <w:sz w:val="20"/>
+          <w:lang w:eastAsia="en-US"/>
+        </w:rPr>
+        <w:t>C</w:t>
+      </w:r>
+      <w:r>
+        <w:rPr>
+          <w:rFonts w:ascii="Arial" w:eastAsia="Times New Roman" w:hAnsi="Arial" w:cs="Arial"/>
+          <w:i/>
+          <w:sz w:val="20"/>
+          <w:lang w:eastAsia="en-US"/>
+        </w:rPr>
+        <w:t xml:space="preserve">, </w:t>
+      </w:r>
+      <w:r>
+        <w:rPr>
+          <w:rFonts w:ascii="Arial" w:eastAsia="Times New Roman" w:hAnsi="Arial" w:cs="Arial"/>
+          <w:sz w:val="20"/>
+          <w:lang w:eastAsia="en-US"/>
+        </w:rPr>
+        <w:t xml:space="preserve">o </w:t>
+      </w:r>
+      <w:proofErr w:type="spellStart"/>
+      <w:r>
+        <w:rPr>
+          <w:rFonts w:ascii="Arial" w:eastAsia="Times New Roman" w:hAnsi="Arial" w:cs="Arial"/>
+          <w:i/>
+          <w:sz w:val="20"/>
+          <w:lang w:eastAsia="en-US"/>
+        </w:rPr>
+        <w:t>Mysql</w:t>
+      </w:r>
+      <w:proofErr w:type="spellEnd"/>
+      <w:r>
+        <w:rPr>
+          <w:rFonts w:ascii="Arial" w:eastAsia="Times New Roman" w:hAnsi="Arial" w:cs="Arial"/>
+          <w:sz w:val="20"/>
+          <w:lang w:eastAsia="en-US"/>
+        </w:rPr>
+        <w:t>.</w:t>
+      </w:r>
+      <w:r>
+        <w:rPr>
+          <w:rFonts w:ascii="Arial" w:eastAsia="Times New Roman" w:hAnsi="Arial" w:cs="Arial"/>
+          <w:sz w:val="20"/>
+          <w:lang w:eastAsia="en-US"/>
+        </w:rPr>
+        <w:t xml:space="preserve"> Este sistema usa algoritmos complexos que suporta</w:t>
+      </w:r>
+      <w:r>
+        <w:rPr>
+          <w:rFonts w:ascii="Arial" w:eastAsia="Times New Roman" w:hAnsi="Arial" w:cs="Arial"/>
+          <w:sz w:val="20"/>
+          <w:lang w:eastAsia="en-US"/>
+        </w:rPr>
+        <w:t>m a concorrência no acesso à BD, enquanto mantêm a sua integridade.</w:t>
+      </w:r>
+    </w:p>
+    <w:p>
+      <w:pPr>
+        <w:ind w:firstLine="720"/>
+        <w:rPr>
+          <w:rFonts w:ascii="Arial" w:hAnsi="Arial" w:cs="Arial"/>
+          <w:b/>
+          <w:bCs/>
+          <w:kern w:val="32"/>
+          <w:sz w:val="32"/>
+          <w:szCs w:val="32"/>
+          <w:lang w:eastAsia="en-US"/>
+        </w:rPr>
+      </w:pPr>
+    </w:p>
+    <w:p>
+      <w:pPr>
+        <w:ind w:firstLine="720"/>
         <w:rPr>
           <w:rFonts w:ascii="Arial" w:hAnsi="Arial" w:cs="Arial"/>
           <w:b/>
@@ -5951,6 +6182,187 @@
     </w:p>
     <w:p>
       <w:pPr>
+        <w:ind w:firstLine="720"/>
+        <w:rPr>
+          <w:rFonts w:ascii="Arial" w:eastAsia="Times New Roman" w:hAnsi="Arial" w:cs="Arial"/>
+          <w:sz w:val="20"/>
+          <w:lang w:eastAsia="en-US"/>
+        </w:rPr>
+      </w:pPr>
+      <w:r>
+        <w:rPr>
+          <w:rFonts w:ascii="Arial" w:eastAsia="Times New Roman" w:hAnsi="Arial" w:cs="Arial"/>
+          <w:sz w:val="20"/>
+          <w:lang w:eastAsia="en-US"/>
+        </w:rPr>
+        <w:t>No desenho de uma base de dados após a criação do modelo lógico do sistema, este é “traduzido” para um esquema físico</w:t>
+      </w:r>
+      <w:r>
+        <w:rPr>
+          <w:rFonts w:ascii="Arial" w:eastAsia="Times New Roman" w:hAnsi="Arial" w:cs="Arial"/>
+          <w:sz w:val="20"/>
+          <w:lang w:eastAsia="en-US"/>
+        </w:rPr>
+        <w:t>.</w:t>
+      </w:r>
+    </w:p>
+    <w:p>
+      <w:pPr>
+        <w:ind w:firstLine="720"/>
+        <w:rPr>
+          <w:rFonts w:ascii="Arial" w:eastAsia="Times New Roman" w:hAnsi="Arial" w:cs="Arial"/>
+          <w:sz w:val="20"/>
+          <w:lang w:eastAsia="en-US"/>
+        </w:rPr>
+      </w:pPr>
+      <w:r>
+        <w:rPr>
+          <w:rFonts w:ascii="Arial" w:eastAsia="Times New Roman" w:hAnsi="Arial" w:cs="Arial"/>
+          <w:sz w:val="20"/>
+          <w:lang w:eastAsia="en-US"/>
+        </w:rPr>
+        <w:t xml:space="preserve">Os esquemas têm </w:t>
+      </w:r>
+      <w:r>
+        <w:rPr>
+          <w:rFonts w:ascii="Arial" w:eastAsia="Times New Roman" w:hAnsi="Arial" w:cs="Arial"/>
+          <w:sz w:val="20"/>
+          <w:lang w:eastAsia="en-US"/>
+        </w:rPr>
+        <w:t>“traduções” entre si, por exemplo, a</w:t>
+      </w:r>
+      <w:r>
+        <w:rPr>
+          <w:rFonts w:ascii="Arial" w:eastAsia="Times New Roman" w:hAnsi="Arial" w:cs="Arial"/>
+          <w:sz w:val="20"/>
+          <w:lang w:eastAsia="en-US"/>
+        </w:rPr>
+        <w:t xml:space="preserve">s entidades no modelo físico são referidas como tabelas e </w:t>
+      </w:r>
+      <w:r>
+        <w:rPr>
+          <w:rFonts w:ascii="Arial" w:eastAsia="Times New Roman" w:hAnsi="Arial" w:cs="Arial"/>
+          <w:sz w:val="20"/>
+          <w:lang w:eastAsia="en-US"/>
+        </w:rPr>
+        <w:t>os atributos de cada entidade são colunas</w:t>
+      </w:r>
+      <w:r>
+        <w:rPr>
+          <w:rFonts w:ascii="Arial" w:eastAsia="Times New Roman" w:hAnsi="Arial" w:cs="Arial"/>
+          <w:sz w:val="20"/>
+          <w:lang w:eastAsia="en-US"/>
+        </w:rPr>
+        <w:t>.</w:t>
+      </w:r>
+      <w:r>
+        <w:rPr>
+          <w:rFonts w:ascii="Arial" w:eastAsia="Times New Roman" w:hAnsi="Arial" w:cs="Arial"/>
+          <w:sz w:val="20"/>
+          <w:lang w:eastAsia="en-US"/>
+        </w:rPr>
+        <w:t xml:space="preserve"> </w:t>
+      </w:r>
+      <w:r>
+        <w:rPr>
+          <w:rFonts w:ascii="Arial" w:eastAsia="Times New Roman" w:hAnsi="Arial" w:cs="Arial"/>
+          <w:sz w:val="20"/>
+          <w:lang w:eastAsia="en-US"/>
+        </w:rPr>
+        <w:t>A grande diferença entre os esquemas é que o</w:t>
+      </w:r>
+      <w:r>
+        <w:rPr>
+          <w:rFonts w:ascii="Arial" w:eastAsia="Times New Roman" w:hAnsi="Arial" w:cs="Arial"/>
+          <w:sz w:val="20"/>
+          <w:lang w:eastAsia="en-US"/>
+        </w:rPr>
+        <w:t xml:space="preserve"> modelo físico </w:t>
+      </w:r>
+      <w:r>
+        <w:rPr>
+          <w:rFonts w:ascii="Arial" w:eastAsia="Times New Roman" w:hAnsi="Arial" w:cs="Arial"/>
+          <w:sz w:val="20"/>
+          <w:lang w:eastAsia="en-US"/>
+        </w:rPr>
+        <w:t>particulariza</w:t>
+      </w:r>
+      <w:r>
+        <w:rPr>
+          <w:rFonts w:ascii="Arial" w:eastAsia="Times New Roman" w:hAnsi="Arial" w:cs="Arial"/>
+          <w:sz w:val="20"/>
+          <w:lang w:eastAsia="en-US"/>
+        </w:rPr>
+        <w:t xml:space="preserve"> o tipo de dados</w:t>
+      </w:r>
+      <w:r>
+        <w:rPr>
+          <w:rFonts w:ascii="Arial" w:eastAsia="Times New Roman" w:hAnsi="Arial" w:cs="Arial"/>
+          <w:sz w:val="20"/>
+          <w:lang w:eastAsia="en-US"/>
+        </w:rPr>
+        <w:t>,</w:t>
+      </w:r>
+      <w:r>
+        <w:rPr>
+          <w:rFonts w:ascii="Arial" w:eastAsia="Times New Roman" w:hAnsi="Arial" w:cs="Arial"/>
+          <w:sz w:val="20"/>
+          <w:lang w:eastAsia="en-US"/>
+        </w:rPr>
+        <w:t xml:space="preserve"> por exemplo, espec</w:t>
+      </w:r>
+      <w:r>
+        <w:rPr>
+          <w:rFonts w:ascii="Arial" w:eastAsia="Times New Roman" w:hAnsi="Arial" w:cs="Arial"/>
+          <w:sz w:val="20"/>
+          <w:lang w:eastAsia="en-US"/>
+        </w:rPr>
+        <w:t>í</w:t>
+      </w:r>
+      <w:r>
+        <w:rPr>
+          <w:rFonts w:ascii="Arial" w:eastAsia="Times New Roman" w:hAnsi="Arial" w:cs="Arial"/>
+          <w:sz w:val="20"/>
+          <w:lang w:eastAsia="en-US"/>
+        </w:rPr>
+        <w:t>fica que a chave primária dos utilizadores, o NIF, é um inteiro</w:t>
+      </w:r>
+      <w:r>
+        <w:rPr>
+          <w:rFonts w:ascii="Arial" w:eastAsia="Times New Roman" w:hAnsi="Arial" w:cs="Arial"/>
+          <w:sz w:val="20"/>
+          <w:lang w:eastAsia="en-US"/>
+        </w:rPr>
+        <w:t xml:space="preserve">, </w:t>
+      </w:r>
+      <w:r>
+        <w:rPr>
+          <w:rFonts w:ascii="Arial" w:eastAsia="Times New Roman" w:hAnsi="Arial" w:cs="Arial"/>
+          <w:sz w:val="20"/>
+          <w:lang w:eastAsia="en-US"/>
+        </w:rPr>
+        <w:t xml:space="preserve">ou um que a data é do </w:t>
+      </w:r>
+      <w:r>
+        <w:rPr>
+          <w:rFonts w:ascii="Arial" w:eastAsia="Times New Roman" w:hAnsi="Arial" w:cs="Arial"/>
+          <w:sz w:val="20"/>
+          <w:lang w:eastAsia="en-US"/>
+        </w:rPr>
+        <w:t>tipo date</w:t>
+      </w:r>
+      <w:r>
+        <w:rPr>
+          <w:rFonts w:ascii="Arial" w:eastAsia="Times New Roman" w:hAnsi="Arial" w:cs="Arial"/>
+          <w:sz w:val="20"/>
+          <w:lang w:eastAsia="en-US"/>
+        </w:rPr>
+        <w:t>.</w:t>
+      </w:r>
+    </w:p>
+    <w:p>
+      <w:pPr>
+        <w:ind w:firstLine="720"/>
         <w:rPr>
           <w:rFonts w:ascii="Arial" w:hAnsi="Arial" w:cs="Arial"/>
           <w:b/>
@@ -5963,6 +6375,14 @@
       </w:pPr>
       <w:r>
         <w:rPr>
+          <w:rFonts w:ascii="Arial" w:eastAsia="Times New Roman" w:hAnsi="Arial" w:cs="Arial"/>
+          <w:sz w:val="20"/>
+          <w:lang w:eastAsia="en-US"/>
+        </w:rPr>
+        <w:br/>
+      </w:r>
+      <w:r>
+        <w:rPr>
           <w:rFonts w:ascii="Arial" w:hAnsi="Arial" w:cs="Arial"/>
           <w:b/>
           <w:bCs/>
@@ -5971,7 +6391,6 @@
           <w:szCs w:val="32"/>
           <w:lang w:eastAsia="en-US"/>
         </w:rPr>
-        <w:br/>
         <w:t>5.3 Tradução das interrogações do utilizador para SQL (alguns exemplos)</w:t>
       </w:r>
     </w:p>
@@ -5997,7 +6416,6 @@
           <w:szCs w:val="32"/>
           <w:lang w:eastAsia="en-US"/>
         </w:rPr>
-        <w:lastRenderedPageBreak/>
         <w:br/>
         <w:t>5.4 Tradução das transações estabelecidas para SQL (alguns exemplos)</w:t>
       </w:r>
@@ -6056,6 +6474,393 @@
     </w:p>
     <w:p>
       <w:pPr>
+        <w:ind w:firstLine="720"/>
+        <w:rPr>
+          <w:rFonts w:ascii="Arial" w:eastAsia="Times New Roman" w:hAnsi="Arial" w:cs="Arial"/>
+          <w:sz w:val="20"/>
+          <w:lang w:eastAsia="en-US"/>
+        </w:rPr>
+      </w:pPr>
+      <w:r>
+        <w:rPr>
+          <w:rFonts w:ascii="Arial" w:eastAsia="Times New Roman" w:hAnsi="Arial" w:cs="Arial"/>
+          <w:sz w:val="20"/>
+          <w:lang w:eastAsia="en-US"/>
+        </w:rPr>
+        <w:t xml:space="preserve">Este é um passo importante </w:t>
+      </w:r>
+      <w:r>
+        <w:rPr>
+          <w:rFonts w:ascii="Arial" w:eastAsia="Times New Roman" w:hAnsi="Arial" w:cs="Arial"/>
+          <w:sz w:val="20"/>
+          <w:lang w:eastAsia="en-US"/>
+        </w:rPr>
+        <w:t xml:space="preserve">na criação da base de dados, pois pode ser necessário adquirir novo </w:t>
+      </w:r>
+      <w:r>
+        <w:rPr>
+          <w:rFonts w:ascii="Arial" w:eastAsia="Times New Roman" w:hAnsi="Arial" w:cs="Arial"/>
+          <w:i/>
+          <w:sz w:val="20"/>
+          <w:lang w:eastAsia="en-US"/>
+        </w:rPr>
+        <w:t>hardware</w:t>
+      </w:r>
+      <w:r>
+        <w:rPr>
+          <w:rFonts w:ascii="Arial" w:eastAsia="Times New Roman" w:hAnsi="Arial" w:cs="Arial"/>
+          <w:sz w:val="20"/>
+          <w:lang w:eastAsia="en-US"/>
+        </w:rPr>
+        <w:t xml:space="preserve"> para armazenar </w:t>
+      </w:r>
+      <w:r>
+        <w:rPr>
+          <w:rFonts w:ascii="Arial" w:eastAsia="Times New Roman" w:hAnsi="Arial" w:cs="Arial"/>
+          <w:sz w:val="20"/>
+          <w:lang w:eastAsia="en-US"/>
+        </w:rPr>
+        <w:t>a</w:t>
+      </w:r>
+      <w:r>
+        <w:rPr>
+          <w:rFonts w:ascii="Arial" w:eastAsia="Times New Roman" w:hAnsi="Arial" w:cs="Arial"/>
+          <w:sz w:val="20"/>
+          <w:lang w:eastAsia="en-US"/>
+        </w:rPr>
+        <w:t xml:space="preserve"> </w:t>
+      </w:r>
+      <w:r>
+        <w:rPr>
+          <w:rFonts w:ascii="Arial" w:eastAsia="Times New Roman" w:hAnsi="Arial" w:cs="Arial"/>
+          <w:i/>
+          <w:sz w:val="20"/>
+          <w:lang w:eastAsia="en-US"/>
+        </w:rPr>
+        <w:t>BD</w:t>
+      </w:r>
+      <w:r>
+        <w:rPr>
+          <w:rFonts w:ascii="Arial" w:eastAsia="Times New Roman" w:hAnsi="Arial" w:cs="Arial"/>
+          <w:sz w:val="20"/>
+          <w:lang w:eastAsia="en-US"/>
+        </w:rPr>
+        <w:t xml:space="preserve">, no presente bem como no futuro dependendo da taxa de crescimento da </w:t>
+      </w:r>
+      <w:r>
+        <w:rPr>
+          <w:rFonts w:ascii="Arial" w:eastAsia="Times New Roman" w:hAnsi="Arial" w:cs="Arial"/>
+          <w:i/>
+          <w:sz w:val="20"/>
+          <w:lang w:eastAsia="en-US"/>
+        </w:rPr>
+        <w:t>BD</w:t>
+      </w:r>
+      <w:r>
+        <w:rPr>
+          <w:rFonts w:ascii="Arial" w:eastAsia="Times New Roman" w:hAnsi="Arial" w:cs="Arial"/>
+          <w:sz w:val="20"/>
+          <w:lang w:eastAsia="en-US"/>
+        </w:rPr>
+        <w:t>.</w:t>
+      </w:r>
+      <w:r>
+        <w:rPr>
+          <w:rFonts w:ascii="Arial" w:eastAsia="Times New Roman" w:hAnsi="Arial" w:cs="Arial"/>
+          <w:sz w:val="20"/>
+          <w:lang w:eastAsia="en-US"/>
+        </w:rPr>
+        <w:t xml:space="preserve"> </w:t>
+      </w:r>
+      <w:r>
+        <w:rPr>
+          <w:rFonts w:ascii="Arial" w:eastAsia="Times New Roman" w:hAnsi="Arial" w:cs="Arial"/>
+          <w:sz w:val="20"/>
+          <w:lang w:eastAsia="en-US"/>
+        </w:rPr>
+        <w:t xml:space="preserve">Caso </w:t>
+      </w:r>
+      <w:r>
+        <w:rPr>
+          <w:rFonts w:ascii="Arial" w:eastAsia="Times New Roman" w:hAnsi="Arial" w:cs="Arial"/>
+          <w:sz w:val="20"/>
+          <w:lang w:eastAsia="en-US"/>
+        </w:rPr>
+        <w:t xml:space="preserve">esta etapa não seja bem feita, </w:t>
+      </w:r>
+      <w:r>
+        <w:rPr>
+          <w:rFonts w:ascii="Arial" w:eastAsia="Times New Roman" w:hAnsi="Arial" w:cs="Arial"/>
+          <w:sz w:val="20"/>
+          <w:lang w:eastAsia="en-US"/>
+        </w:rPr>
+        <w:t xml:space="preserve">o </w:t>
+      </w:r>
+      <w:r>
+        <w:rPr>
+          <w:rFonts w:ascii="Arial" w:eastAsia="Times New Roman" w:hAnsi="Arial" w:cs="Arial"/>
+          <w:sz w:val="20"/>
+          <w:lang w:eastAsia="en-US"/>
+        </w:rPr>
+        <w:t xml:space="preserve">espaço ocupado do disco atinja uma percentagem muito elevada mais cedo do que o esperado, este tornar-se </w:t>
+      </w:r>
+      <w:r>
+        <w:rPr>
+          <w:rFonts w:ascii="Arial" w:eastAsia="Times New Roman" w:hAnsi="Arial" w:cs="Arial"/>
+          <w:sz w:val="20"/>
+          <w:lang w:eastAsia="en-US"/>
+        </w:rPr>
+        <w:t>há</w:t>
+      </w:r>
+      <w:r>
+        <w:rPr>
+          <w:rFonts w:ascii="Arial" w:eastAsia="Times New Roman" w:hAnsi="Arial" w:cs="Arial"/>
+          <w:sz w:val="20"/>
+          <w:lang w:eastAsia="en-US"/>
+        </w:rPr>
+        <w:t xml:space="preserve"> muito lento</w:t>
+      </w:r>
+      <w:r>
+        <w:rPr>
+          <w:rFonts w:ascii="Arial" w:eastAsia="Times New Roman" w:hAnsi="Arial" w:cs="Arial"/>
+          <w:sz w:val="20"/>
+          <w:lang w:eastAsia="en-US"/>
+        </w:rPr>
+        <w:t xml:space="preserve"> bem como ser impossível adicionar mais informação á </w:t>
+      </w:r>
+      <w:r>
+        <w:rPr>
+          <w:rFonts w:ascii="Arial" w:eastAsia="Times New Roman" w:hAnsi="Arial" w:cs="Arial"/>
+          <w:i/>
+          <w:sz w:val="20"/>
+          <w:lang w:eastAsia="en-US"/>
+        </w:rPr>
+        <w:t>BD</w:t>
+      </w:r>
+      <w:r>
+        <w:rPr>
+          <w:rFonts w:ascii="Arial" w:eastAsia="Times New Roman" w:hAnsi="Arial" w:cs="Arial"/>
+          <w:sz w:val="20"/>
+          <w:lang w:eastAsia="en-US"/>
+        </w:rPr>
+        <w:t>.</w:t>
+      </w:r>
+    </w:p>
+    <w:p>
+      <w:pPr>
+        <w:ind w:firstLine="720"/>
+        <w:rPr>
+          <w:rFonts w:ascii="Arial" w:eastAsia="Times New Roman" w:hAnsi="Arial" w:cs="Arial"/>
+          <w:sz w:val="20"/>
+          <w:lang w:eastAsia="en-US"/>
+        </w:rPr>
+      </w:pPr>
+      <w:r>
+        <w:rPr>
+          <w:rFonts w:ascii="Arial" w:eastAsia="Times New Roman" w:hAnsi="Arial" w:cs="Arial"/>
+          <w:sz w:val="20"/>
+          <w:lang w:eastAsia="en-US"/>
+        </w:rPr>
+        <w:lastRenderedPageBreak/>
+        <w:t xml:space="preserve">Como a </w:t>
+      </w:r>
+      <w:r>
+        <w:rPr>
+          <w:rFonts w:ascii="Arial" w:eastAsia="Times New Roman" w:hAnsi="Arial" w:cs="Arial"/>
+          <w:i/>
+          <w:sz w:val="20"/>
+          <w:lang w:eastAsia="en-US"/>
+        </w:rPr>
+        <w:t>BD</w:t>
+      </w:r>
+      <w:r>
+        <w:rPr>
+          <w:rFonts w:ascii="Arial" w:eastAsia="Times New Roman" w:hAnsi="Arial" w:cs="Arial"/>
+          <w:sz w:val="20"/>
+          <w:lang w:eastAsia="en-US"/>
+        </w:rPr>
+        <w:t xml:space="preserve"> inicialmente </w:t>
+      </w:r>
+      <w:r>
+        <w:rPr>
+          <w:rFonts w:ascii="Arial" w:eastAsia="Times New Roman" w:hAnsi="Arial" w:cs="Arial"/>
+          <w:sz w:val="20"/>
+          <w:lang w:eastAsia="en-US"/>
+        </w:rPr>
+        <w:t xml:space="preserve">apenas tem apenas as tabelas e algumas informações </w:t>
+      </w:r>
+      <w:proofErr w:type="spellStart"/>
+      <w:r>
+        <w:rPr>
+          <w:rFonts w:ascii="Arial" w:eastAsia="Times New Roman" w:hAnsi="Arial" w:cs="Arial"/>
+          <w:i/>
+          <w:sz w:val="20"/>
+          <w:lang w:eastAsia="en-US"/>
+        </w:rPr>
+        <w:t>default</w:t>
+      </w:r>
+      <w:proofErr w:type="spellEnd"/>
+      <w:r>
+        <w:rPr>
+          <w:rFonts w:ascii="Arial" w:eastAsia="Times New Roman" w:hAnsi="Arial" w:cs="Arial"/>
+          <w:sz w:val="20"/>
+          <w:lang w:eastAsia="en-US"/>
+        </w:rPr>
+        <w:t>, como por exemplo, os métodos de pagamento ou os formas de transporte disponível</w:t>
+      </w:r>
+      <w:r>
+        <w:rPr>
+          <w:rFonts w:ascii="Arial" w:eastAsia="Times New Roman" w:hAnsi="Arial" w:cs="Arial"/>
+          <w:sz w:val="20"/>
+          <w:lang w:eastAsia="en-US"/>
+        </w:rPr>
+        <w:t>, então o tamanho da base de dados será muito pequeno.</w:t>
+      </w:r>
+      <w:r>
+        <w:rPr>
+          <w:rFonts w:ascii="Arial" w:eastAsia="Times New Roman" w:hAnsi="Arial" w:cs="Arial"/>
+          <w:sz w:val="20"/>
+          <w:lang w:eastAsia="en-US"/>
+        </w:rPr>
+        <w:t xml:space="preserve"> No entanto como é esperado </w:t>
+      </w:r>
+      <w:r>
+        <w:rPr>
+          <w:rFonts w:ascii="Arial" w:eastAsia="Times New Roman" w:hAnsi="Arial" w:cs="Arial"/>
+          <w:sz w:val="20"/>
+          <w:lang w:eastAsia="en-US"/>
+        </w:rPr>
+        <w:t xml:space="preserve">um crescimento exponencial dos utilizadores do </w:t>
+      </w:r>
+      <w:r>
+        <w:rPr>
+          <w:rFonts w:ascii="Arial" w:eastAsia="Times New Roman" w:hAnsi="Arial" w:cs="Arial"/>
+          <w:i/>
+          <w:sz w:val="20"/>
+          <w:lang w:eastAsia="en-US"/>
+        </w:rPr>
+        <w:t>site</w:t>
+      </w:r>
+      <w:r>
+        <w:rPr>
+          <w:rFonts w:ascii="Arial" w:eastAsia="Times New Roman" w:hAnsi="Arial" w:cs="Arial"/>
+          <w:i/>
+          <w:sz w:val="20"/>
+          <w:lang w:eastAsia="en-US"/>
+        </w:rPr>
+        <w:t xml:space="preserve"> </w:t>
+      </w:r>
+      <w:r>
+        <w:rPr>
+          <w:rFonts w:ascii="Arial" w:eastAsia="Times New Roman" w:hAnsi="Arial" w:cs="Arial"/>
+          <w:sz w:val="20"/>
+          <w:lang w:eastAsia="en-US"/>
+        </w:rPr>
+        <w:t>no</w:t>
+      </w:r>
+      <w:r>
+        <w:rPr>
+          <w:rFonts w:ascii="Arial" w:eastAsia="Times New Roman" w:hAnsi="Arial" w:cs="Arial"/>
+          <w:sz w:val="20"/>
+          <w:lang w:eastAsia="en-US"/>
+        </w:rPr>
+        <w:t>s</w:t>
+      </w:r>
+      <w:r>
+        <w:rPr>
+          <w:rFonts w:ascii="Arial" w:eastAsia="Times New Roman" w:hAnsi="Arial" w:cs="Arial"/>
+          <w:sz w:val="20"/>
+          <w:lang w:eastAsia="en-US"/>
+        </w:rPr>
+        <w:t xml:space="preserve"> </w:t>
+      </w:r>
+      <w:r>
+        <w:rPr>
+          <w:rFonts w:ascii="Arial" w:eastAsia="Times New Roman" w:hAnsi="Arial" w:cs="Arial"/>
+          <w:sz w:val="20"/>
+          <w:lang w:eastAsia="en-US"/>
+        </w:rPr>
+        <w:t xml:space="preserve">dois </w:t>
+      </w:r>
+      <w:r>
+        <w:rPr>
+          <w:rFonts w:ascii="Arial" w:eastAsia="Times New Roman" w:hAnsi="Arial" w:cs="Arial"/>
+          <w:sz w:val="20"/>
+          <w:lang w:eastAsia="en-US"/>
+        </w:rPr>
+        <w:t>primeiro</w:t>
+      </w:r>
+      <w:r>
+        <w:rPr>
+          <w:rFonts w:ascii="Arial" w:eastAsia="Times New Roman" w:hAnsi="Arial" w:cs="Arial"/>
+          <w:sz w:val="20"/>
+          <w:lang w:eastAsia="en-US"/>
+        </w:rPr>
+        <w:t>s</w:t>
+      </w:r>
+      <w:r>
+        <w:rPr>
+          <w:rFonts w:ascii="Arial" w:eastAsia="Times New Roman" w:hAnsi="Arial" w:cs="Arial"/>
+          <w:sz w:val="20"/>
+          <w:lang w:eastAsia="en-US"/>
+        </w:rPr>
+        <w:t xml:space="preserve"> ano</w:t>
+      </w:r>
+      <w:r>
+        <w:rPr>
+          <w:rFonts w:ascii="Arial" w:eastAsia="Times New Roman" w:hAnsi="Arial" w:cs="Arial"/>
+          <w:sz w:val="20"/>
+          <w:lang w:eastAsia="en-US"/>
+        </w:rPr>
+        <w:t>s</w:t>
+      </w:r>
+      <w:r>
+        <w:rPr>
+          <w:rFonts w:ascii="Arial" w:eastAsia="Times New Roman" w:hAnsi="Arial" w:cs="Arial"/>
+          <w:sz w:val="20"/>
+          <w:lang w:eastAsia="en-US"/>
+        </w:rPr>
+        <w:t xml:space="preserve"> bem como o número de produtos colocados postos à venda</w:t>
+      </w:r>
+      <w:r>
+        <w:rPr>
+          <w:rFonts w:ascii="Arial" w:eastAsia="Times New Roman" w:hAnsi="Arial" w:cs="Arial"/>
+          <w:sz w:val="20"/>
+          <w:lang w:eastAsia="en-US"/>
+        </w:rPr>
+        <w:t xml:space="preserve">, devido à promoção do </w:t>
+      </w:r>
+      <w:r>
+        <w:rPr>
+          <w:rFonts w:ascii="Arial" w:eastAsia="Times New Roman" w:hAnsi="Arial" w:cs="Arial"/>
+          <w:i/>
+          <w:sz w:val="20"/>
+          <w:lang w:eastAsia="en-US"/>
+        </w:rPr>
+        <w:t>site</w:t>
+      </w:r>
+      <w:r>
+        <w:rPr>
+          <w:rFonts w:ascii="Arial" w:eastAsia="Times New Roman" w:hAnsi="Arial" w:cs="Arial"/>
+          <w:sz w:val="20"/>
+          <w:lang w:eastAsia="en-US"/>
+        </w:rPr>
+        <w:t xml:space="preserve"> e a partir desse momento seja linear</w:t>
+      </w:r>
+      <w:r>
+        <w:rPr>
+          <w:rFonts w:ascii="Arial" w:eastAsia="Times New Roman" w:hAnsi="Arial" w:cs="Arial"/>
+          <w:sz w:val="20"/>
+          <w:lang w:eastAsia="en-US"/>
+        </w:rPr>
+        <w:t>.</w:t>
+      </w:r>
+      <w:bookmarkStart w:id="0" w:name="_GoBack"/>
+      <w:bookmarkEnd w:id="0"/>
+    </w:p>
+    <w:p>
+      <w:pPr>
+        <w:ind w:firstLine="720"/>
         <w:rPr>
           <w:rFonts w:ascii="Arial" w:hAnsi="Arial" w:cs="Arial"/>
           <w:b/>
@@ -6286,6 +7091,7 @@
       </w:pPr>
     </w:p>
     <w:sectPr>
+      <w:footerReference w:type="default" r:id="rId8"/>
       <w:pgSz w:w="12240" w:h="15840"/>
       <w:pgMar w:top="1417" w:right="1701" w:bottom="1417" w:left="1701" w:header="720" w:footer="720" w:gutter="0"/>
       <w:cols w:space="720"/>
@@ -6318,6 +7124,48 @@
     </w:p>
   </w:endnote>
 </w:endnotes>
+</file>
+
+<file path=word/footer1.xml><?xml version="1.0" encoding="utf-8"?>
+<w:ftr xmlns:wpc="http://schemas.microsoft.com/office/word/2010/wordprocessingCanvas" xmlns:cx="http://schemas.microsoft.com/office/drawing/2014/chartex" xmlns:cx1="http://schemas.microsoft.com/office/drawing/2015/9/8/chartex" xmlns:cx2="http://schemas.microsoft.com/office/drawing/2015/10/21/chartex" xmlns:cx3="http://schemas.microsoft.com/office/drawing/2016/5/9/chartex" xmlns:cx4="http://schemas.microsoft.com/office/drawing/2016/5/10/chartex" xmlns:cx5="http://schemas.microsoft.com/office/drawing/2016/5/11/chartex" xmlns:cx6="http://schemas.microsoft.com/office/drawing/2016/5/12/chartex" xmlns:cx7="http://schemas.microsoft.com/office/drawing/2016/5/13/chartex" xmlns:cx8="http://schemas.microsoft.com/office/drawing/2016/5/14/chartex" xmlns:mc="http://schemas.openxmlformats.org/markup-compatibility/2006" xmlns:aink="http://schemas.microsoft.com/office/drawing/2016/ink" xmlns:am3d="http://schemas.microsoft.com/office/drawing/2017/model3d" xmlns:o="urn:schemas-microsoft-com:office:office" xmlns:r="http://schemas.openxmlformats.org/officeDocument/2006/relationships" xmlns:m="http://schemas.openxmlformats.org/officeDocument/2006/math" xmlns:v="urn:schemas-microsoft-com:vml" xmlns:wp14="http://schemas.microsoft.com/office/word/2010/wordprocessingDrawing" xmlns:wp="http://schemas.openxmlformats.org/drawingml/2006/wordprocessingDrawing" xmlns:w10="urn:schemas-microsoft-com:office:word" xmlns:w="http://schemas.openxmlformats.org/wordprocessingml/2006/main" xmlns:w14="http://schemas.microsoft.com/office/word/2010/wordml" xmlns:w15="http://schemas.microsoft.com/office/word/2012/wordml" xmlns:w16cid="http://schemas.microsoft.com/office/word/2016/wordml/cid" xmlns:w16se="http://schemas.microsoft.com/office/word/2015/wordml/symex" xmlns:wpg="http://schemas.microsoft.com/office/word/2010/wordprocessingGroup" xmlns:wpi="http://schemas.microsoft.com/office/word/2010/wordprocessingInk" xmlns:wne="http://schemas.microsoft.com/office/word/2006/wordml" xmlns:wps="http://schemas.microsoft.com/office/word/2010/wordprocessingShape" mc:Ignorable="w14 w15 w16se w16cid wp14">
+  <w:sdt>
+    <w:sdtPr>
+      <w:id w:val="-515770252"/>
+      <w:docPartObj>
+        <w:docPartGallery w:val="Page Numbers (Bottom of Page)"/>
+        <w:docPartUnique/>
+      </w:docPartObj>
+    </w:sdtPr>
+    <w:sdtContent>
+      <w:p>
+        <w:pPr>
+          <w:pStyle w:val="Rodap"/>
+          <w:jc w:val="right"/>
+        </w:pPr>
+        <w:r>
+          <w:fldChar w:fldCharType="begin"/>
+        </w:r>
+        <w:r>
+          <w:instrText>PAGE   \* MERGEFORMAT</w:instrText>
+        </w:r>
+        <w:r>
+          <w:fldChar w:fldCharType="separate"/>
+        </w:r>
+        <w:r>
+          <w:t>2</w:t>
+        </w:r>
+        <w:r>
+          <w:fldChar w:fldCharType="end"/>
+        </w:r>
+      </w:p>
+    </w:sdtContent>
+  </w:sdt>
+  <w:p>
+    <w:pPr>
+      <w:pStyle w:val="Rodap"/>
+    </w:pPr>
+  </w:p>
+</w:ftr>
 </file>
 
 <file path=word/footnotes.xml><?xml version="1.0" encoding="utf-8"?>

</xml_diff>

<commit_message>
Corrigir esquema logico; Adicionar esquema logico ao relatorio.
</commit_message>
<xml_diff>
--- a/RelatorioFinal.docx
+++ b/RelatorioFinal.docx
@@ -6300,8 +6300,6 @@
           <w:lang w:eastAsia="en-US"/>
         </w:rPr>
       </w:pPr>
-      <w:bookmarkStart w:id="0" w:name="_GoBack"/>
-      <w:bookmarkEnd w:id="0"/>
       <w:r>
         <w:rPr>
           <w:rFonts w:ascii="Arial" w:hAnsi="Arial" w:cs="Arial"/>
@@ -6363,6 +6361,69 @@
           <w:lang w:eastAsia="en-US"/>
         </w:rPr>
       </w:pPr>
+      <w:bookmarkStart w:id="0" w:name="_GoBack"/>
+      <w:r>
+        <w:rPr>
+          <w:noProof/>
+        </w:rPr>
+        <w:drawing>
+          <wp:anchor distT="0" distB="0" distL="114300" distR="114300" simplePos="0" relativeHeight="251664384" behindDoc="0" locked="0" layoutInCell="1" allowOverlap="1">
+            <wp:simplePos x="0" y="0"/>
+            <wp:positionH relativeFrom="margin">
+              <wp:align>center</wp:align>
+            </wp:positionH>
+            <wp:positionV relativeFrom="paragraph">
+              <wp:posOffset>-1803</wp:posOffset>
+            </wp:positionV>
+            <wp:extent cx="5612130" cy="4752975"/>
+            <wp:effectExtent l="0" t="0" r="7620" b="9525"/>
+            <wp:wrapTopAndBottom/>
+            <wp:docPr id="1" name="Imagem 1"/>
+            <wp:cNvGraphicFramePr>
+              <a:graphicFrameLocks xmlns:a="http://schemas.openxmlformats.org/drawingml/2006/main" noChangeAspect="1"/>
+            </wp:cNvGraphicFramePr>
+            <a:graphic xmlns:a="http://schemas.openxmlformats.org/drawingml/2006/main">
+              <a:graphicData uri="http://schemas.openxmlformats.org/drawingml/2006/picture">
+                <pic:pic xmlns:pic="http://schemas.openxmlformats.org/drawingml/2006/picture">
+                  <pic:nvPicPr>
+                    <pic:cNvPr id="0" name="Picture 1"/>
+                    <pic:cNvPicPr>
+                      <a:picLocks noChangeAspect="1" noChangeArrowheads="1"/>
+                    </pic:cNvPicPr>
+                  </pic:nvPicPr>
+                  <pic:blipFill>
+                    <a:blip r:embed="rId8">
+                      <a:extLst>
+                        <a:ext uri="{28A0092B-C50C-407E-A947-70E740481C1C}">
+                          <a14:useLocalDpi xmlns:a14="http://schemas.microsoft.com/office/drawing/2010/main" val="0"/>
+                        </a:ext>
+                      </a:extLst>
+                    </a:blip>
+                    <a:srcRect/>
+                    <a:stretch>
+                      <a:fillRect/>
+                    </a:stretch>
+                  </pic:blipFill>
+                  <pic:spPr bwMode="auto">
+                    <a:xfrm>
+                      <a:off x="0" y="0"/>
+                      <a:ext cx="5612130" cy="4752975"/>
+                    </a:xfrm>
+                    <a:prstGeom prst="rect">
+                      <a:avLst/>
+                    </a:prstGeom>
+                    <a:noFill/>
+                    <a:ln>
+                      <a:noFill/>
+                    </a:ln>
+                  </pic:spPr>
+                </pic:pic>
+              </a:graphicData>
+            </a:graphic>
+          </wp:anchor>
+        </w:drawing>
+      </w:r>
+      <w:bookmarkEnd w:id="0"/>
       <w:r>
         <w:rPr>
           <w:rFonts w:ascii="Arial" w:hAnsi="Arial" w:cs="Arial"/>
@@ -6451,6 +6512,7 @@
           <w:szCs w:val="32"/>
           <w:lang w:eastAsia="en-US"/>
         </w:rPr>
+        <w:lastRenderedPageBreak/>
         <w:br/>
         <w:t>4.6 Reavaliação do modelo lógico (se necessário)</w:t>
       </w:r>
@@ -6818,274 +6880,274 @@
           <w:szCs w:val="32"/>
           <w:lang w:eastAsia="en-US"/>
         </w:rPr>
+        <w:br/>
+        <w:t>5.2 Tradução do esquema lógico para o sistema de gestão de bases de dados escolhido em SQL</w:t>
+      </w:r>
+    </w:p>
+    <w:p>
+      <w:pPr>
+        <w:ind w:firstLine="720"/>
+        <w:rPr>
+          <w:rFonts w:ascii="Arial" w:eastAsia="Times New Roman" w:hAnsi="Arial" w:cs="Arial"/>
+          <w:sz w:val="20"/>
+          <w:lang w:eastAsia="en-US"/>
+        </w:rPr>
+      </w:pPr>
+      <w:r>
+        <w:rPr>
+          <w:rFonts w:ascii="Arial" w:eastAsia="Times New Roman" w:hAnsi="Arial" w:cs="Arial"/>
+          <w:sz w:val="20"/>
+          <w:lang w:eastAsia="en-US"/>
+        </w:rPr>
+        <w:t>No desenho de uma base de dados após a criação do modelo lógico do sistema, este é “traduzido” para um esquema físico</w:t>
+      </w:r>
+      <w:r>
+        <w:rPr>
+          <w:rFonts w:ascii="Arial" w:eastAsia="Times New Roman" w:hAnsi="Arial" w:cs="Arial"/>
+          <w:sz w:val="20"/>
+          <w:lang w:eastAsia="en-US"/>
+        </w:rPr>
+        <w:t>.</w:t>
+      </w:r>
+    </w:p>
+    <w:p>
+      <w:pPr>
+        <w:ind w:firstLine="720"/>
+        <w:rPr>
+          <w:rFonts w:ascii="Arial" w:eastAsia="Times New Roman" w:hAnsi="Arial" w:cs="Arial"/>
+          <w:sz w:val="20"/>
+          <w:lang w:eastAsia="en-US"/>
+        </w:rPr>
+      </w:pPr>
+      <w:r>
+        <w:rPr>
+          <w:rFonts w:ascii="Arial" w:eastAsia="Times New Roman" w:hAnsi="Arial" w:cs="Arial"/>
+          <w:sz w:val="20"/>
+          <w:lang w:eastAsia="en-US"/>
+        </w:rPr>
+        <w:t xml:space="preserve">Os esquemas têm </w:t>
+      </w:r>
+      <w:r>
+        <w:rPr>
+          <w:rFonts w:ascii="Arial" w:eastAsia="Times New Roman" w:hAnsi="Arial" w:cs="Arial"/>
+          <w:sz w:val="20"/>
+          <w:lang w:eastAsia="en-US"/>
+        </w:rPr>
+        <w:t>“traduções” entre si, por exemplo, a</w:t>
+      </w:r>
+      <w:r>
+        <w:rPr>
+          <w:rFonts w:ascii="Arial" w:eastAsia="Times New Roman" w:hAnsi="Arial" w:cs="Arial"/>
+          <w:sz w:val="20"/>
+          <w:lang w:eastAsia="en-US"/>
+        </w:rPr>
+        <w:t xml:space="preserve">s entidades no modelo físico são referidas como tabelas e </w:t>
+      </w:r>
+      <w:r>
+        <w:rPr>
+          <w:rFonts w:ascii="Arial" w:eastAsia="Times New Roman" w:hAnsi="Arial" w:cs="Arial"/>
+          <w:sz w:val="20"/>
+          <w:lang w:eastAsia="en-US"/>
+        </w:rPr>
+        <w:t>os atributos de cada entidade são colunas</w:t>
+      </w:r>
+      <w:r>
+        <w:rPr>
+          <w:rFonts w:ascii="Arial" w:eastAsia="Times New Roman" w:hAnsi="Arial" w:cs="Arial"/>
+          <w:sz w:val="20"/>
+          <w:lang w:eastAsia="en-US"/>
+        </w:rPr>
+        <w:t>.</w:t>
+      </w:r>
+      <w:r>
+        <w:rPr>
+          <w:rFonts w:ascii="Arial" w:eastAsia="Times New Roman" w:hAnsi="Arial" w:cs="Arial"/>
+          <w:sz w:val="20"/>
+          <w:lang w:eastAsia="en-US"/>
+        </w:rPr>
+        <w:t xml:space="preserve"> </w:t>
+      </w:r>
+      <w:r>
+        <w:rPr>
+          <w:rFonts w:ascii="Arial" w:eastAsia="Times New Roman" w:hAnsi="Arial" w:cs="Arial"/>
+          <w:sz w:val="20"/>
+          <w:lang w:eastAsia="en-US"/>
+        </w:rPr>
+        <w:t>A grande diferença entre os esquemas é que o</w:t>
+      </w:r>
+      <w:r>
+        <w:rPr>
+          <w:rFonts w:ascii="Arial" w:eastAsia="Times New Roman" w:hAnsi="Arial" w:cs="Arial"/>
+          <w:sz w:val="20"/>
+          <w:lang w:eastAsia="en-US"/>
+        </w:rPr>
+        <w:t xml:space="preserve"> modelo físico </w:t>
+      </w:r>
+      <w:r>
+        <w:rPr>
+          <w:rFonts w:ascii="Arial" w:eastAsia="Times New Roman" w:hAnsi="Arial" w:cs="Arial"/>
+          <w:sz w:val="20"/>
+          <w:lang w:eastAsia="en-US"/>
+        </w:rPr>
+        <w:t>particulariza</w:t>
+      </w:r>
+      <w:r>
+        <w:rPr>
+          <w:rFonts w:ascii="Arial" w:eastAsia="Times New Roman" w:hAnsi="Arial" w:cs="Arial"/>
+          <w:sz w:val="20"/>
+          <w:lang w:eastAsia="en-US"/>
+        </w:rPr>
+        <w:t xml:space="preserve"> o tipo de dados</w:t>
+      </w:r>
+      <w:r>
+        <w:rPr>
+          <w:rFonts w:ascii="Arial" w:eastAsia="Times New Roman" w:hAnsi="Arial" w:cs="Arial"/>
+          <w:sz w:val="20"/>
+          <w:lang w:eastAsia="en-US"/>
+        </w:rPr>
+        <w:t>,</w:t>
+      </w:r>
+      <w:r>
+        <w:rPr>
+          <w:rFonts w:ascii="Arial" w:eastAsia="Times New Roman" w:hAnsi="Arial" w:cs="Arial"/>
+          <w:sz w:val="20"/>
+          <w:lang w:eastAsia="en-US"/>
+        </w:rPr>
+        <w:t xml:space="preserve"> por exemplo, espec</w:t>
+      </w:r>
+      <w:r>
+        <w:rPr>
+          <w:rFonts w:ascii="Arial" w:eastAsia="Times New Roman" w:hAnsi="Arial" w:cs="Arial"/>
+          <w:sz w:val="20"/>
+          <w:lang w:eastAsia="en-US"/>
+        </w:rPr>
+        <w:t>í</w:t>
+      </w:r>
+      <w:r>
+        <w:rPr>
+          <w:rFonts w:ascii="Arial" w:eastAsia="Times New Roman" w:hAnsi="Arial" w:cs="Arial"/>
+          <w:sz w:val="20"/>
+          <w:lang w:eastAsia="en-US"/>
+        </w:rPr>
+        <w:t>fica que a chave primária dos utilizadores, o NIF, é um inteiro</w:t>
+      </w:r>
+      <w:r>
+        <w:rPr>
+          <w:rFonts w:ascii="Arial" w:eastAsia="Times New Roman" w:hAnsi="Arial" w:cs="Arial"/>
+          <w:sz w:val="20"/>
+          <w:lang w:eastAsia="en-US"/>
+        </w:rPr>
+        <w:t xml:space="preserve">, </w:t>
+      </w:r>
+      <w:r>
+        <w:rPr>
+          <w:rFonts w:ascii="Arial" w:eastAsia="Times New Roman" w:hAnsi="Arial" w:cs="Arial"/>
+          <w:sz w:val="20"/>
+          <w:lang w:eastAsia="en-US"/>
+        </w:rPr>
+        <w:t xml:space="preserve">ou um que a data é do </w:t>
+      </w:r>
+      <w:r>
+        <w:rPr>
+          <w:rFonts w:ascii="Arial" w:eastAsia="Times New Roman" w:hAnsi="Arial" w:cs="Arial"/>
+          <w:sz w:val="20"/>
+          <w:lang w:eastAsia="en-US"/>
+        </w:rPr>
+        <w:t>tipo date</w:t>
+      </w:r>
+      <w:r>
+        <w:rPr>
+          <w:rFonts w:ascii="Arial" w:eastAsia="Times New Roman" w:hAnsi="Arial" w:cs="Arial"/>
+          <w:sz w:val="20"/>
+          <w:lang w:eastAsia="en-US"/>
+        </w:rPr>
+        <w:t>.</w:t>
+      </w:r>
+    </w:p>
+    <w:p>
+      <w:pPr>
+        <w:ind w:firstLine="720"/>
+        <w:rPr>
+          <w:rFonts w:ascii="Arial" w:hAnsi="Arial" w:cs="Arial"/>
+          <w:b/>
+          <w:bCs/>
+          <w:kern w:val="32"/>
+          <w:sz w:val="32"/>
+          <w:szCs w:val="32"/>
+          <w:lang w:eastAsia="en-US"/>
+        </w:rPr>
+      </w:pPr>
+      <w:r>
+        <w:rPr>
+          <w:rFonts w:ascii="Arial" w:eastAsia="Times New Roman" w:hAnsi="Arial" w:cs="Arial"/>
+          <w:sz w:val="20"/>
+          <w:lang w:eastAsia="en-US"/>
+        </w:rPr>
+        <w:br/>
+      </w:r>
+      <w:r>
+        <w:rPr>
+          <w:rFonts w:ascii="Arial" w:hAnsi="Arial" w:cs="Arial"/>
+          <w:b/>
+          <w:bCs/>
+          <w:kern w:val="32"/>
+          <w:sz w:val="32"/>
+          <w:szCs w:val="32"/>
+          <w:lang w:eastAsia="en-US"/>
+        </w:rPr>
+        <w:t>5.3 Tradução das interrogações do utilizador para SQL (alguns exemplos)</w:t>
+      </w:r>
+    </w:p>
+    <w:p>
+      <w:pPr>
+        <w:rPr>
+          <w:rFonts w:ascii="Arial" w:hAnsi="Arial" w:cs="Arial"/>
+          <w:b/>
+          <w:bCs/>
+          <w:kern w:val="32"/>
+          <w:sz w:val="32"/>
+          <w:szCs w:val="32"/>
+          <w:lang w:eastAsia="en-US"/>
+        </w:rPr>
+      </w:pPr>
+      <w:r>
+        <w:rPr>
+          <w:rFonts w:ascii="Arial" w:hAnsi="Arial" w:cs="Arial"/>
+          <w:b/>
+          <w:bCs/>
+          <w:kern w:val="32"/>
+          <w:sz w:val="32"/>
+          <w:szCs w:val="32"/>
+          <w:lang w:eastAsia="en-US"/>
+        </w:rPr>
+        <w:br/>
+        <w:t>5.4 Tradução das transações estabelecidas para SQL (alguns exemplos)</w:t>
+      </w:r>
+    </w:p>
+    <w:p>
+      <w:pPr>
+        <w:rPr>
+          <w:rFonts w:ascii="Arial" w:hAnsi="Arial" w:cs="Arial"/>
+          <w:b/>
+          <w:bCs/>
+          <w:kern w:val="32"/>
+          <w:sz w:val="32"/>
+          <w:szCs w:val="32"/>
+          <w:lang w:eastAsia="en-US"/>
+        </w:rPr>
+      </w:pPr>
+      <w:r>
+        <w:rPr>
+          <w:rFonts w:ascii="Arial" w:hAnsi="Arial" w:cs="Arial"/>
+          <w:b/>
+          <w:bCs/>
+          <w:kern w:val="32"/>
+          <w:sz w:val="32"/>
+          <w:szCs w:val="32"/>
+          <w:lang w:eastAsia="en-US"/>
+        </w:rPr>
         <w:lastRenderedPageBreak/>
         <w:br/>
-        <w:t>5.2 Tradução do esquema lógico para o sistema de gestão de bases de dados escolhido em SQL</w:t>
-      </w:r>
-    </w:p>
-    <w:p>
-      <w:pPr>
-        <w:ind w:firstLine="720"/>
-        <w:rPr>
-          <w:rFonts w:ascii="Arial" w:eastAsia="Times New Roman" w:hAnsi="Arial" w:cs="Arial"/>
-          <w:sz w:val="20"/>
-          <w:lang w:eastAsia="en-US"/>
-        </w:rPr>
-      </w:pPr>
-      <w:r>
-        <w:rPr>
-          <w:rFonts w:ascii="Arial" w:eastAsia="Times New Roman" w:hAnsi="Arial" w:cs="Arial"/>
-          <w:sz w:val="20"/>
-          <w:lang w:eastAsia="en-US"/>
-        </w:rPr>
-        <w:t>No desenho de uma base de dados após a criação do modelo lógico do sistema, este é “traduzido” para um esquema físico</w:t>
-      </w:r>
-      <w:r>
-        <w:rPr>
-          <w:rFonts w:ascii="Arial" w:eastAsia="Times New Roman" w:hAnsi="Arial" w:cs="Arial"/>
-          <w:sz w:val="20"/>
-          <w:lang w:eastAsia="en-US"/>
-        </w:rPr>
-        <w:t>.</w:t>
-      </w:r>
-    </w:p>
-    <w:p>
-      <w:pPr>
-        <w:ind w:firstLine="720"/>
-        <w:rPr>
-          <w:rFonts w:ascii="Arial" w:eastAsia="Times New Roman" w:hAnsi="Arial" w:cs="Arial"/>
-          <w:sz w:val="20"/>
-          <w:lang w:eastAsia="en-US"/>
-        </w:rPr>
-      </w:pPr>
-      <w:r>
-        <w:rPr>
-          <w:rFonts w:ascii="Arial" w:eastAsia="Times New Roman" w:hAnsi="Arial" w:cs="Arial"/>
-          <w:sz w:val="20"/>
-          <w:lang w:eastAsia="en-US"/>
-        </w:rPr>
-        <w:t xml:space="preserve">Os esquemas têm </w:t>
-      </w:r>
-      <w:r>
-        <w:rPr>
-          <w:rFonts w:ascii="Arial" w:eastAsia="Times New Roman" w:hAnsi="Arial" w:cs="Arial"/>
-          <w:sz w:val="20"/>
-          <w:lang w:eastAsia="en-US"/>
-        </w:rPr>
-        <w:t>“traduções” entre si, por exemplo, a</w:t>
-      </w:r>
-      <w:r>
-        <w:rPr>
-          <w:rFonts w:ascii="Arial" w:eastAsia="Times New Roman" w:hAnsi="Arial" w:cs="Arial"/>
-          <w:sz w:val="20"/>
-          <w:lang w:eastAsia="en-US"/>
-        </w:rPr>
-        <w:t xml:space="preserve">s entidades no modelo físico são referidas como tabelas e </w:t>
-      </w:r>
-      <w:r>
-        <w:rPr>
-          <w:rFonts w:ascii="Arial" w:eastAsia="Times New Roman" w:hAnsi="Arial" w:cs="Arial"/>
-          <w:sz w:val="20"/>
-          <w:lang w:eastAsia="en-US"/>
-        </w:rPr>
-        <w:t>os atributos de cada entidade são colunas</w:t>
-      </w:r>
-      <w:r>
-        <w:rPr>
-          <w:rFonts w:ascii="Arial" w:eastAsia="Times New Roman" w:hAnsi="Arial" w:cs="Arial"/>
-          <w:sz w:val="20"/>
-          <w:lang w:eastAsia="en-US"/>
-        </w:rPr>
-        <w:t>.</w:t>
-      </w:r>
-      <w:r>
-        <w:rPr>
-          <w:rFonts w:ascii="Arial" w:eastAsia="Times New Roman" w:hAnsi="Arial" w:cs="Arial"/>
-          <w:sz w:val="20"/>
-          <w:lang w:eastAsia="en-US"/>
-        </w:rPr>
-        <w:t xml:space="preserve"> </w:t>
-      </w:r>
-      <w:r>
-        <w:rPr>
-          <w:rFonts w:ascii="Arial" w:eastAsia="Times New Roman" w:hAnsi="Arial" w:cs="Arial"/>
-          <w:sz w:val="20"/>
-          <w:lang w:eastAsia="en-US"/>
-        </w:rPr>
-        <w:t>A grande diferença entre os esquemas é que o</w:t>
-      </w:r>
-      <w:r>
-        <w:rPr>
-          <w:rFonts w:ascii="Arial" w:eastAsia="Times New Roman" w:hAnsi="Arial" w:cs="Arial"/>
-          <w:sz w:val="20"/>
-          <w:lang w:eastAsia="en-US"/>
-        </w:rPr>
-        <w:t xml:space="preserve"> modelo físico </w:t>
-      </w:r>
-      <w:r>
-        <w:rPr>
-          <w:rFonts w:ascii="Arial" w:eastAsia="Times New Roman" w:hAnsi="Arial" w:cs="Arial"/>
-          <w:sz w:val="20"/>
-          <w:lang w:eastAsia="en-US"/>
-        </w:rPr>
-        <w:t>particulariza</w:t>
-      </w:r>
-      <w:r>
-        <w:rPr>
-          <w:rFonts w:ascii="Arial" w:eastAsia="Times New Roman" w:hAnsi="Arial" w:cs="Arial"/>
-          <w:sz w:val="20"/>
-          <w:lang w:eastAsia="en-US"/>
-        </w:rPr>
-        <w:t xml:space="preserve"> o tipo de dados</w:t>
-      </w:r>
-      <w:r>
-        <w:rPr>
-          <w:rFonts w:ascii="Arial" w:eastAsia="Times New Roman" w:hAnsi="Arial" w:cs="Arial"/>
-          <w:sz w:val="20"/>
-          <w:lang w:eastAsia="en-US"/>
-        </w:rPr>
-        <w:t>,</w:t>
-      </w:r>
-      <w:r>
-        <w:rPr>
-          <w:rFonts w:ascii="Arial" w:eastAsia="Times New Roman" w:hAnsi="Arial" w:cs="Arial"/>
-          <w:sz w:val="20"/>
-          <w:lang w:eastAsia="en-US"/>
-        </w:rPr>
-        <w:t xml:space="preserve"> por exemplo, espec</w:t>
-      </w:r>
-      <w:r>
-        <w:rPr>
-          <w:rFonts w:ascii="Arial" w:eastAsia="Times New Roman" w:hAnsi="Arial" w:cs="Arial"/>
-          <w:sz w:val="20"/>
-          <w:lang w:eastAsia="en-US"/>
-        </w:rPr>
-        <w:t>í</w:t>
-      </w:r>
-      <w:r>
-        <w:rPr>
-          <w:rFonts w:ascii="Arial" w:eastAsia="Times New Roman" w:hAnsi="Arial" w:cs="Arial"/>
-          <w:sz w:val="20"/>
-          <w:lang w:eastAsia="en-US"/>
-        </w:rPr>
-        <w:t>fica que a chave primária dos utilizadores, o NIF, é um inteiro</w:t>
-      </w:r>
-      <w:r>
-        <w:rPr>
-          <w:rFonts w:ascii="Arial" w:eastAsia="Times New Roman" w:hAnsi="Arial" w:cs="Arial"/>
-          <w:sz w:val="20"/>
-          <w:lang w:eastAsia="en-US"/>
-        </w:rPr>
-        <w:t xml:space="preserve">, </w:t>
-      </w:r>
-      <w:r>
-        <w:rPr>
-          <w:rFonts w:ascii="Arial" w:eastAsia="Times New Roman" w:hAnsi="Arial" w:cs="Arial"/>
-          <w:sz w:val="20"/>
-          <w:lang w:eastAsia="en-US"/>
-        </w:rPr>
-        <w:t xml:space="preserve">ou um que a data é do </w:t>
-      </w:r>
-      <w:r>
-        <w:rPr>
-          <w:rFonts w:ascii="Arial" w:eastAsia="Times New Roman" w:hAnsi="Arial" w:cs="Arial"/>
-          <w:sz w:val="20"/>
-          <w:lang w:eastAsia="en-US"/>
-        </w:rPr>
-        <w:t>tipo date</w:t>
-      </w:r>
-      <w:r>
-        <w:rPr>
-          <w:rFonts w:ascii="Arial" w:eastAsia="Times New Roman" w:hAnsi="Arial" w:cs="Arial"/>
-          <w:sz w:val="20"/>
-          <w:lang w:eastAsia="en-US"/>
-        </w:rPr>
-        <w:t>.</w:t>
-      </w:r>
-    </w:p>
-    <w:p>
-      <w:pPr>
-        <w:ind w:firstLine="720"/>
-        <w:rPr>
-          <w:rFonts w:ascii="Arial" w:hAnsi="Arial" w:cs="Arial"/>
-          <w:b/>
-          <w:bCs/>
-          <w:kern w:val="32"/>
-          <w:sz w:val="32"/>
-          <w:szCs w:val="32"/>
-          <w:lang w:eastAsia="en-US"/>
-        </w:rPr>
-      </w:pPr>
-      <w:r>
-        <w:rPr>
-          <w:rFonts w:ascii="Arial" w:eastAsia="Times New Roman" w:hAnsi="Arial" w:cs="Arial"/>
-          <w:sz w:val="20"/>
-          <w:lang w:eastAsia="en-US"/>
-        </w:rPr>
-        <w:br/>
-      </w:r>
-      <w:r>
-        <w:rPr>
-          <w:rFonts w:ascii="Arial" w:hAnsi="Arial" w:cs="Arial"/>
-          <w:b/>
-          <w:bCs/>
-          <w:kern w:val="32"/>
-          <w:sz w:val="32"/>
-          <w:szCs w:val="32"/>
-          <w:lang w:eastAsia="en-US"/>
-        </w:rPr>
-        <w:t>5.3 Tradução das interrogações do utilizador para SQL (alguns exemplos)</w:t>
-      </w:r>
-    </w:p>
-    <w:p>
-      <w:pPr>
-        <w:rPr>
-          <w:rFonts w:ascii="Arial" w:hAnsi="Arial" w:cs="Arial"/>
-          <w:b/>
-          <w:bCs/>
-          <w:kern w:val="32"/>
-          <w:sz w:val="32"/>
-          <w:szCs w:val="32"/>
-          <w:lang w:eastAsia="en-US"/>
-        </w:rPr>
-      </w:pPr>
-      <w:r>
-        <w:rPr>
-          <w:rFonts w:ascii="Arial" w:hAnsi="Arial" w:cs="Arial"/>
-          <w:b/>
-          <w:bCs/>
-          <w:kern w:val="32"/>
-          <w:sz w:val="32"/>
-          <w:szCs w:val="32"/>
-          <w:lang w:eastAsia="en-US"/>
-        </w:rPr>
-        <w:br/>
-        <w:t>5.4 Tradução das transações estabelecidas para SQL (alguns exemplos)</w:t>
-      </w:r>
-    </w:p>
-    <w:p>
-      <w:pPr>
-        <w:rPr>
-          <w:rFonts w:ascii="Arial" w:hAnsi="Arial" w:cs="Arial"/>
-          <w:b/>
-          <w:bCs/>
-          <w:kern w:val="32"/>
-          <w:sz w:val="32"/>
-          <w:szCs w:val="32"/>
-          <w:lang w:eastAsia="en-US"/>
-        </w:rPr>
-      </w:pPr>
-      <w:r>
-        <w:rPr>
-          <w:rFonts w:ascii="Arial" w:hAnsi="Arial" w:cs="Arial"/>
-          <w:b/>
-          <w:bCs/>
-          <w:kern w:val="32"/>
-          <w:sz w:val="32"/>
-          <w:szCs w:val="32"/>
-          <w:lang w:eastAsia="en-US"/>
-        </w:rPr>
-        <w:br/>
         <w:t>5.5 Escolha, definição e caracterização de índices em SQL (alguns exemplos)</w:t>
       </w:r>
     </w:p>
@@ -7547,7 +7609,6 @@
           <w:szCs w:val="32"/>
           <w:lang w:eastAsia="en-US"/>
         </w:rPr>
-        <w:lastRenderedPageBreak/>
         <w:br/>
         <w:t>5.8 Definição e caracterização dos mecanismos de segurança em SQL (alguns exemplos)</w:t>
       </w:r>
@@ -7732,7 +7793,7 @@
       </w:pPr>
     </w:p>
     <w:sectPr>
-      <w:footerReference w:type="default" r:id="rId8"/>
+      <w:footerReference w:type="default" r:id="rId9"/>
       <w:pgSz w:w="12240" w:h="15840"/>
       <w:pgMar w:top="1417" w:right="1701" w:bottom="1417" w:left="1701" w:header="720" w:footer="720" w:gutter="0"/>
       <w:cols w:space="720"/>
@@ -8781,6 +8842,7 @@
     <w:lsdException w:name="HTML Sample" w:semiHidden="1" w:unhideWhenUsed="1"/>
     <w:lsdException w:name="HTML Typewriter" w:semiHidden="1" w:unhideWhenUsed="1"/>
     <w:lsdException w:name="HTML Variable" w:semiHidden="1" w:unhideWhenUsed="1"/>
+    <w:lsdException w:name="Normal Table" w:semiHidden="1" w:unhideWhenUsed="1"/>
     <w:lsdException w:name="annotation subject" w:semiHidden="1" w:unhideWhenUsed="1"/>
     <w:lsdException w:name="No List" w:semiHidden="1" w:unhideWhenUsed="1"/>
     <w:lsdException w:name="Outline List 1" w:semiHidden="1" w:unhideWhenUsed="1"/>
@@ -8824,8 +8886,10 @@
     <w:lsdException w:name="Table Elegant" w:semiHidden="1" w:unhideWhenUsed="1"/>
     <w:lsdException w:name="Table Professional" w:semiHidden="1" w:unhideWhenUsed="1"/>
     <w:lsdException w:name="Table Subtle 1" w:semiHidden="1" w:unhideWhenUsed="1"/>
+    <w:lsdException w:name="Table Subtle 2" w:semiHidden="1" w:unhideWhenUsed="1"/>
     <w:lsdException w:name="Table Web 1" w:semiHidden="1" w:unhideWhenUsed="1"/>
     <w:lsdException w:name="Table Web 2" w:semiHidden="1" w:unhideWhenUsed="1"/>
+    <w:lsdException w:name="Table Web 3" w:semiHidden="1" w:unhideWhenUsed="1"/>
     <w:lsdException w:name="Balloon Text" w:semiHidden="1" w:unhideWhenUsed="1"/>
     <w:lsdException w:name="Table Grid" w:uiPriority="39"/>
     <w:lsdException w:name="Table Theme" w:semiHidden="1" w:unhideWhenUsed="1"/>

</xml_diff>

<commit_message>
Adicionei coisas ao relatorio
</commit_message>
<xml_diff>
--- a/RelatorioFinal.docx
+++ b/RelatorioFinal.docx
@@ -1,6 +1,6 @@
 
 <file path=word/document.xml><?xml version="1.0" encoding="utf-8"?>
-<w:document xmlns:wpc="http://schemas.microsoft.com/office/word/2010/wordprocessingCanvas" xmlns:cx="http://schemas.microsoft.com/office/drawing/2014/chartex" xmlns:cx1="http://schemas.microsoft.com/office/drawing/2015/9/8/chartex" xmlns:cx2="http://schemas.microsoft.com/office/drawing/2015/10/21/chartex" xmlns:cx3="http://schemas.microsoft.com/office/drawing/2016/5/9/chartex" xmlns:cx4="http://schemas.microsoft.com/office/drawing/2016/5/10/chartex" xmlns:cx5="http://schemas.microsoft.com/office/drawing/2016/5/11/chartex" xmlns:cx6="http://schemas.microsoft.com/office/drawing/2016/5/12/chartex" xmlns:cx7="http://schemas.microsoft.com/office/drawing/2016/5/13/chartex" xmlns:cx8="http://schemas.microsoft.com/office/drawing/2016/5/14/chartex" xmlns:mc="http://schemas.openxmlformats.org/markup-compatibility/2006" xmlns:aink="http://schemas.microsoft.com/office/drawing/2016/ink" xmlns:am3d="http://schemas.microsoft.com/office/drawing/2017/model3d" xmlns:o="urn:schemas-microsoft-com:office:office" xmlns:r="http://schemas.openxmlformats.org/officeDocument/2006/relationships" xmlns:m="http://schemas.openxmlformats.org/officeDocument/2006/math" xmlns:v="urn:schemas-microsoft-com:vml" xmlns:wp14="http://schemas.microsoft.com/office/word/2010/wordprocessingDrawing" xmlns:wp="http://schemas.openxmlformats.org/drawingml/2006/wordprocessingDrawing" xmlns:w10="urn:schemas-microsoft-com:office:word" xmlns:w="http://schemas.openxmlformats.org/wordprocessingml/2006/main" xmlns:w14="http://schemas.microsoft.com/office/word/2010/wordml" xmlns:w15="http://schemas.microsoft.com/office/word/2012/wordml" xmlns:w16cid="http://schemas.microsoft.com/office/word/2016/wordml/cid" xmlns:w16se="http://schemas.microsoft.com/office/word/2015/wordml/symex" xmlns:wpg="http://schemas.microsoft.com/office/word/2010/wordprocessingGroup" xmlns:wpi="http://schemas.microsoft.com/office/word/2010/wordprocessingInk" xmlns:wne="http://schemas.microsoft.com/office/word/2006/wordml" xmlns:wps="http://schemas.microsoft.com/office/word/2010/wordprocessingShape" mc:Ignorable="w14 w15 w16se w16cid wp14">
+<w:document xmlns:wpc="http://schemas.microsoft.com/office/word/2010/wordprocessingCanvas" xmlns:mc="http://schemas.openxmlformats.org/markup-compatibility/2006" xmlns:o="urn:schemas-microsoft-com:office:office" xmlns:r="http://schemas.openxmlformats.org/officeDocument/2006/relationships" xmlns:m="http://schemas.openxmlformats.org/officeDocument/2006/math" xmlns:v="urn:schemas-microsoft-com:vml" xmlns:wp14="http://schemas.microsoft.com/office/word/2010/wordprocessingDrawing" xmlns:wp="http://schemas.openxmlformats.org/drawingml/2006/wordprocessingDrawing" xmlns:w10="urn:schemas-microsoft-com:office:word" xmlns:w="http://schemas.openxmlformats.org/wordprocessingml/2006/main" xmlns:w14="http://schemas.microsoft.com/office/word/2010/wordml" xmlns:w15="http://schemas.microsoft.com/office/word/2012/wordml" xmlns:wpg="http://schemas.microsoft.com/office/word/2010/wordprocessingGroup" xmlns:wpi="http://schemas.microsoft.com/office/word/2010/wordprocessingInk" xmlns:wne="http://schemas.microsoft.com/office/word/2006/wordml" xmlns:wps="http://schemas.microsoft.com/office/word/2010/wordprocessingShape" mc:Ignorable="w14 w15 wp14">
   <w:body>
     <w:p>
       <w:r>
@@ -187,7 +187,7 @@
               </wp:anchor>
             </w:drawing>
           </mc:Choice>
-          <mc:Fallback>
+          <mc:Fallback xmlns:w16se="http://schemas.microsoft.com/office/word/2015/wordml/symex" xmlns:w16cid="http://schemas.microsoft.com/office/word/2016/wordml/cid" xmlns:am3d="http://schemas.microsoft.com/office/drawing/2017/model3d" xmlns:aink="http://schemas.microsoft.com/office/drawing/2016/ink" xmlns:cx8="http://schemas.microsoft.com/office/drawing/2016/5/14/chartex" xmlns:cx7="http://schemas.microsoft.com/office/drawing/2016/5/13/chartex" xmlns:cx6="http://schemas.microsoft.com/office/drawing/2016/5/12/chartex" xmlns:cx5="http://schemas.microsoft.com/office/drawing/2016/5/11/chartex" xmlns:cx4="http://schemas.microsoft.com/office/drawing/2016/5/10/chartex" xmlns:cx3="http://schemas.microsoft.com/office/drawing/2016/5/9/chartex" xmlns:cx2="http://schemas.microsoft.com/office/drawing/2015/10/21/chartex" xmlns:cx1="http://schemas.microsoft.com/office/drawing/2015/9/8/chartex" xmlns:cx="http://schemas.microsoft.com/office/drawing/2014/chartex">
             <w:pict>
               <v:shapetype id="_x0000_t202" coordsize="21600,21600" o:spt="202" path="m,l,21600r21600,l21600,xe">
                 <v:stroke joinstyle="miter"/>
@@ -311,7 +311,7 @@
               </wp:anchor>
             </w:drawing>
           </mc:Choice>
-          <mc:Fallback>
+          <mc:Fallback xmlns:w16se="http://schemas.microsoft.com/office/word/2015/wordml/symex" xmlns:w16cid="http://schemas.microsoft.com/office/word/2016/wordml/cid" xmlns:am3d="http://schemas.microsoft.com/office/drawing/2017/model3d" xmlns:aink="http://schemas.microsoft.com/office/drawing/2016/ink" xmlns:cx8="http://schemas.microsoft.com/office/drawing/2016/5/14/chartex" xmlns:cx7="http://schemas.microsoft.com/office/drawing/2016/5/13/chartex" xmlns:cx6="http://schemas.microsoft.com/office/drawing/2016/5/12/chartex" xmlns:cx5="http://schemas.microsoft.com/office/drawing/2016/5/11/chartex" xmlns:cx4="http://schemas.microsoft.com/office/drawing/2016/5/10/chartex" xmlns:cx3="http://schemas.microsoft.com/office/drawing/2016/5/9/chartex" xmlns:cx2="http://schemas.microsoft.com/office/drawing/2015/10/21/chartex" xmlns:cx1="http://schemas.microsoft.com/office/drawing/2015/9/8/chartex" xmlns:cx="http://schemas.microsoft.com/office/drawing/2014/chartex">
             <w:pict>
               <v:rect w14:anchorId="7A541120" id="Rectangle 1" o:spid="_x0000_s1026" style="position:absolute;margin-left:-90pt;margin-top:-116.95pt;width:2in;height:900pt;z-index:-251658240;visibility:visible;mso-wrap-style:square;mso-width-percent:0;mso-height-percent:0;mso-wrap-distance-left:9pt;mso-wrap-distance-top:0;mso-wrap-distance-right:9pt;mso-wrap-distance-bottom:0;mso-position-horizontal:absolute;mso-position-horizontal-relative:text;mso-position-vertical:absolute;mso-position-vertical-relative:text;mso-width-percent:0;mso-height-percent:0;mso-width-relative:page;mso-height-relative:page;v-text-anchor:middle" o:gfxdata="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" fillcolor="#31849b" stroked="f" strokecolor="#4a7ebb">
                 <v:shadow on="t" opacity="22936f" origin=",.5" offset="0,.63889mm"/>
@@ -521,7 +521,7 @@
               </wp:anchor>
             </w:drawing>
           </mc:Choice>
-          <mc:Fallback>
+          <mc:Fallback xmlns:w16se="http://schemas.microsoft.com/office/word/2015/wordml/symex" xmlns:w16cid="http://schemas.microsoft.com/office/word/2016/wordml/cid" xmlns:am3d="http://schemas.microsoft.com/office/drawing/2017/model3d" xmlns:aink="http://schemas.microsoft.com/office/drawing/2016/ink" xmlns:cx8="http://schemas.microsoft.com/office/drawing/2016/5/14/chartex" xmlns:cx7="http://schemas.microsoft.com/office/drawing/2016/5/13/chartex" xmlns:cx6="http://schemas.microsoft.com/office/drawing/2016/5/12/chartex" xmlns:cx5="http://schemas.microsoft.com/office/drawing/2016/5/11/chartex" xmlns:cx4="http://schemas.microsoft.com/office/drawing/2016/5/10/chartex" xmlns:cx3="http://schemas.microsoft.com/office/drawing/2016/5/9/chartex" xmlns:cx2="http://schemas.microsoft.com/office/drawing/2015/10/21/chartex" xmlns:cx1="http://schemas.microsoft.com/office/drawing/2015/9/8/chartex" xmlns:cx="http://schemas.microsoft.com/office/drawing/2014/chartex">
             <w:pict>
               <v:shape id="Text Box 5" o:spid="_x0000_s1027" type="#_x0000_t202" style="position:absolute;margin-left:90pt;margin-top:15.8pt;width:315pt;height:174pt;z-index:251660288;visibility:visible;mso-wrap-style:square;mso-width-percent:0;mso-height-percent:0;mso-wrap-distance-left:9pt;mso-wrap-distance-top:0;mso-wrap-distance-right:9pt;mso-wrap-distance-bottom:0;mso-position-horizontal:absolute;mso-position-horizontal-relative:text;mso-position-vertical:absolute;mso-position-vertical-relative:text;mso-width-percent:0;mso-height-percent:0;mso-width-relative:page;mso-height-relative:page;v-text-anchor:top" o:gfxdata="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" filled="f" stroked="f">
                 <v:textbox>
@@ -761,7 +761,7 @@
               </wp:anchor>
             </w:drawing>
           </mc:Choice>
-          <mc:Fallback>
+          <mc:Fallback xmlns:w16se="http://schemas.microsoft.com/office/word/2015/wordml/symex" xmlns:w16cid="http://schemas.microsoft.com/office/word/2016/wordml/cid" xmlns:am3d="http://schemas.microsoft.com/office/drawing/2017/model3d" xmlns:aink="http://schemas.microsoft.com/office/drawing/2016/ink" xmlns:cx8="http://schemas.microsoft.com/office/drawing/2016/5/14/chartex" xmlns:cx7="http://schemas.microsoft.com/office/drawing/2016/5/13/chartex" xmlns:cx6="http://schemas.microsoft.com/office/drawing/2016/5/12/chartex" xmlns:cx5="http://schemas.microsoft.com/office/drawing/2016/5/11/chartex" xmlns:cx4="http://schemas.microsoft.com/office/drawing/2016/5/10/chartex" xmlns:cx3="http://schemas.microsoft.com/office/drawing/2016/5/9/chartex" xmlns:cx2="http://schemas.microsoft.com/office/drawing/2015/10/21/chartex" xmlns:cx1="http://schemas.microsoft.com/office/drawing/2015/9/8/chartex" xmlns:cx="http://schemas.microsoft.com/office/drawing/2014/chartex">
             <w:pict>
               <v:shape id="Text Box 4" o:spid="_x0000_s1028" type="#_x0000_t202" style="position:absolute;margin-left:90pt;margin-top:1.45pt;width:387pt;height:27pt;z-index:251661312;visibility:visible;mso-wrap-style:square;mso-width-percent:0;mso-height-percent:0;mso-wrap-distance-left:9pt;mso-wrap-distance-top:0;mso-wrap-distance-right:9pt;mso-wrap-distance-bottom:0;mso-position-horizontal:absolute;mso-position-horizontal-relative:text;mso-position-vertical:absolute;mso-position-vertical-relative:text;mso-width-percent:0;mso-height-percent:0;mso-width-relative:page;mso-height-relative:page;v-text-anchor:top" o:gfxdata="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" filled="f" stroked="f">
                 <v:textbox>
@@ -1070,7 +1070,7 @@
               </wp:anchor>
             </w:drawing>
           </mc:Choice>
-          <mc:Fallback>
+          <mc:Fallback xmlns:w16se="http://schemas.microsoft.com/office/word/2015/wordml/symex" xmlns:w16cid="http://schemas.microsoft.com/office/word/2016/wordml/cid" xmlns:am3d="http://schemas.microsoft.com/office/drawing/2017/model3d" xmlns:aink="http://schemas.microsoft.com/office/drawing/2016/ink" xmlns:cx8="http://schemas.microsoft.com/office/drawing/2016/5/14/chartex" xmlns:cx7="http://schemas.microsoft.com/office/drawing/2016/5/13/chartex" xmlns:cx6="http://schemas.microsoft.com/office/drawing/2016/5/12/chartex" xmlns:cx5="http://schemas.microsoft.com/office/drawing/2016/5/11/chartex" xmlns:cx4="http://schemas.microsoft.com/office/drawing/2016/5/10/chartex" xmlns:cx3="http://schemas.microsoft.com/office/drawing/2016/5/9/chartex" xmlns:cx2="http://schemas.microsoft.com/office/drawing/2015/10/21/chartex" xmlns:cx1="http://schemas.microsoft.com/office/drawing/2015/9/8/chartex" xmlns:cx="http://schemas.microsoft.com/office/drawing/2014/chartex">
             <w:pict>
               <v:shape id="Text Box 3" o:spid="_x0000_s1029" type="#_x0000_t202" style="position:absolute;margin-left:90.05pt;margin-top:11.05pt;width:335.25pt;height:143.4pt;z-index:251662336;visibility:visible;mso-wrap-style:square;mso-width-percent:0;mso-height-percent:0;mso-wrap-distance-left:9pt;mso-wrap-distance-top:0;mso-wrap-distance-right:9pt;mso-wrap-distance-bottom:0;mso-position-horizontal:absolute;mso-position-horizontal-relative:text;mso-position-vertical:absolute;mso-position-vertical-relative:text;mso-width-percent:0;mso-height-percent:0;mso-width-relative:page;mso-height-relative:page;v-text-anchor:top" o:gfxdata="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" filled="f" stroked="f">
                 <v:textbox>
@@ -1317,16 +1317,8 @@
                 <w:rFonts w:ascii="Calibri" w:hAnsi="Calibri" w:cs="Arial"/>
               </w:rPr>
               <w:lastRenderedPageBreak/>
-              <w:t xml:space="preserve">Data de </w:t>
+              <w:t>Data de Recepção</w:t>
             </w:r>
-            <w:proofErr w:type="spellStart"/>
-            <w:r>
-              <w:rPr>
-                <w:rFonts w:ascii="Calibri" w:hAnsi="Calibri" w:cs="Arial"/>
-              </w:rPr>
-              <w:t>Recepção</w:t>
-            </w:r>
-            <w:proofErr w:type="spellEnd"/>
           </w:p>
         </w:tc>
         <w:tc>
@@ -1596,23 +1588,7 @@
           <w:rFonts w:ascii="Arial" w:hAnsi="Arial" w:cs="Arial"/>
           <w:sz w:val="20"/>
         </w:rPr>
-        <w:t xml:space="preserve">&lt;&lt;O resumo tem como </w:t>
-      </w:r>
-      <w:proofErr w:type="spellStart"/>
-      <w:r>
-        <w:rPr>
-          <w:rFonts w:ascii="Arial" w:hAnsi="Arial" w:cs="Arial"/>
-          <w:sz w:val="20"/>
-        </w:rPr>
-        <w:t>objectivo</w:t>
-      </w:r>
-      <w:proofErr w:type="spellEnd"/>
-      <w:r>
-        <w:rPr>
-          <w:rFonts w:ascii="Arial" w:hAnsi="Arial" w:cs="Arial"/>
-          <w:sz w:val="20"/>
-        </w:rPr>
-        <w:t xml:space="preserve"> descrever de forma sucinta o trabalho realizado. Deverá conter uma pequena introdução, seguida por uma breve descrição do trabalho realizado e terminando com uma indicação sumária do seu estado final. Não deverá exceder as 400 palavras.&gt;&gt;   </w:t>
+        <w:t xml:space="preserve">&lt;&lt;O resumo tem como objectivo descrever de forma sucinta o trabalho realizado. Deverá conter uma pequena introdução, seguida por uma breve descrição do trabalho realizado e terminando com uma indicação sumária do seu estado final. Não deverá exceder as 400 palavras.&gt;&gt;   </w:t>
       </w:r>
     </w:p>
     <w:p>
@@ -1652,23 +1628,7 @@
           <w:rFonts w:ascii="Arial" w:hAnsi="Arial" w:cs="Arial"/>
           <w:sz w:val="20"/>
         </w:rPr>
-        <w:t xml:space="preserve">&lt;&lt;Identificação da Área de trabalho. Por exemplo: Desenho e </w:t>
-      </w:r>
-      <w:proofErr w:type="spellStart"/>
-      <w:r>
-        <w:rPr>
-          <w:rFonts w:ascii="Arial" w:hAnsi="Arial" w:cs="Arial"/>
-          <w:sz w:val="20"/>
-        </w:rPr>
-        <w:t>arquitectura</w:t>
-      </w:r>
-      <w:proofErr w:type="spellEnd"/>
-      <w:r>
-        <w:rPr>
-          <w:rFonts w:ascii="Arial" w:hAnsi="Arial" w:cs="Arial"/>
-          <w:sz w:val="20"/>
-        </w:rPr>
-        <w:t xml:space="preserve"> de Sistemas de Bases de Dados.&gt;&gt;</w:t>
+        <w:t>&lt;&lt;Identificação da Área de trabalho. Por exemplo: Desenho e arquitectura de Sistemas de Bases de Dados.&gt;&gt;</w:t>
       </w:r>
     </w:p>
     <w:p>
@@ -1696,47 +1656,7 @@
           <w:szCs w:val="24"/>
           <w:lang w:eastAsia="en-US"/>
         </w:rPr>
-        <w:t xml:space="preserve">&lt;&lt;Conjunto de palavras-chave que permitirão referenciar domínios de conhecimento, tecnologias, estratégias, etc., </w:t>
-      </w:r>
-      <w:proofErr w:type="spellStart"/>
-      <w:r>
-        <w:rPr>
-          <w:rFonts w:ascii="Arial" w:hAnsi="Arial" w:cs="Arial"/>
-          <w:sz w:val="20"/>
-          <w:szCs w:val="24"/>
-          <w:lang w:eastAsia="en-US"/>
-        </w:rPr>
-        <w:t>directa</w:t>
-      </w:r>
-      <w:proofErr w:type="spellEnd"/>
-      <w:r>
-        <w:rPr>
-          <w:rFonts w:ascii="Arial" w:hAnsi="Arial" w:cs="Arial"/>
-          <w:sz w:val="20"/>
-          <w:szCs w:val="24"/>
-          <w:lang w:eastAsia="en-US"/>
-        </w:rPr>
-        <w:t xml:space="preserve"> ou </w:t>
-      </w:r>
-      <w:proofErr w:type="spellStart"/>
-      <w:r>
-        <w:rPr>
-          <w:rFonts w:ascii="Arial" w:hAnsi="Arial" w:cs="Arial"/>
-          <w:sz w:val="20"/>
-          <w:szCs w:val="24"/>
-          <w:lang w:eastAsia="en-US"/>
-        </w:rPr>
-        <w:t>indirectamente</w:t>
-      </w:r>
-      <w:proofErr w:type="spellEnd"/>
-      <w:r>
-        <w:rPr>
-          <w:rFonts w:ascii="Arial" w:hAnsi="Arial" w:cs="Arial"/>
-          <w:sz w:val="20"/>
-          <w:szCs w:val="24"/>
-          <w:lang w:eastAsia="en-US"/>
-        </w:rPr>
-        <w:t xml:space="preserve"> referidos no relatório. Por exemplo: Bases de Dados Relacionais, Gestão de Índices, JAVA, Protocolos de Comunicação.&gt;&gt;</w:t>
+        <w:t>&lt;&lt;Conjunto de palavras-chave que permitirão referenciar domínios de conhecimento, tecnologias, estratégias, etc., directa ou indirectamente referidos no relatório. Por exemplo: Bases de Dados Relacionais, Gestão de Índices, JAVA, Protocolos de Comunicação.&gt;&gt;</w:t>
       </w:r>
     </w:p>
     <w:p>
@@ -3920,7 +3840,23 @@
           <w:rFonts w:ascii="Arial" w:hAnsi="Arial" w:cs="Arial"/>
           <w:sz w:val="20"/>
         </w:rPr>
-        <w:t xml:space="preserve">O site online Amazon é o maior sítio da internet no que se refere a compra e venda de produtos. Este vende artigos em 1ª mão de grandes marcas como a Samsung e a LG e artigos em 2ª mão que qualquer utilizador que esteja registado no Amazon pode fazer. O Amazon, como qualquer site online, podem ser pesquisados artigos em específico, como o Xiaomi </w:t>
+        <w:t xml:space="preserve">O site online Amazon é o maior sítio da internet no que se refere a compra e venda de produtos. Este vende artigos em 1ª mão de grandes marcas como a Samsung e a LG e artigos em 2ª mão que qualquer utilizador que esteja registado no Amazon pode fazer. O Amazon, como qualquer site online, podem ser pesquisados artigos em específico, como o </w:t>
+      </w:r>
+      <w:proofErr w:type="spellStart"/>
+      <w:r>
+        <w:rPr>
+          <w:rFonts w:ascii="Arial" w:hAnsi="Arial" w:cs="Arial"/>
+          <w:sz w:val="20"/>
+        </w:rPr>
+        <w:t>Xiaomi</w:t>
+      </w:r>
+      <w:proofErr w:type="spellEnd"/>
+      <w:r>
+        <w:rPr>
+          <w:rFonts w:ascii="Arial" w:hAnsi="Arial" w:cs="Arial"/>
+          <w:sz w:val="20"/>
+        </w:rPr>
+        <w:t xml:space="preserve"> </w:t>
       </w:r>
       <w:proofErr w:type="spellStart"/>
       <w:r>
@@ -4486,23 +4422,7 @@
           <w:rFonts w:ascii="Arial" w:hAnsi="Arial" w:cs="Arial"/>
           <w:sz w:val="20"/>
         </w:rPr>
-        <w:t xml:space="preserve">Para que um usuário pudesse utilizar este site de compra e vendas era pedido as seguintes informações sobre este, tais como o </w:t>
-      </w:r>
-      <w:proofErr w:type="spellStart"/>
-      <w:r>
-        <w:rPr>
-          <w:rFonts w:ascii="Arial" w:hAnsi="Arial" w:cs="Arial"/>
-          <w:sz w:val="20"/>
-        </w:rPr>
-        <w:t>nif</w:t>
-      </w:r>
-      <w:proofErr w:type="spellEnd"/>
-      <w:r>
-        <w:rPr>
-          <w:rFonts w:ascii="Arial" w:hAnsi="Arial" w:cs="Arial"/>
-          <w:sz w:val="20"/>
-        </w:rPr>
-        <w:t>, que era o seu identificador, a password, estas duas eram necessárias se o utilizador quisesse autenticar, a morada, visto que as compras eram entregues ao domicílio, a sua data de nascimento, uma lista de contactos, email e telefone, e ainda uma lista de métodos de pagamento, ou seja, os métodos que dispõe para carregar a conta, um utilizador também tem um saldo.</w:t>
+        <w:t>Para que um usuário pudesse utilizar este site de compra e vendas era pedido as seguintes informações sobre este, tais como o nif, que era o seu identificador, a password, estas duas eram necessárias se o utilizador quisesse autenticar, a morada, visto que as compras eram entregues ao domicílio, a sua data de nascimento, uma lista de contactos, email e telefone, e ainda uma lista de métodos de pagamento, ou seja, os métodos que dispõe para carregar a conta, um utilizador também tem um saldo.</w:t>
       </w:r>
     </w:p>
     <w:p>
@@ -5164,6 +5084,12 @@
       <w:pPr>
         <w:rPr>
           <w:rFonts w:ascii="Arial" w:hAnsi="Arial" w:cs="Arial"/>
+          <w:sz w:val="20"/>
+        </w:rPr>
+      </w:pPr>
+      <w:r>
+        <w:rPr>
+          <w:rFonts w:ascii="Arial" w:hAnsi="Arial" w:cs="Arial"/>
           <w:b/>
           <w:bCs/>
           <w:kern w:val="32"/>
@@ -5171,8 +5097,35 @@
           <w:szCs w:val="32"/>
           <w:lang w:eastAsia="en-US"/>
         </w:rPr>
-      </w:pPr>
-      <w:r>
+        <w:t xml:space="preserve">  </w:t>
+      </w:r>
+      <w:r>
+        <w:rPr>
+          <w:rFonts w:ascii="Arial" w:hAnsi="Arial" w:cs="Arial"/>
+          <w:sz w:val="20"/>
+        </w:rPr>
+        <w:tab/>
+        <w:t xml:space="preserve">O primeiro passo na construção do modelo concetual foi definir as principais entidades, para isso foram analisados os requisitos do sistema e identificar todos os nomes. A seguir foram identificados as entidades e associados os diferentes atributos a cada entidade, e o seu tipo, por exemplo se eram identificadores da entidade, atributos </w:t>
+      </w:r>
+      <w:proofErr w:type="spellStart"/>
+      <w:r>
+        <w:rPr>
+          <w:rFonts w:ascii="Arial" w:hAnsi="Arial" w:cs="Arial"/>
+          <w:sz w:val="20"/>
+        </w:rPr>
+        <w:t>multivalorado</w:t>
+      </w:r>
+      <w:proofErr w:type="spellEnd"/>
+      <w:r>
+        <w:rPr>
+          <w:rFonts w:ascii="Arial" w:hAnsi="Arial" w:cs="Arial"/>
+          <w:sz w:val="20"/>
+        </w:rPr>
+        <w:t>, atributo derivado ou um atributo composto. A seguir foi procurar as principais relações entre as várias entidades e o tipo de relações e a multiplicidade das relações. Por fim, foi verificado se havia redundância no modelo e se este estava de acordo com os requisitos.</w:t>
+      </w:r>
+    </w:p>
+    <w:p>
+      <w:pPr>
         <w:rPr>
           <w:rFonts w:ascii="Arial" w:hAnsi="Arial" w:cs="Arial"/>
           <w:b/>
@@ -5182,47 +5135,9 @@
           <w:szCs w:val="32"/>
           <w:lang w:eastAsia="en-US"/>
         </w:rPr>
-        <w:t xml:space="preserve">  </w:t>
-      </w:r>
-    </w:p>
-    <w:p>
-      <w:pPr>
-        <w:rPr>
-          <w:rFonts w:ascii="Arial" w:hAnsi="Arial" w:cs="Arial"/>
-          <w:b/>
-          <w:bCs/>
-          <w:kern w:val="32"/>
-          <w:sz w:val="32"/>
-          <w:szCs w:val="32"/>
-          <w:lang w:eastAsia="en-US"/>
-        </w:rPr>
-      </w:pPr>
-    </w:p>
-    <w:p>
-      <w:pPr>
-        <w:rPr>
-          <w:rFonts w:ascii="Arial" w:hAnsi="Arial" w:cs="Arial"/>
-          <w:b/>
-          <w:bCs/>
-          <w:kern w:val="32"/>
-          <w:sz w:val="32"/>
-          <w:szCs w:val="32"/>
-          <w:lang w:eastAsia="en-US"/>
-        </w:rPr>
-      </w:pPr>
-    </w:p>
-    <w:p>
-      <w:pPr>
-        <w:rPr>
-          <w:rFonts w:ascii="Arial" w:hAnsi="Arial" w:cs="Arial"/>
-          <w:b/>
-          <w:bCs/>
-          <w:kern w:val="32"/>
-          <w:sz w:val="32"/>
-          <w:szCs w:val="32"/>
-          <w:lang w:eastAsia="en-US"/>
-        </w:rPr>
-      </w:pPr>
+      </w:pPr>
+      <w:bookmarkStart w:id="0" w:name="_GoBack"/>
+      <w:bookmarkEnd w:id="0"/>
     </w:p>
     <w:p>
       <w:pPr>
@@ -6361,7 +6276,6 @@
           <w:lang w:eastAsia="en-US"/>
         </w:rPr>
       </w:pPr>
-      <w:bookmarkStart w:id="0" w:name="_GoBack"/>
       <w:r>
         <w:rPr>
           <w:noProof/>
@@ -6423,7 +6337,6 @@
           </wp:anchor>
         </w:drawing>
       </w:r>
-      <w:bookmarkEnd w:id="0"/>
       <w:r>
         <w:rPr>
           <w:rFonts w:ascii="Arial" w:hAnsi="Arial" w:cs="Arial"/>
@@ -7804,7 +7717,7 @@
 </file>
 
 <file path=word/endnotes.xml><?xml version="1.0" encoding="utf-8"?>
-<w:endnotes xmlns:wpc="http://schemas.microsoft.com/office/word/2010/wordprocessingCanvas" xmlns:cx="http://schemas.microsoft.com/office/drawing/2014/chartex" xmlns:cx1="http://schemas.microsoft.com/office/drawing/2015/9/8/chartex" xmlns:cx2="http://schemas.microsoft.com/office/drawing/2015/10/21/chartex" xmlns:cx3="http://schemas.microsoft.com/office/drawing/2016/5/9/chartex" xmlns:cx4="http://schemas.microsoft.com/office/drawing/2016/5/10/chartex" xmlns:cx5="http://schemas.microsoft.com/office/drawing/2016/5/11/chartex" xmlns:cx6="http://schemas.microsoft.com/office/drawing/2016/5/12/chartex" xmlns:cx7="http://schemas.microsoft.com/office/drawing/2016/5/13/chartex" xmlns:cx8="http://schemas.microsoft.com/office/drawing/2016/5/14/chartex" xmlns:mc="http://schemas.openxmlformats.org/markup-compatibility/2006" xmlns:aink="http://schemas.microsoft.com/office/drawing/2016/ink" xmlns:am3d="http://schemas.microsoft.com/office/drawing/2017/model3d" xmlns:o="urn:schemas-microsoft-com:office:office" xmlns:r="http://schemas.openxmlformats.org/officeDocument/2006/relationships" xmlns:m="http://schemas.openxmlformats.org/officeDocument/2006/math" xmlns:v="urn:schemas-microsoft-com:vml" xmlns:wp14="http://schemas.microsoft.com/office/word/2010/wordprocessingDrawing" xmlns:wp="http://schemas.openxmlformats.org/drawingml/2006/wordprocessingDrawing" xmlns:w10="urn:schemas-microsoft-com:office:word" xmlns:w="http://schemas.openxmlformats.org/wordprocessingml/2006/main" xmlns:w14="http://schemas.microsoft.com/office/word/2010/wordml" xmlns:w15="http://schemas.microsoft.com/office/word/2012/wordml" xmlns:w16cid="http://schemas.microsoft.com/office/word/2016/wordml/cid" xmlns:w16se="http://schemas.microsoft.com/office/word/2015/wordml/symex" xmlns:wpg="http://schemas.microsoft.com/office/word/2010/wordprocessingGroup" xmlns:wpi="http://schemas.microsoft.com/office/word/2010/wordprocessingInk" xmlns:wne="http://schemas.microsoft.com/office/word/2006/wordml" xmlns:wps="http://schemas.microsoft.com/office/word/2010/wordprocessingShape" mc:Ignorable="w14 w15 w16se w16cid wp14">
+<w:endnotes xmlns:wpc="http://schemas.microsoft.com/office/word/2010/wordprocessingCanvas" xmlns:mc="http://schemas.openxmlformats.org/markup-compatibility/2006" xmlns:o="urn:schemas-microsoft-com:office:office" xmlns:r="http://schemas.openxmlformats.org/officeDocument/2006/relationships" xmlns:m="http://schemas.openxmlformats.org/officeDocument/2006/math" xmlns:v="urn:schemas-microsoft-com:vml" xmlns:wp14="http://schemas.microsoft.com/office/word/2010/wordprocessingDrawing" xmlns:wp="http://schemas.openxmlformats.org/drawingml/2006/wordprocessingDrawing" xmlns:w10="urn:schemas-microsoft-com:office:word" xmlns:w="http://schemas.openxmlformats.org/wordprocessingml/2006/main" xmlns:w14="http://schemas.microsoft.com/office/word/2010/wordml" xmlns:w15="http://schemas.microsoft.com/office/word/2012/wordml" xmlns:wpg="http://schemas.microsoft.com/office/word/2010/wordprocessingGroup" xmlns:wpi="http://schemas.microsoft.com/office/word/2010/wordprocessingInk" xmlns:wne="http://schemas.microsoft.com/office/word/2006/wordml" xmlns:wps="http://schemas.microsoft.com/office/word/2010/wordprocessingShape" mc:Ignorable="w14 w15 wp14">
   <w:endnote w:type="separator" w:id="-1">
     <w:p>
       <w:pPr>
@@ -7829,7 +7742,7 @@
 </file>
 
 <file path=word/footer1.xml><?xml version="1.0" encoding="utf-8"?>
-<w:ftr xmlns:wpc="http://schemas.microsoft.com/office/word/2010/wordprocessingCanvas" xmlns:cx="http://schemas.microsoft.com/office/drawing/2014/chartex" xmlns:cx1="http://schemas.microsoft.com/office/drawing/2015/9/8/chartex" xmlns:cx2="http://schemas.microsoft.com/office/drawing/2015/10/21/chartex" xmlns:cx3="http://schemas.microsoft.com/office/drawing/2016/5/9/chartex" xmlns:cx4="http://schemas.microsoft.com/office/drawing/2016/5/10/chartex" xmlns:cx5="http://schemas.microsoft.com/office/drawing/2016/5/11/chartex" xmlns:cx6="http://schemas.microsoft.com/office/drawing/2016/5/12/chartex" xmlns:cx7="http://schemas.microsoft.com/office/drawing/2016/5/13/chartex" xmlns:cx8="http://schemas.microsoft.com/office/drawing/2016/5/14/chartex" xmlns:mc="http://schemas.openxmlformats.org/markup-compatibility/2006" xmlns:aink="http://schemas.microsoft.com/office/drawing/2016/ink" xmlns:am3d="http://schemas.microsoft.com/office/drawing/2017/model3d" xmlns:o="urn:schemas-microsoft-com:office:office" xmlns:r="http://schemas.openxmlformats.org/officeDocument/2006/relationships" xmlns:m="http://schemas.openxmlformats.org/officeDocument/2006/math" xmlns:v="urn:schemas-microsoft-com:vml" xmlns:wp14="http://schemas.microsoft.com/office/word/2010/wordprocessingDrawing" xmlns:wp="http://schemas.openxmlformats.org/drawingml/2006/wordprocessingDrawing" xmlns:w10="urn:schemas-microsoft-com:office:word" xmlns:w="http://schemas.openxmlformats.org/wordprocessingml/2006/main" xmlns:w14="http://schemas.microsoft.com/office/word/2010/wordml" xmlns:w15="http://schemas.microsoft.com/office/word/2012/wordml" xmlns:w16cid="http://schemas.microsoft.com/office/word/2016/wordml/cid" xmlns:w16se="http://schemas.microsoft.com/office/word/2015/wordml/symex" xmlns:wpg="http://schemas.microsoft.com/office/word/2010/wordprocessingGroup" xmlns:wpi="http://schemas.microsoft.com/office/word/2010/wordprocessingInk" xmlns:wne="http://schemas.microsoft.com/office/word/2006/wordml" xmlns:wps="http://schemas.microsoft.com/office/word/2010/wordprocessingShape" mc:Ignorable="w14 w15 w16se w16cid wp14">
+<w:ftr xmlns:wpc="http://schemas.microsoft.com/office/word/2010/wordprocessingCanvas" xmlns:mc="http://schemas.openxmlformats.org/markup-compatibility/2006" xmlns:o="urn:schemas-microsoft-com:office:office" xmlns:r="http://schemas.openxmlformats.org/officeDocument/2006/relationships" xmlns:m="http://schemas.openxmlformats.org/officeDocument/2006/math" xmlns:v="urn:schemas-microsoft-com:vml" xmlns:wp14="http://schemas.microsoft.com/office/word/2010/wordprocessingDrawing" xmlns:wp="http://schemas.openxmlformats.org/drawingml/2006/wordprocessingDrawing" xmlns:w10="urn:schemas-microsoft-com:office:word" xmlns:w="http://schemas.openxmlformats.org/wordprocessingml/2006/main" xmlns:w14="http://schemas.microsoft.com/office/word/2010/wordml" xmlns:w15="http://schemas.microsoft.com/office/word/2012/wordml" xmlns:wpg="http://schemas.microsoft.com/office/word/2010/wordprocessingGroup" xmlns:wpi="http://schemas.microsoft.com/office/word/2010/wordprocessingInk" xmlns:wne="http://schemas.microsoft.com/office/word/2006/wordml" xmlns:wps="http://schemas.microsoft.com/office/word/2010/wordprocessingShape" mc:Ignorable="w14 w15 wp14">
   <w:sdt>
     <w:sdtPr>
       <w:id w:val="-515770252"/>
@@ -7875,7 +7788,7 @@
 </file>
 
 <file path=word/footnotes.xml><?xml version="1.0" encoding="utf-8"?>
-<w:footnotes xmlns:wpc="http://schemas.microsoft.com/office/word/2010/wordprocessingCanvas" xmlns:cx="http://schemas.microsoft.com/office/drawing/2014/chartex" xmlns:cx1="http://schemas.microsoft.com/office/drawing/2015/9/8/chartex" xmlns:cx2="http://schemas.microsoft.com/office/drawing/2015/10/21/chartex" xmlns:cx3="http://schemas.microsoft.com/office/drawing/2016/5/9/chartex" xmlns:cx4="http://schemas.microsoft.com/office/drawing/2016/5/10/chartex" xmlns:cx5="http://schemas.microsoft.com/office/drawing/2016/5/11/chartex" xmlns:cx6="http://schemas.microsoft.com/office/drawing/2016/5/12/chartex" xmlns:cx7="http://schemas.microsoft.com/office/drawing/2016/5/13/chartex" xmlns:cx8="http://schemas.microsoft.com/office/drawing/2016/5/14/chartex" xmlns:mc="http://schemas.openxmlformats.org/markup-compatibility/2006" xmlns:aink="http://schemas.microsoft.com/office/drawing/2016/ink" xmlns:am3d="http://schemas.microsoft.com/office/drawing/2017/model3d" xmlns:o="urn:schemas-microsoft-com:office:office" xmlns:r="http://schemas.openxmlformats.org/officeDocument/2006/relationships" xmlns:m="http://schemas.openxmlformats.org/officeDocument/2006/math" xmlns:v="urn:schemas-microsoft-com:vml" xmlns:wp14="http://schemas.microsoft.com/office/word/2010/wordprocessingDrawing" xmlns:wp="http://schemas.openxmlformats.org/drawingml/2006/wordprocessingDrawing" xmlns:w10="urn:schemas-microsoft-com:office:word" xmlns:w="http://schemas.openxmlformats.org/wordprocessingml/2006/main" xmlns:w14="http://schemas.microsoft.com/office/word/2010/wordml" xmlns:w15="http://schemas.microsoft.com/office/word/2012/wordml" xmlns:w16cid="http://schemas.microsoft.com/office/word/2016/wordml/cid" xmlns:w16se="http://schemas.microsoft.com/office/word/2015/wordml/symex" xmlns:wpg="http://schemas.microsoft.com/office/word/2010/wordprocessingGroup" xmlns:wpi="http://schemas.microsoft.com/office/word/2010/wordprocessingInk" xmlns:wne="http://schemas.microsoft.com/office/word/2006/wordml" xmlns:wps="http://schemas.microsoft.com/office/word/2010/wordprocessingShape" mc:Ignorable="w14 w15 w16se w16cid wp14">
+<w:footnotes xmlns:wpc="http://schemas.microsoft.com/office/word/2010/wordprocessingCanvas" xmlns:mc="http://schemas.openxmlformats.org/markup-compatibility/2006" xmlns:o="urn:schemas-microsoft-com:office:office" xmlns:r="http://schemas.openxmlformats.org/officeDocument/2006/relationships" xmlns:m="http://schemas.openxmlformats.org/officeDocument/2006/math" xmlns:v="urn:schemas-microsoft-com:vml" xmlns:wp14="http://schemas.microsoft.com/office/word/2010/wordprocessingDrawing" xmlns:wp="http://schemas.openxmlformats.org/drawingml/2006/wordprocessingDrawing" xmlns:w10="urn:schemas-microsoft-com:office:word" xmlns:w="http://schemas.openxmlformats.org/wordprocessingml/2006/main" xmlns:w14="http://schemas.microsoft.com/office/word/2010/wordml" xmlns:w15="http://schemas.microsoft.com/office/word/2012/wordml" xmlns:wpg="http://schemas.microsoft.com/office/word/2010/wordprocessingGroup" xmlns:wpi="http://schemas.microsoft.com/office/word/2010/wordprocessingInk" xmlns:wne="http://schemas.microsoft.com/office/word/2006/wordml" xmlns:wps="http://schemas.microsoft.com/office/word/2010/wordprocessingShape" mc:Ignorable="w14 w15 wp14">
   <w:footnote w:type="separator" w:id="-1">
     <w:p>
       <w:pPr>
@@ -7900,7 +7813,7 @@
 </file>
 
 <file path=word/numbering.xml><?xml version="1.0" encoding="utf-8"?>
-<w:numbering xmlns:wpc="http://schemas.microsoft.com/office/word/2010/wordprocessingCanvas" xmlns:cx="http://schemas.microsoft.com/office/drawing/2014/chartex" xmlns:cx1="http://schemas.microsoft.com/office/drawing/2015/9/8/chartex" xmlns:cx2="http://schemas.microsoft.com/office/drawing/2015/10/21/chartex" xmlns:cx3="http://schemas.microsoft.com/office/drawing/2016/5/9/chartex" xmlns:cx4="http://schemas.microsoft.com/office/drawing/2016/5/10/chartex" xmlns:cx5="http://schemas.microsoft.com/office/drawing/2016/5/11/chartex" xmlns:cx6="http://schemas.microsoft.com/office/drawing/2016/5/12/chartex" xmlns:cx7="http://schemas.microsoft.com/office/drawing/2016/5/13/chartex" xmlns:cx8="http://schemas.microsoft.com/office/drawing/2016/5/14/chartex" xmlns:mc="http://schemas.openxmlformats.org/markup-compatibility/2006" xmlns:aink="http://schemas.microsoft.com/office/drawing/2016/ink" xmlns:am3d="http://schemas.microsoft.com/office/drawing/2017/model3d" xmlns:o="urn:schemas-microsoft-com:office:office" xmlns:r="http://schemas.openxmlformats.org/officeDocument/2006/relationships" xmlns:m="http://schemas.openxmlformats.org/officeDocument/2006/math" xmlns:v="urn:schemas-microsoft-com:vml" xmlns:wp14="http://schemas.microsoft.com/office/word/2010/wordprocessingDrawing" xmlns:wp="http://schemas.openxmlformats.org/drawingml/2006/wordprocessingDrawing" xmlns:w10="urn:schemas-microsoft-com:office:word" xmlns:w="http://schemas.openxmlformats.org/wordprocessingml/2006/main" xmlns:w14="http://schemas.microsoft.com/office/word/2010/wordml" xmlns:w15="http://schemas.microsoft.com/office/word/2012/wordml" xmlns:w16cid="http://schemas.microsoft.com/office/word/2016/wordml/cid" xmlns:w16se="http://schemas.microsoft.com/office/word/2015/wordml/symex" xmlns:wpg="http://schemas.microsoft.com/office/word/2010/wordprocessingGroup" xmlns:wpi="http://schemas.microsoft.com/office/word/2010/wordprocessingInk" xmlns:wne="http://schemas.microsoft.com/office/word/2006/wordml" xmlns:wps="http://schemas.microsoft.com/office/word/2010/wordprocessingShape" mc:Ignorable="w14 w15 w16se w16cid wp14">
+<w:numbering xmlns:wpc="http://schemas.microsoft.com/office/word/2010/wordprocessingCanvas" xmlns:mc="http://schemas.openxmlformats.org/markup-compatibility/2006" xmlns:o="urn:schemas-microsoft-com:office:office" xmlns:r="http://schemas.openxmlformats.org/officeDocument/2006/relationships" xmlns:m="http://schemas.openxmlformats.org/officeDocument/2006/math" xmlns:v="urn:schemas-microsoft-com:vml" xmlns:wp14="http://schemas.microsoft.com/office/word/2010/wordprocessingDrawing" xmlns:wp="http://schemas.openxmlformats.org/drawingml/2006/wordprocessingDrawing" xmlns:w10="urn:schemas-microsoft-com:office:word" xmlns:w="http://schemas.openxmlformats.org/wordprocessingml/2006/main" xmlns:w14="http://schemas.microsoft.com/office/word/2010/wordml" xmlns:w15="http://schemas.microsoft.com/office/word/2012/wordml" xmlns:wpg="http://schemas.microsoft.com/office/word/2010/wordprocessingGroup" xmlns:wpi="http://schemas.microsoft.com/office/word/2010/wordprocessingInk" xmlns:wne="http://schemas.microsoft.com/office/word/2006/wordml" xmlns:wps="http://schemas.microsoft.com/office/word/2010/wordprocessingShape" mc:Ignorable="w14 w15 wp14">
   <w:abstractNum w:abstractNumId="0" w15:restartNumberingAfterBreak="0">
     <w:nsid w:val="085B3BD0"/>
     <w:multiLevelType w:val="hybridMultilevel"/>
@@ -8720,7 +8633,7 @@
 </file>
 
 <file path=word/styles.xml><?xml version="1.0" encoding="utf-8"?>
-<w:styles xmlns:mc="http://schemas.openxmlformats.org/markup-compatibility/2006" xmlns:r="http://schemas.openxmlformats.org/officeDocument/2006/relationships" xmlns:w="http://schemas.openxmlformats.org/wordprocessingml/2006/main" xmlns:w14="http://schemas.microsoft.com/office/word/2010/wordml" xmlns:w15="http://schemas.microsoft.com/office/word/2012/wordml" xmlns:w16cid="http://schemas.microsoft.com/office/word/2016/wordml/cid" xmlns:w16se="http://schemas.microsoft.com/office/word/2015/wordml/symex" mc:Ignorable="w14 w15 w16se w16cid">
+<w:styles xmlns:mc="http://schemas.openxmlformats.org/markup-compatibility/2006" xmlns:r="http://schemas.openxmlformats.org/officeDocument/2006/relationships" xmlns:w="http://schemas.openxmlformats.org/wordprocessingml/2006/main" xmlns:w14="http://schemas.microsoft.com/office/word/2010/wordml" xmlns:w15="http://schemas.microsoft.com/office/word/2012/wordml" mc:Ignorable="w14 w15">
   <w:docDefaults>
     <w:rPrDefault>
       <w:rPr>
@@ -8736,7 +8649,7 @@
       </w:pPr>
     </w:pPrDefault>
   </w:docDefaults>
-  <w:latentStyles w:defLockedState="0" w:defUIPriority="99" w:defSemiHidden="0" w:defUnhideWhenUsed="0" w:defQFormat="0" w:count="375">
+  <w:latentStyles w:defLockedState="0" w:defUIPriority="99" w:defSemiHidden="0" w:defUnhideWhenUsed="0" w:defQFormat="0" w:count="371">
     <w:lsdException w:name="Normal" w:uiPriority="0" w:qFormat="1"/>
     <w:lsdException w:name="heading 1" w:uiPriority="9" w:qFormat="1"/>
     <w:lsdException w:name="heading 2" w:semiHidden="1" w:uiPriority="9" w:unhideWhenUsed="1" w:qFormat="1"/>
@@ -9108,10 +9021,6 @@
     <w:lsdException w:name="List Table 5 Dark Accent 6" w:uiPriority="50"/>
     <w:lsdException w:name="List Table 6 Colorful Accent 6" w:uiPriority="51"/>
     <w:lsdException w:name="List Table 7 Colorful Accent 6" w:uiPriority="52"/>
-    <w:lsdException w:name="Mention" w:semiHidden="1" w:unhideWhenUsed="1"/>
-    <w:lsdException w:name="Smart Hyperlink" w:semiHidden="1" w:unhideWhenUsed="1"/>
-    <w:lsdException w:name="Hashtag" w:semiHidden="1" w:unhideWhenUsed="1"/>
-    <w:lsdException w:name="Unresolved Mention" w:semiHidden="1" w:unhideWhenUsed="1"/>
   </w:latentStyles>
   <w:style w:type="paragraph" w:default="1" w:styleId="Normal">
     <w:name w:val="Normal"/>

</xml_diff>

<commit_message>
Adicionar pontos 4.1 e 4.3 no relatório.
</commit_message>
<xml_diff>
--- a/RelatorioFinal.docx
+++ b/RelatorioFinal.docx
@@ -1,6 +1,6 @@
 
 <file path=word/document.xml><?xml version="1.0" encoding="utf-8"?>
-<w:document xmlns:wpc="http://schemas.microsoft.com/office/word/2010/wordprocessingCanvas" xmlns:mc="http://schemas.openxmlformats.org/markup-compatibility/2006" xmlns:o="urn:schemas-microsoft-com:office:office" xmlns:r="http://schemas.openxmlformats.org/officeDocument/2006/relationships" xmlns:m="http://schemas.openxmlformats.org/officeDocument/2006/math" xmlns:v="urn:schemas-microsoft-com:vml" xmlns:wp14="http://schemas.microsoft.com/office/word/2010/wordprocessingDrawing" xmlns:wp="http://schemas.openxmlformats.org/drawingml/2006/wordprocessingDrawing" xmlns:w10="urn:schemas-microsoft-com:office:word" xmlns:w="http://schemas.openxmlformats.org/wordprocessingml/2006/main" xmlns:w14="http://schemas.microsoft.com/office/word/2010/wordml" xmlns:w15="http://schemas.microsoft.com/office/word/2012/wordml" xmlns:wpg="http://schemas.microsoft.com/office/word/2010/wordprocessingGroup" xmlns:wpi="http://schemas.microsoft.com/office/word/2010/wordprocessingInk" xmlns:wne="http://schemas.microsoft.com/office/word/2006/wordml" xmlns:wps="http://schemas.microsoft.com/office/word/2010/wordprocessingShape" mc:Ignorable="w14 w15 wp14">
+<w:document xmlns:wpc="http://schemas.microsoft.com/office/word/2010/wordprocessingCanvas" xmlns:cx="http://schemas.microsoft.com/office/drawing/2014/chartex" xmlns:cx1="http://schemas.microsoft.com/office/drawing/2015/9/8/chartex" xmlns:cx2="http://schemas.microsoft.com/office/drawing/2015/10/21/chartex" xmlns:cx3="http://schemas.microsoft.com/office/drawing/2016/5/9/chartex" xmlns:cx4="http://schemas.microsoft.com/office/drawing/2016/5/10/chartex" xmlns:cx5="http://schemas.microsoft.com/office/drawing/2016/5/11/chartex" xmlns:cx6="http://schemas.microsoft.com/office/drawing/2016/5/12/chartex" xmlns:cx7="http://schemas.microsoft.com/office/drawing/2016/5/13/chartex" xmlns:cx8="http://schemas.microsoft.com/office/drawing/2016/5/14/chartex" xmlns:mc="http://schemas.openxmlformats.org/markup-compatibility/2006" xmlns:aink="http://schemas.microsoft.com/office/drawing/2016/ink" xmlns:am3d="http://schemas.microsoft.com/office/drawing/2017/model3d" xmlns:o="urn:schemas-microsoft-com:office:office" xmlns:r="http://schemas.openxmlformats.org/officeDocument/2006/relationships" xmlns:m="http://schemas.openxmlformats.org/officeDocument/2006/math" xmlns:v="urn:schemas-microsoft-com:vml" xmlns:wp14="http://schemas.microsoft.com/office/word/2010/wordprocessingDrawing" xmlns:wp="http://schemas.openxmlformats.org/drawingml/2006/wordprocessingDrawing" xmlns:w10="urn:schemas-microsoft-com:office:word" xmlns:w="http://schemas.openxmlformats.org/wordprocessingml/2006/main" xmlns:w14="http://schemas.microsoft.com/office/word/2010/wordml" xmlns:w15="http://schemas.microsoft.com/office/word/2012/wordml" xmlns:w16cid="http://schemas.microsoft.com/office/word/2016/wordml/cid" xmlns:w16se="http://schemas.microsoft.com/office/word/2015/wordml/symex" xmlns:wpg="http://schemas.microsoft.com/office/word/2010/wordprocessingGroup" xmlns:wpi="http://schemas.microsoft.com/office/word/2010/wordprocessingInk" xmlns:wne="http://schemas.microsoft.com/office/word/2006/wordml" xmlns:wps="http://schemas.microsoft.com/office/word/2010/wordprocessingShape" mc:Ignorable="w14 w15 w16se w16cid wp14">
   <w:body>
     <w:p>
       <w:r>
@@ -33,7 +33,7 @@
                     </pic:cNvPicPr>
                   </pic:nvPicPr>
                   <pic:blipFill>
-                    <a:blip r:embed="rId7">
+                    <a:blip r:embed="rId8">
                       <a:extLst>
                         <a:ext uri="{28A0092B-C50C-407E-A947-70E740481C1C}">
                           <a14:useLocalDpi xmlns:a14="http://schemas.microsoft.com/office/drawing/2010/main" val="0"/>
@@ -187,7 +187,7 @@
               </wp:anchor>
             </w:drawing>
           </mc:Choice>
-          <mc:Fallback xmlns:w16se="http://schemas.microsoft.com/office/word/2015/wordml/symex" xmlns:w16cid="http://schemas.microsoft.com/office/word/2016/wordml/cid" xmlns:am3d="http://schemas.microsoft.com/office/drawing/2017/model3d" xmlns:aink="http://schemas.microsoft.com/office/drawing/2016/ink" xmlns:cx8="http://schemas.microsoft.com/office/drawing/2016/5/14/chartex" xmlns:cx7="http://schemas.microsoft.com/office/drawing/2016/5/13/chartex" xmlns:cx6="http://schemas.microsoft.com/office/drawing/2016/5/12/chartex" xmlns:cx5="http://schemas.microsoft.com/office/drawing/2016/5/11/chartex" xmlns:cx4="http://schemas.microsoft.com/office/drawing/2016/5/10/chartex" xmlns:cx3="http://schemas.microsoft.com/office/drawing/2016/5/9/chartex" xmlns:cx2="http://schemas.microsoft.com/office/drawing/2015/10/21/chartex" xmlns:cx1="http://schemas.microsoft.com/office/drawing/2015/9/8/chartex" xmlns:cx="http://schemas.microsoft.com/office/drawing/2014/chartex">
+          <mc:Fallback>
             <w:pict>
               <v:shapetype id="_x0000_t202" coordsize="21600,21600" o:spt="202" path="m,l,21600r21600,l21600,xe">
                 <v:stroke joinstyle="miter"/>
@@ -311,7 +311,7 @@
               </wp:anchor>
             </w:drawing>
           </mc:Choice>
-          <mc:Fallback xmlns:w16se="http://schemas.microsoft.com/office/word/2015/wordml/symex" xmlns:w16cid="http://schemas.microsoft.com/office/word/2016/wordml/cid" xmlns:am3d="http://schemas.microsoft.com/office/drawing/2017/model3d" xmlns:aink="http://schemas.microsoft.com/office/drawing/2016/ink" xmlns:cx8="http://schemas.microsoft.com/office/drawing/2016/5/14/chartex" xmlns:cx7="http://schemas.microsoft.com/office/drawing/2016/5/13/chartex" xmlns:cx6="http://schemas.microsoft.com/office/drawing/2016/5/12/chartex" xmlns:cx5="http://schemas.microsoft.com/office/drawing/2016/5/11/chartex" xmlns:cx4="http://schemas.microsoft.com/office/drawing/2016/5/10/chartex" xmlns:cx3="http://schemas.microsoft.com/office/drawing/2016/5/9/chartex" xmlns:cx2="http://schemas.microsoft.com/office/drawing/2015/10/21/chartex" xmlns:cx1="http://schemas.microsoft.com/office/drawing/2015/9/8/chartex" xmlns:cx="http://schemas.microsoft.com/office/drawing/2014/chartex">
+          <mc:Fallback>
             <w:pict>
               <v:rect w14:anchorId="7A541120" id="Rectangle 1" o:spid="_x0000_s1026" style="position:absolute;margin-left:-90pt;margin-top:-116.95pt;width:2in;height:900pt;z-index:-251658240;visibility:visible;mso-wrap-style:square;mso-width-percent:0;mso-height-percent:0;mso-wrap-distance-left:9pt;mso-wrap-distance-top:0;mso-wrap-distance-right:9pt;mso-wrap-distance-bottom:0;mso-position-horizontal:absolute;mso-position-horizontal-relative:text;mso-position-vertical:absolute;mso-position-vertical-relative:text;mso-width-percent:0;mso-height-percent:0;mso-width-relative:page;mso-height-relative:page;v-text-anchor:middle" o:gfxdata="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" fillcolor="#31849b" stroked="f" strokecolor="#4a7ebb">
                 <v:shadow on="t" opacity="22936f" origin=",.5" offset="0,.63889mm"/>
@@ -521,7 +521,7 @@
               </wp:anchor>
             </w:drawing>
           </mc:Choice>
-          <mc:Fallback xmlns:w16se="http://schemas.microsoft.com/office/word/2015/wordml/symex" xmlns:w16cid="http://schemas.microsoft.com/office/word/2016/wordml/cid" xmlns:am3d="http://schemas.microsoft.com/office/drawing/2017/model3d" xmlns:aink="http://schemas.microsoft.com/office/drawing/2016/ink" xmlns:cx8="http://schemas.microsoft.com/office/drawing/2016/5/14/chartex" xmlns:cx7="http://schemas.microsoft.com/office/drawing/2016/5/13/chartex" xmlns:cx6="http://schemas.microsoft.com/office/drawing/2016/5/12/chartex" xmlns:cx5="http://schemas.microsoft.com/office/drawing/2016/5/11/chartex" xmlns:cx4="http://schemas.microsoft.com/office/drawing/2016/5/10/chartex" xmlns:cx3="http://schemas.microsoft.com/office/drawing/2016/5/9/chartex" xmlns:cx2="http://schemas.microsoft.com/office/drawing/2015/10/21/chartex" xmlns:cx1="http://schemas.microsoft.com/office/drawing/2015/9/8/chartex" xmlns:cx="http://schemas.microsoft.com/office/drawing/2014/chartex">
+          <mc:Fallback>
             <w:pict>
               <v:shape id="Text Box 5" o:spid="_x0000_s1027" type="#_x0000_t202" style="position:absolute;margin-left:90pt;margin-top:15.8pt;width:315pt;height:174pt;z-index:251660288;visibility:visible;mso-wrap-style:square;mso-width-percent:0;mso-height-percent:0;mso-wrap-distance-left:9pt;mso-wrap-distance-top:0;mso-wrap-distance-right:9pt;mso-wrap-distance-bottom:0;mso-position-horizontal:absolute;mso-position-horizontal-relative:text;mso-position-vertical:absolute;mso-position-vertical-relative:text;mso-width-percent:0;mso-height-percent:0;mso-width-relative:page;mso-height-relative:page;v-text-anchor:top" o:gfxdata="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" filled="f" stroked="f">
                 <v:textbox>
@@ -761,7 +761,7 @@
               </wp:anchor>
             </w:drawing>
           </mc:Choice>
-          <mc:Fallback xmlns:w16se="http://schemas.microsoft.com/office/word/2015/wordml/symex" xmlns:w16cid="http://schemas.microsoft.com/office/word/2016/wordml/cid" xmlns:am3d="http://schemas.microsoft.com/office/drawing/2017/model3d" xmlns:aink="http://schemas.microsoft.com/office/drawing/2016/ink" xmlns:cx8="http://schemas.microsoft.com/office/drawing/2016/5/14/chartex" xmlns:cx7="http://schemas.microsoft.com/office/drawing/2016/5/13/chartex" xmlns:cx6="http://schemas.microsoft.com/office/drawing/2016/5/12/chartex" xmlns:cx5="http://schemas.microsoft.com/office/drawing/2016/5/11/chartex" xmlns:cx4="http://schemas.microsoft.com/office/drawing/2016/5/10/chartex" xmlns:cx3="http://schemas.microsoft.com/office/drawing/2016/5/9/chartex" xmlns:cx2="http://schemas.microsoft.com/office/drawing/2015/10/21/chartex" xmlns:cx1="http://schemas.microsoft.com/office/drawing/2015/9/8/chartex" xmlns:cx="http://schemas.microsoft.com/office/drawing/2014/chartex">
+          <mc:Fallback>
             <w:pict>
               <v:shape id="Text Box 4" o:spid="_x0000_s1028" type="#_x0000_t202" style="position:absolute;margin-left:90pt;margin-top:1.45pt;width:387pt;height:27pt;z-index:251661312;visibility:visible;mso-wrap-style:square;mso-width-percent:0;mso-height-percent:0;mso-wrap-distance-left:9pt;mso-wrap-distance-top:0;mso-wrap-distance-right:9pt;mso-wrap-distance-bottom:0;mso-position-horizontal:absolute;mso-position-horizontal-relative:text;mso-position-vertical:absolute;mso-position-vertical-relative:text;mso-width-percent:0;mso-height-percent:0;mso-width-relative:page;mso-height-relative:page;v-text-anchor:top" o:gfxdata="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" filled="f" stroked="f">
                 <v:textbox>
@@ -1070,7 +1070,7 @@
               </wp:anchor>
             </w:drawing>
           </mc:Choice>
-          <mc:Fallback xmlns:w16se="http://schemas.microsoft.com/office/word/2015/wordml/symex" xmlns:w16cid="http://schemas.microsoft.com/office/word/2016/wordml/cid" xmlns:am3d="http://schemas.microsoft.com/office/drawing/2017/model3d" xmlns:aink="http://schemas.microsoft.com/office/drawing/2016/ink" xmlns:cx8="http://schemas.microsoft.com/office/drawing/2016/5/14/chartex" xmlns:cx7="http://schemas.microsoft.com/office/drawing/2016/5/13/chartex" xmlns:cx6="http://schemas.microsoft.com/office/drawing/2016/5/12/chartex" xmlns:cx5="http://schemas.microsoft.com/office/drawing/2016/5/11/chartex" xmlns:cx4="http://schemas.microsoft.com/office/drawing/2016/5/10/chartex" xmlns:cx3="http://schemas.microsoft.com/office/drawing/2016/5/9/chartex" xmlns:cx2="http://schemas.microsoft.com/office/drawing/2015/10/21/chartex" xmlns:cx1="http://schemas.microsoft.com/office/drawing/2015/9/8/chartex" xmlns:cx="http://schemas.microsoft.com/office/drawing/2014/chartex">
+          <mc:Fallback>
             <w:pict>
               <v:shape id="Text Box 3" o:spid="_x0000_s1029" type="#_x0000_t202" style="position:absolute;margin-left:90.05pt;margin-top:11.05pt;width:335.25pt;height:143.4pt;z-index:251662336;visibility:visible;mso-wrap-style:square;mso-width-percent:0;mso-height-percent:0;mso-wrap-distance-left:9pt;mso-wrap-distance-top:0;mso-wrap-distance-right:9pt;mso-wrap-distance-bottom:0;mso-position-horizontal:absolute;mso-position-horizontal-relative:text;mso-position-vertical:absolute;mso-position-vertical-relative:text;mso-width-percent:0;mso-height-percent:0;mso-width-relative:page;mso-height-relative:page;v-text-anchor:top" o:gfxdata="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" filled="f" stroked="f">
                 <v:textbox>
@@ -3840,23 +3840,7 @@
           <w:rFonts w:ascii="Arial" w:hAnsi="Arial" w:cs="Arial"/>
           <w:sz w:val="20"/>
         </w:rPr>
-        <w:t xml:space="preserve">O site online Amazon é o maior sítio da internet no que se refere a compra e venda de produtos. Este vende artigos em 1ª mão de grandes marcas como a Samsung e a LG e artigos em 2ª mão que qualquer utilizador que esteja registado no Amazon pode fazer. O Amazon, como qualquer site online, podem ser pesquisados artigos em específico, como o </w:t>
-      </w:r>
-      <w:proofErr w:type="spellStart"/>
-      <w:r>
-        <w:rPr>
-          <w:rFonts w:ascii="Arial" w:hAnsi="Arial" w:cs="Arial"/>
-          <w:sz w:val="20"/>
-        </w:rPr>
-        <w:t>Xiaomi</w:t>
-      </w:r>
-      <w:proofErr w:type="spellEnd"/>
-      <w:r>
-        <w:rPr>
-          <w:rFonts w:ascii="Arial" w:hAnsi="Arial" w:cs="Arial"/>
-          <w:sz w:val="20"/>
-        </w:rPr>
-        <w:t xml:space="preserve"> </w:t>
+        <w:t xml:space="preserve">O site online Amazon é o maior sítio da internet no que se refere a compra e venda de produtos. Este vende artigos em 1ª mão de grandes marcas como a Samsung e a LG e artigos em 2ª mão que qualquer utilizador que esteja registado no Amazon pode fazer. O Amazon, como qualquer site online, podem ser pesquisados artigos em específico, como o Xiaomi </w:t>
       </w:r>
       <w:proofErr w:type="spellStart"/>
       <w:r>
@@ -5136,8 +5120,6 @@
           <w:lang w:eastAsia="en-US"/>
         </w:rPr>
       </w:pPr>
-      <w:bookmarkStart w:id="0" w:name="_GoBack"/>
-      <w:bookmarkEnd w:id="0"/>
     </w:p>
     <w:p>
       <w:pPr>
@@ -6170,7 +6152,9 @@
           <w:lang w:eastAsia="en-US"/>
         </w:rPr>
       </w:pPr>
-      <w:r>
+    </w:p>
+    <w:p>
+      <w:pPr>
         <w:rPr>
           <w:rFonts w:ascii="Arial" w:hAnsi="Arial" w:cs="Arial"/>
           <w:b/>
@@ -6180,31 +6164,69 @@
           <w:szCs w:val="32"/>
           <w:lang w:eastAsia="en-US"/>
         </w:rPr>
+      </w:pPr>
+    </w:p>
+    <w:p>
+      <w:pPr>
+        <w:rPr>
+          <w:rFonts w:ascii="Arial" w:hAnsi="Arial" w:cs="Arial"/>
+          <w:b/>
+          <w:bCs/>
+          <w:kern w:val="32"/>
+          <w:sz w:val="36"/>
+          <w:szCs w:val="32"/>
+          <w:lang w:eastAsia="en-US"/>
+        </w:rPr>
+      </w:pPr>
+    </w:p>
+    <w:p>
+      <w:pPr>
+        <w:rPr>
+          <w:rFonts w:ascii="Arial" w:hAnsi="Arial" w:cs="Arial"/>
+          <w:b/>
+          <w:bCs/>
+          <w:kern w:val="32"/>
+          <w:sz w:val="36"/>
+          <w:szCs w:val="32"/>
+          <w:lang w:eastAsia="en-US"/>
+        </w:rPr>
+      </w:pPr>
+      <w:r>
+        <w:rPr>
+          <w:rFonts w:ascii="Arial" w:hAnsi="Arial" w:cs="Arial"/>
+          <w:b/>
+          <w:bCs/>
+          <w:kern w:val="32"/>
+          <w:sz w:val="36"/>
+          <w:szCs w:val="32"/>
+          <w:lang w:eastAsia="en-US"/>
+        </w:rPr>
+        <w:lastRenderedPageBreak/>
         <w:t>4. Modelação Lógica</w:t>
       </w:r>
     </w:p>
     <w:p>
       <w:pPr>
+        <w:rPr>
+          <w:rFonts w:ascii="Arial" w:hAnsi="Arial" w:cs="Arial"/>
+          <w:b/>
+          <w:bCs/>
+          <w:kern w:val="32"/>
+          <w:sz w:val="32"/>
+          <w:szCs w:val="32"/>
+          <w:lang w:eastAsia="en-US"/>
+        </w:rPr>
+      </w:pPr>
+      <w:r>
         <w:rPr>
           <w:rFonts w:ascii="Arial" w:hAnsi="Arial" w:cs="Arial"/>
           <w:color w:val="000000"/>
           <w:sz w:val="27"/>
           <w:szCs w:val="27"/>
         </w:rPr>
-      </w:pPr>
-    </w:p>
-    <w:p>
-      <w:pPr>
-        <w:rPr>
-          <w:rFonts w:ascii="Arial" w:hAnsi="Arial" w:cs="Arial"/>
-          <w:color w:val="000000"/>
-          <w:sz w:val="27"/>
-          <w:szCs w:val="27"/>
-        </w:rPr>
-      </w:pPr>
-    </w:p>
-    <w:p>
-      <w:pPr>
+        <w:br/>
+      </w:r>
+      <w:r>
         <w:rPr>
           <w:rFonts w:ascii="Arial" w:hAnsi="Arial" w:cs="Arial"/>
           <w:b/>
@@ -6214,58 +6236,187 @@
           <w:szCs w:val="32"/>
           <w:lang w:eastAsia="en-US"/>
         </w:rPr>
-      </w:pPr>
-      <w:r>
-        <w:rPr>
-          <w:rFonts w:ascii="Arial" w:hAnsi="Arial" w:cs="Arial"/>
-          <w:color w:val="000000"/>
-          <w:sz w:val="27"/>
-          <w:szCs w:val="27"/>
-        </w:rPr>
-        <w:lastRenderedPageBreak/>
-        <w:br/>
-      </w:r>
-      <w:r>
-        <w:rPr>
-          <w:rFonts w:ascii="Arial" w:hAnsi="Arial" w:cs="Arial"/>
-          <w:b/>
-          <w:bCs/>
-          <w:kern w:val="32"/>
-          <w:sz w:val="32"/>
-          <w:szCs w:val="32"/>
-          <w:lang w:eastAsia="en-US"/>
-        </w:rPr>
         <w:t>4.1 Construção e validação do modelo de dados lógico</w:t>
       </w:r>
     </w:p>
     <w:p>
       <w:pPr>
-        <w:rPr>
-          <w:rFonts w:ascii="Arial" w:hAnsi="Arial" w:cs="Arial"/>
-          <w:b/>
-          <w:bCs/>
-          <w:kern w:val="32"/>
-          <w:sz w:val="32"/>
-          <w:szCs w:val="32"/>
-          <w:lang w:eastAsia="en-US"/>
-        </w:rPr>
-      </w:pPr>
-      <w:r>
-        <w:rPr>
-          <w:rFonts w:ascii="Arial" w:hAnsi="Arial" w:cs="Arial"/>
-          <w:b/>
-          <w:bCs/>
-          <w:kern w:val="32"/>
-          <w:sz w:val="32"/>
-          <w:szCs w:val="32"/>
-          <w:lang w:eastAsia="en-US"/>
-        </w:rPr>
-        <w:br/>
-        <w:t>4.2 Desenho do modelo lógico</w:t>
-      </w:r>
-    </w:p>
-    <w:p>
-      <w:pPr>
+        <w:ind w:firstLine="720"/>
+        <w:rPr>
+          <w:rFonts w:ascii="Arial" w:hAnsi="Arial" w:cs="Arial"/>
+          <w:bCs/>
+          <w:kern w:val="32"/>
+          <w:sz w:val="20"/>
+          <w:szCs w:val="20"/>
+          <w:lang w:eastAsia="en-US"/>
+        </w:rPr>
+      </w:pPr>
+      <w:r>
+        <w:rPr>
+          <w:rFonts w:ascii="Arial" w:hAnsi="Arial" w:cs="Arial"/>
+          <w:bCs/>
+          <w:kern w:val="32"/>
+          <w:sz w:val="20"/>
+          <w:szCs w:val="20"/>
+          <w:lang w:eastAsia="en-US"/>
+        </w:rPr>
+        <w:t xml:space="preserve">O modelo de dados lógico foi construído a partir do </w:t>
+      </w:r>
+      <w:r>
+        <w:rPr>
+          <w:rFonts w:ascii="Arial" w:hAnsi="Arial" w:cs="Arial"/>
+          <w:bCs/>
+          <w:kern w:val="32"/>
+          <w:sz w:val="20"/>
+          <w:szCs w:val="20"/>
+          <w:lang w:eastAsia="en-US"/>
+        </w:rPr>
+        <w:t>modelo conceptual feito anteriormente</w:t>
+      </w:r>
+      <w:r>
+        <w:rPr>
+          <w:rFonts w:ascii="Arial" w:hAnsi="Arial" w:cs="Arial"/>
+          <w:bCs/>
+          <w:kern w:val="32"/>
+          <w:sz w:val="20"/>
+          <w:szCs w:val="20"/>
+          <w:lang w:eastAsia="en-US"/>
+        </w:rPr>
+        <w:t>, usando-o como um esquema base</w:t>
+      </w:r>
+      <w:r>
+        <w:rPr>
+          <w:rFonts w:ascii="Arial" w:hAnsi="Arial" w:cs="Arial"/>
+          <w:bCs/>
+          <w:kern w:val="32"/>
+          <w:sz w:val="20"/>
+          <w:szCs w:val="20"/>
+          <w:lang w:eastAsia="en-US"/>
+        </w:rPr>
+        <w:t>.</w:t>
+      </w:r>
+      <w:r>
+        <w:rPr>
+          <w:rFonts w:ascii="Arial" w:hAnsi="Arial" w:cs="Arial"/>
+          <w:bCs/>
+          <w:kern w:val="32"/>
+          <w:sz w:val="20"/>
+          <w:szCs w:val="20"/>
+          <w:lang w:eastAsia="en-US"/>
+        </w:rPr>
+        <w:t xml:space="preserve"> Depois para efetuar a validação é preciso garantir que o modelo é estruturalmente correto e suporta todos os requerimentos desejados.</w:t>
+      </w:r>
+    </w:p>
+    <w:p>
+      <w:pPr>
+        <w:ind w:firstLine="720"/>
+        <w:rPr>
+          <w:rFonts w:ascii="Arial" w:hAnsi="Arial" w:cs="Arial"/>
+          <w:bCs/>
+          <w:kern w:val="32"/>
+          <w:sz w:val="20"/>
+          <w:szCs w:val="20"/>
+          <w:lang w:eastAsia="en-US"/>
+        </w:rPr>
+      </w:pPr>
+      <w:r>
+        <w:rPr>
+          <w:rFonts w:ascii="Arial" w:hAnsi="Arial" w:cs="Arial"/>
+          <w:bCs/>
+          <w:kern w:val="32"/>
+          <w:sz w:val="20"/>
+          <w:szCs w:val="20"/>
+          <w:lang w:eastAsia="en-US"/>
+        </w:rPr>
+        <w:t>Para atingir o sucesso na construção e validação de um modelo de dados lógico, é preciso que todos os seguintes aspetos sejam cumpridos com sucesso:</w:t>
+      </w:r>
+    </w:p>
+    <w:p>
+      <w:pPr>
+        <w:ind w:firstLine="720"/>
+        <w:rPr>
+          <w:rFonts w:ascii="Arial" w:hAnsi="Arial" w:cs="Arial"/>
+          <w:bCs/>
+          <w:kern w:val="32"/>
+          <w:sz w:val="20"/>
+          <w:szCs w:val="20"/>
+          <w:lang w:eastAsia="en-US"/>
+        </w:rPr>
+      </w:pPr>
+      <w:r>
+        <w:rPr>
+          <w:rFonts w:ascii="Arial" w:hAnsi="Arial" w:cs="Arial"/>
+          <w:bCs/>
+          <w:kern w:val="32"/>
+          <w:sz w:val="20"/>
+          <w:szCs w:val="20"/>
+          <w:lang w:eastAsia="en-US"/>
+        </w:rPr>
+        <w:t xml:space="preserve">- Derivar as relações para o modelo lógico – partindo do modelo concetual tem de ser efetuada uma correta transição das </w:t>
+      </w:r>
+      <w:r>
+        <w:rPr>
+          <w:rFonts w:ascii="Arial" w:hAnsi="Arial" w:cs="Arial"/>
+          <w:bCs/>
+          <w:kern w:val="32"/>
+          <w:sz w:val="20"/>
+          <w:szCs w:val="20"/>
+          <w:lang w:eastAsia="en-US"/>
+        </w:rPr>
+        <w:t>relações,</w:t>
+      </w:r>
+      <w:r>
+        <w:rPr>
+          <w:rFonts w:ascii="Arial" w:hAnsi="Arial" w:cs="Arial"/>
+          <w:bCs/>
+          <w:kern w:val="32"/>
+          <w:sz w:val="20"/>
+          <w:szCs w:val="20"/>
+          <w:lang w:eastAsia="en-US"/>
+        </w:rPr>
+        <w:t xml:space="preserve"> por outras palavras, as relações que entidades que existam no concetual tem de ter essa mesma relação no modelo lógico. </w:t>
+      </w:r>
+    </w:p>
+    <w:p>
+      <w:pPr>
+        <w:ind w:firstLine="720"/>
+        <w:rPr>
+          <w:rFonts w:ascii="Arial" w:hAnsi="Arial" w:cs="Arial"/>
+          <w:bCs/>
+          <w:kern w:val="32"/>
+          <w:sz w:val="20"/>
+          <w:szCs w:val="20"/>
+          <w:lang w:eastAsia="en-US"/>
+        </w:rPr>
+      </w:pPr>
+      <w:r>
+        <w:rPr>
+          <w:rFonts w:ascii="Arial" w:hAnsi="Arial" w:cs="Arial"/>
+          <w:bCs/>
+          <w:kern w:val="32"/>
+          <w:sz w:val="20"/>
+          <w:szCs w:val="20"/>
+          <w:lang w:eastAsia="en-US"/>
+        </w:rPr>
+        <w:t xml:space="preserve"> </w:t>
+      </w:r>
+      <w:r>
+        <w:rPr>
+          <w:rFonts w:ascii="Arial" w:hAnsi="Arial" w:cs="Arial"/>
+          <w:bCs/>
+          <w:kern w:val="32"/>
+          <w:sz w:val="20"/>
+          <w:szCs w:val="20"/>
+          <w:lang w:eastAsia="en-US"/>
+        </w:rPr>
+        <w:t xml:space="preserve">- Os restantes aspetos são enunciados e sucintamente explicados nos pontos 4.3 a 4.7 deste relatório. </w:t>
+      </w:r>
+      <w:bookmarkStart w:id="0" w:name="_GoBack"/>
+      <w:bookmarkEnd w:id="0"/>
+    </w:p>
+    <w:p>
+      <w:pPr>
+        <w:ind w:firstLine="720"/>
         <w:rPr>
           <w:rFonts w:ascii="Arial" w:hAnsi="Arial" w:cs="Arial"/>
           <w:b/>
@@ -6287,10 +6438,10 @@
               <wp:align>center</wp:align>
             </wp:positionH>
             <wp:positionV relativeFrom="paragraph">
-              <wp:posOffset>-1803</wp:posOffset>
+              <wp:posOffset>666115</wp:posOffset>
             </wp:positionV>
-            <wp:extent cx="5612130" cy="4752975"/>
-            <wp:effectExtent l="0" t="0" r="7620" b="9525"/>
+            <wp:extent cx="5300345" cy="4488815"/>
+            <wp:effectExtent l="0" t="0" r="0" b="6985"/>
             <wp:wrapTopAndBottom/>
             <wp:docPr id="1" name="Imagem 1"/>
             <wp:cNvGraphicFramePr>
@@ -6306,7 +6457,7 @@
                     </pic:cNvPicPr>
                   </pic:nvPicPr>
                   <pic:blipFill>
-                    <a:blip r:embed="rId8">
+                    <a:blip r:embed="rId9">
                       <a:extLst>
                         <a:ext uri="{28A0092B-C50C-407E-A947-70E740481C1C}">
                           <a14:useLocalDpi xmlns:a14="http://schemas.microsoft.com/office/drawing/2010/main" val="0"/>
@@ -6321,7 +6472,7 @@
                   <pic:spPr bwMode="auto">
                     <a:xfrm>
                       <a:off x="0" y="0"/>
-                      <a:ext cx="5612130" cy="4752975"/>
+                      <a:ext cx="5300345" cy="4488815"/>
                     </a:xfrm>
                     <a:prstGeom prst="rect">
                       <a:avLst/>
@@ -6334,6 +6485,12 @@
                 </pic:pic>
               </a:graphicData>
             </a:graphic>
+            <wp14:sizeRelH relativeFrom="margin">
+              <wp14:pctWidth>0</wp14:pctWidth>
+            </wp14:sizeRelH>
+            <wp14:sizeRelV relativeFrom="margin">
+              <wp14:pctHeight>0</wp14:pctHeight>
+            </wp14:sizeRelV>
           </wp:anchor>
         </w:drawing>
       </w:r>
@@ -6348,11 +6505,344 @@
           <w:lang w:eastAsia="en-US"/>
         </w:rPr>
         <w:br/>
+        <w:t>4.2 Desenho do modelo lógico</w:t>
+      </w:r>
+    </w:p>
+    <w:p>
+      <w:pPr>
+        <w:rPr>
+          <w:rFonts w:ascii="Arial" w:hAnsi="Arial" w:cs="Arial"/>
+          <w:b/>
+          <w:bCs/>
+          <w:kern w:val="32"/>
+          <w:sz w:val="32"/>
+          <w:szCs w:val="32"/>
+          <w:lang w:eastAsia="en-US"/>
+        </w:rPr>
+      </w:pPr>
+      <w:r>
+        <w:rPr>
+          <w:rFonts w:ascii="Arial" w:hAnsi="Arial" w:cs="Arial"/>
+          <w:b/>
+          <w:bCs/>
+          <w:kern w:val="32"/>
+          <w:sz w:val="32"/>
+          <w:szCs w:val="32"/>
+          <w:lang w:eastAsia="en-US"/>
+        </w:rPr>
+        <w:lastRenderedPageBreak/>
+        <w:br/>
         <w:t>4.3 Validação do modelo através da normalização</w:t>
       </w:r>
     </w:p>
     <w:p>
       <w:pPr>
+        <w:ind w:firstLine="720"/>
+        <w:rPr>
+          <w:rFonts w:ascii="Arial" w:hAnsi="Arial" w:cs="Arial"/>
+          <w:bCs/>
+          <w:kern w:val="32"/>
+          <w:sz w:val="20"/>
+          <w:szCs w:val="20"/>
+          <w:lang w:eastAsia="en-US"/>
+        </w:rPr>
+      </w:pPr>
+      <w:r>
+        <w:rPr>
+          <w:rFonts w:ascii="Arial" w:hAnsi="Arial" w:cs="Arial"/>
+          <w:bCs/>
+          <w:kern w:val="32"/>
+          <w:sz w:val="20"/>
+          <w:szCs w:val="20"/>
+          <w:lang w:eastAsia="en-US"/>
+        </w:rPr>
+        <w:t>O modelo é</w:t>
+      </w:r>
+      <w:r>
+        <w:rPr>
+          <w:rFonts w:ascii="Arial" w:hAnsi="Arial" w:cs="Arial"/>
+          <w:bCs/>
+          <w:kern w:val="32"/>
+          <w:sz w:val="20"/>
+          <w:szCs w:val="20"/>
+          <w:lang w:eastAsia="en-US"/>
+        </w:rPr>
+        <w:t xml:space="preserve"> válido</w:t>
+      </w:r>
+      <w:r>
+        <w:rPr>
+          <w:rFonts w:ascii="Arial" w:hAnsi="Arial" w:cs="Arial"/>
+          <w:bCs/>
+          <w:kern w:val="32"/>
+          <w:sz w:val="20"/>
+          <w:szCs w:val="20"/>
+          <w:lang w:eastAsia="en-US"/>
+        </w:rPr>
+        <w:t xml:space="preserve"> através da normalização se respeitar as três primeiras regras da forma normal.</w:t>
+      </w:r>
+    </w:p>
+    <w:p>
+      <w:pPr>
+        <w:ind w:firstLine="720"/>
+        <w:rPr>
+          <w:rFonts w:ascii="Arial" w:hAnsi="Arial" w:cs="Arial"/>
+          <w:bCs/>
+          <w:kern w:val="32"/>
+          <w:sz w:val="20"/>
+          <w:szCs w:val="20"/>
+          <w:lang w:eastAsia="en-US"/>
+        </w:rPr>
+      </w:pPr>
+      <w:r>
+        <w:rPr>
+          <w:rFonts w:ascii="Arial" w:hAnsi="Arial" w:cs="Arial"/>
+          <w:bCs/>
+          <w:kern w:val="32"/>
+          <w:sz w:val="20"/>
+          <w:szCs w:val="20"/>
+          <w:lang w:eastAsia="en-US"/>
+        </w:rPr>
+        <w:t>Analisando o modelo, verificamos que</w:t>
+      </w:r>
+      <w:r>
+        <w:rPr>
+          <w:rFonts w:ascii="Arial" w:hAnsi="Arial" w:cs="Arial"/>
+          <w:bCs/>
+          <w:kern w:val="32"/>
+          <w:sz w:val="20"/>
+          <w:szCs w:val="20"/>
+          <w:lang w:eastAsia="en-US"/>
+        </w:rPr>
+        <w:t>, no modelo,</w:t>
+      </w:r>
+      <w:r>
+        <w:rPr>
+          <w:rFonts w:ascii="Arial" w:hAnsi="Arial" w:cs="Arial"/>
+          <w:bCs/>
+          <w:kern w:val="32"/>
+          <w:sz w:val="20"/>
+          <w:szCs w:val="20"/>
+          <w:lang w:eastAsia="en-US"/>
+        </w:rPr>
+        <w:t xml:space="preserve"> as tabelas </w:t>
+      </w:r>
+      <w:r>
+        <w:rPr>
+          <w:rFonts w:ascii="Arial" w:hAnsi="Arial" w:cs="Arial"/>
+          <w:bCs/>
+          <w:kern w:val="32"/>
+          <w:sz w:val="20"/>
+          <w:szCs w:val="20"/>
+          <w:lang w:eastAsia="en-US"/>
+        </w:rPr>
+        <w:t xml:space="preserve">existentes </w:t>
+      </w:r>
+      <w:r>
+        <w:rPr>
+          <w:rFonts w:ascii="Arial" w:hAnsi="Arial" w:cs="Arial"/>
+          <w:bCs/>
+          <w:kern w:val="32"/>
+          <w:sz w:val="20"/>
+          <w:szCs w:val="20"/>
+          <w:lang w:eastAsia="en-US"/>
+        </w:rPr>
+        <w:t>não tê</w:t>
+      </w:r>
+      <w:r>
+        <w:rPr>
+          <w:rFonts w:ascii="Arial" w:hAnsi="Arial" w:cs="Arial"/>
+          <w:bCs/>
+          <w:kern w:val="32"/>
+          <w:sz w:val="20"/>
+          <w:szCs w:val="20"/>
+          <w:lang w:eastAsia="en-US"/>
+        </w:rPr>
+        <w:t>m</w:t>
+      </w:r>
+      <w:r>
+        <w:rPr>
+          <w:rFonts w:ascii="Arial" w:hAnsi="Arial" w:cs="Arial"/>
+          <w:bCs/>
+          <w:kern w:val="32"/>
+          <w:sz w:val="20"/>
+          <w:szCs w:val="20"/>
+          <w:lang w:eastAsia="en-US"/>
+        </w:rPr>
+        <w:t xml:space="preserve"> valores repetidos e os atributos são atómicos </w:t>
+      </w:r>
+      <w:r>
+        <w:rPr>
+          <w:rFonts w:ascii="Arial" w:hAnsi="Arial" w:cs="Arial"/>
+          <w:bCs/>
+          <w:kern w:val="32"/>
+          <w:sz w:val="20"/>
+          <w:szCs w:val="20"/>
+          <w:lang w:eastAsia="en-US"/>
+        </w:rPr>
+        <w:t>possuindo</w:t>
+      </w:r>
+      <w:r>
+        <w:rPr>
+          <w:rFonts w:ascii="Arial" w:hAnsi="Arial" w:cs="Arial"/>
+          <w:bCs/>
+          <w:kern w:val="32"/>
+          <w:sz w:val="20"/>
+          <w:szCs w:val="20"/>
+          <w:lang w:eastAsia="en-US"/>
+        </w:rPr>
+        <w:t xml:space="preserve"> no máximo, um valor. Assim, concluímos que o modelo respeita a Primeira Forma Normal.</w:t>
+      </w:r>
+    </w:p>
+    <w:p>
+      <w:pPr>
+        <w:ind w:firstLine="720"/>
+        <w:rPr>
+          <w:rFonts w:ascii="Arial" w:hAnsi="Arial" w:cs="Arial"/>
+          <w:bCs/>
+          <w:kern w:val="32"/>
+          <w:sz w:val="20"/>
+          <w:szCs w:val="20"/>
+          <w:lang w:eastAsia="en-US"/>
+        </w:rPr>
+      </w:pPr>
+      <w:r>
+        <w:rPr>
+          <w:rFonts w:ascii="Arial" w:hAnsi="Arial" w:cs="Arial"/>
+          <w:bCs/>
+          <w:kern w:val="32"/>
+          <w:sz w:val="20"/>
+          <w:szCs w:val="20"/>
+          <w:lang w:eastAsia="en-US"/>
+        </w:rPr>
+        <w:t xml:space="preserve">Garantindo a verificação da primeira forma normal, podemos </w:t>
+      </w:r>
+      <w:r>
+        <w:rPr>
+          <w:rFonts w:ascii="Arial" w:hAnsi="Arial" w:cs="Arial"/>
+          <w:bCs/>
+          <w:kern w:val="32"/>
+          <w:sz w:val="20"/>
+          <w:szCs w:val="20"/>
+          <w:lang w:eastAsia="en-US"/>
+        </w:rPr>
+        <w:t xml:space="preserve">prosseguir para a </w:t>
+      </w:r>
+      <w:r>
+        <w:rPr>
+          <w:rFonts w:ascii="Arial" w:hAnsi="Arial" w:cs="Arial"/>
+          <w:bCs/>
+          <w:kern w:val="32"/>
+          <w:sz w:val="20"/>
+          <w:szCs w:val="20"/>
+          <w:lang w:eastAsia="en-US"/>
+        </w:rPr>
+        <w:t>verifica</w:t>
+      </w:r>
+      <w:r>
+        <w:rPr>
+          <w:rFonts w:ascii="Arial" w:hAnsi="Arial" w:cs="Arial"/>
+          <w:bCs/>
+          <w:kern w:val="32"/>
+          <w:sz w:val="20"/>
+          <w:szCs w:val="20"/>
+          <w:lang w:eastAsia="en-US"/>
+        </w:rPr>
+        <w:t>ção</w:t>
+      </w:r>
+      <w:r>
+        <w:rPr>
+          <w:rFonts w:ascii="Arial" w:hAnsi="Arial" w:cs="Arial"/>
+          <w:bCs/>
+          <w:kern w:val="32"/>
+          <w:sz w:val="20"/>
+          <w:szCs w:val="20"/>
+          <w:lang w:eastAsia="en-US"/>
+        </w:rPr>
+        <w:t xml:space="preserve"> </w:t>
+      </w:r>
+      <w:r>
+        <w:rPr>
+          <w:rFonts w:ascii="Arial" w:hAnsi="Arial" w:cs="Arial"/>
+          <w:bCs/>
+          <w:kern w:val="32"/>
+          <w:sz w:val="20"/>
+          <w:szCs w:val="20"/>
+          <w:lang w:eastAsia="en-US"/>
+        </w:rPr>
+        <w:t>d</w:t>
+      </w:r>
+      <w:r>
+        <w:rPr>
+          <w:rFonts w:ascii="Arial" w:hAnsi="Arial" w:cs="Arial"/>
+          <w:bCs/>
+          <w:kern w:val="32"/>
+          <w:sz w:val="20"/>
+          <w:szCs w:val="20"/>
+          <w:lang w:eastAsia="en-US"/>
+        </w:rPr>
+        <w:t>a se</w:t>
+      </w:r>
+      <w:r>
+        <w:rPr>
+          <w:rFonts w:ascii="Arial" w:hAnsi="Arial" w:cs="Arial"/>
+          <w:bCs/>
+          <w:kern w:val="32"/>
+          <w:sz w:val="20"/>
+          <w:szCs w:val="20"/>
+          <w:lang w:eastAsia="en-US"/>
+        </w:rPr>
+        <w:t>gunda. Através da observação das tabelas, conseguimos concluir que todos os atributos normais, os que não possuem chave, são unicamente dependentes da chave primária dessa tabela. Deste modo, verificamos a Segunda Forma Normal.</w:t>
+      </w:r>
+    </w:p>
+    <w:p>
+      <w:pPr>
+        <w:ind w:firstLine="720"/>
+        <w:rPr>
+          <w:rFonts w:ascii="Arial" w:hAnsi="Arial" w:cs="Arial"/>
+          <w:bCs/>
+          <w:kern w:val="32"/>
+          <w:sz w:val="20"/>
+          <w:szCs w:val="20"/>
+          <w:lang w:eastAsia="en-US"/>
+        </w:rPr>
+      </w:pPr>
+      <w:r>
+        <w:rPr>
+          <w:rFonts w:ascii="Arial" w:hAnsi="Arial" w:cs="Arial"/>
+          <w:bCs/>
+          <w:kern w:val="32"/>
+          <w:sz w:val="20"/>
+          <w:szCs w:val="20"/>
+          <w:lang w:eastAsia="en-US"/>
+        </w:rPr>
+        <w:t xml:space="preserve">Por último, depois de garantidas as duas primeiras, falta verificar a terceira forma normal para o modelo ser válido. </w:t>
+      </w:r>
+      <w:r>
+        <w:rPr>
+          <w:rFonts w:ascii="Arial" w:hAnsi="Arial" w:cs="Arial"/>
+          <w:bCs/>
+          <w:kern w:val="32"/>
+          <w:sz w:val="20"/>
+          <w:szCs w:val="20"/>
+          <w:lang w:eastAsia="en-US"/>
+        </w:rPr>
+        <w:t>Como em todas as tabelas do modelo os atributos são independentes entre si e dependentes da respetiva chave primária, podemos afirmar que o modelo está normalizado até à Terceira Forma Normal.</w:t>
+      </w:r>
+      <w:r>
+        <w:rPr>
+          <w:rFonts w:ascii="Arial" w:hAnsi="Arial" w:cs="Arial"/>
+          <w:bCs/>
+          <w:kern w:val="32"/>
+          <w:sz w:val="20"/>
+          <w:szCs w:val="20"/>
+          <w:lang w:eastAsia="en-US"/>
+        </w:rPr>
+        <w:t xml:space="preserve">  </w:t>
+      </w:r>
+    </w:p>
+    <w:p>
+      <w:pPr>
+        <w:ind w:firstLine="720"/>
         <w:rPr>
           <w:rFonts w:ascii="Arial" w:hAnsi="Arial" w:cs="Arial"/>
           <w:b/>
@@ -6425,7 +6915,6 @@
           <w:szCs w:val="32"/>
           <w:lang w:eastAsia="en-US"/>
         </w:rPr>
-        <w:lastRenderedPageBreak/>
         <w:br/>
         <w:t>4.6 Reavaliação do modelo lógico (se necessário)</w:t>
       </w:r>
@@ -6642,6 +7131,7 @@
           <w:sz w:val="20"/>
           <w:lang w:eastAsia="en-US"/>
         </w:rPr>
+        <w:lastRenderedPageBreak/>
         <w:t>O s</w:t>
       </w:r>
       <w:r>
@@ -7059,7 +7549,6 @@
           <w:szCs w:val="32"/>
           <w:lang w:eastAsia="en-US"/>
         </w:rPr>
-        <w:lastRenderedPageBreak/>
         <w:br/>
         <w:t>5.5 Escolha, definição e caracterização de índices em SQL (alguns exemplos)</w:t>
       </w:r>
@@ -7496,6 +7985,7 @@
           <w:szCs w:val="32"/>
           <w:lang w:eastAsia="en-US"/>
         </w:rPr>
+        <w:lastRenderedPageBreak/>
         <w:br/>
         <w:t>5.7 Definição e caracterização das vistas de utilização em SQL (alguns exemplos)</w:t>
       </w:r>
@@ -7706,7 +8196,7 @@
       </w:pPr>
     </w:p>
     <w:sectPr>
-      <w:footerReference w:type="default" r:id="rId9"/>
+      <w:footerReference w:type="default" r:id="rId10"/>
       <w:pgSz w:w="12240" w:h="15840"/>
       <w:pgMar w:top="1417" w:right="1701" w:bottom="1417" w:left="1701" w:header="720" w:footer="720" w:gutter="0"/>
       <w:cols w:space="720"/>
@@ -7717,7 +8207,7 @@
 </file>
 
 <file path=word/endnotes.xml><?xml version="1.0" encoding="utf-8"?>
-<w:endnotes xmlns:wpc="http://schemas.microsoft.com/office/word/2010/wordprocessingCanvas" xmlns:mc="http://schemas.openxmlformats.org/markup-compatibility/2006" xmlns:o="urn:schemas-microsoft-com:office:office" xmlns:r="http://schemas.openxmlformats.org/officeDocument/2006/relationships" xmlns:m="http://schemas.openxmlformats.org/officeDocument/2006/math" xmlns:v="urn:schemas-microsoft-com:vml" xmlns:wp14="http://schemas.microsoft.com/office/word/2010/wordprocessingDrawing" xmlns:wp="http://schemas.openxmlformats.org/drawingml/2006/wordprocessingDrawing" xmlns:w10="urn:schemas-microsoft-com:office:word" xmlns:w="http://schemas.openxmlformats.org/wordprocessingml/2006/main" xmlns:w14="http://schemas.microsoft.com/office/word/2010/wordml" xmlns:w15="http://schemas.microsoft.com/office/word/2012/wordml" xmlns:wpg="http://schemas.microsoft.com/office/word/2010/wordprocessingGroup" xmlns:wpi="http://schemas.microsoft.com/office/word/2010/wordprocessingInk" xmlns:wne="http://schemas.microsoft.com/office/word/2006/wordml" xmlns:wps="http://schemas.microsoft.com/office/word/2010/wordprocessingShape" mc:Ignorable="w14 w15 wp14">
+<w:endnotes xmlns:wpc="http://schemas.microsoft.com/office/word/2010/wordprocessingCanvas" xmlns:cx="http://schemas.microsoft.com/office/drawing/2014/chartex" xmlns:cx1="http://schemas.microsoft.com/office/drawing/2015/9/8/chartex" xmlns:cx2="http://schemas.microsoft.com/office/drawing/2015/10/21/chartex" xmlns:cx3="http://schemas.microsoft.com/office/drawing/2016/5/9/chartex" xmlns:cx4="http://schemas.microsoft.com/office/drawing/2016/5/10/chartex" xmlns:cx5="http://schemas.microsoft.com/office/drawing/2016/5/11/chartex" xmlns:cx6="http://schemas.microsoft.com/office/drawing/2016/5/12/chartex" xmlns:cx7="http://schemas.microsoft.com/office/drawing/2016/5/13/chartex" xmlns:cx8="http://schemas.microsoft.com/office/drawing/2016/5/14/chartex" xmlns:mc="http://schemas.openxmlformats.org/markup-compatibility/2006" xmlns:aink="http://schemas.microsoft.com/office/drawing/2016/ink" xmlns:am3d="http://schemas.microsoft.com/office/drawing/2017/model3d" xmlns:o="urn:schemas-microsoft-com:office:office" xmlns:r="http://schemas.openxmlformats.org/officeDocument/2006/relationships" xmlns:m="http://schemas.openxmlformats.org/officeDocument/2006/math" xmlns:v="urn:schemas-microsoft-com:vml" xmlns:wp14="http://schemas.microsoft.com/office/word/2010/wordprocessingDrawing" xmlns:wp="http://schemas.openxmlformats.org/drawingml/2006/wordprocessingDrawing" xmlns:w10="urn:schemas-microsoft-com:office:word" xmlns:w="http://schemas.openxmlformats.org/wordprocessingml/2006/main" xmlns:w14="http://schemas.microsoft.com/office/word/2010/wordml" xmlns:w15="http://schemas.microsoft.com/office/word/2012/wordml" xmlns:w16cid="http://schemas.microsoft.com/office/word/2016/wordml/cid" xmlns:w16se="http://schemas.microsoft.com/office/word/2015/wordml/symex" xmlns:wpg="http://schemas.microsoft.com/office/word/2010/wordprocessingGroup" xmlns:wpi="http://schemas.microsoft.com/office/word/2010/wordprocessingInk" xmlns:wne="http://schemas.microsoft.com/office/word/2006/wordml" xmlns:wps="http://schemas.microsoft.com/office/word/2010/wordprocessingShape" mc:Ignorable="w14 w15 w16se w16cid wp14">
   <w:endnote w:type="separator" w:id="-1">
     <w:p>
       <w:pPr>
@@ -7742,7 +8232,7 @@
 </file>
 
 <file path=word/footer1.xml><?xml version="1.0" encoding="utf-8"?>
-<w:ftr xmlns:wpc="http://schemas.microsoft.com/office/word/2010/wordprocessingCanvas" xmlns:mc="http://schemas.openxmlformats.org/markup-compatibility/2006" xmlns:o="urn:schemas-microsoft-com:office:office" xmlns:r="http://schemas.openxmlformats.org/officeDocument/2006/relationships" xmlns:m="http://schemas.openxmlformats.org/officeDocument/2006/math" xmlns:v="urn:schemas-microsoft-com:vml" xmlns:wp14="http://schemas.microsoft.com/office/word/2010/wordprocessingDrawing" xmlns:wp="http://schemas.openxmlformats.org/drawingml/2006/wordprocessingDrawing" xmlns:w10="urn:schemas-microsoft-com:office:word" xmlns:w="http://schemas.openxmlformats.org/wordprocessingml/2006/main" xmlns:w14="http://schemas.microsoft.com/office/word/2010/wordml" xmlns:w15="http://schemas.microsoft.com/office/word/2012/wordml" xmlns:wpg="http://schemas.microsoft.com/office/word/2010/wordprocessingGroup" xmlns:wpi="http://schemas.microsoft.com/office/word/2010/wordprocessingInk" xmlns:wne="http://schemas.microsoft.com/office/word/2006/wordml" xmlns:wps="http://schemas.microsoft.com/office/word/2010/wordprocessingShape" mc:Ignorable="w14 w15 wp14">
+<w:ftr xmlns:wpc="http://schemas.microsoft.com/office/word/2010/wordprocessingCanvas" xmlns:cx="http://schemas.microsoft.com/office/drawing/2014/chartex" xmlns:cx1="http://schemas.microsoft.com/office/drawing/2015/9/8/chartex" xmlns:cx2="http://schemas.microsoft.com/office/drawing/2015/10/21/chartex" xmlns:cx3="http://schemas.microsoft.com/office/drawing/2016/5/9/chartex" xmlns:cx4="http://schemas.microsoft.com/office/drawing/2016/5/10/chartex" xmlns:cx5="http://schemas.microsoft.com/office/drawing/2016/5/11/chartex" xmlns:cx6="http://schemas.microsoft.com/office/drawing/2016/5/12/chartex" xmlns:cx7="http://schemas.microsoft.com/office/drawing/2016/5/13/chartex" xmlns:cx8="http://schemas.microsoft.com/office/drawing/2016/5/14/chartex" xmlns:mc="http://schemas.openxmlformats.org/markup-compatibility/2006" xmlns:aink="http://schemas.microsoft.com/office/drawing/2016/ink" xmlns:am3d="http://schemas.microsoft.com/office/drawing/2017/model3d" xmlns:o="urn:schemas-microsoft-com:office:office" xmlns:r="http://schemas.openxmlformats.org/officeDocument/2006/relationships" xmlns:m="http://schemas.openxmlformats.org/officeDocument/2006/math" xmlns:v="urn:schemas-microsoft-com:vml" xmlns:wp14="http://schemas.microsoft.com/office/word/2010/wordprocessingDrawing" xmlns:wp="http://schemas.openxmlformats.org/drawingml/2006/wordprocessingDrawing" xmlns:w10="urn:schemas-microsoft-com:office:word" xmlns:w="http://schemas.openxmlformats.org/wordprocessingml/2006/main" xmlns:w14="http://schemas.microsoft.com/office/word/2010/wordml" xmlns:w15="http://schemas.microsoft.com/office/word/2012/wordml" xmlns:w16cid="http://schemas.microsoft.com/office/word/2016/wordml/cid" xmlns:w16se="http://schemas.microsoft.com/office/word/2015/wordml/symex" xmlns:wpg="http://schemas.microsoft.com/office/word/2010/wordprocessingGroup" xmlns:wpi="http://schemas.microsoft.com/office/word/2010/wordprocessingInk" xmlns:wne="http://schemas.microsoft.com/office/word/2006/wordml" xmlns:wps="http://schemas.microsoft.com/office/word/2010/wordprocessingShape" mc:Ignorable="w14 w15 w16se w16cid wp14">
   <w:sdt>
     <w:sdtPr>
       <w:id w:val="-515770252"/>
@@ -7788,7 +8278,7 @@
 </file>
 
 <file path=word/footnotes.xml><?xml version="1.0" encoding="utf-8"?>
-<w:footnotes xmlns:wpc="http://schemas.microsoft.com/office/word/2010/wordprocessingCanvas" xmlns:mc="http://schemas.openxmlformats.org/markup-compatibility/2006" xmlns:o="urn:schemas-microsoft-com:office:office" xmlns:r="http://schemas.openxmlformats.org/officeDocument/2006/relationships" xmlns:m="http://schemas.openxmlformats.org/officeDocument/2006/math" xmlns:v="urn:schemas-microsoft-com:vml" xmlns:wp14="http://schemas.microsoft.com/office/word/2010/wordprocessingDrawing" xmlns:wp="http://schemas.openxmlformats.org/drawingml/2006/wordprocessingDrawing" xmlns:w10="urn:schemas-microsoft-com:office:word" xmlns:w="http://schemas.openxmlformats.org/wordprocessingml/2006/main" xmlns:w14="http://schemas.microsoft.com/office/word/2010/wordml" xmlns:w15="http://schemas.microsoft.com/office/word/2012/wordml" xmlns:wpg="http://schemas.microsoft.com/office/word/2010/wordprocessingGroup" xmlns:wpi="http://schemas.microsoft.com/office/word/2010/wordprocessingInk" xmlns:wne="http://schemas.microsoft.com/office/word/2006/wordml" xmlns:wps="http://schemas.microsoft.com/office/word/2010/wordprocessingShape" mc:Ignorable="w14 w15 wp14">
+<w:footnotes xmlns:wpc="http://schemas.microsoft.com/office/word/2010/wordprocessingCanvas" xmlns:cx="http://schemas.microsoft.com/office/drawing/2014/chartex" xmlns:cx1="http://schemas.microsoft.com/office/drawing/2015/9/8/chartex" xmlns:cx2="http://schemas.microsoft.com/office/drawing/2015/10/21/chartex" xmlns:cx3="http://schemas.microsoft.com/office/drawing/2016/5/9/chartex" xmlns:cx4="http://schemas.microsoft.com/office/drawing/2016/5/10/chartex" xmlns:cx5="http://schemas.microsoft.com/office/drawing/2016/5/11/chartex" xmlns:cx6="http://schemas.microsoft.com/office/drawing/2016/5/12/chartex" xmlns:cx7="http://schemas.microsoft.com/office/drawing/2016/5/13/chartex" xmlns:cx8="http://schemas.microsoft.com/office/drawing/2016/5/14/chartex" xmlns:mc="http://schemas.openxmlformats.org/markup-compatibility/2006" xmlns:aink="http://schemas.microsoft.com/office/drawing/2016/ink" xmlns:am3d="http://schemas.microsoft.com/office/drawing/2017/model3d" xmlns:o="urn:schemas-microsoft-com:office:office" xmlns:r="http://schemas.openxmlformats.org/officeDocument/2006/relationships" xmlns:m="http://schemas.openxmlformats.org/officeDocument/2006/math" xmlns:v="urn:schemas-microsoft-com:vml" xmlns:wp14="http://schemas.microsoft.com/office/word/2010/wordprocessingDrawing" xmlns:wp="http://schemas.openxmlformats.org/drawingml/2006/wordprocessingDrawing" xmlns:w10="urn:schemas-microsoft-com:office:word" xmlns:w="http://schemas.openxmlformats.org/wordprocessingml/2006/main" xmlns:w14="http://schemas.microsoft.com/office/word/2010/wordml" xmlns:w15="http://schemas.microsoft.com/office/word/2012/wordml" xmlns:w16cid="http://schemas.microsoft.com/office/word/2016/wordml/cid" xmlns:w16se="http://schemas.microsoft.com/office/word/2015/wordml/symex" xmlns:wpg="http://schemas.microsoft.com/office/word/2010/wordprocessingGroup" xmlns:wpi="http://schemas.microsoft.com/office/word/2010/wordprocessingInk" xmlns:wne="http://schemas.microsoft.com/office/word/2006/wordml" xmlns:wps="http://schemas.microsoft.com/office/word/2010/wordprocessingShape" mc:Ignorable="w14 w15 w16se w16cid wp14">
   <w:footnote w:type="separator" w:id="-1">
     <w:p>
       <w:pPr>
@@ -7813,7 +8303,7 @@
 </file>
 
 <file path=word/numbering.xml><?xml version="1.0" encoding="utf-8"?>
-<w:numbering xmlns:wpc="http://schemas.microsoft.com/office/word/2010/wordprocessingCanvas" xmlns:mc="http://schemas.openxmlformats.org/markup-compatibility/2006" xmlns:o="urn:schemas-microsoft-com:office:office" xmlns:r="http://schemas.openxmlformats.org/officeDocument/2006/relationships" xmlns:m="http://schemas.openxmlformats.org/officeDocument/2006/math" xmlns:v="urn:schemas-microsoft-com:vml" xmlns:wp14="http://schemas.microsoft.com/office/word/2010/wordprocessingDrawing" xmlns:wp="http://schemas.openxmlformats.org/drawingml/2006/wordprocessingDrawing" xmlns:w10="urn:schemas-microsoft-com:office:word" xmlns:w="http://schemas.openxmlformats.org/wordprocessingml/2006/main" xmlns:w14="http://schemas.microsoft.com/office/word/2010/wordml" xmlns:w15="http://schemas.microsoft.com/office/word/2012/wordml" xmlns:wpg="http://schemas.microsoft.com/office/word/2010/wordprocessingGroup" xmlns:wpi="http://schemas.microsoft.com/office/word/2010/wordprocessingInk" xmlns:wne="http://schemas.microsoft.com/office/word/2006/wordml" xmlns:wps="http://schemas.microsoft.com/office/word/2010/wordprocessingShape" mc:Ignorable="w14 w15 wp14">
+<w:numbering xmlns:wpc="http://schemas.microsoft.com/office/word/2010/wordprocessingCanvas" xmlns:cx="http://schemas.microsoft.com/office/drawing/2014/chartex" xmlns:cx1="http://schemas.microsoft.com/office/drawing/2015/9/8/chartex" xmlns:cx2="http://schemas.microsoft.com/office/drawing/2015/10/21/chartex" xmlns:cx3="http://schemas.microsoft.com/office/drawing/2016/5/9/chartex" xmlns:cx4="http://schemas.microsoft.com/office/drawing/2016/5/10/chartex" xmlns:cx5="http://schemas.microsoft.com/office/drawing/2016/5/11/chartex" xmlns:cx6="http://schemas.microsoft.com/office/drawing/2016/5/12/chartex" xmlns:cx7="http://schemas.microsoft.com/office/drawing/2016/5/13/chartex" xmlns:cx8="http://schemas.microsoft.com/office/drawing/2016/5/14/chartex" xmlns:mc="http://schemas.openxmlformats.org/markup-compatibility/2006" xmlns:aink="http://schemas.microsoft.com/office/drawing/2016/ink" xmlns:am3d="http://schemas.microsoft.com/office/drawing/2017/model3d" xmlns:o="urn:schemas-microsoft-com:office:office" xmlns:r="http://schemas.openxmlformats.org/officeDocument/2006/relationships" xmlns:m="http://schemas.openxmlformats.org/officeDocument/2006/math" xmlns:v="urn:schemas-microsoft-com:vml" xmlns:wp14="http://schemas.microsoft.com/office/word/2010/wordprocessingDrawing" xmlns:wp="http://schemas.openxmlformats.org/drawingml/2006/wordprocessingDrawing" xmlns:w10="urn:schemas-microsoft-com:office:word" xmlns:w="http://schemas.openxmlformats.org/wordprocessingml/2006/main" xmlns:w14="http://schemas.microsoft.com/office/word/2010/wordml" xmlns:w15="http://schemas.microsoft.com/office/word/2012/wordml" xmlns:w16cid="http://schemas.microsoft.com/office/word/2016/wordml/cid" xmlns:w16se="http://schemas.microsoft.com/office/word/2015/wordml/symex" xmlns:wpg="http://schemas.microsoft.com/office/word/2010/wordprocessingGroup" xmlns:wpi="http://schemas.microsoft.com/office/word/2010/wordprocessingInk" xmlns:wne="http://schemas.microsoft.com/office/word/2006/wordml" xmlns:wps="http://schemas.microsoft.com/office/word/2010/wordprocessingShape" mc:Ignorable="w14 w15 w16se w16cid wp14">
   <w:abstractNum w:abstractNumId="0" w15:restartNumberingAfterBreak="0">
     <w:nsid w:val="085B3BD0"/>
     <w:multiLevelType w:val="hybridMultilevel"/>
@@ -8633,7 +9123,7 @@
 </file>
 
 <file path=word/styles.xml><?xml version="1.0" encoding="utf-8"?>
-<w:styles xmlns:mc="http://schemas.openxmlformats.org/markup-compatibility/2006" xmlns:r="http://schemas.openxmlformats.org/officeDocument/2006/relationships" xmlns:w="http://schemas.openxmlformats.org/wordprocessingml/2006/main" xmlns:w14="http://schemas.microsoft.com/office/word/2010/wordml" xmlns:w15="http://schemas.microsoft.com/office/word/2012/wordml" mc:Ignorable="w14 w15">
+<w:styles xmlns:mc="http://schemas.openxmlformats.org/markup-compatibility/2006" xmlns:r="http://schemas.openxmlformats.org/officeDocument/2006/relationships" xmlns:w="http://schemas.openxmlformats.org/wordprocessingml/2006/main" xmlns:w14="http://schemas.microsoft.com/office/word/2010/wordml" xmlns:w15="http://schemas.microsoft.com/office/word/2012/wordml" xmlns:w16cid="http://schemas.microsoft.com/office/word/2016/wordml/cid" xmlns:w16se="http://schemas.microsoft.com/office/word/2015/wordml/symex" mc:Ignorable="w14 w15 w16se w16cid">
   <w:docDefaults>
     <w:rPrDefault>
       <w:rPr>
@@ -8649,7 +9139,7 @@
       </w:pPr>
     </w:pPrDefault>
   </w:docDefaults>
-  <w:latentStyles w:defLockedState="0" w:defUIPriority="99" w:defSemiHidden="0" w:defUnhideWhenUsed="0" w:defQFormat="0" w:count="371">
+  <w:latentStyles w:defLockedState="0" w:defUIPriority="99" w:defSemiHidden="0" w:defUnhideWhenUsed="0" w:defQFormat="0" w:count="375">
     <w:lsdException w:name="Normal" w:uiPriority="0" w:qFormat="1"/>
     <w:lsdException w:name="heading 1" w:uiPriority="9" w:qFormat="1"/>
     <w:lsdException w:name="heading 2" w:semiHidden="1" w:uiPriority="9" w:unhideWhenUsed="1" w:qFormat="1"/>
@@ -9021,6 +9511,10 @@
     <w:lsdException w:name="List Table 5 Dark Accent 6" w:uiPriority="50"/>
     <w:lsdException w:name="List Table 6 Colorful Accent 6" w:uiPriority="51"/>
     <w:lsdException w:name="List Table 7 Colorful Accent 6" w:uiPriority="52"/>
+    <w:lsdException w:name="Mention" w:semiHidden="1" w:unhideWhenUsed="1"/>
+    <w:lsdException w:name="Smart Hyperlink" w:semiHidden="1" w:unhideWhenUsed="1"/>
+    <w:lsdException w:name="Hashtag" w:semiHidden="1" w:unhideWhenUsed="1"/>
+    <w:lsdException w:name="Unresolved Mention" w:semiHidden="1" w:unhideWhenUsed="1"/>
   </w:latentStyles>
   <w:style w:type="paragraph" w:default="1" w:styleId="Normal">
     <w:name w:val="Normal"/>
@@ -9472,4 +9966,16 @@
     </a:ext>
   </a:extLst>
 </a:theme>
+</file>
+
+<file path=customXml/item1.xml><?xml version="1.0" encoding="utf-8"?>
+<b:Sources xmlns:b="http://schemas.openxmlformats.org/officeDocument/2006/bibliography" xmlns="http://schemas.openxmlformats.org/officeDocument/2006/bibliography" SelectedStyle="\APASixthEditionOfficeOnline.xsl" StyleName="APA" Version="6"/>
+</file>
+
+<file path=customXml/itemProps1.xml><?xml version="1.0" encoding="utf-8"?>
+<ds:datastoreItem xmlns:ds="http://schemas.openxmlformats.org/officeDocument/2006/customXml" ds:itemID="{E824A3D2-4938-42E5-A17B-8DA3B230BC5C}">
+  <ds:schemaRefs>
+    <ds:schemaRef ds:uri="http://schemas.openxmlformats.org/officeDocument/2006/bibliography"/>
+  </ds:schemaRefs>
+</ds:datastoreItem>
 </file>
</xml_diff>

<commit_message>
Fiz um topico no relatorio
</commit_message>
<xml_diff>
--- a/RelatorioFinal.docx
+++ b/RelatorioFinal.docx
@@ -1,6 +1,6 @@
 
 <file path=word/document.xml><?xml version="1.0" encoding="utf-8"?>
-<w:document xmlns:wpc="http://schemas.microsoft.com/office/word/2010/wordprocessingCanvas" xmlns:cx="http://schemas.microsoft.com/office/drawing/2014/chartex" xmlns:cx1="http://schemas.microsoft.com/office/drawing/2015/9/8/chartex" xmlns:cx2="http://schemas.microsoft.com/office/drawing/2015/10/21/chartex" xmlns:cx3="http://schemas.microsoft.com/office/drawing/2016/5/9/chartex" xmlns:cx4="http://schemas.microsoft.com/office/drawing/2016/5/10/chartex" xmlns:cx5="http://schemas.microsoft.com/office/drawing/2016/5/11/chartex" xmlns:cx6="http://schemas.microsoft.com/office/drawing/2016/5/12/chartex" xmlns:cx7="http://schemas.microsoft.com/office/drawing/2016/5/13/chartex" xmlns:cx8="http://schemas.microsoft.com/office/drawing/2016/5/14/chartex" xmlns:mc="http://schemas.openxmlformats.org/markup-compatibility/2006" xmlns:aink="http://schemas.microsoft.com/office/drawing/2016/ink" xmlns:am3d="http://schemas.microsoft.com/office/drawing/2017/model3d" xmlns:o="urn:schemas-microsoft-com:office:office" xmlns:r="http://schemas.openxmlformats.org/officeDocument/2006/relationships" xmlns:m="http://schemas.openxmlformats.org/officeDocument/2006/math" xmlns:v="urn:schemas-microsoft-com:vml" xmlns:wp14="http://schemas.microsoft.com/office/word/2010/wordprocessingDrawing" xmlns:wp="http://schemas.openxmlformats.org/drawingml/2006/wordprocessingDrawing" xmlns:w10="urn:schemas-microsoft-com:office:word" xmlns:w="http://schemas.openxmlformats.org/wordprocessingml/2006/main" xmlns:w14="http://schemas.microsoft.com/office/word/2010/wordml" xmlns:w15="http://schemas.microsoft.com/office/word/2012/wordml" xmlns:w16cid="http://schemas.microsoft.com/office/word/2016/wordml/cid" xmlns:w16se="http://schemas.microsoft.com/office/word/2015/wordml/symex" xmlns:wpg="http://schemas.microsoft.com/office/word/2010/wordprocessingGroup" xmlns:wpi="http://schemas.microsoft.com/office/word/2010/wordprocessingInk" xmlns:wne="http://schemas.microsoft.com/office/word/2006/wordml" xmlns:wps="http://schemas.microsoft.com/office/word/2010/wordprocessingShape" mc:Ignorable="w14 w15 w16se w16cid wp14">
+<w:document xmlns:wpc="http://schemas.microsoft.com/office/word/2010/wordprocessingCanvas" xmlns:mc="http://schemas.openxmlformats.org/markup-compatibility/2006" xmlns:o="urn:schemas-microsoft-com:office:office" xmlns:r="http://schemas.openxmlformats.org/officeDocument/2006/relationships" xmlns:m="http://schemas.openxmlformats.org/officeDocument/2006/math" xmlns:v="urn:schemas-microsoft-com:vml" xmlns:wp14="http://schemas.microsoft.com/office/word/2010/wordprocessingDrawing" xmlns:wp="http://schemas.openxmlformats.org/drawingml/2006/wordprocessingDrawing" xmlns:w10="urn:schemas-microsoft-com:office:word" xmlns:w="http://schemas.openxmlformats.org/wordprocessingml/2006/main" xmlns:w14="http://schemas.microsoft.com/office/word/2010/wordml" xmlns:w15="http://schemas.microsoft.com/office/word/2012/wordml" xmlns:wpg="http://schemas.microsoft.com/office/word/2010/wordprocessingGroup" xmlns:wpi="http://schemas.microsoft.com/office/word/2010/wordprocessingInk" xmlns:wne="http://schemas.microsoft.com/office/word/2006/wordml" xmlns:wps="http://schemas.microsoft.com/office/word/2010/wordprocessingShape" mc:Ignorable="w14 w15 wp14">
   <w:body>
     <w:p>
       <w:r>
@@ -187,7 +187,7 @@
               </wp:anchor>
             </w:drawing>
           </mc:Choice>
-          <mc:Fallback>
+          <mc:Fallback xmlns:w16se="http://schemas.microsoft.com/office/word/2015/wordml/symex" xmlns:w16cid="http://schemas.microsoft.com/office/word/2016/wordml/cid" xmlns:am3d="http://schemas.microsoft.com/office/drawing/2017/model3d" xmlns:aink="http://schemas.microsoft.com/office/drawing/2016/ink" xmlns:cx8="http://schemas.microsoft.com/office/drawing/2016/5/14/chartex" xmlns:cx7="http://schemas.microsoft.com/office/drawing/2016/5/13/chartex" xmlns:cx6="http://schemas.microsoft.com/office/drawing/2016/5/12/chartex" xmlns:cx5="http://schemas.microsoft.com/office/drawing/2016/5/11/chartex" xmlns:cx4="http://schemas.microsoft.com/office/drawing/2016/5/10/chartex" xmlns:cx3="http://schemas.microsoft.com/office/drawing/2016/5/9/chartex" xmlns:cx2="http://schemas.microsoft.com/office/drawing/2015/10/21/chartex" xmlns:cx1="http://schemas.microsoft.com/office/drawing/2015/9/8/chartex" xmlns:cx="http://schemas.microsoft.com/office/drawing/2014/chartex">
             <w:pict>
               <v:shapetype id="_x0000_t202" coordsize="21600,21600" o:spt="202" path="m,l,21600r21600,l21600,xe">
                 <v:stroke joinstyle="miter"/>
@@ -311,7 +311,7 @@
               </wp:anchor>
             </w:drawing>
           </mc:Choice>
-          <mc:Fallback>
+          <mc:Fallback xmlns:w16se="http://schemas.microsoft.com/office/word/2015/wordml/symex" xmlns:w16cid="http://schemas.microsoft.com/office/word/2016/wordml/cid" xmlns:am3d="http://schemas.microsoft.com/office/drawing/2017/model3d" xmlns:aink="http://schemas.microsoft.com/office/drawing/2016/ink" xmlns:cx8="http://schemas.microsoft.com/office/drawing/2016/5/14/chartex" xmlns:cx7="http://schemas.microsoft.com/office/drawing/2016/5/13/chartex" xmlns:cx6="http://schemas.microsoft.com/office/drawing/2016/5/12/chartex" xmlns:cx5="http://schemas.microsoft.com/office/drawing/2016/5/11/chartex" xmlns:cx4="http://schemas.microsoft.com/office/drawing/2016/5/10/chartex" xmlns:cx3="http://schemas.microsoft.com/office/drawing/2016/5/9/chartex" xmlns:cx2="http://schemas.microsoft.com/office/drawing/2015/10/21/chartex" xmlns:cx1="http://schemas.microsoft.com/office/drawing/2015/9/8/chartex" xmlns:cx="http://schemas.microsoft.com/office/drawing/2014/chartex">
             <w:pict>
               <v:rect w14:anchorId="7A541120" id="Rectangle 1" o:spid="_x0000_s1026" style="position:absolute;margin-left:-90pt;margin-top:-116.95pt;width:2in;height:900pt;z-index:-251658240;visibility:visible;mso-wrap-style:square;mso-width-percent:0;mso-height-percent:0;mso-wrap-distance-left:9pt;mso-wrap-distance-top:0;mso-wrap-distance-right:9pt;mso-wrap-distance-bottom:0;mso-position-horizontal:absolute;mso-position-horizontal-relative:text;mso-position-vertical:absolute;mso-position-vertical-relative:text;mso-width-percent:0;mso-height-percent:0;mso-width-relative:page;mso-height-relative:page;v-text-anchor:middle" o:gfxdata="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" fillcolor="#31849b" stroked="f" strokecolor="#4a7ebb">
                 <v:shadow on="t" opacity="22936f" origin=",.5" offset="0,.63889mm"/>
@@ -521,7 +521,7 @@
               </wp:anchor>
             </w:drawing>
           </mc:Choice>
-          <mc:Fallback>
+          <mc:Fallback xmlns:w16se="http://schemas.microsoft.com/office/word/2015/wordml/symex" xmlns:w16cid="http://schemas.microsoft.com/office/word/2016/wordml/cid" xmlns:am3d="http://schemas.microsoft.com/office/drawing/2017/model3d" xmlns:aink="http://schemas.microsoft.com/office/drawing/2016/ink" xmlns:cx8="http://schemas.microsoft.com/office/drawing/2016/5/14/chartex" xmlns:cx7="http://schemas.microsoft.com/office/drawing/2016/5/13/chartex" xmlns:cx6="http://schemas.microsoft.com/office/drawing/2016/5/12/chartex" xmlns:cx5="http://schemas.microsoft.com/office/drawing/2016/5/11/chartex" xmlns:cx4="http://schemas.microsoft.com/office/drawing/2016/5/10/chartex" xmlns:cx3="http://schemas.microsoft.com/office/drawing/2016/5/9/chartex" xmlns:cx2="http://schemas.microsoft.com/office/drawing/2015/10/21/chartex" xmlns:cx1="http://schemas.microsoft.com/office/drawing/2015/9/8/chartex" xmlns:cx="http://schemas.microsoft.com/office/drawing/2014/chartex">
             <w:pict>
               <v:shape id="Text Box 5" o:spid="_x0000_s1027" type="#_x0000_t202" style="position:absolute;margin-left:90pt;margin-top:15.8pt;width:315pt;height:174pt;z-index:251660288;visibility:visible;mso-wrap-style:square;mso-width-percent:0;mso-height-percent:0;mso-wrap-distance-left:9pt;mso-wrap-distance-top:0;mso-wrap-distance-right:9pt;mso-wrap-distance-bottom:0;mso-position-horizontal:absolute;mso-position-horizontal-relative:text;mso-position-vertical:absolute;mso-position-vertical-relative:text;mso-width-percent:0;mso-height-percent:0;mso-width-relative:page;mso-height-relative:page;v-text-anchor:top" o:gfxdata="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" filled="f" stroked="f">
                 <v:textbox>
@@ -761,7 +761,7 @@
               </wp:anchor>
             </w:drawing>
           </mc:Choice>
-          <mc:Fallback>
+          <mc:Fallback xmlns:w16se="http://schemas.microsoft.com/office/word/2015/wordml/symex" xmlns:w16cid="http://schemas.microsoft.com/office/word/2016/wordml/cid" xmlns:am3d="http://schemas.microsoft.com/office/drawing/2017/model3d" xmlns:aink="http://schemas.microsoft.com/office/drawing/2016/ink" xmlns:cx8="http://schemas.microsoft.com/office/drawing/2016/5/14/chartex" xmlns:cx7="http://schemas.microsoft.com/office/drawing/2016/5/13/chartex" xmlns:cx6="http://schemas.microsoft.com/office/drawing/2016/5/12/chartex" xmlns:cx5="http://schemas.microsoft.com/office/drawing/2016/5/11/chartex" xmlns:cx4="http://schemas.microsoft.com/office/drawing/2016/5/10/chartex" xmlns:cx3="http://schemas.microsoft.com/office/drawing/2016/5/9/chartex" xmlns:cx2="http://schemas.microsoft.com/office/drawing/2015/10/21/chartex" xmlns:cx1="http://schemas.microsoft.com/office/drawing/2015/9/8/chartex" xmlns:cx="http://schemas.microsoft.com/office/drawing/2014/chartex">
             <w:pict>
               <v:shape id="Text Box 4" o:spid="_x0000_s1028" type="#_x0000_t202" style="position:absolute;margin-left:90pt;margin-top:1.45pt;width:387pt;height:27pt;z-index:251661312;visibility:visible;mso-wrap-style:square;mso-width-percent:0;mso-height-percent:0;mso-wrap-distance-left:9pt;mso-wrap-distance-top:0;mso-wrap-distance-right:9pt;mso-wrap-distance-bottom:0;mso-position-horizontal:absolute;mso-position-horizontal-relative:text;mso-position-vertical:absolute;mso-position-vertical-relative:text;mso-width-percent:0;mso-height-percent:0;mso-width-relative:page;mso-height-relative:page;v-text-anchor:top" o:gfxdata="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" filled="f" stroked="f">
                 <v:textbox>
@@ -1070,7 +1070,7 @@
               </wp:anchor>
             </w:drawing>
           </mc:Choice>
-          <mc:Fallback>
+          <mc:Fallback xmlns:w16se="http://schemas.microsoft.com/office/word/2015/wordml/symex" xmlns:w16cid="http://schemas.microsoft.com/office/word/2016/wordml/cid" xmlns:am3d="http://schemas.microsoft.com/office/drawing/2017/model3d" xmlns:aink="http://schemas.microsoft.com/office/drawing/2016/ink" xmlns:cx8="http://schemas.microsoft.com/office/drawing/2016/5/14/chartex" xmlns:cx7="http://schemas.microsoft.com/office/drawing/2016/5/13/chartex" xmlns:cx6="http://schemas.microsoft.com/office/drawing/2016/5/12/chartex" xmlns:cx5="http://schemas.microsoft.com/office/drawing/2016/5/11/chartex" xmlns:cx4="http://schemas.microsoft.com/office/drawing/2016/5/10/chartex" xmlns:cx3="http://schemas.microsoft.com/office/drawing/2016/5/9/chartex" xmlns:cx2="http://schemas.microsoft.com/office/drawing/2015/10/21/chartex" xmlns:cx1="http://schemas.microsoft.com/office/drawing/2015/9/8/chartex" xmlns:cx="http://schemas.microsoft.com/office/drawing/2014/chartex">
             <w:pict>
               <v:shape id="Text Box 3" o:spid="_x0000_s1029" type="#_x0000_t202" style="position:absolute;margin-left:90.05pt;margin-top:11.05pt;width:335.25pt;height:143.4pt;z-index:251662336;visibility:visible;mso-wrap-style:square;mso-width-percent:0;mso-height-percent:0;mso-wrap-distance-left:9pt;mso-wrap-distance-top:0;mso-wrap-distance-right:9pt;mso-wrap-distance-bottom:0;mso-position-horizontal:absolute;mso-position-horizontal-relative:text;mso-position-vertical:absolute;mso-position-vertical-relative:text;mso-width-percent:0;mso-height-percent:0;mso-width-relative:page;mso-height-relative:page;v-text-anchor:top" o:gfxdata="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" filled="f" stroked="f">
                 <v:textbox>
@@ -3690,7 +3690,6 @@
         </w:rPr>
         <w:t xml:space="preserve">a nossa capacidade na construção de esquemas, concetual e lógico, e na construção de </w:t>
       </w:r>
-      <w:proofErr w:type="spellStart"/>
       <w:r>
         <w:rPr>
           <w:rFonts w:ascii="Arial" w:hAnsi="Arial" w:cs="Arial"/>
@@ -3700,7 +3699,6 @@
         </w:rPr>
         <w:t>queries</w:t>
       </w:r>
-      <w:proofErr w:type="spellEnd"/>
       <w:r>
         <w:rPr>
           <w:rFonts w:ascii="Arial" w:hAnsi="Arial" w:cs="Arial"/>
@@ -3840,39 +3838,7 @@
           <w:rFonts w:ascii="Arial" w:hAnsi="Arial" w:cs="Arial"/>
           <w:sz w:val="20"/>
         </w:rPr>
-        <w:t xml:space="preserve">O site online Amazon é o maior sítio da internet no que se refere a compra e venda de produtos. Este vende artigos em 1ª mão de grandes marcas como a Samsung e a LG e artigos em 2ª mão que qualquer utilizador que esteja registado no Amazon pode fazer. O Amazon, como qualquer site online, podem ser pesquisados artigos em específico, como o Xiaomi </w:t>
-      </w:r>
-      <w:proofErr w:type="spellStart"/>
-      <w:r>
-        <w:rPr>
-          <w:rFonts w:ascii="Arial" w:hAnsi="Arial" w:cs="Arial"/>
-          <w:sz w:val="20"/>
-        </w:rPr>
-        <w:t>Redmi</w:t>
-      </w:r>
-      <w:proofErr w:type="spellEnd"/>
-      <w:r>
-        <w:rPr>
-          <w:rFonts w:ascii="Arial" w:hAnsi="Arial" w:cs="Arial"/>
-          <w:sz w:val="20"/>
-        </w:rPr>
-        <w:t xml:space="preserve"> 5 </w:t>
-      </w:r>
-      <w:proofErr w:type="spellStart"/>
-      <w:r>
-        <w:rPr>
-          <w:rFonts w:ascii="Arial" w:hAnsi="Arial" w:cs="Arial"/>
-          <w:sz w:val="20"/>
-        </w:rPr>
-        <w:t>Plus</w:t>
-      </w:r>
-      <w:proofErr w:type="spellEnd"/>
-      <w:r>
-        <w:rPr>
-          <w:rFonts w:ascii="Arial" w:hAnsi="Arial" w:cs="Arial"/>
-          <w:sz w:val="20"/>
-        </w:rPr>
-        <w:t>, ou procurar um tipo de produtos como smartphones.</w:t>
+        <w:t>O site online Amazon é o maior sítio da internet no que se refere a compra e venda de produtos. Este vende artigos em 1ª mão de grandes marcas como a Samsung e a LG e artigos em 2ª mão que qualquer utilizador que esteja registado no Amazon pode fazer. O Amazon, como qualquer site online, podem ser pesquisados artigos em específico, como o Xiaomi Redmi 5 Plus, ou procurar um tipo de produtos como smartphones.</w:t>
       </w:r>
     </w:p>
     <w:p>
@@ -4406,6 +4372,13 @@
           <w:rFonts w:ascii="Arial" w:hAnsi="Arial" w:cs="Arial"/>
           <w:sz w:val="20"/>
         </w:rPr>
+        <w:tab/>
+      </w:r>
+      <w:r>
+        <w:rPr>
+          <w:rFonts w:ascii="Arial" w:hAnsi="Arial" w:cs="Arial"/>
+          <w:sz w:val="20"/>
+        </w:rPr>
         <w:t>Para que um usuário pudesse utilizar este site de compra e vendas era pedido as seguintes informações sobre este, tais como o nif, que era o seu identificador, a password, estas duas eram necessárias se o utilizador quisesse autenticar, a morada, visto que as compras eram entregues ao domicílio, a sua data de nascimento, uma lista de contactos, email e telefone, e ainda uma lista de métodos de pagamento, ou seja, os métodos que dispõe para carregar a conta, um utilizador também tem um saldo.</w:t>
       </w:r>
     </w:p>
@@ -5382,23 +5355,7 @@
           <w:sz w:val="20"/>
         </w:rPr>
         <w:tab/>
-        <w:t xml:space="preserve">O primeiro passo na construção do modelo concetual foi definir as principais entidades, para isso foram analisados os requisitos do sistema e identificar todos os nomes. A seguir foram identificados as entidades e associados os diferentes atributos a cada entidade, e o seu tipo, por exemplo se eram identificadores da entidade, atributos </w:t>
-      </w:r>
-      <w:proofErr w:type="spellStart"/>
-      <w:r>
-        <w:rPr>
-          <w:rFonts w:ascii="Arial" w:hAnsi="Arial" w:cs="Arial"/>
-          <w:sz w:val="20"/>
-        </w:rPr>
-        <w:t>multivalorado</w:t>
-      </w:r>
-      <w:proofErr w:type="spellEnd"/>
-      <w:r>
-        <w:rPr>
-          <w:rFonts w:ascii="Arial" w:hAnsi="Arial" w:cs="Arial"/>
-          <w:sz w:val="20"/>
-        </w:rPr>
-        <w:t>, atributo derivado ou um atributo composto. A seguir foi procurar as principais relações entre as várias entidades e o tipo de relações e a multiplicidade das relações. Por fim, foi verificado se havia redundância no modelo e se este estava de acordo com os requisitos.</w:t>
+        <w:t>O primeiro passo na construção do modelo concetual foi definir as principais entidades, para isso foram analisados os requisitos do sistema e identificar todos os nomes. A seguir foram identificados as entidades e associados os diferentes atributos a cada entidade, e o seu tipo, por exemplo se eram identificadores da entidade, atributos multivalorado, atributo derivado ou um atributo composto. A seguir foi procurar as principais relações entre as várias entidades e o tipo de relações e a multiplicidade das relações. Por fim, foi verificado se havia redundância no modelo e se este estava de acordo com os requisitos.</w:t>
       </w:r>
     </w:p>
     <w:p>
@@ -6349,31 +6306,7 @@
           <w:szCs w:val="20"/>
           <w:lang w:eastAsia="en-US"/>
         </w:rPr>
-        <w:t xml:space="preserve">Estas entidades e atributos foram os escolhidos, como referido nas secções anteriores, nomeadamente as secções 3.2 e 3.4, sobretudo devendo se ter em conta que os atributos referentes aos contactos do utilizador são </w:t>
-      </w:r>
-      <w:proofErr w:type="spellStart"/>
-      <w:r>
-        <w:rPr>
-          <w:rFonts w:ascii="Arial" w:hAnsi="Arial" w:cs="Arial"/>
-          <w:bCs/>
-          <w:kern w:val="32"/>
-          <w:sz w:val="20"/>
-          <w:szCs w:val="20"/>
-          <w:lang w:eastAsia="en-US"/>
-        </w:rPr>
-        <w:t>multivalorados</w:t>
-      </w:r>
-      <w:proofErr w:type="spellEnd"/>
-      <w:r>
-        <w:rPr>
-          <w:rFonts w:ascii="Arial" w:hAnsi="Arial" w:cs="Arial"/>
-          <w:bCs/>
-          <w:kern w:val="32"/>
-          <w:sz w:val="20"/>
-          <w:szCs w:val="20"/>
-          <w:lang w:eastAsia="en-US"/>
-        </w:rPr>
-        <w:t xml:space="preserve"> e que através do esquema é fácil perceber quais dos atributos são chaves primárias. Os relacionamentos criados e os seus tipos são os explicados na secção 3.3, sendo que o esquema concetual ajuda a perceber que a relação “Utilizador-Produto” é apenas em caso de venda e não de compra, ou seja, um comprador relaciona-se com o produto que compra através das entidades “Compra” e “Carrinho”.</w:t>
+        <w:t>Estas entidades e atributos foram os escolhidos, como referido nas secções anteriores, nomeadamente as secções 3.2 e 3.4, sobretudo devendo se ter em conta que os atributos referentes aos contactos do utilizador são multivalorados e que através do esquema é fácil perceber quais dos atributos são chaves primárias. Os relacionamentos criados e os seus tipos são os explicados na secção 3.3, sendo que o esquema concetual ajuda a perceber que a relação “Utilizador-Produto” é apenas em caso de venda e não de compra, ou seja, um comprador relaciona-se com o produto que compra através das entidades “Compra” e “Carrinho”.</w:t>
       </w:r>
     </w:p>
     <w:p>
@@ -7730,7 +7663,6 @@
         </w:rPr>
         <w:t xml:space="preserve">o </w:t>
       </w:r>
-      <w:proofErr w:type="spellStart"/>
       <w:r>
         <w:rPr>
           <w:rFonts w:ascii="Arial" w:eastAsia="Times New Roman" w:hAnsi="Arial" w:cs="Arial"/>
@@ -7740,7 +7672,6 @@
         </w:rPr>
         <w:t>Mysql</w:t>
       </w:r>
-      <w:proofErr w:type="spellEnd"/>
       <w:r>
         <w:rPr>
           <w:rFonts w:ascii="Arial" w:eastAsia="Times New Roman" w:hAnsi="Arial" w:cs="Arial"/>
@@ -8081,15 +8012,7 @@
       </w:r>
       <w:r>
         <w:tab/>
-        <w:t xml:space="preserve">Para verificar quais são os utilizadores do sistema a </w:t>
-      </w:r>
-      <w:proofErr w:type="spellStart"/>
-      <w:r>
-        <w:t>querie</w:t>
-      </w:r>
-      <w:proofErr w:type="spellEnd"/>
-      <w:r>
-        <w:t xml:space="preserve"> tem um grau de dificuldade baixo. É visto na tabela todas as informações de todos os utilizadores.</w:t>
+        <w:t>Para verificar quais são os utilizadores do sistema a querie tem um grau de dificuldade baixo. É visto na tabela todas as informações de todos os utilizadores.</w:t>
       </w:r>
     </w:p>
     <w:p/>
@@ -8390,7 +8313,6 @@
         </w:rPr>
         <w:t xml:space="preserve">O objetivo da seguinte </w:t>
       </w:r>
-      <w:proofErr w:type="spellStart"/>
       <w:r>
         <w:rPr>
           <w:rFonts w:ascii="Arial" w:hAnsi="Arial" w:cs="Arial"/>
@@ -8403,41 +8325,16 @@
         </w:rPr>
         <w:t>query</w:t>
       </w:r>
-      <w:proofErr w:type="spellEnd"/>
-      <w:r>
-        <w:rPr>
-          <w:rFonts w:ascii="Arial" w:hAnsi="Arial" w:cs="Arial"/>
-          <w:bCs/>
-          <w:kern w:val="32"/>
-          <w:sz w:val="20"/>
-          <w:szCs w:val="32"/>
-          <w:lang w:eastAsia="en-US"/>
-        </w:rPr>
-        <w:t xml:space="preserve"> era ver todas as compras nas quais dois utilizadores estavam simultaneamente envolvidos. Para começar foram filtrados todos os produtos que o utilizador 2 tinha colocado à venda. Depois, foram unidas as tabelas que continham compras referentes aos produtos do utilizador 2. Também foram filtrados todos os carrinhos no qual o utilizador 1 estava envolvido. Por fim, foram unidas as duas tabelas resultantes pelo atributo “</w:t>
-      </w:r>
-      <w:proofErr w:type="spellStart"/>
-      <w:r>
-        <w:rPr>
-          <w:rFonts w:ascii="Arial" w:hAnsi="Arial" w:cs="Arial"/>
-          <w:bCs/>
-          <w:kern w:val="32"/>
-          <w:sz w:val="20"/>
-          <w:szCs w:val="32"/>
-          <w:lang w:eastAsia="en-US"/>
-        </w:rPr>
-        <w:t>Cart</w:t>
-      </w:r>
-      <w:proofErr w:type="spellEnd"/>
-      <w:r>
-        <w:rPr>
-          <w:rFonts w:ascii="Arial" w:hAnsi="Arial" w:cs="Arial"/>
-          <w:bCs/>
-          <w:kern w:val="32"/>
-          <w:sz w:val="20"/>
-          <w:szCs w:val="32"/>
-          <w:lang w:eastAsia="en-US"/>
-        </w:rPr>
-        <w:t>” da compra e o “Id” do carrinho. Foi utilizado o operador OR, mas desta vez os dois utilizadores tinham os papéis trocados.</w:t>
+      <w:r>
+        <w:rPr>
+          <w:rFonts w:ascii="Arial" w:hAnsi="Arial" w:cs="Arial"/>
+          <w:bCs/>
+          <w:kern w:val="32"/>
+          <w:sz w:val="20"/>
+          <w:szCs w:val="32"/>
+          <w:lang w:eastAsia="en-US"/>
+        </w:rPr>
+        <w:t xml:space="preserve"> era ver todas as compras nas quais dois utilizadores estavam simultaneamente envolvidos. Para começar foram filtrados todos os produtos que o utilizador 2 tinha colocado à venda. Depois, foram unidas as tabelas que continham compras referentes aos produtos do utilizador 2. Também foram filtrados todos os carrinhos no qual o utilizador 1 estava envolvido. Por fim, foram unidas as duas tabelas resultantes pelo atributo “Cart” da compra e o “Id” do carrinho. Foi utilizado o operador OR, mas desta vez os dois utilizadores tinham os papéis trocados.</w:t>
       </w:r>
     </w:p>
     <w:p>
@@ -8545,6 +8442,232 @@
       <w:pPr>
         <w:rPr>
           <w:rFonts w:ascii="Arial" w:hAnsi="Arial" w:cs="Arial"/>
+          <w:bCs/>
+          <w:kern w:val="32"/>
+          <w:sz w:val="20"/>
+          <w:szCs w:val="32"/>
+          <w:lang w:eastAsia="en-US"/>
+        </w:rPr>
+      </w:pPr>
+      <w:r>
+        <w:rPr>
+          <w:rFonts w:ascii="Arial" w:hAnsi="Arial" w:cs="Arial"/>
+          <w:bCs/>
+          <w:kern w:val="32"/>
+          <w:sz w:val="20"/>
+          <w:szCs w:val="32"/>
+          <w:lang w:eastAsia="en-US"/>
+        </w:rPr>
+        <w:tab/>
+        <w:t xml:space="preserve">Para garantir maior consistência na </w:t>
+      </w:r>
+      <w:r>
+        <w:rPr>
+          <w:rFonts w:ascii="Arial" w:hAnsi="Arial" w:cs="Arial"/>
+          <w:bCs/>
+          <w:i/>
+          <w:kern w:val="32"/>
+          <w:sz w:val="20"/>
+          <w:szCs w:val="32"/>
+          <w:lang w:eastAsia="en-US"/>
+        </w:rPr>
+        <w:t>BD</w:t>
+      </w:r>
+      <w:r>
+        <w:rPr>
+          <w:rFonts w:ascii="Arial" w:hAnsi="Arial" w:cs="Arial"/>
+          <w:bCs/>
+          <w:kern w:val="32"/>
+          <w:sz w:val="20"/>
+          <w:szCs w:val="32"/>
+          <w:lang w:eastAsia="en-US"/>
+        </w:rPr>
+        <w:t xml:space="preserve">, foram criadas algumas transações. </w:t>
+      </w:r>
+      <w:r>
+        <w:rPr>
+          <w:rFonts w:ascii="Arial" w:hAnsi="Arial" w:cs="Arial"/>
+          <w:bCs/>
+          <w:kern w:val="32"/>
+          <w:sz w:val="20"/>
+          <w:szCs w:val="32"/>
+          <w:lang w:eastAsia="en-US"/>
+        </w:rPr>
+        <w:t>Neste capítulo são dados alguns exemplos de transações, nas quais foi considerado que as interrogações estarem relacionadas.</w:t>
+      </w:r>
+    </w:p>
+    <w:p>
+      <w:pPr>
+        <w:rPr>
+          <w:rFonts w:ascii="Arial" w:hAnsi="Arial" w:cs="Arial"/>
+          <w:bCs/>
+          <w:kern w:val="32"/>
+          <w:sz w:val="20"/>
+          <w:szCs w:val="32"/>
+          <w:lang w:eastAsia="en-US"/>
+        </w:rPr>
+      </w:pPr>
+      <w:r>
+        <w:rPr>
+          <w:rFonts w:ascii="Arial" w:hAnsi="Arial" w:cs="Arial"/>
+          <w:bCs/>
+          <w:kern w:val="32"/>
+          <w:sz w:val="20"/>
+          <w:szCs w:val="32"/>
+          <w:lang w:eastAsia="en-US"/>
+        </w:rPr>
+        <w:tab/>
+        <w:t>A transação abaixo é, basicamente, o registo de uma operação de compra. Primeiro, adiciona-se o carrinho e depois, são adicionadas as compras desse carrinho.</w:t>
+      </w:r>
+    </w:p>
+    <w:p>
+      <w:pPr>
+        <w:rPr>
+          <w:rFonts w:ascii="Arial" w:hAnsi="Arial" w:cs="Arial"/>
+          <w:bCs/>
+          <w:kern w:val="32"/>
+          <w:sz w:val="20"/>
+          <w:szCs w:val="32"/>
+          <w:lang w:eastAsia="en-US"/>
+        </w:rPr>
+      </w:pPr>
+      <w:r>
+        <w:rPr>
+          <w:rFonts w:ascii="Arial" w:hAnsi="Arial" w:cs="Arial"/>
+          <w:bCs/>
+          <w:kern w:val="32"/>
+          <w:sz w:val="20"/>
+          <w:szCs w:val="32"/>
+          <w:lang w:eastAsia="en-US"/>
+        </w:rPr>
+        <w:tab/>
+      </w:r>
+      <w:r>
+        <w:rPr>
+          <w:rFonts w:ascii="Arial" w:hAnsi="Arial" w:cs="Arial"/>
+          <w:bCs/>
+          <w:kern w:val="32"/>
+          <w:sz w:val="20"/>
+          <w:szCs w:val="32"/>
+          <w:lang w:eastAsia="en-US"/>
+        </w:rPr>
+        <w:pict>
+          <v:shapetype id="_x0000_t75" coordsize="21600,21600" o:spt="75" o:preferrelative="t" path="m@4@5l@4@11@9@11@9@5xe" filled="f" stroked="f">
+            <v:stroke joinstyle="miter"/>
+            <v:formulas>
+              <v:f eqn="if lineDrawn pixelLineWidth 0"/>
+              <v:f eqn="sum @0 1 0"/>
+              <v:f eqn="sum 0 0 @1"/>
+              <v:f eqn="prod @2 1 2"/>
+              <v:f eqn="prod @3 21600 pixelWidth"/>
+              <v:f eqn="prod @3 21600 pixelHeight"/>
+              <v:f eqn="sum @0 0 1"/>
+              <v:f eqn="prod @6 1 2"/>
+              <v:f eqn="prod @7 21600 pixelWidth"/>
+              <v:f eqn="sum @8 21600 0"/>
+              <v:f eqn="prod @7 21600 pixelHeight"/>
+              <v:f eqn="sum @10 21600 0"/>
+            </v:formulas>
+            <v:path o:extrusionok="f" gradientshapeok="t" o:connecttype="rect"/>
+            <o:lock v:ext="edit" aspectratio="t"/>
+          </v:shapetype>
+          <v:shape id="_x0000_i1025" type="#_x0000_t75" style="width:420.75pt;height:120pt">
+            <v:imagedata r:id="rId16" o:title="Transação"/>
+          </v:shape>
+        </w:pict>
+      </w:r>
+    </w:p>
+    <w:p>
+      <w:pPr>
+        <w:rPr>
+          <w:rFonts w:ascii="Arial" w:hAnsi="Arial" w:cs="Arial"/>
+          <w:bCs/>
+          <w:kern w:val="32"/>
+          <w:sz w:val="20"/>
+          <w:szCs w:val="32"/>
+          <w:lang w:eastAsia="en-US"/>
+        </w:rPr>
+      </w:pPr>
+      <w:r>
+        <w:rPr>
+          <w:rFonts w:ascii="Arial" w:hAnsi="Arial" w:cs="Arial"/>
+          <w:bCs/>
+          <w:kern w:val="32"/>
+          <w:sz w:val="20"/>
+          <w:szCs w:val="32"/>
+          <w:lang w:eastAsia="en-US"/>
+        </w:rPr>
+        <w:tab/>
+        <w:t xml:space="preserve">Nesta transação contêm o processo de criação de um utilizador para a </w:t>
+      </w:r>
+      <w:r>
+        <w:rPr>
+          <w:rFonts w:ascii="Arial" w:hAnsi="Arial" w:cs="Arial"/>
+          <w:bCs/>
+          <w:i/>
+          <w:kern w:val="32"/>
+          <w:sz w:val="20"/>
+          <w:szCs w:val="32"/>
+          <w:lang w:eastAsia="en-US"/>
+        </w:rPr>
+        <w:t>BD</w:t>
+      </w:r>
+      <w:r>
+        <w:rPr>
+          <w:rFonts w:ascii="Arial" w:hAnsi="Arial" w:cs="Arial"/>
+          <w:bCs/>
+          <w:i/>
+          <w:kern w:val="32"/>
+          <w:sz w:val="20"/>
+          <w:szCs w:val="32"/>
+          <w:lang w:eastAsia="en-US"/>
+        </w:rPr>
+        <w:t xml:space="preserve">. </w:t>
+      </w:r>
+      <w:r>
+        <w:rPr>
+          <w:rFonts w:ascii="Arial" w:hAnsi="Arial" w:cs="Arial"/>
+          <w:bCs/>
+          <w:kern w:val="32"/>
+          <w:sz w:val="20"/>
+          <w:szCs w:val="32"/>
+          <w:lang w:eastAsia="en-US"/>
+        </w:rPr>
+        <w:t>Para começar foi inserido a informação principal do cliente, a seguir, foram adicionados os contactos deste</w:t>
+      </w:r>
+      <w:r>
+        <w:rPr>
+          <w:rFonts w:ascii="Arial" w:hAnsi="Arial" w:cs="Arial"/>
+          <w:bCs/>
+          <w:kern w:val="32"/>
+          <w:sz w:val="20"/>
+          <w:szCs w:val="32"/>
+          <w:lang w:eastAsia="en-US"/>
+        </w:rPr>
+        <w:t>, tal como os métodos de pagamento. Por fim, foi adicionada o saldo do cliente.</w:t>
+      </w:r>
+      <w:bookmarkStart w:id="0" w:name="_GoBack"/>
+      <w:bookmarkEnd w:id="0"/>
+      <w:r>
+        <w:rPr>
+          <w:rFonts w:ascii="Arial" w:hAnsi="Arial" w:cs="Arial"/>
+          <w:bCs/>
+          <w:kern w:val="32"/>
+          <w:sz w:val="20"/>
+          <w:szCs w:val="32"/>
+          <w:lang w:eastAsia="en-US"/>
+        </w:rPr>
+        <w:pict>
+          <v:shape id="_x0000_i1026" type="#_x0000_t75" style="width:444pt;height:248.25pt">
+            <v:imagedata r:id="rId17" o:title="Transação2"/>
+          </v:shape>
+        </w:pict>
+      </w:r>
+    </w:p>
+    <w:p>
+      <w:pPr>
+        <w:rPr>
+          <w:rFonts w:ascii="Arial" w:hAnsi="Arial" w:cs="Arial"/>
           <w:b/>
           <w:bCs/>
           <w:kern w:val="32"/>
@@ -8563,7 +8686,6 @@
           <w:szCs w:val="32"/>
           <w:lang w:eastAsia="en-US"/>
         </w:rPr>
-        <w:br/>
         <w:t>5.5 Escolha, definição e caracterização de índices em SQL (alguns exemplos)</w:t>
       </w:r>
     </w:p>
@@ -8572,6 +8694,7 @@
         <w:ind w:firstLine="708"/>
       </w:pPr>
       <w:r>
+        <w:lastRenderedPageBreak/>
         <w:t>Os índices são fundamentais em BD, visto que permitem uma maior facilidade na gestão da mesma.</w:t>
       </w:r>
     </w:p>
@@ -8582,14 +8705,12 @@
       <w:r>
         <w:t xml:space="preserve">Aceder à informação de uma linha em que a tabela tenha índices é mais rápido pois acede-se diretamente à informação e no caso da chave existir na tabela, sabe-se que se retira sempre o que se pretende pois não existem duas linhas com chaves iguais. Estes podem ser comparados com os </w:t>
       </w:r>
-      <w:proofErr w:type="spellStart"/>
       <w:r>
         <w:rPr>
           <w:i/>
         </w:rPr>
         <w:t>Map</w:t>
       </w:r>
-      <w:proofErr w:type="spellEnd"/>
       <w:r>
         <w:rPr>
           <w:i/>
@@ -8599,25 +8720,21 @@
       <w:r>
         <w:t xml:space="preserve"> que por exemplo, são usados em programação orientado aos objetos. As tabelas já vêm por </w:t>
       </w:r>
-      <w:proofErr w:type="spellStart"/>
       <w:r>
         <w:rPr>
           <w:i/>
         </w:rPr>
         <w:t>default</w:t>
       </w:r>
-      <w:proofErr w:type="spellEnd"/>
       <w:r>
         <w:t xml:space="preserve"> ordenadas pela chave primária e como estas são as mais usadas em </w:t>
       </w:r>
-      <w:proofErr w:type="spellStart"/>
       <w:r>
         <w:rPr>
           <w:i/>
         </w:rPr>
         <w:t>joins</w:t>
       </w:r>
-      <w:proofErr w:type="spellEnd"/>
       <w:r>
         <w:t xml:space="preserve"> e no acesso ás tabelas, então estas tarefas são mais eficientes.</w:t>
       </w:r>
@@ -8627,15 +8744,7 @@
         <w:ind w:firstLine="708"/>
       </w:pPr>
       <w:r>
-        <w:t xml:space="preserve">Na BD do projeto são usados índices, por exemplo, para identificar o utilizador. Sabendo que os NIF são únicos, é garantido que a informação que é fornecida sobre os seus dados está correta. Para o caso em que </w:t>
-      </w:r>
-      <w:proofErr w:type="gramStart"/>
-      <w:r>
-        <w:t>os id</w:t>
-      </w:r>
-      <w:proofErr w:type="gramEnd"/>
-      <w:r>
-        <w:t xml:space="preserve"> apenas servem para relações, por exemplo, para identificar que produtos fazem parte de uma compra, é usado </w:t>
+        <w:t xml:space="preserve">Na BD do projeto são usados índices, por exemplo, para identificar o utilizador. Sabendo que os NIF são únicos, é garantido que a informação que é fornecida sobre os seus dados está correta. Para o caso em que os id apenas servem para relações, por exemplo, para identificar que produtos fazem parte de uma compra, é usado </w:t>
       </w:r>
       <w:r>
         <w:rPr>
@@ -8895,7 +9004,6 @@
         </w:rPr>
         <w:t xml:space="preserve">apenas tem apenas as tabelas e algumas informações </w:t>
       </w:r>
-      <w:proofErr w:type="spellStart"/>
       <w:r>
         <w:rPr>
           <w:rFonts w:ascii="Arial" w:eastAsia="Times New Roman" w:hAnsi="Arial" w:cs="Arial"/>
@@ -8905,7 +9013,6 @@
         </w:rPr>
         <w:t>default</w:t>
       </w:r>
-      <w:proofErr w:type="spellEnd"/>
       <w:r>
         <w:rPr>
           <w:rFonts w:ascii="Arial" w:eastAsia="Times New Roman" w:hAnsi="Arial" w:cs="Arial"/>
@@ -9097,7 +9204,6 @@
         <w:rPr>
           <w:noProof/>
         </w:rPr>
-        <w:lastRenderedPageBreak/>
         <w:drawing>
           <wp:anchor distT="0" distB="0" distL="114300" distR="114300" simplePos="0" relativeHeight="251673600" behindDoc="1" locked="0" layoutInCell="1" allowOverlap="1" wp14:anchorId="0FD84884" wp14:editId="7762AB71">
             <wp:simplePos x="0" y="0"/>
@@ -9130,7 +9236,7 @@
                     <pic:cNvPicPr/>
                   </pic:nvPicPr>
                   <pic:blipFill>
-                    <a:blip r:embed="rId16">
+                    <a:blip r:embed="rId18">
                       <a:extLst>
                         <a:ext uri="{28A0092B-C50C-407E-A947-70E740481C1C}">
                           <a14:useLocalDpi xmlns:a14="http://schemas.microsoft.com/office/drawing/2010/main" val="0"/>
@@ -9198,7 +9304,7 @@
                     <pic:cNvPicPr/>
                   </pic:nvPicPr>
                   <pic:blipFill>
-                    <a:blip r:embed="rId17">
+                    <a:blip r:embed="rId19">
                       <a:extLst>
                         <a:ext uri="{28A0092B-C50C-407E-A947-70E740481C1C}">
                           <a14:useLocalDpi xmlns:a14="http://schemas.microsoft.com/office/drawing/2010/main" val="0"/>
@@ -9231,15 +9337,7 @@
         </w:drawing>
       </w:r>
       <w:r>
-        <w:t xml:space="preserve">As vistas em </w:t>
-      </w:r>
-      <w:proofErr w:type="spellStart"/>
-      <w:r>
-        <w:t>sql</w:t>
-      </w:r>
-      <w:proofErr w:type="spellEnd"/>
-      <w:r>
-        <w:t xml:space="preserve"> podem tornar a </w:t>
+        <w:t xml:space="preserve">As vistas em sql podem tornar a </w:t>
       </w:r>
       <w:r>
         <w:rPr>
@@ -9248,15 +9346,11 @@
         <w:t>BD</w:t>
       </w:r>
       <w:r>
-        <w:t xml:space="preserve"> mais eficiente. No caso de um acesso a uma tabela com algumas restrições ser pouco eficiente e ser utilizado com alguma frequência e tendo a garantia que essa informação não será alterada podem ser criadas vistas com a finalidade de um acesso à informação mais eficiente. No caso deste projeto foram pedidas informações mensais e anuais acerca dos carrinhos realizados. Para os produtos como a tabela seria muito extensa então verificar quais são os produtos disponíveis para a venda iria ser uma operação pesada então a </w:t>
-      </w:r>
-      <w:proofErr w:type="spellStart"/>
-      <w:r>
-        <w:t>view</w:t>
-      </w:r>
-      <w:proofErr w:type="spellEnd"/>
-      <w:r>
-        <w:t xml:space="preserve"> dos produtos será atualizada frequentemente.</w:t>
+        <w:t xml:space="preserve"> mais eficiente. No caso de um acesso a uma tabela com algumas restrições ser pouco eficiente e ser utilizado com alguma frequência e tendo a garantia que essa informação não será alterada podem ser criadas vistas com a finalidade de um acesso à informação mais eficiente. No caso deste projeto foram pedidas informações mensais e anuais acerca dos carrinhos realizados. Para os produtos como a tabela seria muito extensa então verificar quais são os produtos disponíveis para a venda iria ser uma operação </w:t>
+      </w:r>
+      <w:r>
+        <w:lastRenderedPageBreak/>
+        <w:t>pesada então a view dos produtos será atualizada frequentemente.</w:t>
       </w:r>
     </w:p>
     <w:p>
@@ -9355,7 +9449,7 @@
                     <pic:cNvPicPr/>
                   </pic:nvPicPr>
                   <pic:blipFill>
-                    <a:blip r:embed="rId18">
+                    <a:blip r:embed="rId20">
                       <a:extLst>
                         <a:ext uri="{28A0092B-C50C-407E-A947-70E740481C1C}">
                           <a14:useLocalDpi xmlns:a14="http://schemas.microsoft.com/office/drawing/2010/main" val="0"/>
@@ -9498,42 +9592,7 @@
           <w:lang w:eastAsia="en-US"/>
         </w:rPr>
         <w:tab/>
-        <w:t>Após o sistema ser implementado, é necessário revê-lo para assegurar o seu funcionamento apropriado. Para uma base de dados trabalhar como deve ser, o essencial deve ser ter em conta que o seu objetivo principal é guardar e aceder a dados eficientemente. A sua eficiência pode ser medida ao observar vários fatores, tais como a taxa de transferência, o tempo de resposta e o espaço ocupado na memória. Idealmente, pretende-se que todos esses três valores sejam o mais baixos possível, mas tal é difícil de concretizar. Geralmente, de maneira a minimizar um destes fatores, outros serão sacrificados, mas o ideal será procurar um equilíbrio entre os três. Quando este equilíbrio é encontrado, surgem vantagens tanto a nível da máquina, como melhor desempenho, menos hardware e manutenção deste, como também para as pessoas, já que a eficiência do programa satisfaz tanto o(s) seu(s) criador(</w:t>
-      </w:r>
-      <w:proofErr w:type="spellStart"/>
-      <w:r>
-        <w:rPr>
-          <w:rFonts w:ascii="Arial" w:hAnsi="Arial" w:cs="Arial"/>
-          <w:bCs/>
-          <w:kern w:val="32"/>
-          <w:sz w:val="20"/>
-          <w:szCs w:val="20"/>
-          <w:lang w:eastAsia="en-US"/>
-        </w:rPr>
-        <w:t>es</w:t>
-      </w:r>
-      <w:proofErr w:type="spellEnd"/>
-      <w:r>
-        <w:rPr>
-          <w:rFonts w:ascii="Arial" w:hAnsi="Arial" w:cs="Arial"/>
-          <w:bCs/>
-          <w:kern w:val="32"/>
-          <w:sz w:val="20"/>
-          <w:szCs w:val="20"/>
-          <w:lang w:eastAsia="en-US"/>
-        </w:rPr>
-        <w:t>) como o cliente</w:t>
-      </w:r>
-      <w:r>
-        <w:rPr>
-          <w:rFonts w:ascii="Arial" w:hAnsi="Arial" w:cs="Arial"/>
-          <w:bCs/>
-          <w:kern w:val="32"/>
-          <w:sz w:val="20"/>
-          <w:szCs w:val="20"/>
-          <w:lang w:eastAsia="en-US"/>
-        </w:rPr>
-        <w:t>.</w:t>
+        <w:t>Após o sistema ser implementado, é necessário revê-lo para assegurar o seu funcionamento apropriado. Para uma base de dados trabalhar como deve ser, o essencial deve ser ter em conta que o seu objetivo principal é guardar e aceder a dados eficientemente. A sua eficiência pode ser medida ao observar vários fatores, tais como a taxa de transferência, o tempo de resposta e o espaço ocupado na memória. Idealmente, pretende-se que todos esses três valores sejam o mais baixos possível, mas tal é difícil de concretizar. Geralmente, de maneira a minimizar um destes fatores, outros serão sacrificados, mas o ideal será procurar um equilíbrio entre os três. Quando este equilíbrio é encontrado, surgem vantagens tanto a nível da máquina, como melhor desempenho, menos hardware e manutenção deste, como também para as pessoas, já que a eficiência do programa satisfaz tanto o(s) seu(s) criador(es) como o cliente.</w:t>
       </w:r>
     </w:p>
     <w:p>
@@ -9558,22 +9617,7 @@
           <w:szCs w:val="32"/>
           <w:lang w:eastAsia="en-US"/>
         </w:rPr>
-        <w:lastRenderedPageBreak/>
-        <w:t xml:space="preserve">6. </w:t>
-      </w:r>
-      <w:bookmarkStart w:id="0" w:name="_GoBack"/>
-      <w:bookmarkEnd w:id="0"/>
-      <w:r>
-        <w:rPr>
-          <w:rFonts w:ascii="Arial" w:hAnsi="Arial" w:cs="Arial"/>
-          <w:b/>
-          <w:bCs/>
-          <w:kern w:val="32"/>
-          <w:sz w:val="36"/>
-          <w:szCs w:val="32"/>
-          <w:lang w:eastAsia="en-US"/>
-        </w:rPr>
-        <w:t>Conclusões e Trabalho Futuro</w:t>
+        <w:t>6. Conclusões e Trabalho Futuro</w:t>
       </w:r>
       <w:r>
         <w:rPr>
@@ -9629,6 +9673,7 @@
           <w:sz w:val="27"/>
           <w:szCs w:val="27"/>
         </w:rPr>
+        <w:lastRenderedPageBreak/>
         <w:br/>
       </w:r>
       <w:r>
@@ -9692,7 +9737,7 @@
       </w:pPr>
     </w:p>
     <w:sectPr>
-      <w:footerReference w:type="default" r:id="rId19"/>
+      <w:footerReference w:type="default" r:id="rId21"/>
       <w:pgSz w:w="12240" w:h="15840"/>
       <w:pgMar w:top="1417" w:right="1701" w:bottom="1417" w:left="1701" w:header="720" w:footer="720" w:gutter="0"/>
       <w:cols w:space="720"/>
@@ -9703,7 +9748,7 @@
 </file>
 
 <file path=word/endnotes.xml><?xml version="1.0" encoding="utf-8"?>
-<w:endnotes xmlns:wpc="http://schemas.microsoft.com/office/word/2010/wordprocessingCanvas" xmlns:cx="http://schemas.microsoft.com/office/drawing/2014/chartex" xmlns:cx1="http://schemas.microsoft.com/office/drawing/2015/9/8/chartex" xmlns:cx2="http://schemas.microsoft.com/office/drawing/2015/10/21/chartex" xmlns:cx3="http://schemas.microsoft.com/office/drawing/2016/5/9/chartex" xmlns:cx4="http://schemas.microsoft.com/office/drawing/2016/5/10/chartex" xmlns:cx5="http://schemas.microsoft.com/office/drawing/2016/5/11/chartex" xmlns:cx6="http://schemas.microsoft.com/office/drawing/2016/5/12/chartex" xmlns:cx7="http://schemas.microsoft.com/office/drawing/2016/5/13/chartex" xmlns:cx8="http://schemas.microsoft.com/office/drawing/2016/5/14/chartex" xmlns:mc="http://schemas.openxmlformats.org/markup-compatibility/2006" xmlns:aink="http://schemas.microsoft.com/office/drawing/2016/ink" xmlns:am3d="http://schemas.microsoft.com/office/drawing/2017/model3d" xmlns:o="urn:schemas-microsoft-com:office:office" xmlns:r="http://schemas.openxmlformats.org/officeDocument/2006/relationships" xmlns:m="http://schemas.openxmlformats.org/officeDocument/2006/math" xmlns:v="urn:schemas-microsoft-com:vml" xmlns:wp14="http://schemas.microsoft.com/office/word/2010/wordprocessingDrawing" xmlns:wp="http://schemas.openxmlformats.org/drawingml/2006/wordprocessingDrawing" xmlns:w10="urn:schemas-microsoft-com:office:word" xmlns:w="http://schemas.openxmlformats.org/wordprocessingml/2006/main" xmlns:w14="http://schemas.microsoft.com/office/word/2010/wordml" xmlns:w15="http://schemas.microsoft.com/office/word/2012/wordml" xmlns:w16cid="http://schemas.microsoft.com/office/word/2016/wordml/cid" xmlns:w16se="http://schemas.microsoft.com/office/word/2015/wordml/symex" xmlns:wpg="http://schemas.microsoft.com/office/word/2010/wordprocessingGroup" xmlns:wpi="http://schemas.microsoft.com/office/word/2010/wordprocessingInk" xmlns:wne="http://schemas.microsoft.com/office/word/2006/wordml" xmlns:wps="http://schemas.microsoft.com/office/word/2010/wordprocessingShape" mc:Ignorable="w14 w15 w16se w16cid wp14">
+<w:endnotes xmlns:wpc="http://schemas.microsoft.com/office/word/2010/wordprocessingCanvas" xmlns:mc="http://schemas.openxmlformats.org/markup-compatibility/2006" xmlns:o="urn:schemas-microsoft-com:office:office" xmlns:r="http://schemas.openxmlformats.org/officeDocument/2006/relationships" xmlns:m="http://schemas.openxmlformats.org/officeDocument/2006/math" xmlns:v="urn:schemas-microsoft-com:vml" xmlns:wp14="http://schemas.microsoft.com/office/word/2010/wordprocessingDrawing" xmlns:wp="http://schemas.openxmlformats.org/drawingml/2006/wordprocessingDrawing" xmlns:w10="urn:schemas-microsoft-com:office:word" xmlns:w="http://schemas.openxmlformats.org/wordprocessingml/2006/main" xmlns:w14="http://schemas.microsoft.com/office/word/2010/wordml" xmlns:w15="http://schemas.microsoft.com/office/word/2012/wordml" xmlns:wpg="http://schemas.microsoft.com/office/word/2010/wordprocessingGroup" xmlns:wpi="http://schemas.microsoft.com/office/word/2010/wordprocessingInk" xmlns:wne="http://schemas.microsoft.com/office/word/2006/wordml" xmlns:wps="http://schemas.microsoft.com/office/word/2010/wordprocessingShape" mc:Ignorable="w14 w15 wp14">
   <w:endnote w:type="separator" w:id="-1">
     <w:p>
       <w:pPr>
@@ -9728,7 +9773,7 @@
 </file>
 
 <file path=word/footer1.xml><?xml version="1.0" encoding="utf-8"?>
-<w:ftr xmlns:wpc="http://schemas.microsoft.com/office/word/2010/wordprocessingCanvas" xmlns:cx="http://schemas.microsoft.com/office/drawing/2014/chartex" xmlns:cx1="http://schemas.microsoft.com/office/drawing/2015/9/8/chartex" xmlns:cx2="http://schemas.microsoft.com/office/drawing/2015/10/21/chartex" xmlns:cx3="http://schemas.microsoft.com/office/drawing/2016/5/9/chartex" xmlns:cx4="http://schemas.microsoft.com/office/drawing/2016/5/10/chartex" xmlns:cx5="http://schemas.microsoft.com/office/drawing/2016/5/11/chartex" xmlns:cx6="http://schemas.microsoft.com/office/drawing/2016/5/12/chartex" xmlns:cx7="http://schemas.microsoft.com/office/drawing/2016/5/13/chartex" xmlns:cx8="http://schemas.microsoft.com/office/drawing/2016/5/14/chartex" xmlns:mc="http://schemas.openxmlformats.org/markup-compatibility/2006" xmlns:aink="http://schemas.microsoft.com/office/drawing/2016/ink" xmlns:am3d="http://schemas.microsoft.com/office/drawing/2017/model3d" xmlns:o="urn:schemas-microsoft-com:office:office" xmlns:r="http://schemas.openxmlformats.org/officeDocument/2006/relationships" xmlns:m="http://schemas.openxmlformats.org/officeDocument/2006/math" xmlns:v="urn:schemas-microsoft-com:vml" xmlns:wp14="http://schemas.microsoft.com/office/word/2010/wordprocessingDrawing" xmlns:wp="http://schemas.openxmlformats.org/drawingml/2006/wordprocessingDrawing" xmlns:w10="urn:schemas-microsoft-com:office:word" xmlns:w="http://schemas.openxmlformats.org/wordprocessingml/2006/main" xmlns:w14="http://schemas.microsoft.com/office/word/2010/wordml" xmlns:w15="http://schemas.microsoft.com/office/word/2012/wordml" xmlns:w16cid="http://schemas.microsoft.com/office/word/2016/wordml/cid" xmlns:w16se="http://schemas.microsoft.com/office/word/2015/wordml/symex" xmlns:wpg="http://schemas.microsoft.com/office/word/2010/wordprocessingGroup" xmlns:wpi="http://schemas.microsoft.com/office/word/2010/wordprocessingInk" xmlns:wne="http://schemas.microsoft.com/office/word/2006/wordml" xmlns:wps="http://schemas.microsoft.com/office/word/2010/wordprocessingShape" mc:Ignorable="w14 w15 w16se w16cid wp14">
+<w:ftr xmlns:wpc="http://schemas.microsoft.com/office/word/2010/wordprocessingCanvas" xmlns:mc="http://schemas.openxmlformats.org/markup-compatibility/2006" xmlns:o="urn:schemas-microsoft-com:office:office" xmlns:r="http://schemas.openxmlformats.org/officeDocument/2006/relationships" xmlns:m="http://schemas.openxmlformats.org/officeDocument/2006/math" xmlns:v="urn:schemas-microsoft-com:vml" xmlns:wp14="http://schemas.microsoft.com/office/word/2010/wordprocessingDrawing" xmlns:wp="http://schemas.openxmlformats.org/drawingml/2006/wordprocessingDrawing" xmlns:w10="urn:schemas-microsoft-com:office:word" xmlns:w="http://schemas.openxmlformats.org/wordprocessingml/2006/main" xmlns:w14="http://schemas.microsoft.com/office/word/2010/wordml" xmlns:w15="http://schemas.microsoft.com/office/word/2012/wordml" xmlns:wpg="http://schemas.microsoft.com/office/word/2010/wordprocessingGroup" xmlns:wpi="http://schemas.microsoft.com/office/word/2010/wordprocessingInk" xmlns:wne="http://schemas.microsoft.com/office/word/2006/wordml" xmlns:wps="http://schemas.microsoft.com/office/word/2010/wordprocessingShape" mc:Ignorable="w14 w15 wp14">
   <w:sdt>
     <w:sdtPr>
       <w:id w:val="-515770252"/>
@@ -9757,7 +9802,7 @@
           <w:rPr>
             <w:noProof/>
           </w:rPr>
-          <w:t>8</w:t>
+          <w:t>18</w:t>
         </w:r>
         <w:r>
           <w:fldChar w:fldCharType="end"/>
@@ -9774,7 +9819,7 @@
 </file>
 
 <file path=word/footnotes.xml><?xml version="1.0" encoding="utf-8"?>
-<w:footnotes xmlns:wpc="http://schemas.microsoft.com/office/word/2010/wordprocessingCanvas" xmlns:cx="http://schemas.microsoft.com/office/drawing/2014/chartex" xmlns:cx1="http://schemas.microsoft.com/office/drawing/2015/9/8/chartex" xmlns:cx2="http://schemas.microsoft.com/office/drawing/2015/10/21/chartex" xmlns:cx3="http://schemas.microsoft.com/office/drawing/2016/5/9/chartex" xmlns:cx4="http://schemas.microsoft.com/office/drawing/2016/5/10/chartex" xmlns:cx5="http://schemas.microsoft.com/office/drawing/2016/5/11/chartex" xmlns:cx6="http://schemas.microsoft.com/office/drawing/2016/5/12/chartex" xmlns:cx7="http://schemas.microsoft.com/office/drawing/2016/5/13/chartex" xmlns:cx8="http://schemas.microsoft.com/office/drawing/2016/5/14/chartex" xmlns:mc="http://schemas.openxmlformats.org/markup-compatibility/2006" xmlns:aink="http://schemas.microsoft.com/office/drawing/2016/ink" xmlns:am3d="http://schemas.microsoft.com/office/drawing/2017/model3d" xmlns:o="urn:schemas-microsoft-com:office:office" xmlns:r="http://schemas.openxmlformats.org/officeDocument/2006/relationships" xmlns:m="http://schemas.openxmlformats.org/officeDocument/2006/math" xmlns:v="urn:schemas-microsoft-com:vml" xmlns:wp14="http://schemas.microsoft.com/office/word/2010/wordprocessingDrawing" xmlns:wp="http://schemas.openxmlformats.org/drawingml/2006/wordprocessingDrawing" xmlns:w10="urn:schemas-microsoft-com:office:word" xmlns:w="http://schemas.openxmlformats.org/wordprocessingml/2006/main" xmlns:w14="http://schemas.microsoft.com/office/word/2010/wordml" xmlns:w15="http://schemas.microsoft.com/office/word/2012/wordml" xmlns:w16cid="http://schemas.microsoft.com/office/word/2016/wordml/cid" xmlns:w16se="http://schemas.microsoft.com/office/word/2015/wordml/symex" xmlns:wpg="http://schemas.microsoft.com/office/word/2010/wordprocessingGroup" xmlns:wpi="http://schemas.microsoft.com/office/word/2010/wordprocessingInk" xmlns:wne="http://schemas.microsoft.com/office/word/2006/wordml" xmlns:wps="http://schemas.microsoft.com/office/word/2010/wordprocessingShape" mc:Ignorable="w14 w15 w16se w16cid wp14">
+<w:footnotes xmlns:wpc="http://schemas.microsoft.com/office/word/2010/wordprocessingCanvas" xmlns:mc="http://schemas.openxmlformats.org/markup-compatibility/2006" xmlns:o="urn:schemas-microsoft-com:office:office" xmlns:r="http://schemas.openxmlformats.org/officeDocument/2006/relationships" xmlns:m="http://schemas.openxmlformats.org/officeDocument/2006/math" xmlns:v="urn:schemas-microsoft-com:vml" xmlns:wp14="http://schemas.microsoft.com/office/word/2010/wordprocessingDrawing" xmlns:wp="http://schemas.openxmlformats.org/drawingml/2006/wordprocessingDrawing" xmlns:w10="urn:schemas-microsoft-com:office:word" xmlns:w="http://schemas.openxmlformats.org/wordprocessingml/2006/main" xmlns:w14="http://schemas.microsoft.com/office/word/2010/wordml" xmlns:w15="http://schemas.microsoft.com/office/word/2012/wordml" xmlns:wpg="http://schemas.microsoft.com/office/word/2010/wordprocessingGroup" xmlns:wpi="http://schemas.microsoft.com/office/word/2010/wordprocessingInk" xmlns:wne="http://schemas.microsoft.com/office/word/2006/wordml" xmlns:wps="http://schemas.microsoft.com/office/word/2010/wordprocessingShape" mc:Ignorable="w14 w15 wp14">
   <w:footnote w:type="separator" w:id="-1">
     <w:p>
       <w:pPr>
@@ -9799,7 +9844,7 @@
 </file>
 
 <file path=word/numbering.xml><?xml version="1.0" encoding="utf-8"?>
-<w:numbering xmlns:wpc="http://schemas.microsoft.com/office/word/2010/wordprocessingCanvas" xmlns:cx="http://schemas.microsoft.com/office/drawing/2014/chartex" xmlns:cx1="http://schemas.microsoft.com/office/drawing/2015/9/8/chartex" xmlns:cx2="http://schemas.microsoft.com/office/drawing/2015/10/21/chartex" xmlns:cx3="http://schemas.microsoft.com/office/drawing/2016/5/9/chartex" xmlns:cx4="http://schemas.microsoft.com/office/drawing/2016/5/10/chartex" xmlns:cx5="http://schemas.microsoft.com/office/drawing/2016/5/11/chartex" xmlns:cx6="http://schemas.microsoft.com/office/drawing/2016/5/12/chartex" xmlns:cx7="http://schemas.microsoft.com/office/drawing/2016/5/13/chartex" xmlns:cx8="http://schemas.microsoft.com/office/drawing/2016/5/14/chartex" xmlns:mc="http://schemas.openxmlformats.org/markup-compatibility/2006" xmlns:aink="http://schemas.microsoft.com/office/drawing/2016/ink" xmlns:am3d="http://schemas.microsoft.com/office/drawing/2017/model3d" xmlns:o="urn:schemas-microsoft-com:office:office" xmlns:r="http://schemas.openxmlformats.org/officeDocument/2006/relationships" xmlns:m="http://schemas.openxmlformats.org/officeDocument/2006/math" xmlns:v="urn:schemas-microsoft-com:vml" xmlns:wp14="http://schemas.microsoft.com/office/word/2010/wordprocessingDrawing" xmlns:wp="http://schemas.openxmlformats.org/drawingml/2006/wordprocessingDrawing" xmlns:w10="urn:schemas-microsoft-com:office:word" xmlns:w="http://schemas.openxmlformats.org/wordprocessingml/2006/main" xmlns:w14="http://schemas.microsoft.com/office/word/2010/wordml" xmlns:w15="http://schemas.microsoft.com/office/word/2012/wordml" xmlns:w16cid="http://schemas.microsoft.com/office/word/2016/wordml/cid" xmlns:w16se="http://schemas.microsoft.com/office/word/2015/wordml/symex" xmlns:wpg="http://schemas.microsoft.com/office/word/2010/wordprocessingGroup" xmlns:wpi="http://schemas.microsoft.com/office/word/2010/wordprocessingInk" xmlns:wne="http://schemas.microsoft.com/office/word/2006/wordml" xmlns:wps="http://schemas.microsoft.com/office/word/2010/wordprocessingShape" mc:Ignorable="w14 w15 w16se w16cid wp14">
+<w:numbering xmlns:wpc="http://schemas.microsoft.com/office/word/2010/wordprocessingCanvas" xmlns:mc="http://schemas.openxmlformats.org/markup-compatibility/2006" xmlns:o="urn:schemas-microsoft-com:office:office" xmlns:r="http://schemas.openxmlformats.org/officeDocument/2006/relationships" xmlns:m="http://schemas.openxmlformats.org/officeDocument/2006/math" xmlns:v="urn:schemas-microsoft-com:vml" xmlns:wp14="http://schemas.microsoft.com/office/word/2010/wordprocessingDrawing" xmlns:wp="http://schemas.openxmlformats.org/drawingml/2006/wordprocessingDrawing" xmlns:w10="urn:schemas-microsoft-com:office:word" xmlns:w="http://schemas.openxmlformats.org/wordprocessingml/2006/main" xmlns:w14="http://schemas.microsoft.com/office/word/2010/wordml" xmlns:w15="http://schemas.microsoft.com/office/word/2012/wordml" xmlns:wpg="http://schemas.microsoft.com/office/word/2010/wordprocessingGroup" xmlns:wpi="http://schemas.microsoft.com/office/word/2010/wordprocessingInk" xmlns:wne="http://schemas.microsoft.com/office/word/2006/wordml" xmlns:wps="http://schemas.microsoft.com/office/word/2010/wordprocessingShape" mc:Ignorable="w14 w15 wp14">
   <w:abstractNum w:abstractNumId="0" w15:restartNumberingAfterBreak="0">
     <w:nsid w:val="02EA7EB0"/>
     <w:multiLevelType w:val="hybridMultilevel"/>
@@ -11778,7 +11823,7 @@
 </file>
 
 <file path=word/styles.xml><?xml version="1.0" encoding="utf-8"?>
-<w:styles xmlns:mc="http://schemas.openxmlformats.org/markup-compatibility/2006" xmlns:r="http://schemas.openxmlformats.org/officeDocument/2006/relationships" xmlns:w="http://schemas.openxmlformats.org/wordprocessingml/2006/main" xmlns:w14="http://schemas.microsoft.com/office/word/2010/wordml" xmlns:w15="http://schemas.microsoft.com/office/word/2012/wordml" xmlns:w16cid="http://schemas.microsoft.com/office/word/2016/wordml/cid" xmlns:w16se="http://schemas.microsoft.com/office/word/2015/wordml/symex" mc:Ignorable="w14 w15 w16se w16cid">
+<w:styles xmlns:mc="http://schemas.openxmlformats.org/markup-compatibility/2006" xmlns:r="http://schemas.openxmlformats.org/officeDocument/2006/relationships" xmlns:w="http://schemas.openxmlformats.org/wordprocessingml/2006/main" xmlns:w14="http://schemas.microsoft.com/office/word/2010/wordml" xmlns:w15="http://schemas.microsoft.com/office/word/2012/wordml" mc:Ignorable="w14 w15">
   <w:docDefaults>
     <w:rPrDefault>
       <w:rPr>
@@ -11794,7 +11839,7 @@
       </w:pPr>
     </w:pPrDefault>
   </w:docDefaults>
-  <w:latentStyles w:defLockedState="0" w:defUIPriority="99" w:defSemiHidden="0" w:defUnhideWhenUsed="0" w:defQFormat="0" w:count="375">
+  <w:latentStyles w:defLockedState="0" w:defUIPriority="99" w:defSemiHidden="0" w:defUnhideWhenUsed="0" w:defQFormat="0" w:count="371">
     <w:lsdException w:name="Normal" w:uiPriority="0" w:qFormat="1"/>
     <w:lsdException w:name="heading 1" w:uiPriority="9" w:qFormat="1"/>
     <w:lsdException w:name="heading 2" w:semiHidden="1" w:uiPriority="9" w:unhideWhenUsed="1" w:qFormat="1"/>
@@ -12166,10 +12211,6 @@
     <w:lsdException w:name="List Table 5 Dark Accent 6" w:uiPriority="50"/>
     <w:lsdException w:name="List Table 6 Colorful Accent 6" w:uiPriority="51"/>
     <w:lsdException w:name="List Table 7 Colorful Accent 6" w:uiPriority="52"/>
-    <w:lsdException w:name="Mention" w:semiHidden="1" w:unhideWhenUsed="1"/>
-    <w:lsdException w:name="Smart Hyperlink" w:semiHidden="1" w:unhideWhenUsed="1"/>
-    <w:lsdException w:name="Hashtag" w:semiHidden="1" w:unhideWhenUsed="1"/>
-    <w:lsdException w:name="Unresolved Mention" w:semiHidden="1" w:unhideWhenUsed="1"/>
   </w:latentStyles>
   <w:style w:type="paragraph" w:default="1" w:styleId="Normal">
     <w:name w:val="Normal"/>
@@ -12628,7 +12669,7 @@
 </file>
 
 <file path=customXml/itemProps1.xml><?xml version="1.0" encoding="utf-8"?>
-<ds:datastoreItem xmlns:ds="http://schemas.openxmlformats.org/officeDocument/2006/customXml" ds:itemID="{A1EDF4E8-02E1-4640-88D5-57AD8E1B89A8}">
+<ds:datastoreItem xmlns:ds="http://schemas.openxmlformats.org/officeDocument/2006/customXml" ds:itemID="{D895FCA4-5841-4D43-A389-EEB7C666B22B}">
   <ds:schemaRefs>
     <ds:schemaRef ds:uri="http://schemas.openxmlformats.org/officeDocument/2006/bibliography"/>
   </ds:schemaRefs>

</xml_diff>

<commit_message>
Parte da Segurança feita e um erro corrigido
</commit_message>
<xml_diff>
--- a/RelatorioFinal.docx
+++ b/RelatorioFinal.docx
@@ -3543,68 +3543,163 @@
     <w:p>
       <w:pPr>
         <w:ind w:firstLine="720"/>
-        <w:jc w:val="both"/>
-        <w:rPr>
-          <w:rFonts w:ascii="Arial" w:hAnsi="Arial" w:cs="Arial"/>
-          <w:sz w:val="20"/>
-          <w:szCs w:val="20"/>
-        </w:rPr>
-      </w:pPr>
-      <w:r>
-        <w:rPr>
-          <w:rFonts w:ascii="Arial" w:hAnsi="Arial" w:cs="Arial"/>
-          <w:sz w:val="20"/>
-          <w:szCs w:val="20"/>
-        </w:rPr>
-        <w:t>O aumento do uso da Internet tornou possível realizar algumas atividades sem sair de casa, entre as quais, compras e vendas. Desta forma, é possível comprar todo o tipo de coisas</w:t>
-      </w:r>
-      <w:r>
-        <w:rPr>
-          <w:rFonts w:ascii="Arial" w:hAnsi="Arial" w:cs="Arial"/>
-          <w:sz w:val="20"/>
-          <w:szCs w:val="20"/>
-        </w:rPr>
-        <w:t xml:space="preserve"> a qualquer hora do dia</w:t>
-      </w:r>
-      <w:r>
-        <w:rPr>
-          <w:rFonts w:ascii="Arial" w:hAnsi="Arial" w:cs="Arial"/>
-          <w:sz w:val="20"/>
-          <w:szCs w:val="20"/>
-        </w:rPr>
-        <w:t xml:space="preserve">. </w:t>
-      </w:r>
-      <w:r>
-        <w:rPr>
-          <w:rFonts w:ascii="Arial" w:hAnsi="Arial" w:cs="Arial"/>
-          <w:sz w:val="20"/>
-          <w:szCs w:val="20"/>
-        </w:rPr>
-        <w:t xml:space="preserve">Como não há necessidade de ir á loja o gasto em tempo e em dinheiro diminui. </w:t>
-      </w:r>
-      <w:r>
-        <w:rPr>
-          <w:rFonts w:ascii="Arial" w:hAnsi="Arial" w:cs="Arial"/>
-          <w:sz w:val="20"/>
-          <w:szCs w:val="20"/>
-        </w:rPr>
-        <w:t>Num site de compras online pode-se comprar todo o tipo de coisas, desde material escolar até roupa</w:t>
-      </w:r>
-      <w:r>
-        <w:rPr>
-          <w:rFonts w:ascii="Arial" w:hAnsi="Arial" w:cs="Arial"/>
-          <w:sz w:val="20"/>
-          <w:szCs w:val="20"/>
-        </w:rPr>
-        <w:t xml:space="preserve"> e existe uma maior variedade de produtos, uma vez que alguns produtos são difíceis de encontrar em lojas físicas.</w:t>
-      </w:r>
-      <w:r>
-        <w:rPr>
-          <w:rFonts w:ascii="Arial" w:hAnsi="Arial" w:cs="Arial"/>
-          <w:sz w:val="20"/>
-          <w:szCs w:val="20"/>
-        </w:rPr>
-        <w:t xml:space="preserve"> Cada utilizador pode escolher a forma de pagamento que mais lhe convém.</w:t>
+        <w:rPr>
+          <w:rFonts w:ascii="Arial" w:hAnsi="Arial" w:cs="Arial"/>
+          <w:sz w:val="20"/>
+          <w:szCs w:val="20"/>
+        </w:rPr>
+      </w:pPr>
+      <w:r>
+        <w:rPr>
+          <w:rFonts w:ascii="Arial" w:hAnsi="Arial" w:cs="Arial"/>
+          <w:sz w:val="20"/>
+          <w:szCs w:val="20"/>
+        </w:rPr>
+        <w:t>O aumento do uso da Internet tornou possível realizar algumas atividades sem sair de casa, entre as quais, compra</w:t>
+      </w:r>
+      <w:r>
+        <w:rPr>
+          <w:rFonts w:ascii="Arial" w:hAnsi="Arial" w:cs="Arial"/>
+          <w:sz w:val="20"/>
+          <w:szCs w:val="20"/>
+        </w:rPr>
+        <w:t>r</w:t>
+      </w:r>
+      <w:r>
+        <w:rPr>
+          <w:rFonts w:ascii="Arial" w:hAnsi="Arial" w:cs="Arial"/>
+          <w:sz w:val="20"/>
+          <w:szCs w:val="20"/>
+        </w:rPr>
+        <w:t xml:space="preserve"> e vend</w:t>
+      </w:r>
+      <w:r>
+        <w:rPr>
+          <w:rFonts w:ascii="Arial" w:hAnsi="Arial" w:cs="Arial"/>
+          <w:sz w:val="20"/>
+          <w:szCs w:val="20"/>
+        </w:rPr>
+        <w:t>er</w:t>
+      </w:r>
+      <w:r>
+        <w:rPr>
+          <w:rFonts w:ascii="Arial" w:hAnsi="Arial" w:cs="Arial"/>
+          <w:sz w:val="20"/>
+          <w:szCs w:val="20"/>
+        </w:rPr>
+        <w:t xml:space="preserve">. Num site de compras online </w:t>
+      </w:r>
+      <w:r>
+        <w:rPr>
+          <w:rFonts w:ascii="Arial" w:hAnsi="Arial" w:cs="Arial"/>
+          <w:sz w:val="20"/>
+          <w:szCs w:val="20"/>
+        </w:rPr>
+        <w:t>estão disponíveis</w:t>
+      </w:r>
+      <w:r>
+        <w:rPr>
+          <w:rFonts w:ascii="Arial" w:hAnsi="Arial" w:cs="Arial"/>
+          <w:sz w:val="20"/>
+          <w:szCs w:val="20"/>
+        </w:rPr>
+        <w:t xml:space="preserve"> todo o tipo de </w:t>
+      </w:r>
+      <w:r>
+        <w:rPr>
+          <w:rFonts w:ascii="Arial" w:hAnsi="Arial" w:cs="Arial"/>
+          <w:sz w:val="20"/>
+          <w:szCs w:val="20"/>
+        </w:rPr>
+        <w:t>produtos</w:t>
+      </w:r>
+      <w:r>
+        <w:rPr>
+          <w:rFonts w:ascii="Arial" w:hAnsi="Arial" w:cs="Arial"/>
+          <w:sz w:val="20"/>
+          <w:szCs w:val="20"/>
+        </w:rPr>
+        <w:t>, desde material escolar até roupa</w:t>
+      </w:r>
+      <w:r>
+        <w:rPr>
+          <w:rFonts w:ascii="Arial" w:hAnsi="Arial" w:cs="Arial"/>
+          <w:sz w:val="20"/>
+          <w:szCs w:val="20"/>
+        </w:rPr>
+        <w:t xml:space="preserve"> exist</w:t>
+      </w:r>
+      <w:r>
+        <w:rPr>
+          <w:rFonts w:ascii="Arial" w:hAnsi="Arial" w:cs="Arial"/>
+          <w:sz w:val="20"/>
+          <w:szCs w:val="20"/>
+        </w:rPr>
+        <w:t>indo</w:t>
+      </w:r>
+      <w:r>
+        <w:rPr>
+          <w:rFonts w:ascii="Arial" w:hAnsi="Arial" w:cs="Arial"/>
+          <w:sz w:val="20"/>
+          <w:szCs w:val="20"/>
+        </w:rPr>
+        <w:t xml:space="preserve"> uma maior variedade de produtos, uma vez que alguns produtos são difíceis de encontrar em lojas físicas.</w:t>
+      </w:r>
+      <w:r>
+        <w:rPr>
+          <w:rFonts w:ascii="Arial" w:hAnsi="Arial" w:cs="Arial"/>
+          <w:sz w:val="20"/>
+          <w:szCs w:val="20"/>
+        </w:rPr>
+        <w:t xml:space="preserve"> </w:t>
+      </w:r>
+      <w:r>
+        <w:rPr>
+          <w:rFonts w:ascii="Arial" w:hAnsi="Arial" w:cs="Arial"/>
+          <w:sz w:val="20"/>
+          <w:szCs w:val="20"/>
+        </w:rPr>
+        <w:t xml:space="preserve">Como não há necessidade de ir </w:t>
+      </w:r>
+      <w:r>
+        <w:rPr>
+          <w:rFonts w:ascii="Arial" w:hAnsi="Arial" w:cs="Arial"/>
+          <w:sz w:val="20"/>
+          <w:szCs w:val="20"/>
+        </w:rPr>
+        <w:t>à</w:t>
+      </w:r>
+      <w:r>
+        <w:rPr>
+          <w:rFonts w:ascii="Arial" w:hAnsi="Arial" w:cs="Arial"/>
+          <w:sz w:val="20"/>
+          <w:szCs w:val="20"/>
+        </w:rPr>
+        <w:t xml:space="preserve"> loja o gasto em tempo e em dinheiro diminui</w:t>
+      </w:r>
+      <w:r>
+        <w:rPr>
+          <w:rFonts w:ascii="Arial" w:hAnsi="Arial" w:cs="Arial"/>
+          <w:sz w:val="20"/>
+          <w:szCs w:val="20"/>
+        </w:rPr>
+        <w:t>, estando esta disponível a qualquer altura</w:t>
+      </w:r>
+      <w:r>
+        <w:rPr>
+          <w:rFonts w:ascii="Arial" w:hAnsi="Arial" w:cs="Arial"/>
+          <w:sz w:val="20"/>
+          <w:szCs w:val="20"/>
+        </w:rPr>
+        <w:t>.</w:t>
+      </w:r>
+      <w:r>
+        <w:rPr>
+          <w:rFonts w:ascii="Arial" w:hAnsi="Arial" w:cs="Arial"/>
+          <w:sz w:val="20"/>
+          <w:szCs w:val="20"/>
+        </w:rPr>
+        <w:t xml:space="preserve"> Pelo contrário há um aumento da privacidade, pois pode-se comprar qualquer produto sem ser notado. Por estes motivos este tipo de mercado tem tido bastante sucesso.</w:t>
       </w:r>
     </w:p>
     <w:p>
@@ -3659,25 +3754,50 @@
     <w:p>
       <w:pPr>
         <w:ind w:firstLine="720"/>
-        <w:jc w:val="both"/>
-        <w:rPr>
-          <w:rFonts w:ascii="Arial" w:hAnsi="Arial" w:cs="Arial"/>
-          <w:sz w:val="20"/>
-          <w:szCs w:val="20"/>
-        </w:rPr>
-      </w:pPr>
-      <w:r>
-        <w:rPr>
-          <w:rFonts w:ascii="Arial" w:hAnsi="Arial" w:cs="Arial"/>
-          <w:sz w:val="20"/>
-          <w:szCs w:val="20"/>
-        </w:rPr>
-        <w:tab/>
-        <w:t>Foi-nos proposto criar uma base de dados na UC de Base de Dados</w:t>
-      </w:r>
-      <w:r>
-        <w:rPr>
-          <w:rFonts w:ascii="Arial" w:hAnsi="Arial" w:cs="Arial"/>
+        <w:rPr>
+          <w:rFonts w:ascii="Arial" w:hAnsi="Arial" w:cs="Arial"/>
+          <w:sz w:val="20"/>
+          <w:szCs w:val="20"/>
+        </w:rPr>
+      </w:pPr>
+      <w:r>
+        <w:rPr>
+          <w:rFonts w:ascii="Arial" w:hAnsi="Arial" w:cs="Arial"/>
+          <w:sz w:val="20"/>
+          <w:szCs w:val="20"/>
+        </w:rPr>
+        <w:t xml:space="preserve">Foi-nos proposto criar uma base de dados na </w:t>
+      </w:r>
+      <w:r>
+        <w:rPr>
+          <w:rFonts w:ascii="Arial" w:hAnsi="Arial" w:cs="Arial"/>
+          <w:i/>
+          <w:sz w:val="20"/>
+          <w:szCs w:val="20"/>
+        </w:rPr>
+        <w:t>UC</w:t>
+      </w:r>
+      <w:r>
+        <w:rPr>
+          <w:rFonts w:ascii="Arial" w:hAnsi="Arial" w:cs="Arial"/>
+          <w:sz w:val="20"/>
+          <w:szCs w:val="20"/>
+        </w:rPr>
+        <w:t xml:space="preserve"> de </w:t>
+      </w:r>
+      <w:r>
+        <w:rPr>
+          <w:rFonts w:ascii="Arial" w:hAnsi="Arial" w:cs="Arial"/>
+          <w:i/>
+          <w:sz w:val="20"/>
+          <w:szCs w:val="20"/>
+        </w:rPr>
+        <w:t>Base de Dados</w:t>
+      </w:r>
+      <w:r>
+        <w:rPr>
+          <w:rFonts w:ascii="Arial" w:hAnsi="Arial" w:cs="Arial"/>
+          <w:i/>
           <w:sz w:val="20"/>
           <w:szCs w:val="20"/>
         </w:rPr>
@@ -4139,7 +4259,6 @@
           <w:szCs w:val="32"/>
           <w:lang w:eastAsia="en-US"/>
         </w:rPr>
-        <w:lastRenderedPageBreak/>
         <w:t>2. Levantamento e análise de requisitos</w:t>
       </w:r>
     </w:p>
@@ -9906,8 +10025,6 @@
           <w:lang w:eastAsia="en-US"/>
         </w:rPr>
       </w:pPr>
-      <w:bookmarkStart w:id="0" w:name="_GoBack"/>
-      <w:bookmarkEnd w:id="0"/>
       <w:r>
         <w:t xml:space="preserve">Para os produtos como a tabela seria muito extensa então verificar quais são os produtos disponíveis para a venda iria ser uma operação pesada então a </w:t>
       </w:r>
@@ -10080,6 +10197,134 @@
     </w:p>
     <w:p>
       <w:pPr>
+        <w:ind w:firstLine="708"/>
+      </w:pPr>
+      <w:r>
+        <w:t xml:space="preserve">A </w:t>
+      </w:r>
+      <w:r>
+        <w:rPr>
+          <w:i/>
+        </w:rPr>
+        <w:t>BD</w:t>
+      </w:r>
+      <w:r>
+        <w:rPr>
+          <w:i/>
+        </w:rPr>
+        <w:t xml:space="preserve"> </w:t>
+      </w:r>
+      <w:r>
+        <w:t xml:space="preserve">representa uma parte essencial de uma aplicação, portanto é fundamental que esta esteja protegida. Falhas de segurança na </w:t>
+      </w:r>
+      <w:r>
+        <w:rPr>
+          <w:i/>
+        </w:rPr>
+        <w:t>BD</w:t>
+      </w:r>
+      <w:r>
+        <w:t xml:space="preserve"> podem afetar outras partes do sistema.</w:t>
+      </w:r>
+    </w:p>
+    <w:p>
+      <w:pPr>
+        <w:ind w:firstLine="708"/>
+      </w:pPr>
+      <w:r>
+        <w:t xml:space="preserve">Há várias formas de aumentar a segurança como: </w:t>
+      </w:r>
+    </w:p>
+    <w:p>
+      <w:pPr>
+        <w:pStyle w:val="PargrafodaLista"/>
+        <w:numPr>
+          <w:ilvl w:val="0"/>
+          <w:numId w:val="19"/>
+        </w:numPr>
+      </w:pPr>
+      <w:r>
+        <w:t>Limitar a informação que cada utilizador possa aceder;</w:t>
+      </w:r>
+    </w:p>
+    <w:p>
+      <w:pPr>
+        <w:pStyle w:val="PargrafodaLista"/>
+        <w:numPr>
+          <w:ilvl w:val="0"/>
+          <w:numId w:val="19"/>
+        </w:numPr>
+      </w:pPr>
+      <w:r>
+        <w:t>Backup</w:t>
+      </w:r>
+    </w:p>
+    <w:p>
+      <w:pPr>
+        <w:ind w:firstLine="720"/>
+      </w:pPr>
+      <w:r>
+        <w:t xml:space="preserve">As </w:t>
+      </w:r>
+      <w:r>
+        <w:rPr>
+          <w:i/>
+        </w:rPr>
+        <w:t>passwords</w:t>
+      </w:r>
+      <w:r>
+        <w:t xml:space="preserve"> </w:t>
+      </w:r>
+      <w:r>
+        <w:t xml:space="preserve">e os </w:t>
+      </w:r>
+      <w:r>
+        <w:rPr>
+          <w:i/>
+        </w:rPr>
+        <w:t>NIF</w:t>
+      </w:r>
+      <w:r>
+        <w:t xml:space="preserve">, </w:t>
+      </w:r>
+      <w:r>
+        <w:t xml:space="preserve">apenas podem ser </w:t>
+      </w:r>
+      <w:r>
+        <w:t>acedidas</w:t>
+      </w:r>
+      <w:r>
+        <w:t xml:space="preserve"> p</w:t>
+      </w:r>
+      <w:r>
+        <w:t>elos utilizadores das contas. As restantes informações são públicas</w:t>
+      </w:r>
+      <w:r>
+        <w:t xml:space="preserve"> e podem ser acedidas por todos os utilizadores.</w:t>
+      </w:r>
+    </w:p>
+    <w:p>
+      <w:pPr>
+        <w:ind w:firstLine="720"/>
+      </w:pPr>
+      <w:r>
+        <w:t xml:space="preserve">Uma </w:t>
+      </w:r>
+      <w:r>
+        <w:rPr>
+          <w:i/>
+        </w:rPr>
+        <w:t>BD</w:t>
+      </w:r>
+      <w:r>
+        <w:t xml:space="preserve"> </w:t>
+      </w:r>
+      <w:r>
+        <w:t>na qual sejam feitos regularmente Backups tem um risco menor de perder informação. Caso haja uma falha no disco a informação poderá nunca mais ser recuperada. Se houver um Backup atualizado os dados não serão perdidos.</w:t>
+      </w:r>
+    </w:p>
+    <w:p>
+      <w:pPr>
         <w:rPr>
           <w:rFonts w:ascii="Arial" w:hAnsi="Arial" w:cs="Arial"/>
           <w:b/>
@@ -10188,6 +10433,8 @@
         </w:rPr>
         <w:br/>
       </w:r>
+      <w:bookmarkStart w:id="0" w:name="_GoBack"/>
+      <w:bookmarkEnd w:id="0"/>
     </w:p>
     <w:p>
       <w:pPr>
@@ -11870,6 +12117,119 @@
     </w:lvl>
   </w:abstractNum>
   <w:abstractNum w:abstractNumId="13" w15:restartNumberingAfterBreak="0">
+    <w:nsid w:val="654E2D8A"/>
+    <w:multiLevelType w:val="hybridMultilevel"/>
+    <w:tmpl w:val="781C6026"/>
+    <w:lvl w:ilvl="0" w:tplc="08160001">
+      <w:start w:val="1"/>
+      <w:numFmt w:val="bullet"/>
+      <w:lvlText w:val=""/>
+      <w:lvlJc w:val="left"/>
+      <w:pPr>
+        <w:ind w:left="1428" w:hanging="360"/>
+      </w:pPr>
+      <w:rPr>
+        <w:rFonts w:ascii="Symbol" w:hAnsi="Symbol" w:hint="default"/>
+      </w:rPr>
+    </w:lvl>
+    <w:lvl w:ilvl="1" w:tplc="08160003" w:tentative="1">
+      <w:start w:val="1"/>
+      <w:numFmt w:val="bullet"/>
+      <w:lvlText w:val="o"/>
+      <w:lvlJc w:val="left"/>
+      <w:pPr>
+        <w:ind w:left="2148" w:hanging="360"/>
+      </w:pPr>
+      <w:rPr>
+        <w:rFonts w:ascii="Courier New" w:hAnsi="Courier New" w:cs="Courier New" w:hint="default"/>
+      </w:rPr>
+    </w:lvl>
+    <w:lvl w:ilvl="2" w:tplc="08160005" w:tentative="1">
+      <w:start w:val="1"/>
+      <w:numFmt w:val="bullet"/>
+      <w:lvlText w:val=""/>
+      <w:lvlJc w:val="left"/>
+      <w:pPr>
+        <w:ind w:left="2868" w:hanging="360"/>
+      </w:pPr>
+      <w:rPr>
+        <w:rFonts w:ascii="Wingdings" w:hAnsi="Wingdings" w:hint="default"/>
+      </w:rPr>
+    </w:lvl>
+    <w:lvl w:ilvl="3" w:tplc="08160001" w:tentative="1">
+      <w:start w:val="1"/>
+      <w:numFmt w:val="bullet"/>
+      <w:lvlText w:val=""/>
+      <w:lvlJc w:val="left"/>
+      <w:pPr>
+        <w:ind w:left="3588" w:hanging="360"/>
+      </w:pPr>
+      <w:rPr>
+        <w:rFonts w:ascii="Symbol" w:hAnsi="Symbol" w:hint="default"/>
+      </w:rPr>
+    </w:lvl>
+    <w:lvl w:ilvl="4" w:tplc="08160003" w:tentative="1">
+      <w:start w:val="1"/>
+      <w:numFmt w:val="bullet"/>
+      <w:lvlText w:val="o"/>
+      <w:lvlJc w:val="left"/>
+      <w:pPr>
+        <w:ind w:left="4308" w:hanging="360"/>
+      </w:pPr>
+      <w:rPr>
+        <w:rFonts w:ascii="Courier New" w:hAnsi="Courier New" w:cs="Courier New" w:hint="default"/>
+      </w:rPr>
+    </w:lvl>
+    <w:lvl w:ilvl="5" w:tplc="08160005" w:tentative="1">
+      <w:start w:val="1"/>
+      <w:numFmt w:val="bullet"/>
+      <w:lvlText w:val=""/>
+      <w:lvlJc w:val="left"/>
+      <w:pPr>
+        <w:ind w:left="5028" w:hanging="360"/>
+      </w:pPr>
+      <w:rPr>
+        <w:rFonts w:ascii="Wingdings" w:hAnsi="Wingdings" w:hint="default"/>
+      </w:rPr>
+    </w:lvl>
+    <w:lvl w:ilvl="6" w:tplc="08160001" w:tentative="1">
+      <w:start w:val="1"/>
+      <w:numFmt w:val="bullet"/>
+      <w:lvlText w:val=""/>
+      <w:lvlJc w:val="left"/>
+      <w:pPr>
+        <w:ind w:left="5748" w:hanging="360"/>
+      </w:pPr>
+      <w:rPr>
+        <w:rFonts w:ascii="Symbol" w:hAnsi="Symbol" w:hint="default"/>
+      </w:rPr>
+    </w:lvl>
+    <w:lvl w:ilvl="7" w:tplc="08160003" w:tentative="1">
+      <w:start w:val="1"/>
+      <w:numFmt w:val="bullet"/>
+      <w:lvlText w:val="o"/>
+      <w:lvlJc w:val="left"/>
+      <w:pPr>
+        <w:ind w:left="6468" w:hanging="360"/>
+      </w:pPr>
+      <w:rPr>
+        <w:rFonts w:ascii="Courier New" w:hAnsi="Courier New" w:cs="Courier New" w:hint="default"/>
+      </w:rPr>
+    </w:lvl>
+    <w:lvl w:ilvl="8" w:tplc="08160005" w:tentative="1">
+      <w:start w:val="1"/>
+      <w:numFmt w:val="bullet"/>
+      <w:lvlText w:val=""/>
+      <w:lvlJc w:val="left"/>
+      <w:pPr>
+        <w:ind w:left="7188" w:hanging="360"/>
+      </w:pPr>
+      <w:rPr>
+        <w:rFonts w:ascii="Wingdings" w:hAnsi="Wingdings" w:hint="default"/>
+      </w:rPr>
+    </w:lvl>
+  </w:abstractNum>
+  <w:abstractNum w:abstractNumId="14" w15:restartNumberingAfterBreak="0">
     <w:nsid w:val="731F447F"/>
     <w:multiLevelType w:val="hybridMultilevel"/>
     <w:tmpl w:val="C780219C"/>
@@ -11982,7 +12342,7 @@
       </w:rPr>
     </w:lvl>
   </w:abstractNum>
-  <w:abstractNum w:abstractNumId="14" w15:restartNumberingAfterBreak="0">
+  <w:abstractNum w:abstractNumId="15" w15:restartNumberingAfterBreak="0">
     <w:nsid w:val="770D7CF6"/>
     <w:multiLevelType w:val="hybridMultilevel"/>
     <w:tmpl w:val="7FA415A2"/>
@@ -12095,7 +12455,7 @@
       </w:rPr>
     </w:lvl>
   </w:abstractNum>
-  <w:abstractNum w:abstractNumId="15" w15:restartNumberingAfterBreak="0">
+  <w:abstractNum w:abstractNumId="16" w15:restartNumberingAfterBreak="0">
     <w:nsid w:val="7B927206"/>
     <w:multiLevelType w:val="hybridMultilevel"/>
     <w:tmpl w:val="4B2AF15E"/>
@@ -12208,7 +12568,7 @@
       </w:rPr>
     </w:lvl>
   </w:abstractNum>
-  <w:abstractNum w:abstractNumId="16" w15:restartNumberingAfterBreak="0">
+  <w:abstractNum w:abstractNumId="17" w15:restartNumberingAfterBreak="0">
     <w:nsid w:val="7F4C5A0F"/>
     <w:multiLevelType w:val="hybridMultilevel"/>
     <w:tmpl w:val="5BA42AA2"/>
@@ -12322,7 +12682,7 @@
     </w:lvl>
   </w:abstractNum>
   <w:num w:numId="1">
-    <w:abstractNumId w:val="14"/>
+    <w:abstractNumId w:val="15"/>
   </w:num>
   <w:num w:numId="2">
     <w:abstractNumId w:val="3"/>
@@ -12340,7 +12700,7 @@
     <w:abstractNumId w:val="11"/>
   </w:num>
   <w:num w:numId="7">
-    <w:abstractNumId w:val="13"/>
+    <w:abstractNumId w:val="14"/>
   </w:num>
   <w:num w:numId="8">
     <w:abstractNumId w:val="1"/>
@@ -12349,7 +12709,7 @@
     <w:abstractNumId w:val="4"/>
   </w:num>
   <w:num w:numId="10">
-    <w:abstractNumId w:val="15"/>
+    <w:abstractNumId w:val="16"/>
   </w:num>
   <w:num w:numId="11">
     <w:abstractNumId w:val="5"/>
@@ -12370,10 +12730,13 @@
     <w:abstractNumId w:val="8"/>
   </w:num>
   <w:num w:numId="17">
-    <w:abstractNumId w:val="16"/>
+    <w:abstractNumId w:val="17"/>
   </w:num>
   <w:num w:numId="18">
     <w:abstractNumId w:val="0"/>
+  </w:num>
+  <w:num w:numId="19">
+    <w:abstractNumId w:val="13"/>
   </w:num>
 </w:numbering>
 </file>
@@ -12501,6 +12864,7 @@
     <w:lsdException w:name="HTML Sample" w:semiHidden="1" w:unhideWhenUsed="1"/>
     <w:lsdException w:name="HTML Typewriter" w:semiHidden="1" w:unhideWhenUsed="1"/>
     <w:lsdException w:name="HTML Variable" w:semiHidden="1" w:unhideWhenUsed="1"/>
+    <w:lsdException w:name="Normal Table" w:semiHidden="1" w:unhideWhenUsed="1"/>
     <w:lsdException w:name="annotation subject" w:semiHidden="1" w:unhideWhenUsed="1"/>
     <w:lsdException w:name="No List" w:semiHidden="1" w:unhideWhenUsed="1"/>
     <w:lsdException w:name="Outline List 1" w:semiHidden="1" w:unhideWhenUsed="1"/>
@@ -12544,8 +12908,10 @@
     <w:lsdException w:name="Table Elegant" w:semiHidden="1" w:unhideWhenUsed="1"/>
     <w:lsdException w:name="Table Professional" w:semiHidden="1" w:unhideWhenUsed="1"/>
     <w:lsdException w:name="Table Subtle 1" w:semiHidden="1" w:unhideWhenUsed="1"/>
+    <w:lsdException w:name="Table Subtle 2" w:semiHidden="1" w:unhideWhenUsed="1"/>
     <w:lsdException w:name="Table Web 1" w:semiHidden="1" w:unhideWhenUsed="1"/>
     <w:lsdException w:name="Table Web 2" w:semiHidden="1" w:unhideWhenUsed="1"/>
+    <w:lsdException w:name="Table Web 3" w:semiHidden="1" w:unhideWhenUsed="1"/>
     <w:lsdException w:name="Balloon Text" w:semiHidden="1" w:unhideWhenUsed="1"/>
     <w:lsdException w:name="Table Grid" w:uiPriority="39"/>
     <w:lsdException w:name="Table Theme" w:semiHidden="1" w:unhideWhenUsed="1"/>
@@ -13226,7 +13592,7 @@
 </file>
 
 <file path=customXml/itemProps1.xml><?xml version="1.0" encoding="utf-8"?>
-<ds:datastoreItem xmlns:ds="http://schemas.openxmlformats.org/officeDocument/2006/customXml" ds:itemID="{98425FD1-D218-4841-9F44-BF01DEE2A282}">
+<ds:datastoreItem xmlns:ds="http://schemas.openxmlformats.org/officeDocument/2006/customXml" ds:itemID="{B085C991-A1DE-427C-BB22-F1DC0D28B10C}">
   <ds:schemaRefs>
     <ds:schemaRef ds:uri="http://schemas.openxmlformats.org/officeDocument/2006/bibliography"/>
   </ds:schemaRefs>

</xml_diff>

<commit_message>
Alteração de algumas coisas no relaório
</commit_message>
<xml_diff>
--- a/RelatorioFinal.docx
+++ b/RelatorioFinal.docx
@@ -1,6 +1,6 @@
 
 <file path=word/document.xml><?xml version="1.0" encoding="utf-8"?>
-<w:document xmlns:wpc="http://schemas.microsoft.com/office/word/2010/wordprocessingCanvas" xmlns:cx="http://schemas.microsoft.com/office/drawing/2014/chartex" xmlns:cx1="http://schemas.microsoft.com/office/drawing/2015/9/8/chartex" xmlns:cx2="http://schemas.microsoft.com/office/drawing/2015/10/21/chartex" xmlns:cx3="http://schemas.microsoft.com/office/drawing/2016/5/9/chartex" xmlns:cx4="http://schemas.microsoft.com/office/drawing/2016/5/10/chartex" xmlns:cx5="http://schemas.microsoft.com/office/drawing/2016/5/11/chartex" xmlns:cx6="http://schemas.microsoft.com/office/drawing/2016/5/12/chartex" xmlns:cx7="http://schemas.microsoft.com/office/drawing/2016/5/13/chartex" xmlns:cx8="http://schemas.microsoft.com/office/drawing/2016/5/14/chartex" xmlns:mc="http://schemas.openxmlformats.org/markup-compatibility/2006" xmlns:aink="http://schemas.microsoft.com/office/drawing/2016/ink" xmlns:am3d="http://schemas.microsoft.com/office/drawing/2017/model3d" xmlns:o="urn:schemas-microsoft-com:office:office" xmlns:r="http://schemas.openxmlformats.org/officeDocument/2006/relationships" xmlns:m="http://schemas.openxmlformats.org/officeDocument/2006/math" xmlns:v="urn:schemas-microsoft-com:vml" xmlns:wp14="http://schemas.microsoft.com/office/word/2010/wordprocessingDrawing" xmlns:wp="http://schemas.openxmlformats.org/drawingml/2006/wordprocessingDrawing" xmlns:w10="urn:schemas-microsoft-com:office:word" xmlns:w="http://schemas.openxmlformats.org/wordprocessingml/2006/main" xmlns:w14="http://schemas.microsoft.com/office/word/2010/wordml" xmlns:w15="http://schemas.microsoft.com/office/word/2012/wordml" xmlns:w16cid="http://schemas.microsoft.com/office/word/2016/wordml/cid" xmlns:w16se="http://schemas.microsoft.com/office/word/2015/wordml/symex" xmlns:wpg="http://schemas.microsoft.com/office/word/2010/wordprocessingGroup" xmlns:wpi="http://schemas.microsoft.com/office/word/2010/wordprocessingInk" xmlns:wne="http://schemas.microsoft.com/office/word/2006/wordml" xmlns:wps="http://schemas.microsoft.com/office/word/2010/wordprocessingShape" mc:Ignorable="w14 w15 w16se w16cid wp14">
+<w:document xmlns:wpc="http://schemas.microsoft.com/office/word/2010/wordprocessingCanvas" xmlns:mc="http://schemas.openxmlformats.org/markup-compatibility/2006" xmlns:o="urn:schemas-microsoft-com:office:office" xmlns:r="http://schemas.openxmlformats.org/officeDocument/2006/relationships" xmlns:m="http://schemas.openxmlformats.org/officeDocument/2006/math" xmlns:v="urn:schemas-microsoft-com:vml" xmlns:wp14="http://schemas.microsoft.com/office/word/2010/wordprocessingDrawing" xmlns:wp="http://schemas.openxmlformats.org/drawingml/2006/wordprocessingDrawing" xmlns:w10="urn:schemas-microsoft-com:office:word" xmlns:w="http://schemas.openxmlformats.org/wordprocessingml/2006/main" xmlns:w14="http://schemas.microsoft.com/office/word/2010/wordml" xmlns:w15="http://schemas.microsoft.com/office/word/2012/wordml" xmlns:wpg="http://schemas.microsoft.com/office/word/2010/wordprocessingGroup" xmlns:wpi="http://schemas.microsoft.com/office/word/2010/wordprocessingInk" xmlns:wne="http://schemas.microsoft.com/office/word/2006/wordml" xmlns:wps="http://schemas.microsoft.com/office/word/2010/wordprocessingShape" mc:Ignorable="w14 w15 wp14">
   <w:body>
     <w:p>
       <w:r>
@@ -187,7 +187,7 @@
               </wp:anchor>
             </w:drawing>
           </mc:Choice>
-          <mc:Fallback>
+          <mc:Fallback xmlns:w16se="http://schemas.microsoft.com/office/word/2015/wordml/symex" xmlns:w16cid="http://schemas.microsoft.com/office/word/2016/wordml/cid" xmlns:am3d="http://schemas.microsoft.com/office/drawing/2017/model3d" xmlns:aink="http://schemas.microsoft.com/office/drawing/2016/ink" xmlns:cx8="http://schemas.microsoft.com/office/drawing/2016/5/14/chartex" xmlns:cx7="http://schemas.microsoft.com/office/drawing/2016/5/13/chartex" xmlns:cx6="http://schemas.microsoft.com/office/drawing/2016/5/12/chartex" xmlns:cx5="http://schemas.microsoft.com/office/drawing/2016/5/11/chartex" xmlns:cx4="http://schemas.microsoft.com/office/drawing/2016/5/10/chartex" xmlns:cx3="http://schemas.microsoft.com/office/drawing/2016/5/9/chartex" xmlns:cx2="http://schemas.microsoft.com/office/drawing/2015/10/21/chartex" xmlns:cx1="http://schemas.microsoft.com/office/drawing/2015/9/8/chartex" xmlns:cx="http://schemas.microsoft.com/office/drawing/2014/chartex">
             <w:pict>
               <v:shapetype id="_x0000_t202" coordsize="21600,21600" o:spt="202" path="m,l,21600r21600,l21600,xe">
                 <v:stroke joinstyle="miter"/>
@@ -311,7 +311,7 @@
               </wp:anchor>
             </w:drawing>
           </mc:Choice>
-          <mc:Fallback>
+          <mc:Fallback xmlns:w16se="http://schemas.microsoft.com/office/word/2015/wordml/symex" xmlns:w16cid="http://schemas.microsoft.com/office/word/2016/wordml/cid" xmlns:am3d="http://schemas.microsoft.com/office/drawing/2017/model3d" xmlns:aink="http://schemas.microsoft.com/office/drawing/2016/ink" xmlns:cx8="http://schemas.microsoft.com/office/drawing/2016/5/14/chartex" xmlns:cx7="http://schemas.microsoft.com/office/drawing/2016/5/13/chartex" xmlns:cx6="http://schemas.microsoft.com/office/drawing/2016/5/12/chartex" xmlns:cx5="http://schemas.microsoft.com/office/drawing/2016/5/11/chartex" xmlns:cx4="http://schemas.microsoft.com/office/drawing/2016/5/10/chartex" xmlns:cx3="http://schemas.microsoft.com/office/drawing/2016/5/9/chartex" xmlns:cx2="http://schemas.microsoft.com/office/drawing/2015/10/21/chartex" xmlns:cx1="http://schemas.microsoft.com/office/drawing/2015/9/8/chartex" xmlns:cx="http://schemas.microsoft.com/office/drawing/2014/chartex">
             <w:pict>
               <v:rect w14:anchorId="7A541120" id="Rectangle 1" o:spid="_x0000_s1026" style="position:absolute;margin-left:-90pt;margin-top:-116.95pt;width:2in;height:900pt;z-index:-251658240;visibility:visible;mso-wrap-style:square;mso-width-percent:0;mso-height-percent:0;mso-wrap-distance-left:9pt;mso-wrap-distance-top:0;mso-wrap-distance-right:9pt;mso-wrap-distance-bottom:0;mso-position-horizontal:absolute;mso-position-horizontal-relative:text;mso-position-vertical:absolute;mso-position-vertical-relative:text;mso-width-percent:0;mso-height-percent:0;mso-width-relative:page;mso-height-relative:page;v-text-anchor:middle" o:gfxdata="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" fillcolor="#31849b" stroked="f" strokecolor="#4a7ebb">
                 <v:shadow on="t" opacity="22936f" origin=",.5" offset="0,.63889mm"/>
@@ -521,7 +521,7 @@
               </wp:anchor>
             </w:drawing>
           </mc:Choice>
-          <mc:Fallback>
+          <mc:Fallback xmlns:w16se="http://schemas.microsoft.com/office/word/2015/wordml/symex" xmlns:w16cid="http://schemas.microsoft.com/office/word/2016/wordml/cid" xmlns:am3d="http://schemas.microsoft.com/office/drawing/2017/model3d" xmlns:aink="http://schemas.microsoft.com/office/drawing/2016/ink" xmlns:cx8="http://schemas.microsoft.com/office/drawing/2016/5/14/chartex" xmlns:cx7="http://schemas.microsoft.com/office/drawing/2016/5/13/chartex" xmlns:cx6="http://schemas.microsoft.com/office/drawing/2016/5/12/chartex" xmlns:cx5="http://schemas.microsoft.com/office/drawing/2016/5/11/chartex" xmlns:cx4="http://schemas.microsoft.com/office/drawing/2016/5/10/chartex" xmlns:cx3="http://schemas.microsoft.com/office/drawing/2016/5/9/chartex" xmlns:cx2="http://schemas.microsoft.com/office/drawing/2015/10/21/chartex" xmlns:cx1="http://schemas.microsoft.com/office/drawing/2015/9/8/chartex" xmlns:cx="http://schemas.microsoft.com/office/drawing/2014/chartex">
             <w:pict>
               <v:shape id="Text Box 5" o:spid="_x0000_s1027" type="#_x0000_t202" style="position:absolute;margin-left:90pt;margin-top:15.8pt;width:315pt;height:174pt;z-index:251660288;visibility:visible;mso-wrap-style:square;mso-width-percent:0;mso-height-percent:0;mso-wrap-distance-left:9pt;mso-wrap-distance-top:0;mso-wrap-distance-right:9pt;mso-wrap-distance-bottom:0;mso-position-horizontal:absolute;mso-position-horizontal-relative:text;mso-position-vertical:absolute;mso-position-vertical-relative:text;mso-width-percent:0;mso-height-percent:0;mso-width-relative:page;mso-height-relative:page;v-text-anchor:top" o:gfxdata="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" filled="f" stroked="f">
                 <v:textbox>
@@ -761,7 +761,7 @@
               </wp:anchor>
             </w:drawing>
           </mc:Choice>
-          <mc:Fallback>
+          <mc:Fallback xmlns:w16se="http://schemas.microsoft.com/office/word/2015/wordml/symex" xmlns:w16cid="http://schemas.microsoft.com/office/word/2016/wordml/cid" xmlns:am3d="http://schemas.microsoft.com/office/drawing/2017/model3d" xmlns:aink="http://schemas.microsoft.com/office/drawing/2016/ink" xmlns:cx8="http://schemas.microsoft.com/office/drawing/2016/5/14/chartex" xmlns:cx7="http://schemas.microsoft.com/office/drawing/2016/5/13/chartex" xmlns:cx6="http://schemas.microsoft.com/office/drawing/2016/5/12/chartex" xmlns:cx5="http://schemas.microsoft.com/office/drawing/2016/5/11/chartex" xmlns:cx4="http://schemas.microsoft.com/office/drawing/2016/5/10/chartex" xmlns:cx3="http://schemas.microsoft.com/office/drawing/2016/5/9/chartex" xmlns:cx2="http://schemas.microsoft.com/office/drawing/2015/10/21/chartex" xmlns:cx1="http://schemas.microsoft.com/office/drawing/2015/9/8/chartex" xmlns:cx="http://schemas.microsoft.com/office/drawing/2014/chartex">
             <w:pict>
               <v:shape id="Text Box 4" o:spid="_x0000_s1028" type="#_x0000_t202" style="position:absolute;margin-left:90pt;margin-top:1.45pt;width:387pt;height:27pt;z-index:251661312;visibility:visible;mso-wrap-style:square;mso-width-percent:0;mso-height-percent:0;mso-wrap-distance-left:9pt;mso-wrap-distance-top:0;mso-wrap-distance-right:9pt;mso-wrap-distance-bottom:0;mso-position-horizontal:absolute;mso-position-horizontal-relative:text;mso-position-vertical:absolute;mso-position-vertical-relative:text;mso-width-percent:0;mso-height-percent:0;mso-width-relative:page;mso-height-relative:page;v-text-anchor:top" o:gfxdata="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" filled="f" stroked="f">
                 <v:textbox>
@@ -1070,7 +1070,7 @@
               </wp:anchor>
             </w:drawing>
           </mc:Choice>
-          <mc:Fallback>
+          <mc:Fallback xmlns:w16se="http://schemas.microsoft.com/office/word/2015/wordml/symex" xmlns:w16cid="http://schemas.microsoft.com/office/word/2016/wordml/cid" xmlns:am3d="http://schemas.microsoft.com/office/drawing/2017/model3d" xmlns:aink="http://schemas.microsoft.com/office/drawing/2016/ink" xmlns:cx8="http://schemas.microsoft.com/office/drawing/2016/5/14/chartex" xmlns:cx7="http://schemas.microsoft.com/office/drawing/2016/5/13/chartex" xmlns:cx6="http://schemas.microsoft.com/office/drawing/2016/5/12/chartex" xmlns:cx5="http://schemas.microsoft.com/office/drawing/2016/5/11/chartex" xmlns:cx4="http://schemas.microsoft.com/office/drawing/2016/5/10/chartex" xmlns:cx3="http://schemas.microsoft.com/office/drawing/2016/5/9/chartex" xmlns:cx2="http://schemas.microsoft.com/office/drawing/2015/10/21/chartex" xmlns:cx1="http://schemas.microsoft.com/office/drawing/2015/9/8/chartex" xmlns:cx="http://schemas.microsoft.com/office/drawing/2014/chartex">
             <w:pict>
               <v:shape id="Text Box 3" o:spid="_x0000_s1029" type="#_x0000_t202" style="position:absolute;margin-left:90.05pt;margin-top:11.05pt;width:335.25pt;height:143.4pt;z-index:251662336;visibility:visible;mso-wrap-style:square;mso-width-percent:0;mso-height-percent:0;mso-wrap-distance-left:9pt;mso-wrap-distance-top:0;mso-wrap-distance-right:9pt;mso-wrap-distance-bottom:0;mso-position-horizontal:absolute;mso-position-horizontal-relative:text;mso-position-vertical:absolute;mso-position-vertical-relative:text;mso-width-percent:0;mso-height-percent:0;mso-width-relative:page;mso-height-relative:page;v-text-anchor:top" o:gfxdata="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" filled="f" stroked="f">
                 <v:textbox>
@@ -1317,16 +1317,8 @@
                 <w:rFonts w:ascii="Calibri" w:hAnsi="Calibri" w:cs="Arial"/>
               </w:rPr>
               <w:lastRenderedPageBreak/>
-              <w:t xml:space="preserve">Data de </w:t>
+              <w:t>Data de Recepção</w:t>
             </w:r>
-            <w:proofErr w:type="spellStart"/>
-            <w:r>
-              <w:rPr>
-                <w:rFonts w:ascii="Calibri" w:hAnsi="Calibri" w:cs="Arial"/>
-              </w:rPr>
-              <w:t>Recepção</w:t>
-            </w:r>
-            <w:proofErr w:type="spellEnd"/>
           </w:p>
         </w:tc>
         <w:tc>
@@ -1596,23 +1588,7 @@
           <w:rFonts w:ascii="Arial" w:hAnsi="Arial" w:cs="Arial"/>
           <w:sz w:val="20"/>
         </w:rPr>
-        <w:t xml:space="preserve">&lt;&lt;O resumo tem como </w:t>
-      </w:r>
-      <w:proofErr w:type="spellStart"/>
-      <w:r>
-        <w:rPr>
-          <w:rFonts w:ascii="Arial" w:hAnsi="Arial" w:cs="Arial"/>
-          <w:sz w:val="20"/>
-        </w:rPr>
-        <w:t>objectivo</w:t>
-      </w:r>
-      <w:proofErr w:type="spellEnd"/>
-      <w:r>
-        <w:rPr>
-          <w:rFonts w:ascii="Arial" w:hAnsi="Arial" w:cs="Arial"/>
-          <w:sz w:val="20"/>
-        </w:rPr>
-        <w:t xml:space="preserve"> descrever de forma sucinta o trabalho realizado. Deverá conter uma pequena introdução, seguida por uma breve descrição do trabalho realizado e terminando com uma indicação sumária do seu estado final. Não deverá exceder as 400 palavras.&gt;&gt;   </w:t>
+        <w:t xml:space="preserve">&lt;&lt;O resumo tem como objectivo descrever de forma sucinta o trabalho realizado. Deverá conter uma pequena introdução, seguida por uma breve descrição do trabalho realizado e terminando com uma indicação sumária do seu estado final. Não deverá exceder as 400 palavras.&gt;&gt;   </w:t>
       </w:r>
     </w:p>
     <w:p>
@@ -3754,20 +3730,22 @@
     <w:p>
       <w:pPr>
         <w:ind w:firstLine="720"/>
-        <w:rPr>
-          <w:rFonts w:ascii="Arial" w:hAnsi="Arial" w:cs="Arial"/>
-          <w:sz w:val="20"/>
-          <w:szCs w:val="20"/>
-        </w:rPr>
-      </w:pPr>
-      <w:r>
-        <w:rPr>
-          <w:rFonts w:ascii="Arial" w:hAnsi="Arial" w:cs="Arial"/>
-          <w:sz w:val="20"/>
-          <w:szCs w:val="20"/>
-        </w:rPr>
-        <w:t xml:space="preserve">Foi-nos proposto criar uma base de dados na </w:t>
-      </w:r>
+        <w:jc w:val="both"/>
+        <w:rPr>
+          <w:rFonts w:ascii="Arial" w:hAnsi="Arial" w:cs="Arial"/>
+          <w:sz w:val="20"/>
+          <w:szCs w:val="20"/>
+        </w:rPr>
+      </w:pPr>
+      <w:r>
+        <w:rPr>
+          <w:rFonts w:ascii="Arial" w:hAnsi="Arial" w:cs="Arial"/>
+          <w:sz w:val="20"/>
+          <w:szCs w:val="20"/>
+        </w:rPr>
+        <w:t xml:space="preserve">Foi-nos proposto criar uma base de dados na UC de Base de Dados (BD), com a finalidade de avaliar a nossa capacidade na construção de esquemas, concetual e lógico, </w:t>
+      </w:r>
+      <w:proofErr w:type="spellStart"/>
       <w:r>
         <w:rPr>
           <w:rFonts w:ascii="Arial" w:hAnsi="Arial" w:cs="Arial"/>
@@ -3775,15 +3753,16 @@
           <w:sz w:val="20"/>
           <w:szCs w:val="20"/>
         </w:rPr>
-        <w:t>UC</w:t>
-      </w:r>
-      <w:r>
-        <w:rPr>
-          <w:rFonts w:ascii="Arial" w:hAnsi="Arial" w:cs="Arial"/>
-          <w:sz w:val="20"/>
-          <w:szCs w:val="20"/>
-        </w:rPr>
-        <w:t xml:space="preserve"> de </w:t>
+        <w:t>queries</w:t>
+      </w:r>
+      <w:proofErr w:type="spellEnd"/>
+      <w:r>
+        <w:rPr>
+          <w:rFonts w:ascii="Arial" w:hAnsi="Arial" w:cs="Arial"/>
+          <w:sz w:val="20"/>
+          <w:szCs w:val="20"/>
+        </w:rPr>
+        <w:t xml:space="preserve"> e na gestão de uma </w:t>
       </w:r>
       <w:r>
         <w:rPr>
@@ -3792,7 +3771,15 @@
           <w:sz w:val="20"/>
           <w:szCs w:val="20"/>
         </w:rPr>
-        <w:t>Base de Dados</w:t>
+        <w:t>BD</w:t>
+      </w:r>
+      <w:r>
+        <w:rPr>
+          <w:rFonts w:ascii="Arial" w:hAnsi="Arial" w:cs="Arial"/>
+          <w:sz w:val="20"/>
+          <w:szCs w:val="20"/>
+        </w:rPr>
+        <w:t xml:space="preserve">. Cada grupo escolhia o tema do seu trabalho. A escolha foi “Mercado de Compra e Vendas </w:t>
       </w:r>
       <w:r>
         <w:rPr>
@@ -3801,106 +3788,6 @@
           <w:sz w:val="20"/>
           <w:szCs w:val="20"/>
         </w:rPr>
-        <w:t xml:space="preserve"> (BD)</w:t>
-      </w:r>
-      <w:r>
-        <w:rPr>
-          <w:rFonts w:ascii="Arial" w:hAnsi="Arial" w:cs="Arial"/>
-          <w:sz w:val="20"/>
-          <w:szCs w:val="20"/>
-        </w:rPr>
-        <w:t xml:space="preserve">, </w:t>
-      </w:r>
-      <w:r>
-        <w:rPr>
-          <w:rFonts w:ascii="Arial" w:hAnsi="Arial" w:cs="Arial"/>
-          <w:sz w:val="20"/>
-          <w:szCs w:val="20"/>
-        </w:rPr>
-        <w:t xml:space="preserve">com </w:t>
-      </w:r>
-      <w:r>
-        <w:rPr>
-          <w:rFonts w:ascii="Arial" w:hAnsi="Arial" w:cs="Arial"/>
-          <w:sz w:val="20"/>
-          <w:szCs w:val="20"/>
-        </w:rPr>
-        <w:t xml:space="preserve">a finalidade </w:t>
-      </w:r>
-      <w:r>
-        <w:rPr>
-          <w:rFonts w:ascii="Arial" w:hAnsi="Arial" w:cs="Arial"/>
-          <w:sz w:val="20"/>
-          <w:szCs w:val="20"/>
-        </w:rPr>
-        <w:t xml:space="preserve">de avaliar </w:t>
-      </w:r>
-      <w:r>
-        <w:rPr>
-          <w:rFonts w:ascii="Arial" w:hAnsi="Arial" w:cs="Arial"/>
-          <w:sz w:val="20"/>
-          <w:szCs w:val="20"/>
-        </w:rPr>
-        <w:t xml:space="preserve">a nossa capacidade na construção de esquemas, concetual e lógico, e na construção de </w:t>
-      </w:r>
-      <w:proofErr w:type="spellStart"/>
-      <w:r>
-        <w:rPr>
-          <w:rFonts w:ascii="Arial" w:hAnsi="Arial" w:cs="Arial"/>
-          <w:i/>
-          <w:sz w:val="20"/>
-          <w:szCs w:val="20"/>
-        </w:rPr>
-        <w:t>queries</w:t>
-      </w:r>
-      <w:proofErr w:type="spellEnd"/>
-      <w:r>
-        <w:rPr>
-          <w:rFonts w:ascii="Arial" w:hAnsi="Arial" w:cs="Arial"/>
-          <w:sz w:val="20"/>
-          <w:szCs w:val="20"/>
-        </w:rPr>
-        <w:t xml:space="preserve">. </w:t>
-      </w:r>
-      <w:r>
-        <w:rPr>
-          <w:rFonts w:ascii="Arial" w:hAnsi="Arial" w:cs="Arial"/>
-          <w:sz w:val="20"/>
-          <w:szCs w:val="20"/>
-        </w:rPr>
-        <w:t xml:space="preserve">Cada grupo escolhia o tema do seu trabalho. </w:t>
-      </w:r>
-      <w:r>
-        <w:rPr>
-          <w:rFonts w:ascii="Arial" w:hAnsi="Arial" w:cs="Arial"/>
-          <w:sz w:val="20"/>
-          <w:szCs w:val="20"/>
-        </w:rPr>
-        <w:t xml:space="preserve">A escolha </w:t>
-      </w:r>
-      <w:r>
-        <w:rPr>
-          <w:rFonts w:ascii="Arial" w:hAnsi="Arial" w:cs="Arial"/>
-          <w:sz w:val="20"/>
-          <w:szCs w:val="20"/>
-        </w:rPr>
-        <w:t xml:space="preserve">foi </w:t>
-      </w:r>
-      <w:r>
-        <w:rPr>
-          <w:rFonts w:ascii="Arial" w:hAnsi="Arial" w:cs="Arial"/>
-          <w:sz w:val="20"/>
-          <w:szCs w:val="20"/>
-        </w:rPr>
-        <w:t xml:space="preserve">“Mercado de Compra e Vendas </w:t>
-      </w:r>
-      <w:r>
-        <w:rPr>
-          <w:rFonts w:ascii="Arial" w:hAnsi="Arial" w:cs="Arial"/>
-          <w:i/>
-          <w:sz w:val="20"/>
-          <w:szCs w:val="20"/>
-        </w:rPr>
         <w:t>Online</w:t>
       </w:r>
       <w:r>
@@ -3909,31 +3796,7 @@
           <w:sz w:val="20"/>
           <w:szCs w:val="20"/>
         </w:rPr>
-        <w:t xml:space="preserve">”, pois </w:t>
-      </w:r>
-      <w:r>
-        <w:rPr>
-          <w:rFonts w:ascii="Arial" w:hAnsi="Arial" w:cs="Arial"/>
-          <w:sz w:val="20"/>
-          <w:szCs w:val="20"/>
-        </w:rPr>
-        <w:t xml:space="preserve">alguns membros usam </w:t>
-      </w:r>
-      <w:r>
-        <w:rPr>
-          <w:rFonts w:ascii="Arial" w:hAnsi="Arial" w:cs="Arial"/>
-          <w:sz w:val="20"/>
-          <w:szCs w:val="20"/>
-        </w:rPr>
-        <w:t xml:space="preserve">com alguma frequência </w:t>
-      </w:r>
-      <w:r>
-        <w:rPr>
-          <w:rFonts w:ascii="Arial" w:hAnsi="Arial" w:cs="Arial"/>
-          <w:sz w:val="20"/>
-          <w:szCs w:val="20"/>
-        </w:rPr>
-        <w:t>este tipo de mercado.</w:t>
+        <w:t>”, pois alguns membros usam com alguma frequência este tipo de mercado.</w:t>
       </w:r>
     </w:p>
     <w:p>
@@ -3977,7 +3840,84 @@
           <w:sz w:val="20"/>
         </w:rPr>
         <w:tab/>
-        <w:t>Neste trabalho focamo-nos no site online Amazon.com, uma vez que é a empresa online com maior sucesso da atualidade. Sendo um dos primeiros sites deste género e devido ao sucesso todo que obteve o dono da Amazon é neste momento o homem mais rico do mundo e foi a segunda empresa do mundo a atingir o valor de 1 trilião de dólares.</w:t>
+      </w:r>
+      <w:r>
+        <w:rPr>
+          <w:rFonts w:ascii="Arial" w:hAnsi="Arial" w:cs="Arial"/>
+          <w:sz w:val="20"/>
+        </w:rPr>
+        <w:t>Como este trabalho era construído do zero, então neste projeto focámo-nos numa aplicação que pudesse servir de modelo. Por esta razão</w:t>
+      </w:r>
+      <w:r>
+        <w:rPr>
+          <w:rFonts w:ascii="Arial" w:hAnsi="Arial" w:cs="Arial"/>
+          <w:sz w:val="20"/>
+        </w:rPr>
+        <w:t xml:space="preserve"> focamo-nos no </w:t>
+      </w:r>
+      <w:proofErr w:type="gramStart"/>
+      <w:r>
+        <w:rPr>
+          <w:rFonts w:ascii="Arial" w:hAnsi="Arial" w:cs="Arial"/>
+          <w:i/>
+          <w:sz w:val="20"/>
+        </w:rPr>
+        <w:t>site</w:t>
+      </w:r>
+      <w:proofErr w:type="gramEnd"/>
+      <w:r>
+        <w:rPr>
+          <w:rFonts w:ascii="Arial" w:hAnsi="Arial" w:cs="Arial"/>
+          <w:sz w:val="20"/>
+        </w:rPr>
+        <w:t xml:space="preserve"> online </w:t>
+      </w:r>
+      <w:r>
+        <w:rPr>
+          <w:rFonts w:ascii="Arial" w:hAnsi="Arial" w:cs="Arial"/>
+          <w:i/>
+          <w:sz w:val="20"/>
+        </w:rPr>
+        <w:t>Amazon</w:t>
+      </w:r>
+      <w:r>
+        <w:rPr>
+          <w:rFonts w:ascii="Arial" w:hAnsi="Arial" w:cs="Arial"/>
+          <w:sz w:val="20"/>
+        </w:rPr>
+        <w:t xml:space="preserve">, uma vez que é a empresa online com maior sucesso da atualidade. Sendo um dos primeiros </w:t>
+      </w:r>
+      <w:proofErr w:type="gramStart"/>
+      <w:r>
+        <w:rPr>
+          <w:rFonts w:ascii="Arial" w:hAnsi="Arial" w:cs="Arial"/>
+          <w:i/>
+          <w:sz w:val="20"/>
+        </w:rPr>
+        <w:t>sites</w:t>
+      </w:r>
+      <w:proofErr w:type="gramEnd"/>
+      <w:r>
+        <w:rPr>
+          <w:rFonts w:ascii="Arial" w:hAnsi="Arial" w:cs="Arial"/>
+          <w:sz w:val="20"/>
+        </w:rPr>
+        <w:t xml:space="preserve"> deste género e devido ao sucesso todo que obteve o dono da </w:t>
+      </w:r>
+      <w:r>
+        <w:rPr>
+          <w:rFonts w:ascii="Arial" w:hAnsi="Arial" w:cs="Arial"/>
+          <w:i/>
+          <w:sz w:val="20"/>
+        </w:rPr>
+        <w:t>Amazon</w:t>
+      </w:r>
+      <w:r>
+        <w:rPr>
+          <w:rFonts w:ascii="Arial" w:hAnsi="Arial" w:cs="Arial"/>
+          <w:sz w:val="20"/>
+        </w:rPr>
+        <w:t xml:space="preserve"> é neste momento o homem mais rico do mundo e foi a segunda empresa do mundo a atingir o valor de 1 trilião de dólares.</w:t>
       </w:r>
     </w:p>
     <w:p>
@@ -3993,12 +3933,109 @@
           <w:rFonts w:ascii="Arial" w:hAnsi="Arial" w:cs="Arial"/>
           <w:sz w:val="20"/>
         </w:rPr>
-        <w:t xml:space="preserve">O site online Amazon é o maior sítio da internet no que se refere a compra e venda de produtos. Este vende artigos em 1ª mão de grandes marcas como a Samsung e a LG e artigos em 2ª mão que qualquer utilizador que esteja registado no Amazon pode fazer. O Amazon, como qualquer site online, podem ser pesquisados artigos em específico, como o Xiaomi </w:t>
+        <w:t xml:space="preserve">O </w:t>
+      </w:r>
+      <w:proofErr w:type="gramStart"/>
+      <w:r>
+        <w:rPr>
+          <w:rFonts w:ascii="Arial" w:hAnsi="Arial" w:cs="Arial"/>
+          <w:i/>
+          <w:sz w:val="20"/>
+        </w:rPr>
+        <w:t>site</w:t>
+      </w:r>
+      <w:proofErr w:type="gramEnd"/>
+      <w:r>
+        <w:rPr>
+          <w:rFonts w:ascii="Arial" w:hAnsi="Arial" w:cs="Arial"/>
+          <w:sz w:val="20"/>
+        </w:rPr>
+        <w:t xml:space="preserve"> online </w:t>
+      </w:r>
+      <w:r>
+        <w:rPr>
+          <w:rFonts w:ascii="Arial" w:hAnsi="Arial" w:cs="Arial"/>
+          <w:i/>
+          <w:sz w:val="20"/>
+        </w:rPr>
+        <w:t>Amazon</w:t>
+      </w:r>
+      <w:r>
+        <w:rPr>
+          <w:rFonts w:ascii="Arial" w:hAnsi="Arial" w:cs="Arial"/>
+          <w:sz w:val="20"/>
+        </w:rPr>
+        <w:t xml:space="preserve"> é o maior sítio da internet no que se refere a compra e venda de produtos. Este vende artigos em 1ª mão de grandes marcas como a Samsung e a LG e artigos em 2ª mão que qualquer utilizador que esteja registado na </w:t>
+      </w:r>
+      <w:r>
+        <w:rPr>
+          <w:rFonts w:ascii="Arial" w:hAnsi="Arial" w:cs="Arial"/>
+          <w:i/>
+          <w:sz w:val="20"/>
+        </w:rPr>
+        <w:t>Amazon</w:t>
+      </w:r>
+      <w:r>
+        <w:rPr>
+          <w:rFonts w:ascii="Arial" w:hAnsi="Arial" w:cs="Arial"/>
+          <w:sz w:val="20"/>
+        </w:rPr>
+        <w:t xml:space="preserve"> pode fazer. O </w:t>
+      </w:r>
+      <w:r>
+        <w:rPr>
+          <w:rFonts w:ascii="Arial" w:hAnsi="Arial" w:cs="Arial"/>
+          <w:i/>
+          <w:sz w:val="20"/>
+        </w:rPr>
+        <w:t>Amazon</w:t>
+      </w:r>
+      <w:r>
+        <w:rPr>
+          <w:rFonts w:ascii="Arial" w:hAnsi="Arial" w:cs="Arial"/>
+          <w:sz w:val="20"/>
+        </w:rPr>
+        <w:t xml:space="preserve">, como qualquer </w:t>
+      </w:r>
+      <w:proofErr w:type="gramStart"/>
+      <w:r>
+        <w:rPr>
+          <w:rFonts w:ascii="Arial" w:hAnsi="Arial" w:cs="Arial"/>
+          <w:i/>
+          <w:sz w:val="20"/>
+        </w:rPr>
+        <w:t>site</w:t>
+      </w:r>
+      <w:proofErr w:type="gramEnd"/>
+      <w:r>
+        <w:rPr>
+          <w:rFonts w:ascii="Arial" w:hAnsi="Arial" w:cs="Arial"/>
+          <w:sz w:val="20"/>
+        </w:rPr>
+        <w:t xml:space="preserve"> online, podem ser pesquisados artigos em específico, como o </w:t>
       </w:r>
       <w:proofErr w:type="spellStart"/>
       <w:r>
         <w:rPr>
           <w:rFonts w:ascii="Arial" w:hAnsi="Arial" w:cs="Arial"/>
+          <w:i/>
+          <w:sz w:val="20"/>
+        </w:rPr>
+        <w:t>Xiaomi</w:t>
+      </w:r>
+      <w:proofErr w:type="spellEnd"/>
+      <w:r>
+        <w:rPr>
+          <w:rFonts w:ascii="Arial" w:hAnsi="Arial" w:cs="Arial"/>
+          <w:sz w:val="20"/>
+        </w:rPr>
+        <w:t xml:space="preserve"> </w:t>
+      </w:r>
+      <w:proofErr w:type="spellStart"/>
+      <w:r>
+        <w:rPr>
+          <w:rFonts w:ascii="Arial" w:hAnsi="Arial" w:cs="Arial"/>
+          <w:i/>
           <w:sz w:val="20"/>
         </w:rPr>
         <w:t>Redmi</w:t>
@@ -4015,6 +4052,7 @@
       <w:r>
         <w:rPr>
           <w:rFonts w:ascii="Arial" w:hAnsi="Arial" w:cs="Arial"/>
+          <w:i/>
           <w:sz w:val="20"/>
         </w:rPr>
         <w:t>Plus</w:t>
@@ -4025,14 +4063,27 @@
           <w:rFonts w:ascii="Arial" w:hAnsi="Arial" w:cs="Arial"/>
           <w:sz w:val="20"/>
         </w:rPr>
-        <w:t>, ou procurar um tipo de produtos como smartphones.</w:t>
-      </w:r>
-    </w:p>
-    <w:p>
-      <w:pPr>
-        <w:tabs>
-          <w:tab w:val="left" w:pos="2475"/>
-        </w:tabs>
+        <w:t xml:space="preserve">, ou procurar um tipo de produtos como </w:t>
+      </w:r>
+      <w:proofErr w:type="spellStart"/>
+      <w:r>
+        <w:rPr>
+          <w:rFonts w:ascii="Arial" w:hAnsi="Arial" w:cs="Arial"/>
+          <w:sz w:val="20"/>
+        </w:rPr>
+        <w:t>smartphones</w:t>
+      </w:r>
+      <w:proofErr w:type="spellEnd"/>
+      <w:r>
+        <w:rPr>
+          <w:rFonts w:ascii="Arial" w:hAnsi="Arial" w:cs="Arial"/>
+          <w:sz w:val="20"/>
+        </w:rPr>
+        <w:t>.</w:t>
+      </w:r>
+    </w:p>
+    <w:p>
+      <w:pPr>
         <w:rPr>
           <w:rFonts w:ascii="Arial" w:hAnsi="Arial" w:cs="Arial"/>
           <w:b/>
@@ -4511,23 +4562,7 @@
           <w:rFonts w:ascii="Arial" w:hAnsi="Arial" w:cs="Arial"/>
           <w:sz w:val="20"/>
         </w:rPr>
-        <w:t xml:space="preserve">Para que um usuário pudesse utilizar este site de compra e vendas era pedido as seguintes informações sobre este, tais como o </w:t>
-      </w:r>
-      <w:proofErr w:type="spellStart"/>
-      <w:r>
-        <w:rPr>
-          <w:rFonts w:ascii="Arial" w:hAnsi="Arial" w:cs="Arial"/>
-          <w:sz w:val="20"/>
-        </w:rPr>
-        <w:t>nif</w:t>
-      </w:r>
-      <w:proofErr w:type="spellEnd"/>
-      <w:r>
-        <w:rPr>
-          <w:rFonts w:ascii="Arial" w:hAnsi="Arial" w:cs="Arial"/>
-          <w:sz w:val="20"/>
-        </w:rPr>
-        <w:t>, que era o seu identificador, a password, estas duas eram necessárias se o utilizador quisesse autenticar, a morada, visto que as compras eram entregues ao domicílio, a sua data de nascimento, uma lista de contactos, email e telefone, e ainda uma lista de métodos de pagamento, ou seja, os métodos que dispõe para carregar a conta, um utilizador também tem um saldo.</w:t>
+        <w:t>Para que um usuário pudesse utilizar este site de compra e vendas era pedido as seguintes informações sobre este, tais como o nif, que era o seu identificador, a password, estas duas eram necessárias se o utilizador quisesse autenticar, a morada, visto que as compras eram entregues ao domicílio, a sua data de nascimento, uma lista de contactos, email e telefone, e ainda uma lista de métodos de pagamento, ou seja, os métodos que dispõe para carregar a conta, um utilizador também tem um saldo.</w:t>
       </w:r>
     </w:p>
     <w:p>
@@ -8269,116 +8304,28 @@
     </w:p>
     <w:p>
       <w:r>
+        <w:tab/>
+        <w:t xml:space="preserve">Uma informação muito requisitada é a verificação de todos os produtos disponíveis para venda, uma vez que esta informação é quase sempre consultada quando um utilizador acede ao </w:t>
+      </w:r>
+      <w:proofErr w:type="gramStart"/>
+      <w:r>
+        <w:rPr>
+          <w:i/>
+        </w:rPr>
+        <w:t>site</w:t>
+      </w:r>
+      <w:proofErr w:type="gramEnd"/>
+      <w:r>
+        <w:t>. Os produtos estão disponíveis no caso de a quantidade ser maior a 0.</w:t>
+      </w:r>
+    </w:p>
+    <w:p>
+      <w:r>
         <w:rPr>
           <w:noProof/>
         </w:rPr>
         <w:drawing>
-          <wp:anchor distT="0" distB="0" distL="114300" distR="114300" simplePos="0" relativeHeight="251666432" behindDoc="1" locked="0" layoutInCell="1" allowOverlap="1" wp14:anchorId="7B1DFAE1" wp14:editId="482E7DF4">
-            <wp:simplePos x="0" y="0"/>
-            <wp:positionH relativeFrom="margin">
-              <wp:align>left</wp:align>
-            </wp:positionH>
-            <wp:positionV relativeFrom="paragraph">
-              <wp:posOffset>384175</wp:posOffset>
-            </wp:positionV>
-            <wp:extent cx="2791215" cy="390580"/>
-            <wp:effectExtent l="0" t="0" r="0" b="9525"/>
-            <wp:wrapTight wrapText="bothSides">
-              <wp:wrapPolygon edited="0">
-                <wp:start x="0" y="0"/>
-                <wp:lineTo x="0" y="21073"/>
-                <wp:lineTo x="21379" y="21073"/>
-                <wp:lineTo x="21379" y="0"/>
-                <wp:lineTo x="0" y="0"/>
-              </wp:wrapPolygon>
-            </wp:wrapTight>
-            <wp:docPr id="2" name="Imagem 2"/>
-            <wp:cNvGraphicFramePr>
-              <a:graphicFrameLocks xmlns:a="http://schemas.openxmlformats.org/drawingml/2006/main" noChangeAspect="1"/>
-            </wp:cNvGraphicFramePr>
-            <a:graphic xmlns:a="http://schemas.openxmlformats.org/drawingml/2006/main">
-              <a:graphicData uri="http://schemas.openxmlformats.org/drawingml/2006/picture">
-                <pic:pic xmlns:pic="http://schemas.openxmlformats.org/drawingml/2006/picture">
-                  <pic:nvPicPr>
-                    <pic:cNvPr id="2" name="Interrogação1.png"/>
-                    <pic:cNvPicPr/>
-                  </pic:nvPicPr>
-                  <pic:blipFill>
-                    <a:blip r:embed="rId11">
-                      <a:extLst>
-                        <a:ext uri="{28A0092B-C50C-407E-A947-70E740481C1C}">
-                          <a14:useLocalDpi xmlns:a14="http://schemas.microsoft.com/office/drawing/2010/main" val="0"/>
-                        </a:ext>
-                      </a:extLst>
-                    </a:blip>
-                    <a:stretch>
-                      <a:fillRect/>
-                    </a:stretch>
-                  </pic:blipFill>
-                  <pic:spPr>
-                    <a:xfrm>
-                      <a:off x="0" y="0"/>
-                      <a:ext cx="2791215" cy="390580"/>
-                    </a:xfrm>
-                    <a:prstGeom prst="rect">
-                      <a:avLst/>
-                    </a:prstGeom>
-                  </pic:spPr>
-                </pic:pic>
-              </a:graphicData>
-            </a:graphic>
-            <wp14:sizeRelH relativeFrom="page">
-              <wp14:pctWidth>0</wp14:pctWidth>
-            </wp14:sizeRelH>
-            <wp14:sizeRelV relativeFrom="page">
-              <wp14:pctHeight>0</wp14:pctHeight>
-            </wp14:sizeRelV>
-          </wp:anchor>
-        </w:drawing>
-      </w:r>
-      <w:r>
-        <w:tab/>
-        <w:t xml:space="preserve">Para verificar quais são os utilizadores do sistema a </w:t>
-      </w:r>
-      <w:proofErr w:type="spellStart"/>
-      <w:r>
-        <w:rPr>
-          <w:i/>
-        </w:rPr>
-        <w:t>quer</w:t>
-      </w:r>
-      <w:r>
-        <w:rPr>
-          <w:i/>
-        </w:rPr>
-        <w:t>y</w:t>
-      </w:r>
-      <w:proofErr w:type="spellEnd"/>
-      <w:r>
-        <w:t xml:space="preserve"> tem um grau de dificuldade baixo. É visto na tabela todas as informações de todos os utilizadores.</w:t>
-      </w:r>
-      <w:r>
-        <w:t xml:space="preserve"> </w:t>
-      </w:r>
-    </w:p>
-    <w:p/>
-    <w:p/>
-    <w:p>
-      <w:r>
-        <w:tab/>
-        <w:t>Uma informação mais requisitada é a verificação de todos os produtos disponíveis para venda, uma vez que esta informação é consultada sempre que um utilizador acede ao site.</w:t>
-      </w:r>
-      <w:r>
-        <w:t xml:space="preserve"> Os produtos estão disponíveis no caso de a quantidade ser maior a 0.</w:t>
-      </w:r>
-    </w:p>
-    <w:p>
-      <w:r>
-        <w:rPr>
-          <w:noProof/>
-        </w:rPr>
-        <w:drawing>
-          <wp:anchor distT="0" distB="0" distL="114300" distR="114300" simplePos="0" relativeHeight="251667456" behindDoc="1" locked="0" layoutInCell="1" allowOverlap="1" wp14:anchorId="3AA2C8FE" wp14:editId="12057977">
+          <wp:anchor distT="0" distB="0" distL="114300" distR="114300" simplePos="0" relativeHeight="251675648" behindDoc="1" locked="0" layoutInCell="1" allowOverlap="1" wp14:anchorId="204CD3BA" wp14:editId="3E635864">
             <wp:simplePos x="0" y="0"/>
             <wp:positionH relativeFrom="margin">
               <wp:align>left</wp:align>
@@ -8409,7 +8356,7 @@
                     <pic:cNvPicPr/>
                   </pic:nvPicPr>
                   <pic:blipFill>
-                    <a:blip r:embed="rId12">
+                    <a:blip r:embed="rId11">
                       <a:extLst>
                         <a:ext uri="{28A0092B-C50C-407E-A947-70E740481C1C}">
                           <a14:useLocalDpi xmlns:a14="http://schemas.microsoft.com/office/drawing/2010/main" val="0"/>
@@ -8443,7 +8390,6 @@
       </w:r>
     </w:p>
     <w:p/>
-    <w:p/>
     <w:p>
       <w:pPr>
         <w:ind w:firstLine="708"/>
@@ -8452,8 +8398,9 @@
         <w:rPr>
           <w:noProof/>
         </w:rPr>
+        <w:lastRenderedPageBreak/>
         <w:drawing>
-          <wp:anchor distT="0" distB="0" distL="114300" distR="114300" simplePos="0" relativeHeight="251668480" behindDoc="1" locked="0" layoutInCell="1" allowOverlap="1" wp14:anchorId="77117EC1" wp14:editId="7538989D">
+          <wp:anchor distT="0" distB="0" distL="114300" distR="114300" simplePos="0" relativeHeight="251676672" behindDoc="1" locked="0" layoutInCell="1" allowOverlap="1" wp14:anchorId="0442DBA9" wp14:editId="13F18204">
             <wp:simplePos x="0" y="0"/>
             <wp:positionH relativeFrom="margin">
               <wp:align>right</wp:align>
@@ -8484,7 +8431,7 @@
                     <pic:cNvPicPr/>
                   </pic:nvPicPr>
                   <pic:blipFill>
-                    <a:blip r:embed="rId13">
+                    <a:blip r:embed="rId12">
                       <a:extLst>
                         <a:ext uri="{28A0092B-C50C-407E-A947-70E740481C1C}">
                           <a14:useLocalDpi xmlns:a14="http://schemas.microsoft.com/office/drawing/2010/main" val="0"/>
@@ -8517,13 +8464,7 @@
         </w:drawing>
       </w:r>
       <w:r>
-        <w:t>Para v</w:t>
-      </w:r>
-      <w:r>
-        <w:t>erificar quanto um utilizador recebeu num intervalo de tempo</w:t>
-      </w:r>
-      <w:r>
-        <w:t xml:space="preserve"> usa-se um </w:t>
+        <w:t xml:space="preserve">Para verificar quanto um utilizador recebeu num intervalo de tempo usa-se um </w:t>
       </w:r>
       <w:proofErr w:type="spellStart"/>
       <w:r>
@@ -8549,16 +8490,7 @@
         <w:t xml:space="preserve"> </w:t>
       </w:r>
       <w:r>
-        <w:t xml:space="preserve">do utilizador que se pretende verificar, bem como duas datas. </w:t>
-      </w:r>
-      <w:r>
-        <w:t xml:space="preserve">No procedimento filtram-se os produtos que pertencem ao utilizador. Verificam-se quais </w:t>
-      </w:r>
-      <w:r>
-        <w:t xml:space="preserve">os produtos estão na tabela de compras </w:t>
-      </w:r>
-      <w:r>
-        <w:t xml:space="preserve">dentro do intervalo de tempo e soma-se o valor total. </w:t>
+        <w:t xml:space="preserve">do utilizador que se pretende verificar, bem como duas datas. No procedimento filtram-se os produtos que pertencem ao utilizador. Verificam-se quais os produtos estão na tabela de compras dentro do intervalo de tempo e soma-se o valor total. </w:t>
       </w:r>
     </w:p>
     <w:p>
@@ -8571,16 +8503,7 @@
         <w:ind w:firstLine="708"/>
       </w:pPr>
       <w:r>
-        <w:t xml:space="preserve">Para verificar </w:t>
-      </w:r>
-      <w:r>
-        <w:t>quais são os 5 utilizadores que mais faturaram com o sistema</w:t>
-      </w:r>
-      <w:r>
-        <w:t xml:space="preserve"> agrupa-se os produtos aos utilizadores. Soma</w:t>
-      </w:r>
-      <w:r>
-        <w:t xml:space="preserve">m-se </w:t>
+        <w:t xml:space="preserve">Para verificar quais são os 5 utilizadores que mais faturaram com o sistema agrupa-se os produtos aos utilizadores. Somam-se </w:t>
       </w:r>
       <w:proofErr w:type="gramStart"/>
       <w:r>
@@ -8612,10 +8535,9 @@
           <w:kern w:val="32"/>
           <w:sz w:val="32"/>
           <w:szCs w:val="32"/>
-          <w:lang w:eastAsia="en-US"/>
         </w:rPr>
         <w:drawing>
-          <wp:anchor distT="0" distB="0" distL="114300" distR="114300" simplePos="0" relativeHeight="251674624" behindDoc="1" locked="0" layoutInCell="1" allowOverlap="1">
+          <wp:anchor distT="0" distB="0" distL="114300" distR="114300" simplePos="0" relativeHeight="251677696" behindDoc="1" locked="0" layoutInCell="1" allowOverlap="1" wp14:anchorId="33159FF5" wp14:editId="5FA63EF0">
             <wp:simplePos x="0" y="0"/>
             <wp:positionH relativeFrom="margin">
               <wp:align>left</wp:align>
@@ -8646,7 +8568,7 @@
                     <pic:cNvPicPr/>
                   </pic:nvPicPr>
                   <pic:blipFill>
-                    <a:blip r:embed="rId14"/>
+                    <a:blip r:embed="rId13"/>
                     <a:stretch>
                       <a:fillRect/>
                     </a:stretch>
@@ -8806,7 +8728,7 @@
         </w:rPr>
         <w:lastRenderedPageBreak/>
         <w:drawing>
-          <wp:inline distT="0" distB="0" distL="0" distR="0" wp14:anchorId="3A0B1703" wp14:editId="567E9100">
+          <wp:inline distT="0" distB="0" distL="0" distR="0" wp14:anchorId="07C95B3A" wp14:editId="52BD71F9">
             <wp:extent cx="5612130" cy="2437765"/>
             <wp:effectExtent l="0" t="0" r="7620" b="635"/>
             <wp:docPr id="17" name="Imagem 17"/>
@@ -8821,7 +8743,7 @@
                     <pic:cNvPicPr/>
                   </pic:nvPicPr>
                   <pic:blipFill>
-                    <a:blip r:embed="rId15">
+                    <a:blip r:embed="rId14">
                       <a:extLst>
                         <a:ext uri="{28A0092B-C50C-407E-A947-70E740481C1C}">
                           <a14:useLocalDpi xmlns:a14="http://schemas.microsoft.com/office/drawing/2010/main" val="0"/>
@@ -8852,6 +8774,258 @@
       <w:pPr>
         <w:rPr>
           <w:rFonts w:ascii="Arial" w:hAnsi="Arial" w:cs="Arial"/>
+          <w:bCs/>
+          <w:kern w:val="32"/>
+          <w:sz w:val="20"/>
+          <w:szCs w:val="32"/>
+          <w:lang w:eastAsia="en-US"/>
+        </w:rPr>
+      </w:pPr>
+      <w:r>
+        <w:rPr>
+          <w:rFonts w:ascii="Arial" w:hAnsi="Arial" w:cs="Arial"/>
+          <w:bCs/>
+          <w:kern w:val="32"/>
+          <w:sz w:val="20"/>
+          <w:szCs w:val="32"/>
+          <w:lang w:eastAsia="en-US"/>
+        </w:rPr>
+        <w:tab/>
+        <w:t xml:space="preserve">A seguinte interrogação referia-se a um </w:t>
+      </w:r>
+      <w:proofErr w:type="spellStart"/>
+      <w:r>
+        <w:rPr>
+          <w:rFonts w:ascii="Arial" w:hAnsi="Arial" w:cs="Arial"/>
+          <w:bCs/>
+          <w:i/>
+          <w:kern w:val="32"/>
+          <w:sz w:val="20"/>
+          <w:szCs w:val="32"/>
+          <w:lang w:eastAsia="en-US"/>
+        </w:rPr>
+        <w:t>trigger</w:t>
+      </w:r>
+      <w:proofErr w:type="spellEnd"/>
+      <w:r>
+        <w:rPr>
+          <w:rFonts w:ascii="Arial" w:hAnsi="Arial" w:cs="Arial"/>
+          <w:bCs/>
+          <w:kern w:val="32"/>
+          <w:sz w:val="20"/>
+          <w:szCs w:val="32"/>
+          <w:lang w:eastAsia="en-US"/>
+        </w:rPr>
+        <w:t xml:space="preserve">. Este </w:t>
+      </w:r>
+      <w:proofErr w:type="spellStart"/>
+      <w:r>
+        <w:rPr>
+          <w:rFonts w:ascii="Arial" w:hAnsi="Arial" w:cs="Arial"/>
+          <w:bCs/>
+          <w:i/>
+          <w:kern w:val="32"/>
+          <w:sz w:val="20"/>
+          <w:szCs w:val="32"/>
+          <w:lang w:eastAsia="en-US"/>
+        </w:rPr>
+        <w:t>trigger</w:t>
+      </w:r>
+      <w:proofErr w:type="spellEnd"/>
+      <w:r>
+        <w:rPr>
+          <w:rFonts w:ascii="Arial" w:hAnsi="Arial" w:cs="Arial"/>
+          <w:bCs/>
+          <w:i/>
+          <w:kern w:val="32"/>
+          <w:sz w:val="20"/>
+          <w:szCs w:val="32"/>
+          <w:lang w:eastAsia="en-US"/>
+        </w:rPr>
+        <w:t xml:space="preserve"> </w:t>
+      </w:r>
+      <w:r>
+        <w:rPr>
+          <w:rFonts w:ascii="Arial" w:hAnsi="Arial" w:cs="Arial"/>
+          <w:bCs/>
+          <w:kern w:val="32"/>
+          <w:sz w:val="20"/>
+          <w:szCs w:val="32"/>
+          <w:lang w:eastAsia="en-US"/>
+        </w:rPr>
+        <w:t xml:space="preserve">atualiza o saldo do comprador e do vendedor. Sempre que é inserida uma compra na </w:t>
+      </w:r>
+      <w:r>
+        <w:rPr>
+          <w:rFonts w:ascii="Arial" w:hAnsi="Arial" w:cs="Arial"/>
+          <w:bCs/>
+          <w:i/>
+          <w:kern w:val="32"/>
+          <w:sz w:val="20"/>
+          <w:szCs w:val="32"/>
+          <w:lang w:eastAsia="en-US"/>
+        </w:rPr>
+        <w:t>BD</w:t>
+      </w:r>
+      <w:r>
+        <w:rPr>
+          <w:rFonts w:ascii="Arial" w:hAnsi="Arial" w:cs="Arial"/>
+          <w:bCs/>
+          <w:i/>
+          <w:kern w:val="32"/>
+          <w:sz w:val="20"/>
+          <w:szCs w:val="32"/>
+          <w:lang w:eastAsia="en-US"/>
+        </w:rPr>
+        <w:t xml:space="preserve">, </w:t>
+      </w:r>
+      <w:r>
+        <w:rPr>
+          <w:rFonts w:ascii="Arial" w:hAnsi="Arial" w:cs="Arial"/>
+          <w:bCs/>
+          <w:kern w:val="32"/>
+          <w:sz w:val="20"/>
+          <w:szCs w:val="32"/>
+          <w:lang w:eastAsia="en-US"/>
+        </w:rPr>
+        <w:t>é, inicialmente, adquirido o Id do comprador e o Id do vendedor. Depois é invocada a função “</w:t>
+      </w:r>
+      <w:proofErr w:type="spellStart"/>
+      <w:r>
+        <w:rPr>
+          <w:rFonts w:ascii="Arial" w:hAnsi="Arial" w:cs="Arial"/>
+          <w:bCs/>
+          <w:kern w:val="32"/>
+          <w:sz w:val="20"/>
+          <w:szCs w:val="32"/>
+          <w:lang w:eastAsia="en-US"/>
+        </w:rPr>
+        <w:t>atualizaSaldoQuantidade</w:t>
+      </w:r>
+      <w:proofErr w:type="spellEnd"/>
+      <w:r>
+        <w:rPr>
+          <w:rFonts w:ascii="Arial" w:hAnsi="Arial" w:cs="Arial"/>
+          <w:bCs/>
+          <w:kern w:val="32"/>
+          <w:sz w:val="20"/>
+          <w:szCs w:val="32"/>
+          <w:lang w:eastAsia="en-US"/>
+        </w:rPr>
+        <w:t xml:space="preserve">”, que atualiza o saldo de ambos os utilizadores. Neste </w:t>
+      </w:r>
+      <w:proofErr w:type="spellStart"/>
+      <w:r>
+        <w:rPr>
+          <w:rFonts w:ascii="Arial" w:hAnsi="Arial" w:cs="Arial"/>
+          <w:bCs/>
+          <w:i/>
+          <w:kern w:val="32"/>
+          <w:sz w:val="20"/>
+          <w:szCs w:val="32"/>
+          <w:lang w:eastAsia="en-US"/>
+        </w:rPr>
+        <w:t>trigger</w:t>
+      </w:r>
+      <w:proofErr w:type="spellEnd"/>
+      <w:r>
+        <w:rPr>
+          <w:rFonts w:ascii="Arial" w:hAnsi="Arial" w:cs="Arial"/>
+          <w:bCs/>
+          <w:i/>
+          <w:kern w:val="32"/>
+          <w:sz w:val="20"/>
+          <w:szCs w:val="32"/>
+          <w:lang w:eastAsia="en-US"/>
+        </w:rPr>
+        <w:t xml:space="preserve"> </w:t>
+      </w:r>
+      <w:r>
+        <w:rPr>
+          <w:rFonts w:ascii="Arial" w:hAnsi="Arial" w:cs="Arial"/>
+          <w:bCs/>
+          <w:kern w:val="32"/>
+          <w:sz w:val="20"/>
+          <w:szCs w:val="32"/>
+          <w:lang w:eastAsia="en-US"/>
+        </w:rPr>
+        <w:t>é assumido que outra camada aplicacional é que controla se a compra é válida ou não, ou seja, assume-se sempre que o comprador tem dinheiro suficiente para realizar a compra.</w:t>
+      </w:r>
+    </w:p>
+    <w:p>
+      <w:pPr>
+        <w:rPr>
+          <w:rFonts w:ascii="Arial" w:hAnsi="Arial" w:cs="Arial"/>
+          <w:bCs/>
+          <w:kern w:val="32"/>
+          <w:sz w:val="20"/>
+          <w:szCs w:val="32"/>
+          <w:lang w:eastAsia="en-US"/>
+        </w:rPr>
+      </w:pPr>
+      <w:r>
+        <w:rPr>
+          <w:rFonts w:ascii="Arial" w:hAnsi="Arial" w:cs="Arial"/>
+          <w:bCs/>
+          <w:noProof/>
+          <w:kern w:val="32"/>
+          <w:sz w:val="20"/>
+          <w:szCs w:val="32"/>
+        </w:rPr>
+        <w:drawing>
+          <wp:inline distT="0" distB="0" distL="0" distR="0" wp14:anchorId="48CA363F" wp14:editId="108FF218">
+            <wp:extent cx="5610225" cy="2847975"/>
+            <wp:effectExtent l="0" t="0" r="9525" b="9525"/>
+            <wp:docPr id="11" name="Imagem 11" descr="C:\Users\Luis\AppData\Local\Microsoft\Windows\INetCache\Content.Word\Interrogação6.png"/>
+            <wp:cNvGraphicFramePr>
+              <a:graphicFrameLocks xmlns:a="http://schemas.openxmlformats.org/drawingml/2006/main" noChangeAspect="1"/>
+            </wp:cNvGraphicFramePr>
+            <a:graphic xmlns:a="http://schemas.openxmlformats.org/drawingml/2006/main">
+              <a:graphicData uri="http://schemas.openxmlformats.org/drawingml/2006/picture">
+                <pic:pic xmlns:pic="http://schemas.openxmlformats.org/drawingml/2006/picture">
+                  <pic:nvPicPr>
+                    <pic:cNvPr id="0" name="Picture 3" descr="C:\Users\Luis\AppData\Local\Microsoft\Windows\INetCache\Content.Word\Interrogação6.png"/>
+                    <pic:cNvPicPr>
+                      <a:picLocks noChangeAspect="1" noChangeArrowheads="1"/>
+                    </pic:cNvPicPr>
+                  </pic:nvPicPr>
+                  <pic:blipFill>
+                    <a:blip r:embed="rId15">
+                      <a:extLst>
+                        <a:ext uri="{28A0092B-C50C-407E-A947-70E740481C1C}">
+                          <a14:useLocalDpi xmlns:a14="http://schemas.microsoft.com/office/drawing/2010/main" val="0"/>
+                        </a:ext>
+                      </a:extLst>
+                    </a:blip>
+                    <a:srcRect/>
+                    <a:stretch>
+                      <a:fillRect/>
+                    </a:stretch>
+                  </pic:blipFill>
+                  <pic:spPr bwMode="auto">
+                    <a:xfrm>
+                      <a:off x="0" y="0"/>
+                      <a:ext cx="5610225" cy="2847975"/>
+                    </a:xfrm>
+                    <a:prstGeom prst="rect">
+                      <a:avLst/>
+                    </a:prstGeom>
+                    <a:noFill/>
+                    <a:ln>
+                      <a:noFill/>
+                    </a:ln>
+                  </pic:spPr>
+                </pic:pic>
+              </a:graphicData>
+            </a:graphic>
+          </wp:inline>
+        </w:drawing>
+      </w:r>
+    </w:p>
+    <w:p>
+      <w:pPr>
+        <w:rPr>
+          <w:rFonts w:ascii="Arial" w:hAnsi="Arial" w:cs="Arial"/>
           <w:b/>
           <w:bCs/>
           <w:kern w:val="32"/>
@@ -8873,7 +9047,9 @@
           <w:lang w:eastAsia="en-US"/>
         </w:rPr>
       </w:pPr>
-      <w:r>
+    </w:p>
+    <w:p>
+      <w:pPr>
         <w:rPr>
           <w:rFonts w:ascii="Arial" w:hAnsi="Arial" w:cs="Arial"/>
           <w:b/>
@@ -8883,6 +9059,44 @@
           <w:szCs w:val="32"/>
           <w:lang w:eastAsia="en-US"/>
         </w:rPr>
+      </w:pPr>
+    </w:p>
+    <w:p>
+      <w:pPr>
+        <w:rPr>
+          <w:rFonts w:ascii="Arial" w:hAnsi="Arial" w:cs="Arial"/>
+          <w:b/>
+          <w:bCs/>
+          <w:kern w:val="32"/>
+          <w:sz w:val="32"/>
+          <w:szCs w:val="32"/>
+          <w:lang w:eastAsia="en-US"/>
+        </w:rPr>
+      </w:pPr>
+    </w:p>
+    <w:p>
+      <w:pPr>
+        <w:rPr>
+          <w:rFonts w:ascii="Arial" w:hAnsi="Arial" w:cs="Arial"/>
+          <w:b/>
+          <w:bCs/>
+          <w:kern w:val="32"/>
+          <w:sz w:val="32"/>
+          <w:szCs w:val="32"/>
+          <w:lang w:eastAsia="en-US"/>
+        </w:rPr>
+      </w:pPr>
+      <w:r>
+        <w:rPr>
+          <w:rFonts w:ascii="Arial" w:hAnsi="Arial" w:cs="Arial"/>
+          <w:b/>
+          <w:bCs/>
+          <w:kern w:val="32"/>
+          <w:sz w:val="32"/>
+          <w:szCs w:val="32"/>
+          <w:lang w:eastAsia="en-US"/>
+        </w:rPr>
+        <w:lastRenderedPageBreak/>
         <w:t>5.4 Tradução das transações estabelecidas para SQL (alguns exemplos)</w:t>
       </w:r>
     </w:p>
@@ -9092,19 +9306,7 @@
           <w:szCs w:val="32"/>
           <w:lang w:eastAsia="en-US"/>
         </w:rPr>
-        <w:t xml:space="preserve">, tal </w:t>
-      </w:r>
-      <w:r>
-        <w:rPr>
-          <w:rFonts w:ascii="Arial" w:hAnsi="Arial" w:cs="Arial"/>
-          <w:bCs/>
-          <w:kern w:val="32"/>
-          <w:sz w:val="20"/>
-          <w:szCs w:val="32"/>
-          <w:lang w:eastAsia="en-US"/>
-        </w:rPr>
-        <w:lastRenderedPageBreak/>
-        <w:t>como os métodos de pagamento. Por fim, foi adicionada o saldo do cliente.</w:t>
+        <w:t>, tal como os métodos de pagamento. Por fim, foi adicionada o saldo do cliente.</w:t>
       </w:r>
       <w:r>
         <w:rPr>
@@ -9134,7 +9336,9 @@
           <w:lang w:eastAsia="en-US"/>
         </w:rPr>
       </w:pPr>
-      <w:r>
+    </w:p>
+    <w:p>
+      <w:pPr>
         <w:rPr>
           <w:rFonts w:ascii="Arial" w:hAnsi="Arial" w:cs="Arial"/>
           <w:b/>
@@ -9144,6 +9348,46 @@
           <w:szCs w:val="32"/>
           <w:lang w:eastAsia="en-US"/>
         </w:rPr>
+      </w:pPr>
+    </w:p>
+    <w:p>
+      <w:pPr>
+        <w:rPr>
+          <w:rFonts w:ascii="Arial" w:hAnsi="Arial" w:cs="Arial"/>
+          <w:b/>
+          <w:bCs/>
+          <w:kern w:val="32"/>
+          <w:sz w:val="32"/>
+          <w:szCs w:val="32"/>
+          <w:lang w:eastAsia="en-US"/>
+        </w:rPr>
+      </w:pPr>
+    </w:p>
+    <w:p>
+      <w:pPr>
+        <w:rPr>
+          <w:rFonts w:ascii="Arial" w:hAnsi="Arial" w:cs="Arial"/>
+          <w:b/>
+          <w:bCs/>
+          <w:kern w:val="32"/>
+          <w:sz w:val="32"/>
+          <w:szCs w:val="32"/>
+          <w:lang w:eastAsia="en-US"/>
+        </w:rPr>
+      </w:pPr>
+      <w:bookmarkStart w:id="0" w:name="_GoBack"/>
+      <w:bookmarkEnd w:id="0"/>
+      <w:r>
+        <w:rPr>
+          <w:rFonts w:ascii="Arial" w:hAnsi="Arial" w:cs="Arial"/>
+          <w:b/>
+          <w:bCs/>
+          <w:kern w:val="32"/>
+          <w:sz w:val="32"/>
+          <w:szCs w:val="32"/>
+          <w:lang w:eastAsia="en-US"/>
+        </w:rPr>
+        <w:lastRenderedPageBreak/>
         <w:t>5.5 Escolha, definição e caracterização de índices em SQL (alguns exemplos)</w:t>
       </w:r>
     </w:p>
@@ -9420,16 +9664,7 @@
           <w:sz w:val="20"/>
           <w:lang w:eastAsia="en-US"/>
         </w:rPr>
-        <w:t xml:space="preserve">espaço ocupado do disco atinja </w:t>
-      </w:r>
-      <w:r>
-        <w:rPr>
-          <w:rFonts w:ascii="Arial" w:eastAsia="Times New Roman" w:hAnsi="Arial" w:cs="Arial"/>
-          <w:sz w:val="20"/>
-          <w:lang w:eastAsia="en-US"/>
-        </w:rPr>
-        <w:lastRenderedPageBreak/>
-        <w:t xml:space="preserve">uma percentagem muito elevada </w:t>
+        <w:t xml:space="preserve">espaço ocupado do disco atinja uma percentagem muito elevada </w:t>
       </w:r>
       <w:r>
         <w:rPr>
@@ -9837,6 +10072,7 @@
         <w:rPr>
           <w:noProof/>
         </w:rPr>
+        <w:lastRenderedPageBreak/>
         <w:drawing>
           <wp:anchor distT="0" distB="0" distL="114300" distR="114300" simplePos="0" relativeHeight="251672576" behindDoc="1" locked="0" layoutInCell="1" allowOverlap="1" wp14:anchorId="1F5816CC" wp14:editId="116F569F">
             <wp:simplePos x="0" y="0"/>
@@ -10345,6 +10581,7 @@
           <w:szCs w:val="32"/>
           <w:lang w:eastAsia="en-US"/>
         </w:rPr>
+        <w:lastRenderedPageBreak/>
         <w:br/>
         <w:t>5.9 Revisão do sistema implementado com o utilizador</w:t>
       </w:r>
@@ -10433,8 +10670,6 @@
         </w:rPr>
         <w:br/>
       </w:r>
-      <w:bookmarkStart w:id="0" w:name="_GoBack"/>
-      <w:bookmarkEnd w:id="0"/>
     </w:p>
     <w:p>
       <w:pPr>
@@ -10551,7 +10786,7 @@
 </file>
 
 <file path=word/endnotes.xml><?xml version="1.0" encoding="utf-8"?>
-<w:endnotes xmlns:wpc="http://schemas.microsoft.com/office/word/2010/wordprocessingCanvas" xmlns:cx="http://schemas.microsoft.com/office/drawing/2014/chartex" xmlns:cx1="http://schemas.microsoft.com/office/drawing/2015/9/8/chartex" xmlns:cx2="http://schemas.microsoft.com/office/drawing/2015/10/21/chartex" xmlns:cx3="http://schemas.microsoft.com/office/drawing/2016/5/9/chartex" xmlns:cx4="http://schemas.microsoft.com/office/drawing/2016/5/10/chartex" xmlns:cx5="http://schemas.microsoft.com/office/drawing/2016/5/11/chartex" xmlns:cx6="http://schemas.microsoft.com/office/drawing/2016/5/12/chartex" xmlns:cx7="http://schemas.microsoft.com/office/drawing/2016/5/13/chartex" xmlns:cx8="http://schemas.microsoft.com/office/drawing/2016/5/14/chartex" xmlns:mc="http://schemas.openxmlformats.org/markup-compatibility/2006" xmlns:aink="http://schemas.microsoft.com/office/drawing/2016/ink" xmlns:am3d="http://schemas.microsoft.com/office/drawing/2017/model3d" xmlns:o="urn:schemas-microsoft-com:office:office" xmlns:r="http://schemas.openxmlformats.org/officeDocument/2006/relationships" xmlns:m="http://schemas.openxmlformats.org/officeDocument/2006/math" xmlns:v="urn:schemas-microsoft-com:vml" xmlns:wp14="http://schemas.microsoft.com/office/word/2010/wordprocessingDrawing" xmlns:wp="http://schemas.openxmlformats.org/drawingml/2006/wordprocessingDrawing" xmlns:w10="urn:schemas-microsoft-com:office:word" xmlns:w="http://schemas.openxmlformats.org/wordprocessingml/2006/main" xmlns:w14="http://schemas.microsoft.com/office/word/2010/wordml" xmlns:w15="http://schemas.microsoft.com/office/word/2012/wordml" xmlns:w16cid="http://schemas.microsoft.com/office/word/2016/wordml/cid" xmlns:w16se="http://schemas.microsoft.com/office/word/2015/wordml/symex" xmlns:wpg="http://schemas.microsoft.com/office/word/2010/wordprocessingGroup" xmlns:wpi="http://schemas.microsoft.com/office/word/2010/wordprocessingInk" xmlns:wne="http://schemas.microsoft.com/office/word/2006/wordml" xmlns:wps="http://schemas.microsoft.com/office/word/2010/wordprocessingShape" mc:Ignorable="w14 w15 w16se w16cid wp14">
+<w:endnotes xmlns:wpc="http://schemas.microsoft.com/office/word/2010/wordprocessingCanvas" xmlns:mc="http://schemas.openxmlformats.org/markup-compatibility/2006" xmlns:o="urn:schemas-microsoft-com:office:office" xmlns:r="http://schemas.openxmlformats.org/officeDocument/2006/relationships" xmlns:m="http://schemas.openxmlformats.org/officeDocument/2006/math" xmlns:v="urn:schemas-microsoft-com:vml" xmlns:wp14="http://schemas.microsoft.com/office/word/2010/wordprocessingDrawing" xmlns:wp="http://schemas.openxmlformats.org/drawingml/2006/wordprocessingDrawing" xmlns:w10="urn:schemas-microsoft-com:office:word" xmlns:w="http://schemas.openxmlformats.org/wordprocessingml/2006/main" xmlns:w14="http://schemas.microsoft.com/office/word/2010/wordml" xmlns:w15="http://schemas.microsoft.com/office/word/2012/wordml" xmlns:wpg="http://schemas.microsoft.com/office/word/2010/wordprocessingGroup" xmlns:wpi="http://schemas.microsoft.com/office/word/2010/wordprocessingInk" xmlns:wne="http://schemas.microsoft.com/office/word/2006/wordml" xmlns:wps="http://schemas.microsoft.com/office/word/2010/wordprocessingShape" mc:Ignorable="w14 w15 wp14">
   <w:endnote w:type="separator" w:id="-1">
     <w:p>
       <w:pPr>
@@ -10576,7 +10811,7 @@
 </file>
 
 <file path=word/footer1.xml><?xml version="1.0" encoding="utf-8"?>
-<w:ftr xmlns:wpc="http://schemas.microsoft.com/office/word/2010/wordprocessingCanvas" xmlns:cx="http://schemas.microsoft.com/office/drawing/2014/chartex" xmlns:cx1="http://schemas.microsoft.com/office/drawing/2015/9/8/chartex" xmlns:cx2="http://schemas.microsoft.com/office/drawing/2015/10/21/chartex" xmlns:cx3="http://schemas.microsoft.com/office/drawing/2016/5/9/chartex" xmlns:cx4="http://schemas.microsoft.com/office/drawing/2016/5/10/chartex" xmlns:cx5="http://schemas.microsoft.com/office/drawing/2016/5/11/chartex" xmlns:cx6="http://schemas.microsoft.com/office/drawing/2016/5/12/chartex" xmlns:cx7="http://schemas.microsoft.com/office/drawing/2016/5/13/chartex" xmlns:cx8="http://schemas.microsoft.com/office/drawing/2016/5/14/chartex" xmlns:mc="http://schemas.openxmlformats.org/markup-compatibility/2006" xmlns:aink="http://schemas.microsoft.com/office/drawing/2016/ink" xmlns:am3d="http://schemas.microsoft.com/office/drawing/2017/model3d" xmlns:o="urn:schemas-microsoft-com:office:office" xmlns:r="http://schemas.openxmlformats.org/officeDocument/2006/relationships" xmlns:m="http://schemas.openxmlformats.org/officeDocument/2006/math" xmlns:v="urn:schemas-microsoft-com:vml" xmlns:wp14="http://schemas.microsoft.com/office/word/2010/wordprocessingDrawing" xmlns:wp="http://schemas.openxmlformats.org/drawingml/2006/wordprocessingDrawing" xmlns:w10="urn:schemas-microsoft-com:office:word" xmlns:w="http://schemas.openxmlformats.org/wordprocessingml/2006/main" xmlns:w14="http://schemas.microsoft.com/office/word/2010/wordml" xmlns:w15="http://schemas.microsoft.com/office/word/2012/wordml" xmlns:w16cid="http://schemas.microsoft.com/office/word/2016/wordml/cid" xmlns:w16se="http://schemas.microsoft.com/office/word/2015/wordml/symex" xmlns:wpg="http://schemas.microsoft.com/office/word/2010/wordprocessingGroup" xmlns:wpi="http://schemas.microsoft.com/office/word/2010/wordprocessingInk" xmlns:wne="http://schemas.microsoft.com/office/word/2006/wordml" xmlns:wps="http://schemas.microsoft.com/office/word/2010/wordprocessingShape" mc:Ignorable="w14 w15 w16se w16cid wp14">
+<w:ftr xmlns:wpc="http://schemas.microsoft.com/office/word/2010/wordprocessingCanvas" xmlns:mc="http://schemas.openxmlformats.org/markup-compatibility/2006" xmlns:o="urn:schemas-microsoft-com:office:office" xmlns:r="http://schemas.openxmlformats.org/officeDocument/2006/relationships" xmlns:m="http://schemas.openxmlformats.org/officeDocument/2006/math" xmlns:v="urn:schemas-microsoft-com:vml" xmlns:wp14="http://schemas.microsoft.com/office/word/2010/wordprocessingDrawing" xmlns:wp="http://schemas.openxmlformats.org/drawingml/2006/wordprocessingDrawing" xmlns:w10="urn:schemas-microsoft-com:office:word" xmlns:w="http://schemas.openxmlformats.org/wordprocessingml/2006/main" xmlns:w14="http://schemas.microsoft.com/office/word/2010/wordml" xmlns:w15="http://schemas.microsoft.com/office/word/2012/wordml" xmlns:wpg="http://schemas.microsoft.com/office/word/2010/wordprocessingGroup" xmlns:wpi="http://schemas.microsoft.com/office/word/2010/wordprocessingInk" xmlns:wne="http://schemas.microsoft.com/office/word/2006/wordml" xmlns:wps="http://schemas.microsoft.com/office/word/2010/wordprocessingShape" mc:Ignorable="w14 w15 wp14">
   <w:sdt>
     <w:sdtPr>
       <w:id w:val="-515770252"/>
@@ -10605,7 +10840,7 @@
           <w:rPr>
             <w:noProof/>
           </w:rPr>
-          <w:t>18</w:t>
+          <w:t>17</w:t>
         </w:r>
         <w:r>
           <w:fldChar w:fldCharType="end"/>
@@ -10622,7 +10857,7 @@
 </file>
 
 <file path=word/footnotes.xml><?xml version="1.0" encoding="utf-8"?>
-<w:footnotes xmlns:wpc="http://schemas.microsoft.com/office/word/2010/wordprocessingCanvas" xmlns:cx="http://schemas.microsoft.com/office/drawing/2014/chartex" xmlns:cx1="http://schemas.microsoft.com/office/drawing/2015/9/8/chartex" xmlns:cx2="http://schemas.microsoft.com/office/drawing/2015/10/21/chartex" xmlns:cx3="http://schemas.microsoft.com/office/drawing/2016/5/9/chartex" xmlns:cx4="http://schemas.microsoft.com/office/drawing/2016/5/10/chartex" xmlns:cx5="http://schemas.microsoft.com/office/drawing/2016/5/11/chartex" xmlns:cx6="http://schemas.microsoft.com/office/drawing/2016/5/12/chartex" xmlns:cx7="http://schemas.microsoft.com/office/drawing/2016/5/13/chartex" xmlns:cx8="http://schemas.microsoft.com/office/drawing/2016/5/14/chartex" xmlns:mc="http://schemas.openxmlformats.org/markup-compatibility/2006" xmlns:aink="http://schemas.microsoft.com/office/drawing/2016/ink" xmlns:am3d="http://schemas.microsoft.com/office/drawing/2017/model3d" xmlns:o="urn:schemas-microsoft-com:office:office" xmlns:r="http://schemas.openxmlformats.org/officeDocument/2006/relationships" xmlns:m="http://schemas.openxmlformats.org/officeDocument/2006/math" xmlns:v="urn:schemas-microsoft-com:vml" xmlns:wp14="http://schemas.microsoft.com/office/word/2010/wordprocessingDrawing" xmlns:wp="http://schemas.openxmlformats.org/drawingml/2006/wordprocessingDrawing" xmlns:w10="urn:schemas-microsoft-com:office:word" xmlns:w="http://schemas.openxmlformats.org/wordprocessingml/2006/main" xmlns:w14="http://schemas.microsoft.com/office/word/2010/wordml" xmlns:w15="http://schemas.microsoft.com/office/word/2012/wordml" xmlns:w16cid="http://schemas.microsoft.com/office/word/2016/wordml/cid" xmlns:w16se="http://schemas.microsoft.com/office/word/2015/wordml/symex" xmlns:wpg="http://schemas.microsoft.com/office/word/2010/wordprocessingGroup" xmlns:wpi="http://schemas.microsoft.com/office/word/2010/wordprocessingInk" xmlns:wne="http://schemas.microsoft.com/office/word/2006/wordml" xmlns:wps="http://schemas.microsoft.com/office/word/2010/wordprocessingShape" mc:Ignorable="w14 w15 w16se w16cid wp14">
+<w:footnotes xmlns:wpc="http://schemas.microsoft.com/office/word/2010/wordprocessingCanvas" xmlns:mc="http://schemas.openxmlformats.org/markup-compatibility/2006" xmlns:o="urn:schemas-microsoft-com:office:office" xmlns:r="http://schemas.openxmlformats.org/officeDocument/2006/relationships" xmlns:m="http://schemas.openxmlformats.org/officeDocument/2006/math" xmlns:v="urn:schemas-microsoft-com:vml" xmlns:wp14="http://schemas.microsoft.com/office/word/2010/wordprocessingDrawing" xmlns:wp="http://schemas.openxmlformats.org/drawingml/2006/wordprocessingDrawing" xmlns:w10="urn:schemas-microsoft-com:office:word" xmlns:w="http://schemas.openxmlformats.org/wordprocessingml/2006/main" xmlns:w14="http://schemas.microsoft.com/office/word/2010/wordml" xmlns:w15="http://schemas.microsoft.com/office/word/2012/wordml" xmlns:wpg="http://schemas.microsoft.com/office/word/2010/wordprocessingGroup" xmlns:wpi="http://schemas.microsoft.com/office/word/2010/wordprocessingInk" xmlns:wne="http://schemas.microsoft.com/office/word/2006/wordml" xmlns:wps="http://schemas.microsoft.com/office/word/2010/wordprocessingShape" mc:Ignorable="w14 w15 wp14">
   <w:footnote w:type="separator" w:id="-1">
     <w:p>
       <w:pPr>
@@ -10647,7 +10882,7 @@
 </file>
 
 <file path=word/numbering.xml><?xml version="1.0" encoding="utf-8"?>
-<w:numbering xmlns:wpc="http://schemas.microsoft.com/office/word/2010/wordprocessingCanvas" xmlns:cx="http://schemas.microsoft.com/office/drawing/2014/chartex" xmlns:cx1="http://schemas.microsoft.com/office/drawing/2015/9/8/chartex" xmlns:cx2="http://schemas.microsoft.com/office/drawing/2015/10/21/chartex" xmlns:cx3="http://schemas.microsoft.com/office/drawing/2016/5/9/chartex" xmlns:cx4="http://schemas.microsoft.com/office/drawing/2016/5/10/chartex" xmlns:cx5="http://schemas.microsoft.com/office/drawing/2016/5/11/chartex" xmlns:cx6="http://schemas.microsoft.com/office/drawing/2016/5/12/chartex" xmlns:cx7="http://schemas.microsoft.com/office/drawing/2016/5/13/chartex" xmlns:cx8="http://schemas.microsoft.com/office/drawing/2016/5/14/chartex" xmlns:mc="http://schemas.openxmlformats.org/markup-compatibility/2006" xmlns:aink="http://schemas.microsoft.com/office/drawing/2016/ink" xmlns:am3d="http://schemas.microsoft.com/office/drawing/2017/model3d" xmlns:o="urn:schemas-microsoft-com:office:office" xmlns:r="http://schemas.openxmlformats.org/officeDocument/2006/relationships" xmlns:m="http://schemas.openxmlformats.org/officeDocument/2006/math" xmlns:v="urn:schemas-microsoft-com:vml" xmlns:wp14="http://schemas.microsoft.com/office/word/2010/wordprocessingDrawing" xmlns:wp="http://schemas.openxmlformats.org/drawingml/2006/wordprocessingDrawing" xmlns:w10="urn:schemas-microsoft-com:office:word" xmlns:w="http://schemas.openxmlformats.org/wordprocessingml/2006/main" xmlns:w14="http://schemas.microsoft.com/office/word/2010/wordml" xmlns:w15="http://schemas.microsoft.com/office/word/2012/wordml" xmlns:w16cid="http://schemas.microsoft.com/office/word/2016/wordml/cid" xmlns:w16se="http://schemas.microsoft.com/office/word/2015/wordml/symex" xmlns:wpg="http://schemas.microsoft.com/office/word/2010/wordprocessingGroup" xmlns:wpi="http://schemas.microsoft.com/office/word/2010/wordprocessingInk" xmlns:wne="http://schemas.microsoft.com/office/word/2006/wordml" xmlns:wps="http://schemas.microsoft.com/office/word/2010/wordprocessingShape" mc:Ignorable="w14 w15 w16se w16cid wp14">
+<w:numbering xmlns:wpc="http://schemas.microsoft.com/office/word/2010/wordprocessingCanvas" xmlns:mc="http://schemas.openxmlformats.org/markup-compatibility/2006" xmlns:o="urn:schemas-microsoft-com:office:office" xmlns:r="http://schemas.openxmlformats.org/officeDocument/2006/relationships" xmlns:m="http://schemas.openxmlformats.org/officeDocument/2006/math" xmlns:v="urn:schemas-microsoft-com:vml" xmlns:wp14="http://schemas.microsoft.com/office/word/2010/wordprocessingDrawing" xmlns:wp="http://schemas.openxmlformats.org/drawingml/2006/wordprocessingDrawing" xmlns:w10="urn:schemas-microsoft-com:office:word" xmlns:w="http://schemas.openxmlformats.org/wordprocessingml/2006/main" xmlns:w14="http://schemas.microsoft.com/office/word/2010/wordml" xmlns:w15="http://schemas.microsoft.com/office/word/2012/wordml" xmlns:wpg="http://schemas.microsoft.com/office/word/2010/wordprocessingGroup" xmlns:wpi="http://schemas.microsoft.com/office/word/2010/wordprocessingInk" xmlns:wne="http://schemas.microsoft.com/office/word/2006/wordml" xmlns:wps="http://schemas.microsoft.com/office/word/2010/wordprocessingShape" mc:Ignorable="w14 w15 wp14">
   <w:abstractNum w:abstractNumId="0" w15:restartNumberingAfterBreak="0">
     <w:nsid w:val="02EA7EB0"/>
     <w:multiLevelType w:val="hybridMultilevel"/>
@@ -12742,7 +12977,7 @@
 </file>
 
 <file path=word/styles.xml><?xml version="1.0" encoding="utf-8"?>
-<w:styles xmlns:mc="http://schemas.openxmlformats.org/markup-compatibility/2006" xmlns:r="http://schemas.openxmlformats.org/officeDocument/2006/relationships" xmlns:w="http://schemas.openxmlformats.org/wordprocessingml/2006/main" xmlns:w14="http://schemas.microsoft.com/office/word/2010/wordml" xmlns:w15="http://schemas.microsoft.com/office/word/2012/wordml" xmlns:w16cid="http://schemas.microsoft.com/office/word/2016/wordml/cid" xmlns:w16se="http://schemas.microsoft.com/office/word/2015/wordml/symex" mc:Ignorable="w14 w15 w16se w16cid">
+<w:styles xmlns:mc="http://schemas.openxmlformats.org/markup-compatibility/2006" xmlns:r="http://schemas.openxmlformats.org/officeDocument/2006/relationships" xmlns:w="http://schemas.openxmlformats.org/wordprocessingml/2006/main" xmlns:w14="http://schemas.microsoft.com/office/word/2010/wordml" xmlns:w15="http://schemas.microsoft.com/office/word/2012/wordml" mc:Ignorable="w14 w15">
   <w:docDefaults>
     <w:rPrDefault>
       <w:rPr>
@@ -12758,7 +12993,7 @@
       </w:pPr>
     </w:pPrDefault>
   </w:docDefaults>
-  <w:latentStyles w:defLockedState="0" w:defUIPriority="99" w:defSemiHidden="0" w:defUnhideWhenUsed="0" w:defQFormat="0" w:count="375">
+  <w:latentStyles w:defLockedState="0" w:defUIPriority="99" w:defSemiHidden="0" w:defUnhideWhenUsed="0" w:defQFormat="0" w:count="371">
     <w:lsdException w:name="Normal" w:uiPriority="0" w:qFormat="1"/>
     <w:lsdException w:name="heading 1" w:uiPriority="9" w:qFormat="1"/>
     <w:lsdException w:name="heading 2" w:semiHidden="1" w:uiPriority="9" w:unhideWhenUsed="1" w:qFormat="1"/>
@@ -13130,10 +13365,6 @@
     <w:lsdException w:name="List Table 5 Dark Accent 6" w:uiPriority="50"/>
     <w:lsdException w:name="List Table 6 Colorful Accent 6" w:uiPriority="51"/>
     <w:lsdException w:name="List Table 7 Colorful Accent 6" w:uiPriority="52"/>
-    <w:lsdException w:name="Mention" w:semiHidden="1" w:unhideWhenUsed="1"/>
-    <w:lsdException w:name="Smart Hyperlink" w:semiHidden="1" w:unhideWhenUsed="1"/>
-    <w:lsdException w:name="Hashtag" w:semiHidden="1" w:unhideWhenUsed="1"/>
-    <w:lsdException w:name="Unresolved Mention" w:semiHidden="1" w:unhideWhenUsed="1"/>
   </w:latentStyles>
   <w:style w:type="paragraph" w:default="1" w:styleId="Normal">
     <w:name w:val="Normal"/>
@@ -13592,7 +13823,7 @@
 </file>
 
 <file path=customXml/itemProps1.xml><?xml version="1.0" encoding="utf-8"?>
-<ds:datastoreItem xmlns:ds="http://schemas.openxmlformats.org/officeDocument/2006/customXml" ds:itemID="{B085C991-A1DE-427C-BB22-F1DC0D28B10C}">
+<ds:datastoreItem xmlns:ds="http://schemas.openxmlformats.org/officeDocument/2006/customXml" ds:itemID="{17C64739-1016-412E-9A40-98F11190BBEE}">
   <ds:schemaRefs>
     <ds:schemaRef ds:uri="http://schemas.openxmlformats.org/officeDocument/2006/bibliography"/>
   </ds:schemaRefs>

</xml_diff>

<commit_message>
Adiconar parte do resumo ao relatório.
</commit_message>
<xml_diff>
--- a/RelatorioFinal.docx
+++ b/RelatorioFinal.docx
@@ -1,6 +1,6 @@
 
 <file path=word/document.xml><?xml version="1.0" encoding="utf-8"?>
-<w:document xmlns:wpc="http://schemas.microsoft.com/office/word/2010/wordprocessingCanvas" xmlns:cx="http://schemas.microsoft.com/office/drawing/2014/chartex" xmlns:mc="http://schemas.openxmlformats.org/markup-compatibility/2006" xmlns:o="urn:schemas-microsoft-com:office:office" xmlns:r="http://schemas.openxmlformats.org/officeDocument/2006/relationships" xmlns:m="http://schemas.openxmlformats.org/officeDocument/2006/math" xmlns:v="urn:schemas-microsoft-com:vml" xmlns:wp14="http://schemas.microsoft.com/office/word/2010/wordprocessingDrawing" xmlns:wp="http://schemas.openxmlformats.org/drawingml/2006/wordprocessingDrawing" xmlns:w10="urn:schemas-microsoft-com:office:word" xmlns:w="http://schemas.openxmlformats.org/wordprocessingml/2006/main" xmlns:w14="http://schemas.microsoft.com/office/word/2010/wordml" xmlns:w15="http://schemas.microsoft.com/office/word/2012/wordml" xmlns:w16se="http://schemas.microsoft.com/office/word/2015/wordml/symex" xmlns:wpg="http://schemas.microsoft.com/office/word/2010/wordprocessingGroup" xmlns:wpi="http://schemas.microsoft.com/office/word/2010/wordprocessingInk" xmlns:wne="http://schemas.microsoft.com/office/word/2006/wordml" xmlns:wps="http://schemas.microsoft.com/office/word/2010/wordprocessingShape" mc:Ignorable="w14 w15 w16se wp14">
+<w:document xmlns:wpc="http://schemas.microsoft.com/office/word/2010/wordprocessingCanvas" xmlns:cx="http://schemas.microsoft.com/office/drawing/2014/chartex" xmlns:cx1="http://schemas.microsoft.com/office/drawing/2015/9/8/chartex" xmlns:cx2="http://schemas.microsoft.com/office/drawing/2015/10/21/chartex" xmlns:cx3="http://schemas.microsoft.com/office/drawing/2016/5/9/chartex" xmlns:cx4="http://schemas.microsoft.com/office/drawing/2016/5/10/chartex" xmlns:cx5="http://schemas.microsoft.com/office/drawing/2016/5/11/chartex" xmlns:cx6="http://schemas.microsoft.com/office/drawing/2016/5/12/chartex" xmlns:cx7="http://schemas.microsoft.com/office/drawing/2016/5/13/chartex" xmlns:cx8="http://schemas.microsoft.com/office/drawing/2016/5/14/chartex" xmlns:mc="http://schemas.openxmlformats.org/markup-compatibility/2006" xmlns:aink="http://schemas.microsoft.com/office/drawing/2016/ink" xmlns:am3d="http://schemas.microsoft.com/office/drawing/2017/model3d" xmlns:o="urn:schemas-microsoft-com:office:office" xmlns:r="http://schemas.openxmlformats.org/officeDocument/2006/relationships" xmlns:m="http://schemas.openxmlformats.org/officeDocument/2006/math" xmlns:v="urn:schemas-microsoft-com:vml" xmlns:wp14="http://schemas.microsoft.com/office/word/2010/wordprocessingDrawing" xmlns:wp="http://schemas.openxmlformats.org/drawingml/2006/wordprocessingDrawing" xmlns:w10="urn:schemas-microsoft-com:office:word" xmlns:w="http://schemas.openxmlformats.org/wordprocessingml/2006/main" xmlns:w14="http://schemas.microsoft.com/office/word/2010/wordml" xmlns:w15="http://schemas.microsoft.com/office/word/2012/wordml" xmlns:w16cid="http://schemas.microsoft.com/office/word/2016/wordml/cid" xmlns:w16se="http://schemas.microsoft.com/office/word/2015/wordml/symex" xmlns:wpg="http://schemas.microsoft.com/office/word/2010/wordprocessingGroup" xmlns:wpi="http://schemas.microsoft.com/office/word/2010/wordprocessingInk" xmlns:wne="http://schemas.microsoft.com/office/word/2006/wordml" xmlns:wps="http://schemas.microsoft.com/office/word/2010/wordprocessingShape" mc:Ignorable="w14 w15 w16se w16cid wp14">
   <w:body>
     <w:p>
       <w:r>
@@ -187,7 +187,7 @@
               </wp:anchor>
             </w:drawing>
           </mc:Choice>
-          <mc:Fallback xmlns:cx1="http://schemas.microsoft.com/office/drawing/2015/9/8/chartex" xmlns:cx2="http://schemas.microsoft.com/office/drawing/2015/10/21/chartex" xmlns:cx3="http://schemas.microsoft.com/office/drawing/2016/5/9/chartex" xmlns:cx4="http://schemas.microsoft.com/office/drawing/2016/5/10/chartex" xmlns:cx5="http://schemas.microsoft.com/office/drawing/2016/5/11/chartex" xmlns:cx6="http://schemas.microsoft.com/office/drawing/2016/5/12/chartex" xmlns:cx7="http://schemas.microsoft.com/office/drawing/2016/5/13/chartex" xmlns:cx8="http://schemas.microsoft.com/office/drawing/2016/5/14/chartex" xmlns:aink="http://schemas.microsoft.com/office/drawing/2016/ink" xmlns:am3d="http://schemas.microsoft.com/office/drawing/2017/model3d" xmlns:w16cid="http://schemas.microsoft.com/office/word/2016/wordml/cid">
+          <mc:Fallback>
             <w:pict>
               <v:shapetype id="_x0000_t202" coordsize="21600,21600" o:spt="202" path="m,l,21600r21600,l21600,xe">
                 <v:stroke joinstyle="miter"/>
@@ -311,7 +311,7 @@
               </wp:anchor>
             </w:drawing>
           </mc:Choice>
-          <mc:Fallback xmlns:cx1="http://schemas.microsoft.com/office/drawing/2015/9/8/chartex" xmlns:cx2="http://schemas.microsoft.com/office/drawing/2015/10/21/chartex" xmlns:cx3="http://schemas.microsoft.com/office/drawing/2016/5/9/chartex" xmlns:cx4="http://schemas.microsoft.com/office/drawing/2016/5/10/chartex" xmlns:cx5="http://schemas.microsoft.com/office/drawing/2016/5/11/chartex" xmlns:cx6="http://schemas.microsoft.com/office/drawing/2016/5/12/chartex" xmlns:cx7="http://schemas.microsoft.com/office/drawing/2016/5/13/chartex" xmlns:cx8="http://schemas.microsoft.com/office/drawing/2016/5/14/chartex" xmlns:aink="http://schemas.microsoft.com/office/drawing/2016/ink" xmlns:am3d="http://schemas.microsoft.com/office/drawing/2017/model3d" xmlns:w16cid="http://schemas.microsoft.com/office/word/2016/wordml/cid">
+          <mc:Fallback>
             <w:pict>
               <v:rect w14:anchorId="7A541120" id="Rectangle 1" o:spid="_x0000_s1026" style="position:absolute;margin-left:-90pt;margin-top:-116.95pt;width:2in;height:900pt;z-index:-251658240;visibility:visible;mso-wrap-style:square;mso-width-percent:0;mso-height-percent:0;mso-wrap-distance-left:9pt;mso-wrap-distance-top:0;mso-wrap-distance-right:9pt;mso-wrap-distance-bottom:0;mso-position-horizontal:absolute;mso-position-horizontal-relative:text;mso-position-vertical:absolute;mso-position-vertical-relative:text;mso-width-percent:0;mso-height-percent:0;mso-width-relative:page;mso-height-relative:page;v-text-anchor:middle" o:gfxdata="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" fillcolor="#31849b" stroked="f" strokecolor="#4a7ebb">
                 <v:shadow on="t" opacity="22936f" origin=",.5" offset="0,.63889mm"/>
@@ -521,7 +521,7 @@
               </wp:anchor>
             </w:drawing>
           </mc:Choice>
-          <mc:Fallback xmlns:cx1="http://schemas.microsoft.com/office/drawing/2015/9/8/chartex" xmlns:cx2="http://schemas.microsoft.com/office/drawing/2015/10/21/chartex" xmlns:cx3="http://schemas.microsoft.com/office/drawing/2016/5/9/chartex" xmlns:cx4="http://schemas.microsoft.com/office/drawing/2016/5/10/chartex" xmlns:cx5="http://schemas.microsoft.com/office/drawing/2016/5/11/chartex" xmlns:cx6="http://schemas.microsoft.com/office/drawing/2016/5/12/chartex" xmlns:cx7="http://schemas.microsoft.com/office/drawing/2016/5/13/chartex" xmlns:cx8="http://schemas.microsoft.com/office/drawing/2016/5/14/chartex" xmlns:aink="http://schemas.microsoft.com/office/drawing/2016/ink" xmlns:am3d="http://schemas.microsoft.com/office/drawing/2017/model3d" xmlns:w16cid="http://schemas.microsoft.com/office/word/2016/wordml/cid">
+          <mc:Fallback>
             <w:pict>
               <v:shape id="Text Box 5" o:spid="_x0000_s1027" type="#_x0000_t202" style="position:absolute;margin-left:90pt;margin-top:15.8pt;width:315pt;height:174pt;z-index:251660288;visibility:visible;mso-wrap-style:square;mso-width-percent:0;mso-height-percent:0;mso-wrap-distance-left:9pt;mso-wrap-distance-top:0;mso-wrap-distance-right:9pt;mso-wrap-distance-bottom:0;mso-position-horizontal:absolute;mso-position-horizontal-relative:text;mso-position-vertical:absolute;mso-position-vertical-relative:text;mso-width-percent:0;mso-height-percent:0;mso-width-relative:page;mso-height-relative:page;v-text-anchor:top" o:gfxdata="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" filled="f" stroked="f">
                 <v:textbox>
@@ -761,7 +761,7 @@
               </wp:anchor>
             </w:drawing>
           </mc:Choice>
-          <mc:Fallback xmlns:cx1="http://schemas.microsoft.com/office/drawing/2015/9/8/chartex" xmlns:cx2="http://schemas.microsoft.com/office/drawing/2015/10/21/chartex" xmlns:cx3="http://schemas.microsoft.com/office/drawing/2016/5/9/chartex" xmlns:cx4="http://schemas.microsoft.com/office/drawing/2016/5/10/chartex" xmlns:cx5="http://schemas.microsoft.com/office/drawing/2016/5/11/chartex" xmlns:cx6="http://schemas.microsoft.com/office/drawing/2016/5/12/chartex" xmlns:cx7="http://schemas.microsoft.com/office/drawing/2016/5/13/chartex" xmlns:cx8="http://schemas.microsoft.com/office/drawing/2016/5/14/chartex" xmlns:aink="http://schemas.microsoft.com/office/drawing/2016/ink" xmlns:am3d="http://schemas.microsoft.com/office/drawing/2017/model3d" xmlns:w16cid="http://schemas.microsoft.com/office/word/2016/wordml/cid">
+          <mc:Fallback>
             <w:pict>
               <v:shape id="Text Box 4" o:spid="_x0000_s1028" type="#_x0000_t202" style="position:absolute;margin-left:90pt;margin-top:1.45pt;width:387pt;height:27pt;z-index:251661312;visibility:visible;mso-wrap-style:square;mso-width-percent:0;mso-height-percent:0;mso-wrap-distance-left:9pt;mso-wrap-distance-top:0;mso-wrap-distance-right:9pt;mso-wrap-distance-bottom:0;mso-position-horizontal:absolute;mso-position-horizontal-relative:text;mso-position-vertical:absolute;mso-position-vertical-relative:text;mso-width-percent:0;mso-height-percent:0;mso-width-relative:page;mso-height-relative:page;v-text-anchor:top" o:gfxdata="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" filled="f" stroked="f">
                 <v:textbox>
@@ -1070,7 +1070,7 @@
               </wp:anchor>
             </w:drawing>
           </mc:Choice>
-          <mc:Fallback xmlns:cx1="http://schemas.microsoft.com/office/drawing/2015/9/8/chartex" xmlns:cx2="http://schemas.microsoft.com/office/drawing/2015/10/21/chartex" xmlns:cx3="http://schemas.microsoft.com/office/drawing/2016/5/9/chartex" xmlns:cx4="http://schemas.microsoft.com/office/drawing/2016/5/10/chartex" xmlns:cx5="http://schemas.microsoft.com/office/drawing/2016/5/11/chartex" xmlns:cx6="http://schemas.microsoft.com/office/drawing/2016/5/12/chartex" xmlns:cx7="http://schemas.microsoft.com/office/drawing/2016/5/13/chartex" xmlns:cx8="http://schemas.microsoft.com/office/drawing/2016/5/14/chartex" xmlns:aink="http://schemas.microsoft.com/office/drawing/2016/ink" xmlns:am3d="http://schemas.microsoft.com/office/drawing/2017/model3d" xmlns:w16cid="http://schemas.microsoft.com/office/word/2016/wordml/cid">
+          <mc:Fallback>
             <w:pict>
               <v:shape id="Text Box 3" o:spid="_x0000_s1029" type="#_x0000_t202" style="position:absolute;margin-left:90.05pt;margin-top:11.05pt;width:335.25pt;height:143.4pt;z-index:251662336;visibility:visible;mso-wrap-style:square;mso-width-percent:0;mso-height-percent:0;mso-wrap-distance-left:9pt;mso-wrap-distance-top:0;mso-wrap-distance-right:9pt;mso-wrap-distance-bottom:0;mso-position-horizontal:absolute;mso-position-horizontal-relative:text;mso-position-vertical:absolute;mso-position-vertical-relative:text;mso-width-percent:0;mso-height-percent:0;mso-width-relative:page;mso-height-relative:page;v-text-anchor:top" o:gfxdata="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" filled="f" stroked="f">
                 <v:textbox>
@@ -1578,26 +1578,128 @@
     </w:p>
     <w:p>
       <w:pPr>
-        <w:rPr>
-          <w:rFonts w:ascii="Arial" w:hAnsi="Arial" w:cs="Arial"/>
-          <w:sz w:val="20"/>
-        </w:rPr>
-      </w:pPr>
-      <w:r>
-        <w:rPr>
-          <w:rFonts w:ascii="Arial" w:hAnsi="Arial" w:cs="Arial"/>
-          <w:sz w:val="20"/>
-        </w:rPr>
-        <w:t xml:space="preserve">&lt;&lt;O resumo tem como objectivo descrever de forma sucinta o trabalho realizado. Deverá conter uma pequena introdução, seguida por uma breve descrição do trabalho realizado e terminando com uma indicação sumária do seu estado final. Não deverá exceder as 400 palavras.&gt;&gt;   </w:t>
-      </w:r>
-    </w:p>
-    <w:p>
-      <w:pPr>
-        <w:rPr>
-          <w:rFonts w:ascii="Arial" w:hAnsi="Arial" w:cs="Arial"/>
-          <w:sz w:val="20"/>
-        </w:rPr>
-      </w:pPr>
+        <w:jc w:val="both"/>
+        <w:rPr>
+          <w:rFonts w:ascii="Arial" w:hAnsi="Arial" w:cs="Arial"/>
+          <w:sz w:val="20"/>
+        </w:rPr>
+      </w:pPr>
+      <w:r>
+        <w:rPr>
+          <w:rFonts w:ascii="Arial" w:hAnsi="Arial" w:cs="Arial"/>
+          <w:sz w:val="20"/>
+        </w:rPr>
+        <w:tab/>
+        <w:t>No âmbito da disciplina de Base de Dados foi-nos proposto criar uma base de dados sobre um tema à escolha. O tema escolhido por nós foi uma base de dados sobre um mercado de compra e venda online, uma vez que é algo que cad</w:t>
+      </w:r>
+      <w:bookmarkStart w:id="0" w:name="_GoBack"/>
+      <w:bookmarkEnd w:id="0"/>
+      <w:r>
+        <w:rPr>
+          <w:rFonts w:ascii="Arial" w:hAnsi="Arial" w:cs="Arial"/>
+          <w:sz w:val="20"/>
+        </w:rPr>
+        <w:t>a vez é mais utilizado.</w:t>
+      </w:r>
+    </w:p>
+    <w:p>
+      <w:pPr>
+        <w:jc w:val="both"/>
+        <w:rPr>
+          <w:rFonts w:ascii="Arial" w:hAnsi="Arial" w:cs="Arial"/>
+          <w:sz w:val="20"/>
+        </w:rPr>
+      </w:pPr>
+      <w:r>
+        <w:rPr>
+          <w:rFonts w:ascii="Arial" w:hAnsi="Arial" w:cs="Arial"/>
+          <w:sz w:val="20"/>
+        </w:rPr>
+        <w:tab/>
+        <w:t xml:space="preserve">O trabalho está dividido em duas fases. Nesta primeira fase, começamos por conceber um modelo concetual, contendo a base estrutural do nosso trabalho. Traduzimos o modelo concetual para um modelo lógico, respeitando as 3 primeiras formas normais. Para completar a nossa base de dados foi preciso fazer o seu povoamento, que consiste em introduzir dados sobre clientes, produtos e compras, para verificar o seu bom funcionamento. No final foi preciso criar </w:t>
+      </w:r>
+      <w:proofErr w:type="spellStart"/>
+      <w:r>
+        <w:rPr>
+          <w:rFonts w:ascii="Arial" w:hAnsi="Arial" w:cs="Arial"/>
+          <w:i/>
+          <w:sz w:val="20"/>
+        </w:rPr>
+        <w:t>queries</w:t>
+      </w:r>
+      <w:proofErr w:type="spellEnd"/>
+      <w:r>
+        <w:rPr>
+          <w:rFonts w:ascii="Arial" w:hAnsi="Arial" w:cs="Arial"/>
+          <w:sz w:val="20"/>
+        </w:rPr>
+        <w:t xml:space="preserve">, </w:t>
+      </w:r>
+      <w:proofErr w:type="spellStart"/>
+      <w:r>
+        <w:rPr>
+          <w:rFonts w:ascii="Arial" w:hAnsi="Arial" w:cs="Arial"/>
+          <w:i/>
+          <w:sz w:val="20"/>
+        </w:rPr>
+        <w:t>views</w:t>
+      </w:r>
+      <w:proofErr w:type="spellEnd"/>
+      <w:r>
+        <w:rPr>
+          <w:rFonts w:ascii="Arial" w:hAnsi="Arial" w:cs="Arial"/>
+          <w:sz w:val="20"/>
+        </w:rPr>
+        <w:t xml:space="preserve">, transações e </w:t>
+      </w:r>
+      <w:proofErr w:type="spellStart"/>
+      <w:r>
+        <w:rPr>
+          <w:rFonts w:ascii="Arial" w:hAnsi="Arial" w:cs="Arial"/>
+          <w:i/>
+          <w:sz w:val="20"/>
+        </w:rPr>
+        <w:t>triggers</w:t>
+      </w:r>
+      <w:proofErr w:type="spellEnd"/>
+      <w:r>
+        <w:rPr>
+          <w:rFonts w:ascii="Arial" w:hAnsi="Arial" w:cs="Arial"/>
+          <w:sz w:val="20"/>
+        </w:rPr>
+        <w:t xml:space="preserve">, que respondem de forma eficaz aos </w:t>
+      </w:r>
+      <w:r>
+        <w:rPr>
+          <w:rFonts w:ascii="Arial" w:hAnsi="Arial" w:cs="Arial"/>
+          <w:sz w:val="20"/>
+        </w:rPr>
+        <w:t>requerimentos</w:t>
+      </w:r>
+      <w:r>
+        <w:rPr>
+          <w:rFonts w:ascii="Arial" w:hAnsi="Arial" w:cs="Arial"/>
+          <w:sz w:val="20"/>
+        </w:rPr>
+        <w:t xml:space="preserve"> exigidos.</w:t>
+      </w:r>
+    </w:p>
+    <w:p>
+      <w:pPr>
+        <w:jc w:val="both"/>
+        <w:rPr>
+          <w:rFonts w:ascii="Arial" w:hAnsi="Arial" w:cs="Arial"/>
+          <w:sz w:val="20"/>
+        </w:rPr>
+      </w:pPr>
+      <w:r>
+        <w:rPr>
+          <w:rFonts w:ascii="Arial" w:hAnsi="Arial" w:cs="Arial"/>
+          <w:sz w:val="20"/>
+        </w:rPr>
+        <w:tab/>
+        <w:t>O trabalho realizado foi finalizado com sucesso, conseguindo responder a todos os requisitos, tanto exigidos pelo enunciado como os exigidos pela base de dados.</w:t>
+      </w:r>
     </w:p>
     <w:p>
       <w:pPr>
@@ -3959,6 +4061,21 @@
         </w:rPr>
         <w:t xml:space="preserve"> online, podem ser pesquisados artigos em específico, como o </w:t>
       </w:r>
+      <w:r>
+        <w:rPr>
+          <w:rFonts w:ascii="Arial" w:hAnsi="Arial" w:cs="Arial"/>
+          <w:i/>
+          <w:sz w:val="20"/>
+        </w:rPr>
+        <w:t>Xiaomi</w:t>
+      </w:r>
+      <w:r>
+        <w:rPr>
+          <w:rFonts w:ascii="Arial" w:hAnsi="Arial" w:cs="Arial"/>
+          <w:sz w:val="20"/>
+        </w:rPr>
+        <w:t xml:space="preserve"> </w:t>
+      </w:r>
       <w:proofErr w:type="spellStart"/>
       <w:r>
         <w:rPr>
@@ -3966,7 +4083,7 @@
           <w:i/>
           <w:sz w:val="20"/>
         </w:rPr>
-        <w:t>Xiaomi</w:t>
+        <w:t>Redmi</w:t>
       </w:r>
       <w:proofErr w:type="spellEnd"/>
       <w:r>
@@ -3974,95 +4091,100 @@
           <w:rFonts w:ascii="Arial" w:hAnsi="Arial" w:cs="Arial"/>
           <w:sz w:val="20"/>
         </w:rPr>
+        <w:t xml:space="preserve"> 5 </w:t>
+      </w:r>
+      <w:proofErr w:type="spellStart"/>
+      <w:r>
+        <w:rPr>
+          <w:rFonts w:ascii="Arial" w:hAnsi="Arial" w:cs="Arial"/>
+          <w:i/>
+          <w:sz w:val="20"/>
+        </w:rPr>
+        <w:t>Plus</w:t>
+      </w:r>
+      <w:proofErr w:type="spellEnd"/>
+      <w:r>
+        <w:rPr>
+          <w:rFonts w:ascii="Arial" w:hAnsi="Arial" w:cs="Arial"/>
+          <w:sz w:val="20"/>
+        </w:rPr>
+        <w:t>, ou procurar um tipo de produtos como smartphones.</w:t>
+      </w:r>
+    </w:p>
+    <w:p>
+      <w:pPr>
+        <w:rPr>
+          <w:rFonts w:ascii="Arial" w:hAnsi="Arial" w:cs="Arial"/>
+          <w:b/>
+          <w:bCs/>
+          <w:kern w:val="32"/>
+          <w:sz w:val="32"/>
+          <w:szCs w:val="32"/>
+          <w:lang w:eastAsia="en-US"/>
+        </w:rPr>
+      </w:pPr>
+      <w:r>
+        <w:rPr>
+          <w:rFonts w:ascii="Arial" w:hAnsi="Arial" w:cs="Arial"/>
+          <w:b/>
+          <w:bCs/>
+          <w:kern w:val="32"/>
+          <w:sz w:val="32"/>
+          <w:szCs w:val="32"/>
+          <w:lang w:eastAsia="en-US"/>
+        </w:rPr>
+        <w:t xml:space="preserve">  1.3 Motivação e objetivos</w:t>
+      </w:r>
+    </w:p>
+    <w:p>
+      <w:pPr>
+        <w:rPr>
+          <w:rFonts w:ascii="Arial" w:hAnsi="Arial" w:cs="Arial"/>
+          <w:sz w:val="20"/>
+        </w:rPr>
+      </w:pPr>
+      <w:r>
+        <w:rPr>
+          <w:rFonts w:ascii="Arial" w:hAnsi="Arial" w:cs="Arial"/>
+          <w:sz w:val="20"/>
+        </w:rPr>
+        <w:tab/>
+      </w:r>
+      <w:r>
+        <w:rPr>
+          <w:rFonts w:ascii="Arial" w:hAnsi="Arial" w:cs="Arial"/>
+          <w:sz w:val="20"/>
+        </w:rPr>
+        <w:t>No nosso percurso académico não tivemos contacto direto</w:t>
+      </w:r>
+      <w:r>
+        <w:rPr>
+          <w:rFonts w:ascii="Arial" w:hAnsi="Arial" w:cs="Arial"/>
+          <w:sz w:val="20"/>
+        </w:rPr>
+        <w:t xml:space="preserve"> no que se refere a construções de bases de dados.</w:t>
+      </w:r>
+      <w:r>
+        <w:rPr>
+          <w:rFonts w:ascii="Arial" w:hAnsi="Arial" w:cs="Arial"/>
+          <w:sz w:val="20"/>
+        </w:rPr>
         <w:t xml:space="preserve"> </w:t>
       </w:r>
-      <w:proofErr w:type="spellStart"/>
+      <w:r>
+        <w:rPr>
+          <w:rFonts w:ascii="Arial" w:hAnsi="Arial" w:cs="Arial"/>
+          <w:sz w:val="20"/>
+        </w:rPr>
+        <w:t xml:space="preserve">Esta </w:t>
+      </w:r>
       <w:r>
         <w:rPr>
           <w:rFonts w:ascii="Arial" w:hAnsi="Arial" w:cs="Arial"/>
           <w:i/>
           <w:sz w:val="20"/>
         </w:rPr>
-        <w:t>Redmi</w:t>
-      </w:r>
-      <w:proofErr w:type="spellEnd"/>
-      <w:r>
-        <w:rPr>
-          <w:rFonts w:ascii="Arial" w:hAnsi="Arial" w:cs="Arial"/>
-          <w:sz w:val="20"/>
-        </w:rPr>
-        <w:t xml:space="preserve"> 5 </w:t>
-      </w:r>
-      <w:proofErr w:type="spellStart"/>
-      <w:r>
-        <w:rPr>
-          <w:rFonts w:ascii="Arial" w:hAnsi="Arial" w:cs="Arial"/>
-          <w:i/>
-          <w:sz w:val="20"/>
-        </w:rPr>
-        <w:t>Plus</w:t>
-      </w:r>
-      <w:proofErr w:type="spellEnd"/>
-      <w:r>
-        <w:rPr>
-          <w:rFonts w:ascii="Arial" w:hAnsi="Arial" w:cs="Arial"/>
-          <w:sz w:val="20"/>
-        </w:rPr>
-        <w:t>, ou procurar um tipo de produtos como smartphones.</w:t>
-      </w:r>
-    </w:p>
-    <w:p>
-      <w:pPr>
-        <w:rPr>
-          <w:rFonts w:ascii="Arial" w:hAnsi="Arial" w:cs="Arial"/>
-          <w:b/>
-          <w:bCs/>
-          <w:kern w:val="32"/>
-          <w:sz w:val="32"/>
-          <w:szCs w:val="32"/>
-          <w:lang w:eastAsia="en-US"/>
-        </w:rPr>
-      </w:pPr>
-      <w:r>
-        <w:rPr>
-          <w:rFonts w:ascii="Arial" w:hAnsi="Arial" w:cs="Arial"/>
-          <w:b/>
-          <w:bCs/>
-          <w:kern w:val="32"/>
-          <w:sz w:val="32"/>
-          <w:szCs w:val="32"/>
-          <w:lang w:eastAsia="en-US"/>
-        </w:rPr>
-        <w:t xml:space="preserve">  1.3 Motivação e objetivos</w:t>
-      </w:r>
-    </w:p>
-    <w:p>
-      <w:pPr>
-        <w:rPr>
-          <w:rFonts w:ascii="Arial" w:hAnsi="Arial" w:cs="Arial"/>
-          <w:sz w:val="20"/>
-        </w:rPr>
-      </w:pPr>
-      <w:r>
-        <w:rPr>
-          <w:rFonts w:ascii="Arial" w:hAnsi="Arial" w:cs="Arial"/>
-          <w:sz w:val="20"/>
-        </w:rPr>
-        <w:tab/>
-      </w:r>
-      <w:r>
-        <w:rPr>
-          <w:rFonts w:ascii="Arial" w:hAnsi="Arial" w:cs="Arial"/>
-          <w:sz w:val="20"/>
-        </w:rPr>
-        <w:t>No nosso percurso académico não tivemos contacto direto</w:t>
-      </w:r>
-      <w:r>
-        <w:rPr>
-          <w:rFonts w:ascii="Arial" w:hAnsi="Arial" w:cs="Arial"/>
-          <w:sz w:val="20"/>
-        </w:rPr>
-        <w:t xml:space="preserve"> no que se refere a construções de bases de dados.</w:t>
+        <w:t>UC</w:t>
       </w:r>
       <w:r>
         <w:rPr>
@@ -4076,15 +4198,42 @@
           <w:rFonts w:ascii="Arial" w:hAnsi="Arial" w:cs="Arial"/>
           <w:sz w:val="20"/>
         </w:rPr>
-        <w:t xml:space="preserve">Esta </w:t>
-      </w:r>
-      <w:r>
-        <w:rPr>
-          <w:rFonts w:ascii="Arial" w:hAnsi="Arial" w:cs="Arial"/>
-          <w:i/>
-          <w:sz w:val="20"/>
-        </w:rPr>
-        <w:t>UC</w:t>
+        <w:t xml:space="preserve">foi projetada para praticar todos os aspetos relevantes de um sistema de bases de dados, quer estes sejam relacionais ou não relacionais. Para isso </w:t>
+      </w:r>
+      <w:r>
+        <w:rPr>
+          <w:rFonts w:ascii="Arial" w:hAnsi="Arial" w:cs="Arial"/>
+          <w:sz w:val="20"/>
+        </w:rPr>
+        <w:t xml:space="preserve">foi proposto a realização de um trabalho com a finalidade de melhorar as nossas competências na construção </w:t>
+      </w:r>
+      <w:r>
+        <w:rPr>
+          <w:rFonts w:ascii="Arial" w:hAnsi="Arial" w:cs="Arial"/>
+          <w:sz w:val="20"/>
+        </w:rPr>
+        <w:t xml:space="preserve">e gestão </w:t>
+      </w:r>
+      <w:r>
+        <w:rPr>
+          <w:rFonts w:ascii="Arial" w:hAnsi="Arial" w:cs="Arial"/>
+          <w:sz w:val="20"/>
+        </w:rPr>
+        <w:t xml:space="preserve">de um </w:t>
+      </w:r>
+      <w:r>
+        <w:rPr>
+          <w:rFonts w:ascii="Arial" w:hAnsi="Arial" w:cs="Arial"/>
+          <w:sz w:val="20"/>
+        </w:rPr>
+        <w:t xml:space="preserve">banco </w:t>
+      </w:r>
+      <w:r>
+        <w:rPr>
+          <w:rFonts w:ascii="Arial" w:hAnsi="Arial" w:cs="Arial"/>
+          <w:sz w:val="20"/>
+        </w:rPr>
+        <w:t>de dados.</w:t>
       </w:r>
       <w:r>
         <w:rPr>
@@ -4093,55 +4242,6 @@
         </w:rPr>
         <w:t xml:space="preserve"> </w:t>
       </w:r>
-      <w:r>
-        <w:rPr>
-          <w:rFonts w:ascii="Arial" w:hAnsi="Arial" w:cs="Arial"/>
-          <w:sz w:val="20"/>
-        </w:rPr>
-        <w:t xml:space="preserve">foi projetada para praticar todos os aspetos relevantes de um sistema de bases de dados, quer estes sejam relacionais ou não relacionais. Para isso </w:t>
-      </w:r>
-      <w:r>
-        <w:rPr>
-          <w:rFonts w:ascii="Arial" w:hAnsi="Arial" w:cs="Arial"/>
-          <w:sz w:val="20"/>
-        </w:rPr>
-        <w:t xml:space="preserve">foi proposto a realização de um trabalho com a finalidade de melhorar as nossas competências na construção </w:t>
-      </w:r>
-      <w:r>
-        <w:rPr>
-          <w:rFonts w:ascii="Arial" w:hAnsi="Arial" w:cs="Arial"/>
-          <w:sz w:val="20"/>
-        </w:rPr>
-        <w:t xml:space="preserve">e gestão </w:t>
-      </w:r>
-      <w:r>
-        <w:rPr>
-          <w:rFonts w:ascii="Arial" w:hAnsi="Arial" w:cs="Arial"/>
-          <w:sz w:val="20"/>
-        </w:rPr>
-        <w:t xml:space="preserve">de um </w:t>
-      </w:r>
-      <w:r>
-        <w:rPr>
-          <w:rFonts w:ascii="Arial" w:hAnsi="Arial" w:cs="Arial"/>
-          <w:sz w:val="20"/>
-        </w:rPr>
-        <w:t xml:space="preserve">banco </w:t>
-      </w:r>
-      <w:r>
-        <w:rPr>
-          <w:rFonts w:ascii="Arial" w:hAnsi="Arial" w:cs="Arial"/>
-          <w:sz w:val="20"/>
-        </w:rPr>
-        <w:t>de dados.</w:t>
-      </w:r>
-      <w:r>
-        <w:rPr>
-          <w:rFonts w:ascii="Arial" w:hAnsi="Arial" w:cs="Arial"/>
-          <w:sz w:val="20"/>
-        </w:rPr>
-        <w:t xml:space="preserve"> </w:t>
-      </w:r>
     </w:p>
     <w:p>
       <w:pPr>
@@ -4156,6 +4256,7 @@
           <w:rFonts w:ascii="Arial" w:hAnsi="Arial" w:cs="Arial"/>
           <w:sz w:val="20"/>
         </w:rPr>
+        <w:lastRenderedPageBreak/>
         <w:t xml:space="preserve">Como em praticamente todos os aspetos da informática é necessário uma base de dados a aprendizagem </w:t>
       </w:r>
       <w:r>
@@ -4540,6 +4641,7 @@
           <w:rFonts w:ascii="Arial" w:hAnsi="Arial" w:cs="Arial"/>
           <w:sz w:val="20"/>
         </w:rPr>
+        <w:lastRenderedPageBreak/>
         <w:tab/>
         <w:t>Para efetuar operações sobre o saldo o utilizador tem diversos métodos de pagamento disponíveis. Também é fornecido algumas formas de entrega, ou métodos de transporte, que está associado um custo e um tempo estimado de entrega.</w:t>
       </w:r>
@@ -4618,7 +4720,6 @@
           <w:szCs w:val="32"/>
           <w:lang w:eastAsia="en-US"/>
         </w:rPr>
-        <w:lastRenderedPageBreak/>
         <w:t xml:space="preserve">  2.2.2 Requisitos de exploração</w:t>
       </w:r>
     </w:p>
@@ -5264,6 +5365,7 @@
           <w:sz w:val="20"/>
           <w:szCs w:val="20"/>
         </w:rPr>
+        <w:lastRenderedPageBreak/>
         <w:t xml:space="preserve">Adicionar/Remover métodos de pagamento ou transporte;  </w:t>
       </w:r>
     </w:p>
@@ -5364,7 +5466,6 @@
           <w:szCs w:val="32"/>
           <w:lang w:eastAsia="en-US"/>
         </w:rPr>
-        <w:lastRenderedPageBreak/>
         <w:t>3. Modelo Conceptual</w:t>
       </w:r>
     </w:p>
@@ -5747,6 +5848,7 @@
           <w:sz w:val="20"/>
           <w:szCs w:val="20"/>
         </w:rPr>
+        <w:lastRenderedPageBreak/>
         <w:t>Utilizador – Métodos de Pagamento</w:t>
       </w:r>
     </w:p>
@@ -5906,19 +6008,7 @@
           <w:lang w:eastAsia="en-US"/>
         </w:rPr>
         <w:tab/>
-        <w:t xml:space="preserve">O método de pagamento é escolhido pelo utilizador que dispõe de várias opções de como quer pagar o(s) produto(s) que vai comprar. O utilizador deve efetuar a compra adquirindo os produtos que pretende, sendo que a compra individual de cada produto será automaticamente adicionada ao carrinho de compras do utilizador, no qual estes aguardam confirmação do comprador. O carrinho é depois atribuído a um método de transporte, através do qual chegará ao seu comprador. Note-se que existe uma relação direta entre utilizador e produto, mas neste caso o </w:t>
-      </w:r>
-      <w:r>
-        <w:rPr>
-          <w:rFonts w:ascii="Arial" w:hAnsi="Arial" w:cs="Arial"/>
-          <w:bCs/>
-          <w:kern w:val="32"/>
-          <w:sz w:val="20"/>
-          <w:szCs w:val="20"/>
-          <w:lang w:eastAsia="en-US"/>
-        </w:rPr>
-        <w:lastRenderedPageBreak/>
-        <w:t>utilizador é necessariamente o vendedor, já que o comprador se relaciona com o produto através das entidades que lhe permitem fazer a compra.</w:t>
+        <w:t>O método de pagamento é escolhido pelo utilizador que dispõe de várias opções de como quer pagar o(s) produto(s) que vai comprar. O utilizador deve efetuar a compra adquirindo os produtos que pretende, sendo que a compra individual de cada produto será automaticamente adicionada ao carrinho de compras do utilizador, no qual estes aguardam confirmação do comprador. O carrinho é depois atribuído a um método de transporte, através do qual chegará ao seu comprador. Note-se que existe uma relação direta entre utilizador e produto, mas neste caso o utilizador é necessariamente o vendedor, já que o comprador se relaciona com o produto através das entidades que lhe permitem fazer a compra.</w:t>
       </w:r>
     </w:p>
     <w:p>
@@ -6218,6 +6308,7 @@
           <w:szCs w:val="32"/>
           <w:lang w:eastAsia="en-US"/>
         </w:rPr>
+        <w:lastRenderedPageBreak/>
         <w:t xml:space="preserve">  3.5 Detalhe ou generalização de entidades</w:t>
       </w:r>
     </w:p>
@@ -6305,7 +6396,6 @@
           <w:szCs w:val="32"/>
           <w:lang w:eastAsia="en-US"/>
         </w:rPr>
-        <w:lastRenderedPageBreak/>
         <w:t>3.6 Apresentação e explicação do diagrama ER</w:t>
       </w:r>
     </w:p>
@@ -6483,7 +6573,19 @@
           <w:lang w:eastAsia="en-US"/>
         </w:rPr>
         <w:tab/>
-        <w:t>Um exemplo disso foi a criação da entidade “Fatura”, que agora não se encontra no esquema, que continha informações sobre as compras e o carrinho, tais como o preço pago e a data da compra. Tal entidade foi eventualmente retirada, isto porque se considerou que as restantes entidades poderiam assumir as suas funções, tornando o modelo mais compacto e eficaz.</w:t>
+        <w:t xml:space="preserve">Um exemplo disso foi a criação da entidade “Fatura”, que agora não se encontra no esquema, que continha informações sobre as compras e o carrinho, tais como o preço pago e a </w:t>
+      </w:r>
+      <w:r>
+        <w:rPr>
+          <w:rFonts w:ascii="Arial" w:hAnsi="Arial" w:cs="Arial"/>
+          <w:bCs/>
+          <w:kern w:val="32"/>
+          <w:sz w:val="20"/>
+          <w:szCs w:val="20"/>
+          <w:lang w:eastAsia="en-US"/>
+        </w:rPr>
+        <w:lastRenderedPageBreak/>
+        <w:t>data da compra. Tal entidade foi eventualmente retirada, isto porque se considerou que as restantes entidades poderiam assumir as suas funções, tornando o modelo mais compacto e eficaz.</w:t>
       </w:r>
     </w:p>
     <w:p>
@@ -6560,7 +6662,6 @@
           <w:szCs w:val="32"/>
           <w:lang w:eastAsia="en-US"/>
         </w:rPr>
-        <w:lastRenderedPageBreak/>
         <w:t>4. Modelação Lógica</w:t>
       </w:r>
     </w:p>
@@ -6789,6 +6890,7 @@
           <w:rFonts w:ascii="Arial" w:hAnsi="Arial" w:cs="Arial"/>
           <w:noProof/>
         </w:rPr>
+        <w:lastRenderedPageBreak/>
         <w:drawing>
           <wp:anchor distT="0" distB="0" distL="114300" distR="114300" simplePos="0" relativeHeight="251664384" behindDoc="0" locked="0" layoutInCell="1" allowOverlap="1">
             <wp:simplePos x="0" y="0"/>
@@ -6888,7 +6990,6 @@
           <w:szCs w:val="32"/>
           <w:lang w:eastAsia="en-US"/>
         </w:rPr>
-        <w:lastRenderedPageBreak/>
         <w:br/>
         <w:t>4.3 Validação do modelo através da normalização</w:t>
       </w:r>
@@ -7122,6 +7223,7 @@
           <w:szCs w:val="32"/>
           <w:lang w:eastAsia="en-US"/>
         </w:rPr>
+        <w:lastRenderedPageBreak/>
         <w:br/>
         <w:t>4.4 Validação do modelo com interrogações do utilizador</w:t>
       </w:r>
@@ -7431,7 +7533,6 @@
           <w:sz w:val="27"/>
           <w:szCs w:val="27"/>
         </w:rPr>
-        <w:lastRenderedPageBreak/>
         <w:br/>
       </w:r>
       <w:r>
@@ -7760,6 +7861,7 @@
           <w:szCs w:val="32"/>
           <w:lang w:eastAsia="en-US"/>
         </w:rPr>
+        <w:lastRenderedPageBreak/>
         <w:br/>
         <w:t>5.2 Tradução do esquema lógico para o sistema de gestão de bases de dados escolhido em SQL</w:t>
       </w:r>
@@ -8188,7 +8290,6 @@
           <w:sz w:val="20"/>
           <w:szCs w:val="20"/>
         </w:rPr>
-        <w:lastRenderedPageBreak/>
         <w:drawing>
           <wp:anchor distT="0" distB="0" distL="114300" distR="114300" simplePos="0" relativeHeight="251676672" behindDoc="1" locked="0" layoutInCell="1" allowOverlap="1" wp14:anchorId="0442DBA9" wp14:editId="13F18204">
             <wp:simplePos x="0" y="0"/>
@@ -8323,6 +8424,7 @@
           <w:sz w:val="20"/>
           <w:szCs w:val="20"/>
         </w:rPr>
+        <w:lastRenderedPageBreak/>
         <w:t>Para verificar quais são os 5 utilizadores que mais faturaram com o sistema agrupa-se os produtos aos utilizadores. Somam-se os preço</w:t>
       </w:r>
       <w:r>
@@ -8554,7 +8656,6 @@
           <w:sz w:val="20"/>
           <w:szCs w:val="32"/>
         </w:rPr>
-        <w:lastRenderedPageBreak/>
         <w:drawing>
           <wp:inline distT="0" distB="0" distL="0" distR="0" wp14:anchorId="07C95B3A" wp14:editId="52BD71F9">
             <wp:extent cx="5612130" cy="2437765"/>
@@ -8788,6 +8889,7 @@
           <w:sz w:val="20"/>
           <w:szCs w:val="32"/>
         </w:rPr>
+        <w:lastRenderedPageBreak/>
         <w:drawing>
           <wp:inline distT="0" distB="0" distL="0" distR="0" wp14:anchorId="48CA363F" wp14:editId="108FF218">
             <wp:extent cx="5610225" cy="2847975"/>
@@ -8912,7 +9014,6 @@
           <w:szCs w:val="32"/>
           <w:lang w:eastAsia="en-US"/>
         </w:rPr>
-        <w:lastRenderedPageBreak/>
         <w:t>5.4 Tradução das transações estabelecidas para SQL (alguns exemplos)</w:t>
       </w:r>
     </w:p>
@@ -9110,7 +9211,19 @@
           <w:szCs w:val="32"/>
           <w:lang w:eastAsia="en-US"/>
         </w:rPr>
-        <w:t>, tal como os métodos de pagamento. Por fim, foi adicionada o saldo do cliente.</w:t>
+        <w:t xml:space="preserve">, tal </w:t>
+      </w:r>
+      <w:r>
+        <w:rPr>
+          <w:rFonts w:ascii="Arial" w:hAnsi="Arial" w:cs="Arial"/>
+          <w:bCs/>
+          <w:kern w:val="32"/>
+          <w:sz w:val="20"/>
+          <w:szCs w:val="32"/>
+          <w:lang w:eastAsia="en-US"/>
+        </w:rPr>
+        <w:lastRenderedPageBreak/>
+        <w:t>como os métodos de pagamento. Por fim, foi adicionada o saldo do cliente.</w:t>
       </w:r>
       <w:r>
         <w:rPr>
@@ -9189,252 +9302,252 @@
           <w:szCs w:val="32"/>
           <w:lang w:eastAsia="en-US"/>
         </w:rPr>
+        <w:t>5.5 Escolha, definição e caracterização de índices em SQL (alguns exemplos)</w:t>
+      </w:r>
+    </w:p>
+    <w:p>
+      <w:pPr>
+        <w:ind w:firstLine="708"/>
+        <w:rPr>
+          <w:rFonts w:ascii="Arial" w:hAnsi="Arial" w:cs="Arial"/>
+          <w:sz w:val="20"/>
+          <w:szCs w:val="20"/>
+        </w:rPr>
+      </w:pPr>
+      <w:r>
+        <w:rPr>
+          <w:rFonts w:ascii="Arial" w:hAnsi="Arial" w:cs="Arial"/>
+          <w:sz w:val="20"/>
+          <w:szCs w:val="20"/>
+        </w:rPr>
+        <w:t xml:space="preserve">Os índices são fundamentais em </w:t>
+      </w:r>
+      <w:r>
+        <w:rPr>
+          <w:rFonts w:ascii="Arial" w:hAnsi="Arial" w:cs="Arial"/>
+          <w:i/>
+          <w:sz w:val="20"/>
+          <w:szCs w:val="20"/>
+        </w:rPr>
+        <w:t>BD</w:t>
+      </w:r>
+      <w:r>
+        <w:rPr>
+          <w:rFonts w:ascii="Arial" w:hAnsi="Arial" w:cs="Arial"/>
+          <w:sz w:val="20"/>
+          <w:szCs w:val="20"/>
+        </w:rPr>
+        <w:t>, visto que permitem uma maior facilidade na gestão da mesma.</w:t>
+      </w:r>
+    </w:p>
+    <w:p>
+      <w:pPr>
+        <w:ind w:firstLine="708"/>
+        <w:rPr>
+          <w:rFonts w:ascii="Arial" w:hAnsi="Arial" w:cs="Arial"/>
+          <w:sz w:val="20"/>
+          <w:szCs w:val="20"/>
+        </w:rPr>
+      </w:pPr>
+      <w:r>
+        <w:rPr>
+          <w:rFonts w:ascii="Arial" w:hAnsi="Arial" w:cs="Arial"/>
+          <w:sz w:val="20"/>
+          <w:szCs w:val="20"/>
+        </w:rPr>
+        <w:t>Aceder à informação de uma linha em que a tabela tenha índices é mais rápido pois acede-se diretamente à informação no caso da chave existir na tabela</w:t>
+      </w:r>
+      <w:r>
+        <w:rPr>
+          <w:rFonts w:ascii="Arial" w:hAnsi="Arial" w:cs="Arial"/>
+          <w:sz w:val="20"/>
+          <w:szCs w:val="20"/>
+        </w:rPr>
+        <w:t xml:space="preserve"> e</w:t>
+      </w:r>
+      <w:r>
+        <w:rPr>
+          <w:rFonts w:ascii="Arial" w:hAnsi="Arial" w:cs="Arial"/>
+          <w:sz w:val="20"/>
+          <w:szCs w:val="20"/>
+        </w:rPr>
+        <w:t xml:space="preserve"> sabe-se que se retira sempre o que se pretende pois não existem duas linhas com chaves iguais. Estes podem ser comparados com os </w:t>
+      </w:r>
+      <w:proofErr w:type="spellStart"/>
+      <w:r>
+        <w:rPr>
+          <w:rFonts w:ascii="Arial" w:hAnsi="Arial" w:cs="Arial"/>
+          <w:i/>
+          <w:sz w:val="20"/>
+          <w:szCs w:val="20"/>
+        </w:rPr>
+        <w:t>Map</w:t>
+      </w:r>
+      <w:proofErr w:type="spellEnd"/>
+      <w:r>
+        <w:rPr>
+          <w:rFonts w:ascii="Arial" w:hAnsi="Arial" w:cs="Arial"/>
+          <w:i/>
+          <w:sz w:val="20"/>
+          <w:szCs w:val="20"/>
+        </w:rPr>
+        <w:t>,</w:t>
+      </w:r>
+      <w:r>
+        <w:rPr>
+          <w:rFonts w:ascii="Arial" w:hAnsi="Arial" w:cs="Arial"/>
+          <w:sz w:val="20"/>
+          <w:szCs w:val="20"/>
+        </w:rPr>
+        <w:t xml:space="preserve"> que por exemplo, são usados em programação orientado aos objetos. As tabelas já vêm por </w:t>
+      </w:r>
+      <w:proofErr w:type="spellStart"/>
+      <w:r>
+        <w:rPr>
+          <w:rFonts w:ascii="Arial" w:hAnsi="Arial" w:cs="Arial"/>
+          <w:i/>
+          <w:sz w:val="20"/>
+          <w:szCs w:val="20"/>
+        </w:rPr>
+        <w:t>default</w:t>
+      </w:r>
+      <w:proofErr w:type="spellEnd"/>
+      <w:r>
+        <w:rPr>
+          <w:rFonts w:ascii="Arial" w:hAnsi="Arial" w:cs="Arial"/>
+          <w:sz w:val="20"/>
+          <w:szCs w:val="20"/>
+        </w:rPr>
+        <w:t xml:space="preserve"> ordenadas pela chave primária e como estas são as mais usadas em </w:t>
+      </w:r>
+      <w:proofErr w:type="spellStart"/>
+      <w:r>
+        <w:rPr>
+          <w:rFonts w:ascii="Arial" w:hAnsi="Arial" w:cs="Arial"/>
+          <w:i/>
+          <w:sz w:val="20"/>
+          <w:szCs w:val="20"/>
+        </w:rPr>
+        <w:t>joins</w:t>
+      </w:r>
+      <w:proofErr w:type="spellEnd"/>
+      <w:r>
+        <w:rPr>
+          <w:rFonts w:ascii="Arial" w:hAnsi="Arial" w:cs="Arial"/>
+          <w:sz w:val="20"/>
+          <w:szCs w:val="20"/>
+        </w:rPr>
+        <w:t xml:space="preserve"> e no acesso ás tabelas, então estas tarefas são mais eficientes.</w:t>
+      </w:r>
+    </w:p>
+    <w:p>
+      <w:pPr>
+        <w:ind w:firstLine="708"/>
+        <w:rPr>
+          <w:rFonts w:ascii="Arial" w:hAnsi="Arial" w:cs="Arial"/>
+          <w:sz w:val="20"/>
+          <w:szCs w:val="20"/>
+        </w:rPr>
+      </w:pPr>
+      <w:r>
+        <w:rPr>
+          <w:rFonts w:ascii="Arial" w:hAnsi="Arial" w:cs="Arial"/>
+          <w:sz w:val="20"/>
+          <w:szCs w:val="20"/>
+        </w:rPr>
+        <w:t xml:space="preserve">Na </w:t>
+      </w:r>
+      <w:r>
+        <w:rPr>
+          <w:rFonts w:ascii="Arial" w:hAnsi="Arial" w:cs="Arial"/>
+          <w:i/>
+          <w:sz w:val="20"/>
+          <w:szCs w:val="20"/>
+        </w:rPr>
+        <w:t>BD</w:t>
+      </w:r>
+      <w:r>
+        <w:rPr>
+          <w:rFonts w:ascii="Arial" w:hAnsi="Arial" w:cs="Arial"/>
+          <w:sz w:val="20"/>
+          <w:szCs w:val="20"/>
+        </w:rPr>
+        <w:t xml:space="preserve"> do projeto são usados índices, por exemplo, para identificar o utilizador. Sabendo que os </w:t>
+      </w:r>
+      <w:r>
+        <w:rPr>
+          <w:rFonts w:ascii="Arial" w:hAnsi="Arial" w:cs="Arial"/>
+          <w:i/>
+          <w:sz w:val="20"/>
+          <w:szCs w:val="20"/>
+        </w:rPr>
+        <w:t>NIF</w:t>
+      </w:r>
+      <w:r>
+        <w:rPr>
+          <w:rFonts w:ascii="Arial" w:hAnsi="Arial" w:cs="Arial"/>
+          <w:sz w:val="20"/>
+          <w:szCs w:val="20"/>
+        </w:rPr>
+        <w:t xml:space="preserve"> são únicos, é garantido que a informação que é fornecida sobre os seus dados está correta. Para o caso em que </w:t>
+      </w:r>
+      <w:r>
+        <w:rPr>
+          <w:rFonts w:ascii="Arial" w:hAnsi="Arial" w:cs="Arial"/>
+          <w:sz w:val="20"/>
+          <w:szCs w:val="20"/>
+        </w:rPr>
+        <w:t>os ids</w:t>
+      </w:r>
+      <w:r>
+        <w:rPr>
+          <w:rFonts w:ascii="Arial" w:hAnsi="Arial" w:cs="Arial"/>
+          <w:sz w:val="20"/>
+          <w:szCs w:val="20"/>
+        </w:rPr>
+        <w:t xml:space="preserve"> apenas servem para relações, por exemplo, para identificar que produtos fazem parte de uma compra, é usado </w:t>
+      </w:r>
+      <w:r>
+        <w:rPr>
+          <w:rFonts w:ascii="Arial" w:hAnsi="Arial" w:cs="Arial"/>
+          <w:i/>
+          <w:sz w:val="20"/>
+          <w:szCs w:val="20"/>
+        </w:rPr>
+        <w:t>auto incremente.</w:t>
+      </w:r>
+      <w:r>
+        <w:rPr>
+          <w:rFonts w:ascii="Arial" w:hAnsi="Arial" w:cs="Arial"/>
+          <w:sz w:val="20"/>
+          <w:szCs w:val="20"/>
+        </w:rPr>
+        <w:t xml:space="preserve"> Este método está presente nos índices do produto, compras e carrinho.</w:t>
+      </w:r>
+    </w:p>
+    <w:p>
+      <w:pPr>
+        <w:rPr>
+          <w:rFonts w:ascii="Arial" w:hAnsi="Arial" w:cs="Arial"/>
+          <w:b/>
+          <w:bCs/>
+          <w:kern w:val="32"/>
+          <w:sz w:val="32"/>
+          <w:szCs w:val="32"/>
+          <w:lang w:eastAsia="en-US"/>
+        </w:rPr>
+      </w:pPr>
+      <w:r>
+        <w:rPr>
+          <w:rFonts w:ascii="Arial" w:hAnsi="Arial" w:cs="Arial"/>
+          <w:b/>
+          <w:bCs/>
+          <w:kern w:val="32"/>
+          <w:sz w:val="32"/>
+          <w:szCs w:val="32"/>
+          <w:lang w:eastAsia="en-US"/>
+        </w:rPr>
         <w:lastRenderedPageBreak/>
-        <w:t>5.5 Escolha, definição e caracterização de índices em SQL (alguns exemplos)</w:t>
-      </w:r>
-    </w:p>
-    <w:p>
-      <w:pPr>
-        <w:ind w:firstLine="708"/>
-        <w:rPr>
-          <w:rFonts w:ascii="Arial" w:hAnsi="Arial" w:cs="Arial"/>
-          <w:sz w:val="20"/>
-          <w:szCs w:val="20"/>
-        </w:rPr>
-      </w:pPr>
-      <w:r>
-        <w:rPr>
-          <w:rFonts w:ascii="Arial" w:hAnsi="Arial" w:cs="Arial"/>
-          <w:sz w:val="20"/>
-          <w:szCs w:val="20"/>
-        </w:rPr>
-        <w:t xml:space="preserve">Os índices são fundamentais em </w:t>
-      </w:r>
-      <w:r>
-        <w:rPr>
-          <w:rFonts w:ascii="Arial" w:hAnsi="Arial" w:cs="Arial"/>
-          <w:i/>
-          <w:sz w:val="20"/>
-          <w:szCs w:val="20"/>
-        </w:rPr>
-        <w:t>BD</w:t>
-      </w:r>
-      <w:r>
-        <w:rPr>
-          <w:rFonts w:ascii="Arial" w:hAnsi="Arial" w:cs="Arial"/>
-          <w:sz w:val="20"/>
-          <w:szCs w:val="20"/>
-        </w:rPr>
-        <w:t>, visto que permitem uma maior facilidade na gestão da mesma.</w:t>
-      </w:r>
-    </w:p>
-    <w:p>
-      <w:pPr>
-        <w:ind w:firstLine="708"/>
-        <w:rPr>
-          <w:rFonts w:ascii="Arial" w:hAnsi="Arial" w:cs="Arial"/>
-          <w:sz w:val="20"/>
-          <w:szCs w:val="20"/>
-        </w:rPr>
-      </w:pPr>
-      <w:r>
-        <w:rPr>
-          <w:rFonts w:ascii="Arial" w:hAnsi="Arial" w:cs="Arial"/>
-          <w:sz w:val="20"/>
-          <w:szCs w:val="20"/>
-        </w:rPr>
-        <w:t>Aceder à informação de uma linha em que a tabela tenha índices é mais rápido pois acede-se diretamente à informação no caso da chave existir na tabela</w:t>
-      </w:r>
-      <w:r>
-        <w:rPr>
-          <w:rFonts w:ascii="Arial" w:hAnsi="Arial" w:cs="Arial"/>
-          <w:sz w:val="20"/>
-          <w:szCs w:val="20"/>
-        </w:rPr>
-        <w:t xml:space="preserve"> e</w:t>
-      </w:r>
-      <w:r>
-        <w:rPr>
-          <w:rFonts w:ascii="Arial" w:hAnsi="Arial" w:cs="Arial"/>
-          <w:sz w:val="20"/>
-          <w:szCs w:val="20"/>
-        </w:rPr>
-        <w:t xml:space="preserve"> sabe-se que se retira sempre o que se pretende pois não existem duas linhas com chaves iguais. Estes podem ser comparados com os </w:t>
-      </w:r>
-      <w:proofErr w:type="spellStart"/>
-      <w:r>
-        <w:rPr>
-          <w:rFonts w:ascii="Arial" w:hAnsi="Arial" w:cs="Arial"/>
-          <w:i/>
-          <w:sz w:val="20"/>
-          <w:szCs w:val="20"/>
-        </w:rPr>
-        <w:t>Map</w:t>
-      </w:r>
-      <w:proofErr w:type="spellEnd"/>
-      <w:r>
-        <w:rPr>
-          <w:rFonts w:ascii="Arial" w:hAnsi="Arial" w:cs="Arial"/>
-          <w:i/>
-          <w:sz w:val="20"/>
-          <w:szCs w:val="20"/>
-        </w:rPr>
-        <w:t>,</w:t>
-      </w:r>
-      <w:r>
-        <w:rPr>
-          <w:rFonts w:ascii="Arial" w:hAnsi="Arial" w:cs="Arial"/>
-          <w:sz w:val="20"/>
-          <w:szCs w:val="20"/>
-        </w:rPr>
-        <w:t xml:space="preserve"> que por exemplo, são usados em programação orientado aos objetos. As tabelas já vêm por </w:t>
-      </w:r>
-      <w:proofErr w:type="spellStart"/>
-      <w:r>
-        <w:rPr>
-          <w:rFonts w:ascii="Arial" w:hAnsi="Arial" w:cs="Arial"/>
-          <w:i/>
-          <w:sz w:val="20"/>
-          <w:szCs w:val="20"/>
-        </w:rPr>
-        <w:t>default</w:t>
-      </w:r>
-      <w:proofErr w:type="spellEnd"/>
-      <w:r>
-        <w:rPr>
-          <w:rFonts w:ascii="Arial" w:hAnsi="Arial" w:cs="Arial"/>
-          <w:sz w:val="20"/>
-          <w:szCs w:val="20"/>
-        </w:rPr>
-        <w:t xml:space="preserve"> ordenadas pela chave primária e como estas são as mais usadas em </w:t>
-      </w:r>
-      <w:proofErr w:type="spellStart"/>
-      <w:r>
-        <w:rPr>
-          <w:rFonts w:ascii="Arial" w:hAnsi="Arial" w:cs="Arial"/>
-          <w:i/>
-          <w:sz w:val="20"/>
-          <w:szCs w:val="20"/>
-        </w:rPr>
-        <w:t>joins</w:t>
-      </w:r>
-      <w:proofErr w:type="spellEnd"/>
-      <w:r>
-        <w:rPr>
-          <w:rFonts w:ascii="Arial" w:hAnsi="Arial" w:cs="Arial"/>
-          <w:sz w:val="20"/>
-          <w:szCs w:val="20"/>
-        </w:rPr>
-        <w:t xml:space="preserve"> e no acesso ás tabelas, então estas tarefas são mais eficientes.</w:t>
-      </w:r>
-    </w:p>
-    <w:p>
-      <w:pPr>
-        <w:ind w:firstLine="708"/>
-        <w:rPr>
-          <w:rFonts w:ascii="Arial" w:hAnsi="Arial" w:cs="Arial"/>
-          <w:sz w:val="20"/>
-          <w:szCs w:val="20"/>
-        </w:rPr>
-      </w:pPr>
-      <w:r>
-        <w:rPr>
-          <w:rFonts w:ascii="Arial" w:hAnsi="Arial" w:cs="Arial"/>
-          <w:sz w:val="20"/>
-          <w:szCs w:val="20"/>
-        </w:rPr>
-        <w:t xml:space="preserve">Na </w:t>
-      </w:r>
-      <w:r>
-        <w:rPr>
-          <w:rFonts w:ascii="Arial" w:hAnsi="Arial" w:cs="Arial"/>
-          <w:i/>
-          <w:sz w:val="20"/>
-          <w:szCs w:val="20"/>
-        </w:rPr>
-        <w:t>BD</w:t>
-      </w:r>
-      <w:r>
-        <w:rPr>
-          <w:rFonts w:ascii="Arial" w:hAnsi="Arial" w:cs="Arial"/>
-          <w:sz w:val="20"/>
-          <w:szCs w:val="20"/>
-        </w:rPr>
-        <w:t xml:space="preserve"> do projeto são usados índices, por exemplo, para identificar o utilizador. Sabendo que os </w:t>
-      </w:r>
-      <w:r>
-        <w:rPr>
-          <w:rFonts w:ascii="Arial" w:hAnsi="Arial" w:cs="Arial"/>
-          <w:i/>
-          <w:sz w:val="20"/>
-          <w:szCs w:val="20"/>
-        </w:rPr>
-        <w:t>NIF</w:t>
-      </w:r>
-      <w:r>
-        <w:rPr>
-          <w:rFonts w:ascii="Arial" w:hAnsi="Arial" w:cs="Arial"/>
-          <w:sz w:val="20"/>
-          <w:szCs w:val="20"/>
-        </w:rPr>
-        <w:t xml:space="preserve"> são únicos, é garantido que a informação que é fornecida sobre os seus dados está correta. Para o caso em que </w:t>
-      </w:r>
-      <w:r>
-        <w:rPr>
-          <w:rFonts w:ascii="Arial" w:hAnsi="Arial" w:cs="Arial"/>
-          <w:sz w:val="20"/>
-          <w:szCs w:val="20"/>
-        </w:rPr>
-        <w:t>os ids</w:t>
-      </w:r>
-      <w:r>
-        <w:rPr>
-          <w:rFonts w:ascii="Arial" w:hAnsi="Arial" w:cs="Arial"/>
-          <w:sz w:val="20"/>
-          <w:szCs w:val="20"/>
-        </w:rPr>
-        <w:t xml:space="preserve"> apenas servem para relações, por exemplo, para identificar que produtos fazem parte de uma compra, é usado </w:t>
-      </w:r>
-      <w:r>
-        <w:rPr>
-          <w:rFonts w:ascii="Arial" w:hAnsi="Arial" w:cs="Arial"/>
-          <w:i/>
-          <w:sz w:val="20"/>
-          <w:szCs w:val="20"/>
-        </w:rPr>
-        <w:t>auto incremente.</w:t>
-      </w:r>
-      <w:r>
-        <w:rPr>
-          <w:rFonts w:ascii="Arial" w:hAnsi="Arial" w:cs="Arial"/>
-          <w:sz w:val="20"/>
-          <w:szCs w:val="20"/>
-        </w:rPr>
-        <w:t xml:space="preserve"> Este método está presente nos índices do produto, compras e carrinho.</w:t>
-      </w:r>
-    </w:p>
-    <w:p>
-      <w:pPr>
-        <w:rPr>
-          <w:rFonts w:ascii="Arial" w:hAnsi="Arial" w:cs="Arial"/>
-          <w:b/>
-          <w:bCs/>
-          <w:kern w:val="32"/>
-          <w:sz w:val="32"/>
-          <w:szCs w:val="32"/>
-          <w:lang w:eastAsia="en-US"/>
-        </w:rPr>
-      </w:pPr>
-      <w:r>
-        <w:rPr>
-          <w:rFonts w:ascii="Arial" w:hAnsi="Arial" w:cs="Arial"/>
-          <w:b/>
-          <w:bCs/>
-          <w:kern w:val="32"/>
-          <w:sz w:val="32"/>
-          <w:szCs w:val="32"/>
-          <w:lang w:eastAsia="en-US"/>
-        </w:rPr>
         <w:br/>
         <w:t>5.6 Estimativa do espaço em disco da base de dados e taxa de crescimento anual</w:t>
       </w:r>
@@ -9993,7 +10106,6 @@
           <w:sz w:val="20"/>
           <w:szCs w:val="20"/>
         </w:rPr>
-        <w:lastRenderedPageBreak/>
         <w:drawing>
           <wp:anchor distT="0" distB="0" distL="114300" distR="114300" simplePos="0" relativeHeight="251672576" behindDoc="1" locked="0" layoutInCell="1" allowOverlap="1" wp14:anchorId="1F5816CC" wp14:editId="116F569F">
             <wp:simplePos x="0" y="0"/>
@@ -10259,6 +10371,7 @@
           <w:rFonts w:ascii="Arial" w:hAnsi="Arial" w:cs="Arial"/>
           <w:noProof/>
         </w:rPr>
+        <w:lastRenderedPageBreak/>
         <w:drawing>
           <wp:anchor distT="0" distB="0" distL="114300" distR="114300" simplePos="0" relativeHeight="251671552" behindDoc="1" locked="0" layoutInCell="1" allowOverlap="1" wp14:anchorId="775AC250" wp14:editId="6FDD6BE0">
             <wp:simplePos x="0" y="0"/>
@@ -10697,91 +10810,78 @@
           <w:lang w:eastAsia="en-US"/>
         </w:rPr>
         <w:tab/>
-        <w:t xml:space="preserve">Após o sistema ser implementado, é necessário revê-lo para assegurar o seu funcionamento apropriado. Para uma base de dados trabalhar como deve ser, o essencial deve ser </w:t>
-      </w:r>
-      <w:r>
-        <w:rPr>
-          <w:rFonts w:ascii="Arial" w:hAnsi="Arial" w:cs="Arial"/>
-          <w:bCs/>
-          <w:kern w:val="32"/>
-          <w:sz w:val="20"/>
-          <w:szCs w:val="20"/>
-          <w:lang w:eastAsia="en-US"/>
+        <w:t>Após o sistema ser implementado, é necessário revê-lo para assegurar o seu funcionamento apropriado. Para uma base de dados trabalhar como deve ser, o essencial deve ser ter em conta que o seu objetivo principal é guardar e aceder a dados eficientemente. A sua eficiência pode ser medida ao observar vários fatores, tais como a taxa de transferência, o tempo de resposta e o espaço ocupado na memória. Idealmente, pretende-se que todos esses três valores sejam o mais baixos possível, mas tal é difícil de concretizar. Geralmente, de maneira a minimizar um destes fatores, outros serão sacrificados, mas o ideal será procurar um equilíbrio entre os três. Quando este equilíbrio é encontrado, surgem vantagens tanto a nível da máquina, como melhor desempenho, menos hardware e manutenção deste, como também para as pessoas, já que a eficiência do programa satisfaz tanto o(s) seu(s) criador(es) como o cliente.</w:t>
+      </w:r>
+    </w:p>
+    <w:p>
+      <w:pPr>
+        <w:rPr>
+          <w:rFonts w:ascii="Arial" w:hAnsi="Arial" w:cs="Arial"/>
+          <w:b/>
+          <w:bCs/>
+          <w:kern w:val="32"/>
+          <w:sz w:val="36"/>
+          <w:szCs w:val="32"/>
+          <w:lang w:eastAsia="en-US"/>
+        </w:rPr>
+      </w:pPr>
+    </w:p>
+    <w:p>
+      <w:pPr>
+        <w:rPr>
+          <w:rFonts w:ascii="Arial" w:hAnsi="Arial" w:cs="Arial"/>
+          <w:b/>
+          <w:bCs/>
+          <w:kern w:val="32"/>
+          <w:sz w:val="36"/>
+          <w:szCs w:val="32"/>
+          <w:lang w:eastAsia="en-US"/>
+        </w:rPr>
+      </w:pPr>
+    </w:p>
+    <w:p>
+      <w:pPr>
+        <w:rPr>
+          <w:rFonts w:ascii="Arial" w:hAnsi="Arial" w:cs="Arial"/>
+          <w:b/>
+          <w:bCs/>
+          <w:kern w:val="32"/>
+          <w:sz w:val="36"/>
+          <w:szCs w:val="32"/>
+        </w:rPr>
+      </w:pPr>
+      <w:r>
+        <w:rPr>
+          <w:rFonts w:ascii="Arial" w:hAnsi="Arial" w:cs="Arial"/>
+          <w:b/>
+          <w:bCs/>
+          <w:kern w:val="32"/>
+          <w:sz w:val="36"/>
+          <w:szCs w:val="32"/>
+          <w:lang w:eastAsia="en-US"/>
+        </w:rPr>
+        <w:t>6. Conclusões e Trabalho Futuro</w:t>
+      </w:r>
+    </w:p>
+    <w:p>
+      <w:pPr>
+        <w:rPr>
+          <w:rFonts w:ascii="Arial" w:hAnsi="Arial" w:cs="Arial"/>
+          <w:bCs/>
+          <w:kern w:val="32"/>
+          <w:sz w:val="20"/>
+          <w:szCs w:val="20"/>
+        </w:rPr>
+      </w:pPr>
+      <w:r>
+        <w:rPr>
+          <w:rFonts w:ascii="Arial" w:hAnsi="Arial" w:cs="Arial"/>
+          <w:bCs/>
+          <w:kern w:val="32"/>
+          <w:sz w:val="20"/>
+          <w:szCs w:val="20"/>
         </w:rPr>
         <w:lastRenderedPageBreak/>
-        <w:t>ter em conta que o seu objetivo principal é guardar e aceder a dados eficientemente. A sua eficiência pode ser medida ao observar vários fatores, tais como a taxa de transferência, o tempo de resposta e o espaço ocupado na memória. Idealmente, pretende-se que todos esses três valores sejam o mais baixos possível, mas tal é difícil de concretizar. Geralmente, de maneira a minimizar um destes fatores, outros serão sacrificados, mas o ideal será procurar um equilíbrio entre os três. Quando este equilíbrio é encontrado, surgem vantagens tanto a nível da máquina, como melhor desempenho, menos hardware e manutenção deste, como também para as pessoas, já que a eficiência do programa satisfaz tanto o(s) seu(s) criador(es) como o cliente.</w:t>
-      </w:r>
-    </w:p>
-    <w:p>
-      <w:pPr>
-        <w:rPr>
-          <w:rFonts w:ascii="Arial" w:hAnsi="Arial" w:cs="Arial"/>
-          <w:b/>
-          <w:bCs/>
-          <w:kern w:val="32"/>
-          <w:sz w:val="36"/>
-          <w:szCs w:val="32"/>
-          <w:lang w:eastAsia="en-US"/>
-        </w:rPr>
-      </w:pPr>
-    </w:p>
-    <w:p>
-      <w:pPr>
-        <w:rPr>
-          <w:rFonts w:ascii="Arial" w:hAnsi="Arial" w:cs="Arial"/>
-          <w:b/>
-          <w:bCs/>
-          <w:kern w:val="32"/>
-          <w:sz w:val="36"/>
-          <w:szCs w:val="32"/>
-          <w:lang w:eastAsia="en-US"/>
-        </w:rPr>
-      </w:pPr>
-    </w:p>
-    <w:p>
-      <w:pPr>
-        <w:rPr>
-          <w:rFonts w:ascii="Arial" w:hAnsi="Arial" w:cs="Arial"/>
-          <w:b/>
-          <w:bCs/>
-          <w:kern w:val="32"/>
-          <w:sz w:val="36"/>
-          <w:szCs w:val="32"/>
-        </w:rPr>
-      </w:pPr>
-      <w:bookmarkStart w:id="0" w:name="_GoBack"/>
-      <w:bookmarkEnd w:id="0"/>
-      <w:r>
-        <w:rPr>
-          <w:rFonts w:ascii="Arial" w:hAnsi="Arial" w:cs="Arial"/>
-          <w:b/>
-          <w:bCs/>
-          <w:kern w:val="32"/>
-          <w:sz w:val="36"/>
-          <w:szCs w:val="32"/>
-          <w:lang w:eastAsia="en-US"/>
-        </w:rPr>
-        <w:t>6. Conclusões e Trabalho Futuro</w:t>
-      </w:r>
-    </w:p>
-    <w:p>
-      <w:pPr>
-        <w:rPr>
-          <w:rFonts w:ascii="Arial" w:hAnsi="Arial" w:cs="Arial"/>
-          <w:bCs/>
-          <w:kern w:val="32"/>
-          <w:sz w:val="20"/>
-          <w:szCs w:val="20"/>
-        </w:rPr>
-      </w:pPr>
-      <w:r>
-        <w:rPr>
-          <w:rFonts w:ascii="Arial" w:hAnsi="Arial" w:cs="Arial"/>
-          <w:bCs/>
-          <w:kern w:val="32"/>
-          <w:sz w:val="20"/>
-          <w:szCs w:val="20"/>
-        </w:rPr>
         <w:tab/>
         <w:t>Atualmente, várias coisas que se fazem no dia-a-dia necessitam de bases de dados, como o uso de cartões multibanco, preenchimento de inquéritos ou inscrição em websites. Num site que pretende atrair várias pessoas, é fundamental a escolha apropriada das caraterísticas de uma base de dados. Qualquer operação nesta loja necessita de aceder à base de dados, desde a compra e venda de produtos até à consulta de operações anteriores, demonstrando assim a sua importância. Isso obriga a ponderar as nossas opções acerca das caraterísticas das bases de dados, como as entidades, relações e atributos, até que estes funcionem juntos de forma coesa e eficiente.</w:t>
       </w:r>
@@ -10946,7 +11046,7 @@
 </file>
 
 <file path=word/endnotes.xml><?xml version="1.0" encoding="utf-8"?>
-<w:endnotes xmlns:wpc="http://schemas.microsoft.com/office/word/2010/wordprocessingCanvas" xmlns:cx="http://schemas.microsoft.com/office/drawing/2014/chartex" xmlns:mc="http://schemas.openxmlformats.org/markup-compatibility/2006" xmlns:o="urn:schemas-microsoft-com:office:office" xmlns:r="http://schemas.openxmlformats.org/officeDocument/2006/relationships" xmlns:m="http://schemas.openxmlformats.org/officeDocument/2006/math" xmlns:v="urn:schemas-microsoft-com:vml" xmlns:wp14="http://schemas.microsoft.com/office/word/2010/wordprocessingDrawing" xmlns:wp="http://schemas.openxmlformats.org/drawingml/2006/wordprocessingDrawing" xmlns:w10="urn:schemas-microsoft-com:office:word" xmlns:w="http://schemas.openxmlformats.org/wordprocessingml/2006/main" xmlns:w14="http://schemas.microsoft.com/office/word/2010/wordml" xmlns:w15="http://schemas.microsoft.com/office/word/2012/wordml" xmlns:w16se="http://schemas.microsoft.com/office/word/2015/wordml/symex" xmlns:wpg="http://schemas.microsoft.com/office/word/2010/wordprocessingGroup" xmlns:wpi="http://schemas.microsoft.com/office/word/2010/wordprocessingInk" xmlns:wne="http://schemas.microsoft.com/office/word/2006/wordml" xmlns:wps="http://schemas.microsoft.com/office/word/2010/wordprocessingShape" mc:Ignorable="w14 w15 w16se wp14">
+<w:endnotes xmlns:wpc="http://schemas.microsoft.com/office/word/2010/wordprocessingCanvas" xmlns:cx="http://schemas.microsoft.com/office/drawing/2014/chartex" xmlns:cx1="http://schemas.microsoft.com/office/drawing/2015/9/8/chartex" xmlns:cx2="http://schemas.microsoft.com/office/drawing/2015/10/21/chartex" xmlns:cx3="http://schemas.microsoft.com/office/drawing/2016/5/9/chartex" xmlns:cx4="http://schemas.microsoft.com/office/drawing/2016/5/10/chartex" xmlns:cx5="http://schemas.microsoft.com/office/drawing/2016/5/11/chartex" xmlns:cx6="http://schemas.microsoft.com/office/drawing/2016/5/12/chartex" xmlns:cx7="http://schemas.microsoft.com/office/drawing/2016/5/13/chartex" xmlns:cx8="http://schemas.microsoft.com/office/drawing/2016/5/14/chartex" xmlns:mc="http://schemas.openxmlformats.org/markup-compatibility/2006" xmlns:aink="http://schemas.microsoft.com/office/drawing/2016/ink" xmlns:am3d="http://schemas.microsoft.com/office/drawing/2017/model3d" xmlns:o="urn:schemas-microsoft-com:office:office" xmlns:r="http://schemas.openxmlformats.org/officeDocument/2006/relationships" xmlns:m="http://schemas.openxmlformats.org/officeDocument/2006/math" xmlns:v="urn:schemas-microsoft-com:vml" xmlns:wp14="http://schemas.microsoft.com/office/word/2010/wordprocessingDrawing" xmlns:wp="http://schemas.openxmlformats.org/drawingml/2006/wordprocessingDrawing" xmlns:w10="urn:schemas-microsoft-com:office:word" xmlns:w="http://schemas.openxmlformats.org/wordprocessingml/2006/main" xmlns:w14="http://schemas.microsoft.com/office/word/2010/wordml" xmlns:w15="http://schemas.microsoft.com/office/word/2012/wordml" xmlns:w16cid="http://schemas.microsoft.com/office/word/2016/wordml/cid" xmlns:w16se="http://schemas.microsoft.com/office/word/2015/wordml/symex" xmlns:wpg="http://schemas.microsoft.com/office/word/2010/wordprocessingGroup" xmlns:wpi="http://schemas.microsoft.com/office/word/2010/wordprocessingInk" xmlns:wne="http://schemas.microsoft.com/office/word/2006/wordml" xmlns:wps="http://schemas.microsoft.com/office/word/2010/wordprocessingShape" mc:Ignorable="w14 w15 w16se w16cid wp14">
   <w:endnote w:type="separator" w:id="-1">
     <w:p>
       <w:pPr>
@@ -10971,7 +11071,7 @@
 </file>
 
 <file path=word/footer1.xml><?xml version="1.0" encoding="utf-8"?>
-<w:ftr xmlns:wpc="http://schemas.microsoft.com/office/word/2010/wordprocessingCanvas" xmlns:cx="http://schemas.microsoft.com/office/drawing/2014/chartex" xmlns:mc="http://schemas.openxmlformats.org/markup-compatibility/2006" xmlns:o="urn:schemas-microsoft-com:office:office" xmlns:r="http://schemas.openxmlformats.org/officeDocument/2006/relationships" xmlns:m="http://schemas.openxmlformats.org/officeDocument/2006/math" xmlns:v="urn:schemas-microsoft-com:vml" xmlns:wp14="http://schemas.microsoft.com/office/word/2010/wordprocessingDrawing" xmlns:wp="http://schemas.openxmlformats.org/drawingml/2006/wordprocessingDrawing" xmlns:w10="urn:schemas-microsoft-com:office:word" xmlns:w="http://schemas.openxmlformats.org/wordprocessingml/2006/main" xmlns:w14="http://schemas.microsoft.com/office/word/2010/wordml" xmlns:w15="http://schemas.microsoft.com/office/word/2012/wordml" xmlns:w16se="http://schemas.microsoft.com/office/word/2015/wordml/symex" xmlns:wpg="http://schemas.microsoft.com/office/word/2010/wordprocessingGroup" xmlns:wpi="http://schemas.microsoft.com/office/word/2010/wordprocessingInk" xmlns:wne="http://schemas.microsoft.com/office/word/2006/wordml" xmlns:wps="http://schemas.microsoft.com/office/word/2010/wordprocessingShape" mc:Ignorable="w14 w15 w16se wp14">
+<w:ftr xmlns:wpc="http://schemas.microsoft.com/office/word/2010/wordprocessingCanvas" xmlns:cx="http://schemas.microsoft.com/office/drawing/2014/chartex" xmlns:cx1="http://schemas.microsoft.com/office/drawing/2015/9/8/chartex" xmlns:cx2="http://schemas.microsoft.com/office/drawing/2015/10/21/chartex" xmlns:cx3="http://schemas.microsoft.com/office/drawing/2016/5/9/chartex" xmlns:cx4="http://schemas.microsoft.com/office/drawing/2016/5/10/chartex" xmlns:cx5="http://schemas.microsoft.com/office/drawing/2016/5/11/chartex" xmlns:cx6="http://schemas.microsoft.com/office/drawing/2016/5/12/chartex" xmlns:cx7="http://schemas.microsoft.com/office/drawing/2016/5/13/chartex" xmlns:cx8="http://schemas.microsoft.com/office/drawing/2016/5/14/chartex" xmlns:mc="http://schemas.openxmlformats.org/markup-compatibility/2006" xmlns:aink="http://schemas.microsoft.com/office/drawing/2016/ink" xmlns:am3d="http://schemas.microsoft.com/office/drawing/2017/model3d" xmlns:o="urn:schemas-microsoft-com:office:office" xmlns:r="http://schemas.openxmlformats.org/officeDocument/2006/relationships" xmlns:m="http://schemas.openxmlformats.org/officeDocument/2006/math" xmlns:v="urn:schemas-microsoft-com:vml" xmlns:wp14="http://schemas.microsoft.com/office/word/2010/wordprocessingDrawing" xmlns:wp="http://schemas.openxmlformats.org/drawingml/2006/wordprocessingDrawing" xmlns:w10="urn:schemas-microsoft-com:office:word" xmlns:w="http://schemas.openxmlformats.org/wordprocessingml/2006/main" xmlns:w14="http://schemas.microsoft.com/office/word/2010/wordml" xmlns:w15="http://schemas.microsoft.com/office/word/2012/wordml" xmlns:w16cid="http://schemas.microsoft.com/office/word/2016/wordml/cid" xmlns:w16se="http://schemas.microsoft.com/office/word/2015/wordml/symex" xmlns:wpg="http://schemas.microsoft.com/office/word/2010/wordprocessingGroup" xmlns:wpi="http://schemas.microsoft.com/office/word/2010/wordprocessingInk" xmlns:wne="http://schemas.microsoft.com/office/word/2006/wordml" xmlns:wps="http://schemas.microsoft.com/office/word/2010/wordprocessingShape" mc:Ignorable="w14 w15 w16se w16cid wp14">
   <w:sdt>
     <w:sdtPr>
       <w:id w:val="-515770252"/>
@@ -11017,7 +11117,7 @@
 </file>
 
 <file path=word/footnotes.xml><?xml version="1.0" encoding="utf-8"?>
-<w:footnotes xmlns:wpc="http://schemas.microsoft.com/office/word/2010/wordprocessingCanvas" xmlns:cx="http://schemas.microsoft.com/office/drawing/2014/chartex" xmlns:mc="http://schemas.openxmlformats.org/markup-compatibility/2006" xmlns:o="urn:schemas-microsoft-com:office:office" xmlns:r="http://schemas.openxmlformats.org/officeDocument/2006/relationships" xmlns:m="http://schemas.openxmlformats.org/officeDocument/2006/math" xmlns:v="urn:schemas-microsoft-com:vml" xmlns:wp14="http://schemas.microsoft.com/office/word/2010/wordprocessingDrawing" xmlns:wp="http://schemas.openxmlformats.org/drawingml/2006/wordprocessingDrawing" xmlns:w10="urn:schemas-microsoft-com:office:word" xmlns:w="http://schemas.openxmlformats.org/wordprocessingml/2006/main" xmlns:w14="http://schemas.microsoft.com/office/word/2010/wordml" xmlns:w15="http://schemas.microsoft.com/office/word/2012/wordml" xmlns:w16se="http://schemas.microsoft.com/office/word/2015/wordml/symex" xmlns:wpg="http://schemas.microsoft.com/office/word/2010/wordprocessingGroup" xmlns:wpi="http://schemas.microsoft.com/office/word/2010/wordprocessingInk" xmlns:wne="http://schemas.microsoft.com/office/word/2006/wordml" xmlns:wps="http://schemas.microsoft.com/office/word/2010/wordprocessingShape" mc:Ignorable="w14 w15 w16se wp14">
+<w:footnotes xmlns:wpc="http://schemas.microsoft.com/office/word/2010/wordprocessingCanvas" xmlns:cx="http://schemas.microsoft.com/office/drawing/2014/chartex" xmlns:cx1="http://schemas.microsoft.com/office/drawing/2015/9/8/chartex" xmlns:cx2="http://schemas.microsoft.com/office/drawing/2015/10/21/chartex" xmlns:cx3="http://schemas.microsoft.com/office/drawing/2016/5/9/chartex" xmlns:cx4="http://schemas.microsoft.com/office/drawing/2016/5/10/chartex" xmlns:cx5="http://schemas.microsoft.com/office/drawing/2016/5/11/chartex" xmlns:cx6="http://schemas.microsoft.com/office/drawing/2016/5/12/chartex" xmlns:cx7="http://schemas.microsoft.com/office/drawing/2016/5/13/chartex" xmlns:cx8="http://schemas.microsoft.com/office/drawing/2016/5/14/chartex" xmlns:mc="http://schemas.openxmlformats.org/markup-compatibility/2006" xmlns:aink="http://schemas.microsoft.com/office/drawing/2016/ink" xmlns:am3d="http://schemas.microsoft.com/office/drawing/2017/model3d" xmlns:o="urn:schemas-microsoft-com:office:office" xmlns:r="http://schemas.openxmlformats.org/officeDocument/2006/relationships" xmlns:m="http://schemas.openxmlformats.org/officeDocument/2006/math" xmlns:v="urn:schemas-microsoft-com:vml" xmlns:wp14="http://schemas.microsoft.com/office/word/2010/wordprocessingDrawing" xmlns:wp="http://schemas.openxmlformats.org/drawingml/2006/wordprocessingDrawing" xmlns:w10="urn:schemas-microsoft-com:office:word" xmlns:w="http://schemas.openxmlformats.org/wordprocessingml/2006/main" xmlns:w14="http://schemas.microsoft.com/office/word/2010/wordml" xmlns:w15="http://schemas.microsoft.com/office/word/2012/wordml" xmlns:w16cid="http://schemas.microsoft.com/office/word/2016/wordml/cid" xmlns:w16se="http://schemas.microsoft.com/office/word/2015/wordml/symex" xmlns:wpg="http://schemas.microsoft.com/office/word/2010/wordprocessingGroup" xmlns:wpi="http://schemas.microsoft.com/office/word/2010/wordprocessingInk" xmlns:wne="http://schemas.microsoft.com/office/word/2006/wordml" xmlns:wps="http://schemas.microsoft.com/office/word/2010/wordprocessingShape" mc:Ignorable="w14 w15 w16se w16cid wp14">
   <w:footnote w:type="separator" w:id="-1">
     <w:p>
       <w:pPr>
@@ -11042,7 +11142,7 @@
 </file>
 
 <file path=word/numbering.xml><?xml version="1.0" encoding="utf-8"?>
-<w:numbering xmlns:wpc="http://schemas.microsoft.com/office/word/2010/wordprocessingCanvas" xmlns:cx="http://schemas.microsoft.com/office/drawing/2014/chartex" xmlns:mc="http://schemas.openxmlformats.org/markup-compatibility/2006" xmlns:o="urn:schemas-microsoft-com:office:office" xmlns:r="http://schemas.openxmlformats.org/officeDocument/2006/relationships" xmlns:m="http://schemas.openxmlformats.org/officeDocument/2006/math" xmlns:v="urn:schemas-microsoft-com:vml" xmlns:wp14="http://schemas.microsoft.com/office/word/2010/wordprocessingDrawing" xmlns:wp="http://schemas.openxmlformats.org/drawingml/2006/wordprocessingDrawing" xmlns:w10="urn:schemas-microsoft-com:office:word" xmlns:w="http://schemas.openxmlformats.org/wordprocessingml/2006/main" xmlns:w14="http://schemas.microsoft.com/office/word/2010/wordml" xmlns:w15="http://schemas.microsoft.com/office/word/2012/wordml" xmlns:w16se="http://schemas.microsoft.com/office/word/2015/wordml/symex" xmlns:wpg="http://schemas.microsoft.com/office/word/2010/wordprocessingGroup" xmlns:wpi="http://schemas.microsoft.com/office/word/2010/wordprocessingInk" xmlns:wne="http://schemas.microsoft.com/office/word/2006/wordml" xmlns:wps="http://schemas.microsoft.com/office/word/2010/wordprocessingShape" mc:Ignorable="w14 w15 w16se wp14">
+<w:numbering xmlns:wpc="http://schemas.microsoft.com/office/word/2010/wordprocessingCanvas" xmlns:cx="http://schemas.microsoft.com/office/drawing/2014/chartex" xmlns:cx1="http://schemas.microsoft.com/office/drawing/2015/9/8/chartex" xmlns:cx2="http://schemas.microsoft.com/office/drawing/2015/10/21/chartex" xmlns:cx3="http://schemas.microsoft.com/office/drawing/2016/5/9/chartex" xmlns:cx4="http://schemas.microsoft.com/office/drawing/2016/5/10/chartex" xmlns:cx5="http://schemas.microsoft.com/office/drawing/2016/5/11/chartex" xmlns:cx6="http://schemas.microsoft.com/office/drawing/2016/5/12/chartex" xmlns:cx7="http://schemas.microsoft.com/office/drawing/2016/5/13/chartex" xmlns:cx8="http://schemas.microsoft.com/office/drawing/2016/5/14/chartex" xmlns:mc="http://schemas.openxmlformats.org/markup-compatibility/2006" xmlns:aink="http://schemas.microsoft.com/office/drawing/2016/ink" xmlns:am3d="http://schemas.microsoft.com/office/drawing/2017/model3d" xmlns:o="urn:schemas-microsoft-com:office:office" xmlns:r="http://schemas.openxmlformats.org/officeDocument/2006/relationships" xmlns:m="http://schemas.openxmlformats.org/officeDocument/2006/math" xmlns:v="urn:schemas-microsoft-com:vml" xmlns:wp14="http://schemas.microsoft.com/office/word/2010/wordprocessingDrawing" xmlns:wp="http://schemas.openxmlformats.org/drawingml/2006/wordprocessingDrawing" xmlns:w10="urn:schemas-microsoft-com:office:word" xmlns:w="http://schemas.openxmlformats.org/wordprocessingml/2006/main" xmlns:w14="http://schemas.microsoft.com/office/word/2010/wordml" xmlns:w15="http://schemas.microsoft.com/office/word/2012/wordml" xmlns:w16cid="http://schemas.microsoft.com/office/word/2016/wordml/cid" xmlns:w16se="http://schemas.microsoft.com/office/word/2015/wordml/symex" xmlns:wpg="http://schemas.microsoft.com/office/word/2010/wordprocessingGroup" xmlns:wpi="http://schemas.microsoft.com/office/word/2010/wordprocessingInk" xmlns:wne="http://schemas.microsoft.com/office/word/2006/wordml" xmlns:wps="http://schemas.microsoft.com/office/word/2010/wordprocessingShape" mc:Ignorable="w14 w15 w16se w16cid wp14">
   <w:abstractNum w:abstractNumId="0" w15:restartNumberingAfterBreak="0">
     <w:nsid w:val="02EA7EB0"/>
     <w:multiLevelType w:val="hybridMultilevel"/>
@@ -13137,7 +13237,7 @@
 </file>
 
 <file path=word/styles.xml><?xml version="1.0" encoding="utf-8"?>
-<w:styles xmlns:mc="http://schemas.openxmlformats.org/markup-compatibility/2006" xmlns:r="http://schemas.openxmlformats.org/officeDocument/2006/relationships" xmlns:w="http://schemas.openxmlformats.org/wordprocessingml/2006/main" xmlns:w14="http://schemas.microsoft.com/office/word/2010/wordml" xmlns:w15="http://schemas.microsoft.com/office/word/2012/wordml" xmlns:w16se="http://schemas.microsoft.com/office/word/2015/wordml/symex" mc:Ignorable="w14 w15 w16se">
+<w:styles xmlns:mc="http://schemas.openxmlformats.org/markup-compatibility/2006" xmlns:r="http://schemas.openxmlformats.org/officeDocument/2006/relationships" xmlns:w="http://schemas.openxmlformats.org/wordprocessingml/2006/main" xmlns:w14="http://schemas.microsoft.com/office/word/2010/wordml" xmlns:w15="http://schemas.microsoft.com/office/word/2012/wordml" xmlns:w16cid="http://schemas.microsoft.com/office/word/2016/wordml/cid" xmlns:w16se="http://schemas.microsoft.com/office/word/2015/wordml/symex" mc:Ignorable="w14 w15 w16se w16cid">
   <w:docDefaults>
     <w:rPrDefault>
       <w:rPr>
@@ -13153,7 +13253,7 @@
       </w:pPr>
     </w:pPrDefault>
   </w:docDefaults>
-  <w:latentStyles w:defLockedState="0" w:defUIPriority="99" w:defSemiHidden="0" w:defUnhideWhenUsed="0" w:defQFormat="0" w:count="371">
+  <w:latentStyles w:defLockedState="0" w:defUIPriority="99" w:defSemiHidden="0" w:defUnhideWhenUsed="0" w:defQFormat="0" w:count="375">
     <w:lsdException w:name="Normal" w:uiPriority="0" w:qFormat="1"/>
     <w:lsdException w:name="heading 1" w:uiPriority="9" w:qFormat="1"/>
     <w:lsdException w:name="heading 2" w:semiHidden="1" w:uiPriority="9" w:unhideWhenUsed="1" w:qFormat="1"/>
@@ -13259,7 +13359,6 @@
     <w:lsdException w:name="HTML Sample" w:semiHidden="1" w:unhideWhenUsed="1"/>
     <w:lsdException w:name="HTML Typewriter" w:semiHidden="1" w:unhideWhenUsed="1"/>
     <w:lsdException w:name="HTML Variable" w:semiHidden="1" w:unhideWhenUsed="1"/>
-    <w:lsdException w:name="Normal Table" w:semiHidden="1" w:unhideWhenUsed="1"/>
     <w:lsdException w:name="annotation subject" w:semiHidden="1" w:unhideWhenUsed="1"/>
     <w:lsdException w:name="No List" w:semiHidden="1" w:unhideWhenUsed="1"/>
     <w:lsdException w:name="Outline List 1" w:semiHidden="1" w:unhideWhenUsed="1"/>
@@ -13303,10 +13402,8 @@
     <w:lsdException w:name="Table Elegant" w:semiHidden="1" w:unhideWhenUsed="1"/>
     <w:lsdException w:name="Table Professional" w:semiHidden="1" w:unhideWhenUsed="1"/>
     <w:lsdException w:name="Table Subtle 1" w:semiHidden="1" w:unhideWhenUsed="1"/>
-    <w:lsdException w:name="Table Subtle 2" w:semiHidden="1" w:unhideWhenUsed="1"/>
     <w:lsdException w:name="Table Web 1" w:semiHidden="1" w:unhideWhenUsed="1"/>
     <w:lsdException w:name="Table Web 2" w:semiHidden="1" w:unhideWhenUsed="1"/>
-    <w:lsdException w:name="Table Web 3" w:semiHidden="1" w:unhideWhenUsed="1"/>
     <w:lsdException w:name="Balloon Text" w:semiHidden="1" w:unhideWhenUsed="1"/>
     <w:lsdException w:name="Table Grid" w:uiPriority="39"/>
     <w:lsdException w:name="Table Theme" w:semiHidden="1" w:unhideWhenUsed="1"/>
@@ -13525,6 +13622,10 @@
     <w:lsdException w:name="List Table 5 Dark Accent 6" w:uiPriority="50"/>
     <w:lsdException w:name="List Table 6 Colorful Accent 6" w:uiPriority="51"/>
     <w:lsdException w:name="List Table 7 Colorful Accent 6" w:uiPriority="52"/>
+    <w:lsdException w:name="Mention" w:semiHidden="1" w:unhideWhenUsed="1"/>
+    <w:lsdException w:name="Smart Hyperlink" w:semiHidden="1" w:unhideWhenUsed="1"/>
+    <w:lsdException w:name="Hashtag" w:semiHidden="1" w:unhideWhenUsed="1"/>
+    <w:lsdException w:name="Unresolved Mention" w:semiHidden="1" w:unhideWhenUsed="1"/>
   </w:latentStyles>
   <w:style w:type="paragraph" w:default="1" w:styleId="Normal">
     <w:name w:val="Normal"/>
@@ -13983,7 +14084,7 @@
 </file>
 
 <file path=customXml/itemProps1.xml><?xml version="1.0" encoding="utf-8"?>
-<ds:datastoreItem xmlns:ds="http://schemas.openxmlformats.org/officeDocument/2006/customXml" ds:itemID="{2F0E9EDC-86C1-43EA-AFD2-A7E4B78A17AA}">
+<ds:datastoreItem xmlns:ds="http://schemas.openxmlformats.org/officeDocument/2006/customXml" ds:itemID="{2685060C-0971-45BA-B12A-648F599296E8}">
   <ds:schemaRefs>
     <ds:schemaRef ds:uri="http://schemas.openxmlformats.org/officeDocument/2006/bibliography"/>
   </ds:schemaRefs>

</xml_diff>